<commit_message>
Chỉnh sửa file kế hoạch niên luận
</commit_message>
<xml_diff>
--- a/docs/NL04-KeHoach.docx
+++ b/docs/NL04-KeHoach.docx
@@ -975,8 +975,6 @@
             <w:r>
               <w:t>Phiên bản</w:t>
             </w:r>
-            <w:bookmarkStart w:id="2" w:name="_GoBack"/>
-            <w:bookmarkEnd w:id="2"/>
           </w:p>
         </w:tc>
       </w:tr>
@@ -991,7 +989,13 @@
           <w:tcPr>
             <w:tcW w:w="2384" w:type="dxa"/>
           </w:tcPr>
-          <w:p/>
+          <w:p>
+            <w:r>
+              <w:t>sa</w:t>
+            </w:r>
+            <w:bookmarkStart w:id="2" w:name="_GoBack"/>
+            <w:bookmarkEnd w:id="2"/>
+          </w:p>
         </w:tc>
         <w:tc>
           <w:tcPr>
@@ -1264,7 +1268,7 @@
         <w:sz w:val="20"/>
         <w:szCs w:val="20"/>
       </w:rPr>
-      <w:t>iii</w:t>
+      <w:t>iv</w:t>
     </w:r>
     <w:r>
       <w:rPr>
@@ -2756,7 +2760,7 @@
 </file>
 
 <file path=customXml/itemProps1.xml><?xml version="1.0" encoding="utf-8"?>
-<ds:datastoreItem xmlns:ds="http://schemas.openxmlformats.org/officeDocument/2006/customXml" ds:itemID="{925FDCE3-FC08-4899-A308-B6412249F726}">
+<ds:datastoreItem xmlns:ds="http://schemas.openxmlformats.org/officeDocument/2006/customXml" ds:itemID="{EC209070-3A48-4100-AA6D-7C6351EAED9B}">
   <ds:schemaRefs>
     <ds:schemaRef ds:uri="http://schemas.openxmlformats.org/officeDocument/2006/bibliography"/>
   </ds:schemaRefs>

</xml_diff>

<commit_message>
Chỉnh sửa tổ chức nhóm và quản lý rủi ro
</commit_message>
<xml_diff>
--- a/docs/NL04-KeHoach.docx
+++ b/docs/NL04-KeHoach.docx
@@ -993,8 +993,6 @@
             <w:r>
               <w:t>sa</w:t>
             </w:r>
-            <w:bookmarkStart w:id="2" w:name="_GoBack"/>
-            <w:bookmarkEnd w:id="2"/>
           </w:p>
         </w:tc>
         <w:tc>
@@ -1033,12 +1031,565 @@
           <w:numId w:val="1"/>
         </w:numPr>
       </w:pPr>
-      <w:bookmarkStart w:id="3" w:name="_Toc396152718"/>
+      <w:bookmarkStart w:id="2" w:name="_Toc396152718"/>
       <w:r>
         <w:lastRenderedPageBreak/>
         <w:t>Tổ chức nhóm phát triển phần mềm</w:t>
       </w:r>
-      <w:bookmarkEnd w:id="3"/>
+      <w:bookmarkEnd w:id="2"/>
+    </w:p>
+    <w:p>
+      <w:pPr>
+        <w:tabs>
+          <w:tab w:val="left" w:pos="6120"/>
+        </w:tabs>
+        <w:rPr>
+          <w:rFonts w:ascii="Arial" w:hAnsi="Arial" w:cs="Arial"/>
+          <w:b/>
+          <w:sz w:val="24"/>
+          <w:szCs w:val="24"/>
+        </w:rPr>
+      </w:pPr>
+      <w:r>
+        <w:rPr>
+          <w:rFonts w:ascii="Arial" w:hAnsi="Arial" w:cs="Arial"/>
+          <w:b/>
+          <w:sz w:val="24"/>
+          <w:szCs w:val="24"/>
+        </w:rPr>
+        <w:t>CƠ CẤU TỔ CHỨC</w:t>
+      </w:r>
+    </w:p>
+    <w:tbl>
+      <w:tblPr>
+        <w:tblStyle w:val="TableGrid"/>
+        <w:tblW w:w="0" w:type="auto"/>
+        <w:tblLook w:val="04A0" w:firstRow="1" w:lastRow="0" w:firstColumn="1" w:lastColumn="0" w:noHBand="0" w:noVBand="1"/>
+      </w:tblPr>
+      <w:tblGrid>
+        <w:gridCol w:w="670"/>
+        <w:gridCol w:w="2565"/>
+        <w:gridCol w:w="1440"/>
+        <w:gridCol w:w="4675"/>
+      </w:tblGrid>
+      <w:tr>
+        <w:tc>
+          <w:tcPr>
+            <w:tcW w:w="670" w:type="dxa"/>
+          </w:tcPr>
+          <w:p>
+            <w:pPr>
+              <w:tabs>
+                <w:tab w:val="left" w:pos="6120"/>
+              </w:tabs>
+              <w:jc w:val="center"/>
+              <w:rPr>
+                <w:rFonts w:ascii="Arial" w:hAnsi="Arial" w:cs="Arial"/>
+                <w:sz w:val="24"/>
+                <w:szCs w:val="24"/>
+              </w:rPr>
+            </w:pPr>
+            <w:r>
+              <w:rPr>
+                <w:rFonts w:ascii="Arial" w:hAnsi="Arial" w:cs="Arial"/>
+                <w:sz w:val="24"/>
+                <w:szCs w:val="24"/>
+              </w:rPr>
+              <w:t>STT</w:t>
+            </w:r>
+          </w:p>
+        </w:tc>
+        <w:tc>
+          <w:tcPr>
+            <w:tcW w:w="2565" w:type="dxa"/>
+          </w:tcPr>
+          <w:p>
+            <w:pPr>
+              <w:tabs>
+                <w:tab w:val="left" w:pos="6120"/>
+              </w:tabs>
+              <w:jc w:val="center"/>
+              <w:rPr>
+                <w:rFonts w:ascii="Arial" w:hAnsi="Arial" w:cs="Arial"/>
+                <w:sz w:val="24"/>
+                <w:szCs w:val="24"/>
+              </w:rPr>
+            </w:pPr>
+            <w:r>
+              <w:rPr>
+                <w:rFonts w:ascii="Arial" w:hAnsi="Arial" w:cs="Arial"/>
+                <w:sz w:val="24"/>
+                <w:szCs w:val="24"/>
+              </w:rPr>
+              <w:t>Họ và tên</w:t>
+            </w:r>
+          </w:p>
+        </w:tc>
+        <w:tc>
+          <w:tcPr>
+            <w:tcW w:w="1440" w:type="dxa"/>
+          </w:tcPr>
+          <w:p>
+            <w:pPr>
+              <w:tabs>
+                <w:tab w:val="left" w:pos="6120"/>
+              </w:tabs>
+              <w:jc w:val="center"/>
+              <w:rPr>
+                <w:rFonts w:ascii="Arial" w:hAnsi="Arial" w:cs="Arial"/>
+                <w:sz w:val="24"/>
+                <w:szCs w:val="24"/>
+              </w:rPr>
+            </w:pPr>
+            <w:r>
+              <w:rPr>
+                <w:rFonts w:ascii="Arial" w:hAnsi="Arial" w:cs="Arial"/>
+                <w:sz w:val="24"/>
+                <w:szCs w:val="24"/>
+              </w:rPr>
+              <w:t>Chức vụ</w:t>
+            </w:r>
+          </w:p>
+        </w:tc>
+        <w:tc>
+          <w:tcPr>
+            <w:tcW w:w="4675" w:type="dxa"/>
+          </w:tcPr>
+          <w:p>
+            <w:pPr>
+              <w:tabs>
+                <w:tab w:val="left" w:pos="6120"/>
+              </w:tabs>
+              <w:jc w:val="center"/>
+              <w:rPr>
+                <w:rFonts w:ascii="Arial" w:hAnsi="Arial" w:cs="Arial"/>
+                <w:sz w:val="24"/>
+                <w:szCs w:val="24"/>
+              </w:rPr>
+            </w:pPr>
+            <w:r>
+              <w:rPr>
+                <w:rFonts w:ascii="Arial" w:hAnsi="Arial" w:cs="Arial"/>
+                <w:sz w:val="24"/>
+                <w:szCs w:val="24"/>
+              </w:rPr>
+              <w:t>Vai trò</w:t>
+            </w:r>
+          </w:p>
+        </w:tc>
+      </w:tr>
+      <w:tr>
+        <w:tc>
+          <w:tcPr>
+            <w:tcW w:w="670" w:type="dxa"/>
+          </w:tcPr>
+          <w:p>
+            <w:pPr>
+              <w:tabs>
+                <w:tab w:val="left" w:pos="6120"/>
+              </w:tabs>
+              <w:jc w:val="both"/>
+              <w:rPr>
+                <w:rFonts w:ascii="Arial" w:hAnsi="Arial" w:cs="Arial"/>
+                <w:sz w:val="24"/>
+                <w:szCs w:val="24"/>
+              </w:rPr>
+            </w:pPr>
+            <w:r>
+              <w:rPr>
+                <w:rFonts w:ascii="Arial" w:hAnsi="Arial" w:cs="Arial"/>
+                <w:sz w:val="24"/>
+                <w:szCs w:val="24"/>
+              </w:rPr>
+              <w:t>1</w:t>
+            </w:r>
+          </w:p>
+        </w:tc>
+        <w:tc>
+          <w:tcPr>
+            <w:tcW w:w="2565" w:type="dxa"/>
+          </w:tcPr>
+          <w:p>
+            <w:pPr>
+              <w:tabs>
+                <w:tab w:val="left" w:pos="6120"/>
+              </w:tabs>
+              <w:jc w:val="both"/>
+              <w:rPr>
+                <w:rFonts w:ascii="Arial" w:hAnsi="Arial" w:cs="Arial"/>
+                <w:sz w:val="24"/>
+                <w:szCs w:val="24"/>
+              </w:rPr>
+            </w:pPr>
+            <w:r>
+              <w:rPr>
+                <w:rFonts w:ascii="Arial" w:hAnsi="Arial" w:cs="Arial"/>
+                <w:sz w:val="24"/>
+                <w:szCs w:val="24"/>
+              </w:rPr>
+              <w:t>Lương Đức Duy</w:t>
+            </w:r>
+          </w:p>
+        </w:tc>
+        <w:tc>
+          <w:tcPr>
+            <w:tcW w:w="1440" w:type="dxa"/>
+          </w:tcPr>
+          <w:p>
+            <w:pPr>
+              <w:tabs>
+                <w:tab w:val="left" w:pos="6120"/>
+              </w:tabs>
+              <w:jc w:val="both"/>
+              <w:rPr>
+                <w:rFonts w:ascii="Arial" w:hAnsi="Arial" w:cs="Arial"/>
+                <w:sz w:val="24"/>
+                <w:szCs w:val="24"/>
+              </w:rPr>
+            </w:pPr>
+            <w:r>
+              <w:rPr>
+                <w:rFonts w:ascii="Arial" w:hAnsi="Arial" w:cs="Arial"/>
+                <w:sz w:val="24"/>
+                <w:szCs w:val="24"/>
+              </w:rPr>
+              <w:t>Nhóm trưởng</w:t>
+            </w:r>
+          </w:p>
+        </w:tc>
+        <w:tc>
+          <w:tcPr>
+            <w:tcW w:w="4675" w:type="dxa"/>
+          </w:tcPr>
+          <w:p>
+            <w:pPr>
+              <w:tabs>
+                <w:tab w:val="left" w:pos="6120"/>
+              </w:tabs>
+              <w:jc w:val="both"/>
+              <w:rPr>
+                <w:rFonts w:ascii="Arial" w:hAnsi="Arial" w:cs="Arial"/>
+                <w:sz w:val="24"/>
+                <w:szCs w:val="24"/>
+              </w:rPr>
+            </w:pPr>
+            <w:r>
+              <w:rPr>
+                <w:rFonts w:ascii="Arial" w:hAnsi="Arial" w:cs="Arial"/>
+                <w:sz w:val="24"/>
+                <w:szCs w:val="24"/>
+              </w:rPr>
+              <w:t>- Người đưa ra quyết định sau cùng của nhóm, phân công công việc, lịch họp cũng như xúc tiến các thành viên khác trong nhóm hoàn thành đúng tiến độ công việc.</w:t>
+            </w:r>
+          </w:p>
+          <w:p>
+            <w:pPr>
+              <w:tabs>
+                <w:tab w:val="left" w:pos="6120"/>
+              </w:tabs>
+              <w:jc w:val="both"/>
+              <w:rPr>
+                <w:rFonts w:ascii="Arial" w:hAnsi="Arial" w:cs="Arial"/>
+                <w:sz w:val="24"/>
+                <w:szCs w:val="24"/>
+              </w:rPr>
+            </w:pPr>
+            <w:r>
+              <w:rPr>
+                <w:rFonts w:ascii="Arial" w:hAnsi="Arial" w:cs="Arial"/>
+                <w:sz w:val="24"/>
+                <w:szCs w:val="24"/>
+              </w:rPr>
+              <w:t>-Thiết kế viên, lập trình viên, viết tài liệu.</w:t>
+            </w:r>
+          </w:p>
+          <w:p>
+            <w:pPr>
+              <w:tabs>
+                <w:tab w:val="left" w:pos="6120"/>
+              </w:tabs>
+              <w:jc w:val="both"/>
+              <w:rPr>
+                <w:rFonts w:ascii="Arial" w:hAnsi="Arial" w:cs="Arial"/>
+                <w:sz w:val="24"/>
+                <w:szCs w:val="24"/>
+              </w:rPr>
+            </w:pPr>
+          </w:p>
+        </w:tc>
+      </w:tr>
+      <w:tr>
+        <w:tc>
+          <w:tcPr>
+            <w:tcW w:w="670" w:type="dxa"/>
+          </w:tcPr>
+          <w:p>
+            <w:pPr>
+              <w:tabs>
+                <w:tab w:val="left" w:pos="6120"/>
+              </w:tabs>
+              <w:jc w:val="both"/>
+              <w:rPr>
+                <w:rFonts w:ascii="Arial" w:hAnsi="Arial" w:cs="Arial"/>
+                <w:sz w:val="24"/>
+                <w:szCs w:val="24"/>
+              </w:rPr>
+            </w:pPr>
+            <w:r>
+              <w:rPr>
+                <w:rFonts w:ascii="Arial" w:hAnsi="Arial" w:cs="Arial"/>
+                <w:sz w:val="24"/>
+                <w:szCs w:val="24"/>
+              </w:rPr>
+              <w:t>2</w:t>
+            </w:r>
+          </w:p>
+        </w:tc>
+        <w:tc>
+          <w:tcPr>
+            <w:tcW w:w="2565" w:type="dxa"/>
+          </w:tcPr>
+          <w:p>
+            <w:pPr>
+              <w:tabs>
+                <w:tab w:val="left" w:pos="6120"/>
+              </w:tabs>
+              <w:jc w:val="both"/>
+              <w:rPr>
+                <w:rFonts w:ascii="Arial" w:hAnsi="Arial" w:cs="Arial"/>
+                <w:sz w:val="24"/>
+                <w:szCs w:val="24"/>
+              </w:rPr>
+            </w:pPr>
+            <w:r>
+              <w:rPr>
+                <w:rFonts w:ascii="Arial" w:hAnsi="Arial" w:cs="Arial"/>
+                <w:sz w:val="24"/>
+                <w:szCs w:val="24"/>
+              </w:rPr>
+              <w:t>Ngô Minh Phương</w:t>
+            </w:r>
+          </w:p>
+        </w:tc>
+        <w:tc>
+          <w:tcPr>
+            <w:tcW w:w="1440" w:type="dxa"/>
+          </w:tcPr>
+          <w:p>
+            <w:pPr>
+              <w:tabs>
+                <w:tab w:val="left" w:pos="6120"/>
+              </w:tabs>
+              <w:jc w:val="both"/>
+              <w:rPr>
+                <w:rFonts w:ascii="Arial" w:hAnsi="Arial" w:cs="Arial"/>
+                <w:sz w:val="24"/>
+                <w:szCs w:val="24"/>
+              </w:rPr>
+            </w:pPr>
+            <w:r>
+              <w:rPr>
+                <w:rFonts w:ascii="Arial" w:hAnsi="Arial" w:cs="Arial"/>
+                <w:sz w:val="24"/>
+                <w:szCs w:val="24"/>
+              </w:rPr>
+              <w:t>Nhóm phó</w:t>
+            </w:r>
+          </w:p>
+        </w:tc>
+        <w:tc>
+          <w:tcPr>
+            <w:tcW w:w="4675" w:type="dxa"/>
+          </w:tcPr>
+          <w:p>
+            <w:pPr>
+              <w:tabs>
+                <w:tab w:val="left" w:pos="6120"/>
+              </w:tabs>
+              <w:jc w:val="both"/>
+              <w:rPr>
+                <w:rFonts w:ascii="Arial" w:hAnsi="Arial" w:cs="Arial"/>
+                <w:sz w:val="24"/>
+                <w:szCs w:val="24"/>
+              </w:rPr>
+            </w:pPr>
+            <w:r>
+              <w:rPr>
+                <w:rFonts w:ascii="Arial" w:hAnsi="Arial" w:cs="Arial"/>
+                <w:sz w:val="24"/>
+                <w:szCs w:val="24"/>
+              </w:rPr>
+              <w:t>-Thiết kế viên, lập trình viên, viết tài liệu.</w:t>
+            </w:r>
+          </w:p>
+        </w:tc>
+      </w:tr>
+      <w:tr>
+        <w:tc>
+          <w:tcPr>
+            <w:tcW w:w="670" w:type="dxa"/>
+          </w:tcPr>
+          <w:p>
+            <w:pPr>
+              <w:tabs>
+                <w:tab w:val="left" w:pos="6120"/>
+              </w:tabs>
+              <w:jc w:val="both"/>
+              <w:rPr>
+                <w:rFonts w:ascii="Arial" w:hAnsi="Arial" w:cs="Arial"/>
+                <w:sz w:val="24"/>
+                <w:szCs w:val="24"/>
+              </w:rPr>
+            </w:pPr>
+            <w:r>
+              <w:rPr>
+                <w:rFonts w:ascii="Arial" w:hAnsi="Arial" w:cs="Arial"/>
+                <w:sz w:val="24"/>
+                <w:szCs w:val="24"/>
+              </w:rPr>
+              <w:t>3</w:t>
+            </w:r>
+          </w:p>
+        </w:tc>
+        <w:tc>
+          <w:tcPr>
+            <w:tcW w:w="2565" w:type="dxa"/>
+          </w:tcPr>
+          <w:p>
+            <w:pPr>
+              <w:tabs>
+                <w:tab w:val="left" w:pos="6120"/>
+              </w:tabs>
+              <w:jc w:val="both"/>
+              <w:rPr>
+                <w:rFonts w:ascii="Arial" w:hAnsi="Arial" w:cs="Arial"/>
+                <w:sz w:val="24"/>
+                <w:szCs w:val="24"/>
+              </w:rPr>
+            </w:pPr>
+            <w:r>
+              <w:rPr>
+                <w:rFonts w:ascii="Arial" w:hAnsi="Arial" w:cs="Arial"/>
+                <w:sz w:val="24"/>
+                <w:szCs w:val="24"/>
+              </w:rPr>
+              <w:t>Nguyễn Hoàng Đông</w:t>
+            </w:r>
+          </w:p>
+        </w:tc>
+        <w:tc>
+          <w:tcPr>
+            <w:tcW w:w="1440" w:type="dxa"/>
+          </w:tcPr>
+          <w:p>
+            <w:pPr>
+              <w:tabs>
+                <w:tab w:val="left" w:pos="6120"/>
+              </w:tabs>
+              <w:jc w:val="both"/>
+              <w:rPr>
+                <w:rFonts w:ascii="Arial" w:hAnsi="Arial" w:cs="Arial"/>
+                <w:sz w:val="24"/>
+                <w:szCs w:val="24"/>
+              </w:rPr>
+            </w:pPr>
+            <w:r>
+              <w:rPr>
+                <w:rFonts w:ascii="Arial" w:hAnsi="Arial" w:cs="Arial"/>
+                <w:sz w:val="24"/>
+                <w:szCs w:val="24"/>
+              </w:rPr>
+              <w:t>Thành viên</w:t>
+            </w:r>
+          </w:p>
+        </w:tc>
+        <w:tc>
+          <w:tcPr>
+            <w:tcW w:w="4675" w:type="dxa"/>
+          </w:tcPr>
+          <w:p>
+            <w:pPr>
+              <w:tabs>
+                <w:tab w:val="left" w:pos="6120"/>
+              </w:tabs>
+              <w:jc w:val="both"/>
+              <w:rPr>
+                <w:rFonts w:ascii="Arial" w:hAnsi="Arial" w:cs="Arial"/>
+                <w:sz w:val="24"/>
+                <w:szCs w:val="24"/>
+              </w:rPr>
+            </w:pPr>
+            <w:r>
+              <w:rPr>
+                <w:rFonts w:ascii="Arial" w:hAnsi="Arial" w:cs="Arial"/>
+                <w:sz w:val="24"/>
+                <w:szCs w:val="24"/>
+              </w:rPr>
+              <w:t>-Thiết kế viên, lập trình viên, viết tài liệu.</w:t>
+            </w:r>
+          </w:p>
+        </w:tc>
+      </w:tr>
+    </w:tbl>
+    <w:p>
+      <w:pPr>
+        <w:tabs>
+          <w:tab w:val="left" w:pos="6120"/>
+        </w:tabs>
+        <w:rPr>
+          <w:rFonts w:ascii="Arial" w:hAnsi="Arial" w:cs="Arial"/>
+          <w:sz w:val="24"/>
+          <w:szCs w:val="24"/>
+        </w:rPr>
+      </w:pPr>
+    </w:p>
+    <w:p>
+      <w:pPr>
+        <w:tabs>
+          <w:tab w:val="left" w:pos="1350"/>
+        </w:tabs>
+        <w:rPr>
+          <w:rFonts w:ascii="Arial" w:hAnsi="Arial" w:cs="Arial"/>
+          <w:b/>
+          <w:sz w:val="24"/>
+          <w:szCs w:val="24"/>
+        </w:rPr>
+      </w:pPr>
+      <w:r>
+        <w:rPr>
+          <w:rFonts w:ascii="Arial" w:hAnsi="Arial" w:cs="Arial"/>
+          <w:b/>
+          <w:sz w:val="24"/>
+          <w:szCs w:val="24"/>
+        </w:rPr>
+        <w:t xml:space="preserve">GIAO TIẾP </w:t>
+      </w:r>
+    </w:p>
+    <w:p>
+      <w:pPr>
+        <w:pStyle w:val="ListParagraph"/>
+        <w:numPr>
+          <w:ilvl w:val="0"/>
+          <w:numId w:val="2"/>
+        </w:numPr>
+        <w:tabs>
+          <w:tab w:val="left" w:pos="1350"/>
+        </w:tabs>
+        <w:rPr>
+          <w:rFonts w:ascii="Arial" w:hAnsi="Arial" w:cs="Arial"/>
+          <w:b/>
+          <w:sz w:val="24"/>
+          <w:szCs w:val="24"/>
+        </w:rPr>
+      </w:pPr>
+      <w:r>
+        <w:rPr>
+          <w:rFonts w:ascii="Arial" w:hAnsi="Arial" w:cs="Arial"/>
+          <w:sz w:val="24"/>
+          <w:szCs w:val="24"/>
+        </w:rPr>
+        <w:t>Nhóm liên lạc với nhau, với khách hàng, người sử dụng, người quản lý bằng các phương tiện như: email, điện thoại và các buổi làm việc trực tiếp.</w:t>
+      </w:r>
     </w:p>
     <w:p>
       <w:pPr>
@@ -1048,11 +1599,11 @@
           <w:numId w:val="1"/>
         </w:numPr>
       </w:pPr>
-      <w:bookmarkStart w:id="4" w:name="_Toc396152719"/>
+      <w:bookmarkStart w:id="3" w:name="_Toc396152719"/>
       <w:r>
         <w:t>Quản lý chất lượng phần mềm</w:t>
       </w:r>
-      <w:bookmarkEnd w:id="4"/>
+      <w:bookmarkEnd w:id="3"/>
     </w:p>
     <w:p>
       <w:pPr>
@@ -1062,12 +1613,1510 @@
           <w:numId w:val="1"/>
         </w:numPr>
       </w:pPr>
-      <w:bookmarkStart w:id="5" w:name="_Toc396152720"/>
+      <w:bookmarkStart w:id="4" w:name="_Toc396152720"/>
       <w:r>
         <w:t>Quản lý rủi ro</w:t>
       </w:r>
-      <w:bookmarkEnd w:id="5"/>
+      <w:bookmarkEnd w:id="4"/>
     </w:p>
+    <w:tbl>
+      <w:tblPr>
+        <w:tblStyle w:val="TableGrid"/>
+        <w:tblW w:w="9265" w:type="dxa"/>
+        <w:tblLook w:val="04A0" w:firstRow="1" w:lastRow="0" w:firstColumn="1" w:lastColumn="0" w:noHBand="0" w:noVBand="1"/>
+      </w:tblPr>
+      <w:tblGrid>
+        <w:gridCol w:w="766"/>
+        <w:gridCol w:w="2289"/>
+        <w:gridCol w:w="1080"/>
+        <w:gridCol w:w="2790"/>
+        <w:gridCol w:w="2340"/>
+      </w:tblGrid>
+      <w:tr>
+        <w:tc>
+          <w:tcPr>
+            <w:tcW w:w="766" w:type="dxa"/>
+            <w:shd w:val="clear" w:color="auto" w:fill="E7E6E6" w:themeFill="background2"/>
+          </w:tcPr>
+          <w:p>
+            <w:pPr>
+              <w:tabs>
+                <w:tab w:val="left" w:pos="6120"/>
+              </w:tabs>
+              <w:jc w:val="center"/>
+              <w:rPr>
+                <w:rFonts w:ascii="Arial" w:hAnsi="Arial" w:cs="Arial"/>
+                <w:sz w:val="24"/>
+                <w:szCs w:val="24"/>
+              </w:rPr>
+            </w:pPr>
+            <w:r>
+              <w:rPr>
+                <w:rFonts w:ascii="Arial" w:hAnsi="Arial" w:cs="Arial"/>
+                <w:sz w:val="24"/>
+                <w:szCs w:val="24"/>
+              </w:rPr>
+              <w:t>STT</w:t>
+            </w:r>
+          </w:p>
+        </w:tc>
+        <w:tc>
+          <w:tcPr>
+            <w:tcW w:w="2289" w:type="dxa"/>
+            <w:shd w:val="clear" w:color="auto" w:fill="E7E6E6" w:themeFill="background2"/>
+          </w:tcPr>
+          <w:p>
+            <w:pPr>
+              <w:tabs>
+                <w:tab w:val="left" w:pos="6120"/>
+              </w:tabs>
+              <w:jc w:val="center"/>
+              <w:rPr>
+                <w:rFonts w:ascii="Arial" w:hAnsi="Arial" w:cs="Arial"/>
+                <w:sz w:val="24"/>
+                <w:szCs w:val="24"/>
+              </w:rPr>
+            </w:pPr>
+            <w:r>
+              <w:rPr>
+                <w:rFonts w:ascii="Arial" w:hAnsi="Arial" w:cs="Arial"/>
+                <w:sz w:val="24"/>
+                <w:szCs w:val="24"/>
+              </w:rPr>
+              <w:t>Yếu tố rủi ro</w:t>
+            </w:r>
+          </w:p>
+        </w:tc>
+        <w:tc>
+          <w:tcPr>
+            <w:tcW w:w="1080" w:type="dxa"/>
+            <w:shd w:val="clear" w:color="auto" w:fill="E7E6E6" w:themeFill="background2"/>
+          </w:tcPr>
+          <w:p>
+            <w:pPr>
+              <w:tabs>
+                <w:tab w:val="left" w:pos="6120"/>
+              </w:tabs>
+              <w:jc w:val="center"/>
+              <w:rPr>
+                <w:rFonts w:ascii="Arial" w:hAnsi="Arial" w:cs="Arial"/>
+                <w:sz w:val="24"/>
+                <w:szCs w:val="24"/>
+              </w:rPr>
+            </w:pPr>
+            <w:r>
+              <w:rPr>
+                <w:rFonts w:ascii="Arial" w:hAnsi="Arial" w:cs="Arial"/>
+                <w:sz w:val="24"/>
+                <w:szCs w:val="24"/>
+              </w:rPr>
+              <w:t>Mức độ rủi ro</w:t>
+            </w:r>
+          </w:p>
+        </w:tc>
+        <w:tc>
+          <w:tcPr>
+            <w:tcW w:w="2790" w:type="dxa"/>
+            <w:shd w:val="clear" w:color="auto" w:fill="E7E6E6" w:themeFill="background2"/>
+          </w:tcPr>
+          <w:p>
+            <w:pPr>
+              <w:tabs>
+                <w:tab w:val="left" w:pos="6120"/>
+              </w:tabs>
+              <w:jc w:val="center"/>
+              <w:rPr>
+                <w:rFonts w:ascii="Arial" w:hAnsi="Arial" w:cs="Arial"/>
+                <w:sz w:val="24"/>
+                <w:szCs w:val="24"/>
+              </w:rPr>
+            </w:pPr>
+            <w:r>
+              <w:rPr>
+                <w:rFonts w:ascii="Arial" w:hAnsi="Arial" w:cs="Arial"/>
+                <w:sz w:val="24"/>
+                <w:szCs w:val="24"/>
+              </w:rPr>
+              <w:t>Chiến lược làm giảm rủi ro</w:t>
+            </w:r>
+          </w:p>
+        </w:tc>
+        <w:tc>
+          <w:tcPr>
+            <w:tcW w:w="2340" w:type="dxa"/>
+            <w:shd w:val="clear" w:color="auto" w:fill="E7E6E6" w:themeFill="background2"/>
+          </w:tcPr>
+          <w:p>
+            <w:pPr>
+              <w:tabs>
+                <w:tab w:val="left" w:pos="6120"/>
+              </w:tabs>
+              <w:jc w:val="center"/>
+              <w:rPr>
+                <w:rFonts w:ascii="Arial" w:hAnsi="Arial" w:cs="Arial"/>
+                <w:sz w:val="24"/>
+                <w:szCs w:val="24"/>
+              </w:rPr>
+            </w:pPr>
+            <w:r>
+              <w:rPr>
+                <w:rFonts w:ascii="Arial" w:hAnsi="Arial" w:cs="Arial"/>
+                <w:sz w:val="24"/>
+                <w:szCs w:val="24"/>
+              </w:rPr>
+              <w:t>Hướng giải quyết khi xảy ra rủi ro</w:t>
+            </w:r>
+          </w:p>
+        </w:tc>
+      </w:tr>
+      <w:tr>
+        <w:tc>
+          <w:tcPr>
+            <w:tcW w:w="6925" w:type="dxa"/>
+            <w:gridSpan w:val="4"/>
+            <w:shd w:val="clear" w:color="auto" w:fill="FFFF00"/>
+          </w:tcPr>
+          <w:p>
+            <w:pPr>
+              <w:tabs>
+                <w:tab w:val="left" w:pos="6120"/>
+              </w:tabs>
+              <w:rPr>
+                <w:rFonts w:ascii="Arial" w:hAnsi="Arial" w:cs="Arial"/>
+                <w:sz w:val="24"/>
+                <w:szCs w:val="24"/>
+              </w:rPr>
+            </w:pPr>
+            <w:r>
+              <w:rPr>
+                <w:rFonts w:ascii="Arial" w:hAnsi="Arial" w:cs="Arial"/>
+                <w:sz w:val="24"/>
+                <w:szCs w:val="24"/>
+              </w:rPr>
+              <w:t>Nhóm yêu tố rủi ro liên quan đến khách hàng và người sử dụng</w:t>
+            </w:r>
+            <w:r>
+              <w:rPr>
+                <w:rFonts w:ascii="Arial" w:hAnsi="Arial" w:cs="Arial"/>
+                <w:sz w:val="24"/>
+                <w:szCs w:val="24"/>
+              </w:rPr>
+              <w:tab/>
+            </w:r>
+          </w:p>
+        </w:tc>
+        <w:tc>
+          <w:tcPr>
+            <w:tcW w:w="2340" w:type="dxa"/>
+          </w:tcPr>
+          <w:p>
+            <w:pPr>
+              <w:tabs>
+                <w:tab w:val="left" w:pos="6120"/>
+              </w:tabs>
+              <w:rPr>
+                <w:rFonts w:ascii="Arial" w:hAnsi="Arial" w:cs="Arial"/>
+                <w:sz w:val="24"/>
+                <w:szCs w:val="24"/>
+              </w:rPr>
+            </w:pPr>
+          </w:p>
+        </w:tc>
+      </w:tr>
+      <w:tr>
+        <w:tc>
+          <w:tcPr>
+            <w:tcW w:w="766" w:type="dxa"/>
+          </w:tcPr>
+          <w:p>
+            <w:pPr>
+              <w:tabs>
+                <w:tab w:val="left" w:pos="6120"/>
+              </w:tabs>
+              <w:rPr>
+                <w:rFonts w:ascii="Arial" w:hAnsi="Arial" w:cs="Arial"/>
+                <w:sz w:val="24"/>
+                <w:szCs w:val="24"/>
+              </w:rPr>
+            </w:pPr>
+            <w:r>
+              <w:rPr>
+                <w:rFonts w:ascii="Arial" w:hAnsi="Arial" w:cs="Arial"/>
+                <w:sz w:val="24"/>
+                <w:szCs w:val="24"/>
+              </w:rPr>
+              <w:t>1</w:t>
+            </w:r>
+          </w:p>
+        </w:tc>
+        <w:tc>
+          <w:tcPr>
+            <w:tcW w:w="2289" w:type="dxa"/>
+          </w:tcPr>
+          <w:p>
+            <w:pPr>
+              <w:tabs>
+                <w:tab w:val="left" w:pos="6120"/>
+              </w:tabs>
+              <w:rPr>
+                <w:rFonts w:ascii="Arial" w:hAnsi="Arial" w:cs="Arial"/>
+                <w:sz w:val="24"/>
+                <w:szCs w:val="24"/>
+              </w:rPr>
+            </w:pPr>
+            <w:r>
+              <w:rPr>
+                <w:rFonts w:ascii="Arial" w:hAnsi="Arial" w:cs="Arial"/>
+                <w:sz w:val="24"/>
+                <w:szCs w:val="24"/>
+              </w:rPr>
+              <w:t>-Khách hàng thay đổi yêu cầu, chức năng của sản phẩm.</w:t>
+            </w:r>
+          </w:p>
+        </w:tc>
+        <w:tc>
+          <w:tcPr>
+            <w:tcW w:w="1080" w:type="dxa"/>
+          </w:tcPr>
+          <w:p>
+            <w:pPr>
+              <w:tabs>
+                <w:tab w:val="left" w:pos="6120"/>
+              </w:tabs>
+              <w:rPr>
+                <w:rFonts w:ascii="Arial" w:hAnsi="Arial" w:cs="Arial"/>
+                <w:sz w:val="24"/>
+                <w:szCs w:val="24"/>
+              </w:rPr>
+            </w:pPr>
+            <w:r>
+              <w:rPr>
+                <w:rFonts w:ascii="Arial" w:hAnsi="Arial" w:cs="Arial"/>
+                <w:sz w:val="24"/>
+                <w:szCs w:val="24"/>
+              </w:rPr>
+              <w:t>Cao</w:t>
+            </w:r>
+          </w:p>
+        </w:tc>
+        <w:tc>
+          <w:tcPr>
+            <w:tcW w:w="2790" w:type="dxa"/>
+          </w:tcPr>
+          <w:p>
+            <w:pPr>
+              <w:tabs>
+                <w:tab w:val="left" w:pos="6120"/>
+              </w:tabs>
+              <w:rPr>
+                <w:rFonts w:ascii="Arial" w:hAnsi="Arial" w:cs="Arial"/>
+                <w:sz w:val="24"/>
+                <w:szCs w:val="24"/>
+              </w:rPr>
+            </w:pPr>
+            <w:r>
+              <w:rPr>
+                <w:rFonts w:ascii="Arial" w:hAnsi="Arial" w:cs="Arial"/>
+                <w:sz w:val="24"/>
+                <w:szCs w:val="24"/>
+              </w:rPr>
+              <w:t>-Phỏng vấn cẩn thận từng yêu cầu của khách hàng đối với hệ thống. Đưa ra các gợi ý về những chức năng cần thiết cho khách hàng chọn.</w:t>
+            </w:r>
+          </w:p>
+        </w:tc>
+        <w:tc>
+          <w:tcPr>
+            <w:tcW w:w="2340" w:type="dxa"/>
+          </w:tcPr>
+          <w:p>
+            <w:pPr>
+              <w:tabs>
+                <w:tab w:val="left" w:pos="6120"/>
+              </w:tabs>
+              <w:rPr>
+                <w:rFonts w:ascii="Arial" w:hAnsi="Arial" w:cs="Arial"/>
+                <w:sz w:val="24"/>
+                <w:szCs w:val="24"/>
+              </w:rPr>
+            </w:pPr>
+            <w:r>
+              <w:rPr>
+                <w:rFonts w:ascii="Arial" w:hAnsi="Arial" w:cs="Arial"/>
+                <w:sz w:val="24"/>
+                <w:szCs w:val="24"/>
+              </w:rPr>
+              <w:t>-Họp nhóm phân tích lại yêu cầu của khách hàng để hoàn thiện phần mềm.</w:t>
+            </w:r>
+          </w:p>
+        </w:tc>
+      </w:tr>
+      <w:tr>
+        <w:tc>
+          <w:tcPr>
+            <w:tcW w:w="766" w:type="dxa"/>
+          </w:tcPr>
+          <w:p>
+            <w:pPr>
+              <w:tabs>
+                <w:tab w:val="left" w:pos="6120"/>
+              </w:tabs>
+              <w:rPr>
+                <w:rFonts w:ascii="Arial" w:hAnsi="Arial" w:cs="Arial"/>
+                <w:sz w:val="24"/>
+                <w:szCs w:val="24"/>
+              </w:rPr>
+            </w:pPr>
+            <w:r>
+              <w:rPr>
+                <w:rFonts w:ascii="Arial" w:hAnsi="Arial" w:cs="Arial"/>
+                <w:sz w:val="24"/>
+                <w:szCs w:val="24"/>
+              </w:rPr>
+              <w:t>2</w:t>
+            </w:r>
+          </w:p>
+        </w:tc>
+        <w:tc>
+          <w:tcPr>
+            <w:tcW w:w="2289" w:type="dxa"/>
+          </w:tcPr>
+          <w:p>
+            <w:pPr>
+              <w:tabs>
+                <w:tab w:val="left" w:pos="6120"/>
+              </w:tabs>
+              <w:rPr>
+                <w:rFonts w:ascii="Arial" w:hAnsi="Arial" w:cs="Arial"/>
+                <w:sz w:val="24"/>
+                <w:szCs w:val="24"/>
+              </w:rPr>
+            </w:pPr>
+            <w:r>
+              <w:rPr>
+                <w:rFonts w:ascii="Arial" w:hAnsi="Arial" w:cs="Arial"/>
+                <w:sz w:val="24"/>
+                <w:szCs w:val="24"/>
+              </w:rPr>
+              <w:t>-Người dùng không hiểu rõ về hệ thống cũng như các chức năng của nó.</w:t>
+            </w:r>
+          </w:p>
+        </w:tc>
+        <w:tc>
+          <w:tcPr>
+            <w:tcW w:w="1080" w:type="dxa"/>
+          </w:tcPr>
+          <w:p>
+            <w:pPr>
+              <w:tabs>
+                <w:tab w:val="left" w:pos="6120"/>
+              </w:tabs>
+              <w:rPr>
+                <w:rFonts w:ascii="Arial" w:hAnsi="Arial" w:cs="Arial"/>
+                <w:sz w:val="24"/>
+                <w:szCs w:val="24"/>
+              </w:rPr>
+            </w:pPr>
+            <w:r>
+              <w:rPr>
+                <w:rFonts w:ascii="Arial" w:hAnsi="Arial" w:cs="Arial"/>
+                <w:sz w:val="24"/>
+                <w:szCs w:val="24"/>
+              </w:rPr>
+              <w:t>Trung bình</w:t>
+            </w:r>
+          </w:p>
+        </w:tc>
+        <w:tc>
+          <w:tcPr>
+            <w:tcW w:w="2790" w:type="dxa"/>
+          </w:tcPr>
+          <w:p>
+            <w:pPr>
+              <w:tabs>
+                <w:tab w:val="left" w:pos="6120"/>
+              </w:tabs>
+              <w:rPr>
+                <w:rFonts w:ascii="Arial" w:hAnsi="Arial" w:cs="Arial"/>
+                <w:sz w:val="24"/>
+                <w:szCs w:val="24"/>
+              </w:rPr>
+            </w:pPr>
+            <w:r>
+              <w:rPr>
+                <w:rFonts w:ascii="Arial" w:hAnsi="Arial" w:cs="Arial"/>
+                <w:sz w:val="24"/>
+                <w:szCs w:val="24"/>
+              </w:rPr>
+              <w:t>-Cần có mục hướng dẫn để giúp khách hàng dễ dàng trong việc sử dụng.</w:t>
+            </w:r>
+          </w:p>
+        </w:tc>
+        <w:tc>
+          <w:tcPr>
+            <w:tcW w:w="2340" w:type="dxa"/>
+          </w:tcPr>
+          <w:p>
+            <w:pPr>
+              <w:tabs>
+                <w:tab w:val="left" w:pos="6120"/>
+              </w:tabs>
+              <w:rPr>
+                <w:rFonts w:ascii="Arial" w:hAnsi="Arial" w:cs="Arial"/>
+                <w:sz w:val="24"/>
+                <w:szCs w:val="24"/>
+              </w:rPr>
+            </w:pPr>
+            <w:r>
+              <w:rPr>
+                <w:rFonts w:ascii="Arial" w:hAnsi="Arial" w:cs="Arial"/>
+                <w:sz w:val="24"/>
+                <w:szCs w:val="24"/>
+              </w:rPr>
+              <w:t>-Tổ chức buổi hướng dẫn khách hàng sử dụng chương trình.</w:t>
+            </w:r>
+          </w:p>
+        </w:tc>
+      </w:tr>
+      <w:tr>
+        <w:tc>
+          <w:tcPr>
+            <w:tcW w:w="6925" w:type="dxa"/>
+            <w:gridSpan w:val="4"/>
+            <w:shd w:val="clear" w:color="auto" w:fill="FFFF00"/>
+          </w:tcPr>
+          <w:p>
+            <w:pPr>
+              <w:tabs>
+                <w:tab w:val="left" w:pos="5280"/>
+              </w:tabs>
+              <w:rPr>
+                <w:rFonts w:ascii="Arial" w:hAnsi="Arial" w:cs="Arial"/>
+                <w:sz w:val="24"/>
+                <w:szCs w:val="24"/>
+              </w:rPr>
+            </w:pPr>
+            <w:r>
+              <w:rPr>
+                <w:rFonts w:ascii="Arial" w:hAnsi="Arial" w:cs="Arial"/>
+                <w:sz w:val="24"/>
+                <w:szCs w:val="24"/>
+              </w:rPr>
+              <w:t>Nhóm yếu tố liên quan đến phạm vi và các yêu cầu.</w:t>
+            </w:r>
+            <w:r>
+              <w:rPr>
+                <w:rFonts w:ascii="Arial" w:hAnsi="Arial" w:cs="Arial"/>
+                <w:sz w:val="24"/>
+                <w:szCs w:val="24"/>
+              </w:rPr>
+              <w:tab/>
+            </w:r>
+          </w:p>
+        </w:tc>
+        <w:tc>
+          <w:tcPr>
+            <w:tcW w:w="2340" w:type="dxa"/>
+          </w:tcPr>
+          <w:p>
+            <w:pPr>
+              <w:tabs>
+                <w:tab w:val="left" w:pos="6120"/>
+              </w:tabs>
+              <w:rPr>
+                <w:rFonts w:ascii="Arial" w:hAnsi="Arial" w:cs="Arial"/>
+                <w:sz w:val="24"/>
+                <w:szCs w:val="24"/>
+              </w:rPr>
+            </w:pPr>
+          </w:p>
+        </w:tc>
+      </w:tr>
+      <w:tr>
+        <w:tc>
+          <w:tcPr>
+            <w:tcW w:w="766" w:type="dxa"/>
+          </w:tcPr>
+          <w:p>
+            <w:pPr>
+              <w:tabs>
+                <w:tab w:val="left" w:pos="6120"/>
+              </w:tabs>
+              <w:rPr>
+                <w:rFonts w:ascii="Arial" w:hAnsi="Arial" w:cs="Arial"/>
+                <w:sz w:val="24"/>
+                <w:szCs w:val="24"/>
+              </w:rPr>
+            </w:pPr>
+            <w:r>
+              <w:rPr>
+                <w:rFonts w:ascii="Arial" w:hAnsi="Arial" w:cs="Arial"/>
+                <w:sz w:val="24"/>
+                <w:szCs w:val="24"/>
+              </w:rPr>
+              <w:t>1</w:t>
+            </w:r>
+          </w:p>
+        </w:tc>
+        <w:tc>
+          <w:tcPr>
+            <w:tcW w:w="2289" w:type="dxa"/>
+          </w:tcPr>
+          <w:p>
+            <w:pPr>
+              <w:tabs>
+                <w:tab w:val="left" w:pos="6120"/>
+              </w:tabs>
+              <w:rPr>
+                <w:rFonts w:ascii="Arial" w:hAnsi="Arial" w:cs="Arial"/>
+                <w:sz w:val="24"/>
+                <w:szCs w:val="24"/>
+              </w:rPr>
+            </w:pPr>
+            <w:r>
+              <w:rPr>
+                <w:rFonts w:ascii="Arial" w:hAnsi="Arial" w:cs="Arial"/>
+                <w:sz w:val="24"/>
+                <w:szCs w:val="24"/>
+              </w:rPr>
+              <w:t>-Thay đổi, mở rộng phạm vi dự án.</w:t>
+            </w:r>
+          </w:p>
+        </w:tc>
+        <w:tc>
+          <w:tcPr>
+            <w:tcW w:w="1080" w:type="dxa"/>
+          </w:tcPr>
+          <w:p>
+            <w:pPr>
+              <w:tabs>
+                <w:tab w:val="left" w:pos="6120"/>
+              </w:tabs>
+              <w:rPr>
+                <w:rFonts w:ascii="Arial" w:hAnsi="Arial" w:cs="Arial"/>
+                <w:sz w:val="24"/>
+                <w:szCs w:val="24"/>
+              </w:rPr>
+            </w:pPr>
+            <w:r>
+              <w:rPr>
+                <w:rFonts w:ascii="Arial" w:hAnsi="Arial" w:cs="Arial"/>
+                <w:sz w:val="24"/>
+                <w:szCs w:val="24"/>
+              </w:rPr>
+              <w:t xml:space="preserve">Thấp </w:t>
+            </w:r>
+          </w:p>
+        </w:tc>
+        <w:tc>
+          <w:tcPr>
+            <w:tcW w:w="2790" w:type="dxa"/>
+          </w:tcPr>
+          <w:p>
+            <w:pPr>
+              <w:tabs>
+                <w:tab w:val="left" w:pos="6120"/>
+              </w:tabs>
+              <w:rPr>
+                <w:rFonts w:ascii="Arial" w:hAnsi="Arial" w:cs="Arial"/>
+                <w:sz w:val="24"/>
+                <w:szCs w:val="24"/>
+              </w:rPr>
+            </w:pPr>
+            <w:r>
+              <w:rPr>
+                <w:rFonts w:ascii="Arial" w:hAnsi="Arial" w:cs="Arial"/>
+                <w:sz w:val="24"/>
+                <w:szCs w:val="24"/>
+              </w:rPr>
+              <w:t>-Phỏng vấn kỹ lưỡng về quy mô và nhu cầu mở rộng quy mô của khách hàng.</w:t>
+            </w:r>
+          </w:p>
+        </w:tc>
+        <w:tc>
+          <w:tcPr>
+            <w:tcW w:w="2340" w:type="dxa"/>
+          </w:tcPr>
+          <w:p>
+            <w:pPr>
+              <w:tabs>
+                <w:tab w:val="left" w:pos="6120"/>
+              </w:tabs>
+              <w:rPr>
+                <w:rFonts w:ascii="Arial" w:hAnsi="Arial" w:cs="Arial"/>
+                <w:sz w:val="24"/>
+                <w:szCs w:val="24"/>
+              </w:rPr>
+            </w:pPr>
+            <w:r>
+              <w:rPr>
+                <w:rFonts w:ascii="Arial" w:hAnsi="Arial" w:cs="Arial"/>
+                <w:sz w:val="24"/>
+                <w:szCs w:val="24"/>
+              </w:rPr>
+              <w:t>-Họp nhóm, dự trù lại trinh phí, phân tích lại yêu cầu để hoàn thiện tài liệu.</w:t>
+            </w:r>
+          </w:p>
+        </w:tc>
+      </w:tr>
+      <w:tr>
+        <w:tc>
+          <w:tcPr>
+            <w:tcW w:w="766" w:type="dxa"/>
+          </w:tcPr>
+          <w:p>
+            <w:pPr>
+              <w:tabs>
+                <w:tab w:val="left" w:pos="6120"/>
+              </w:tabs>
+              <w:rPr>
+                <w:rFonts w:ascii="Arial" w:hAnsi="Arial" w:cs="Arial"/>
+                <w:sz w:val="24"/>
+                <w:szCs w:val="24"/>
+              </w:rPr>
+            </w:pPr>
+            <w:r>
+              <w:rPr>
+                <w:rFonts w:ascii="Arial" w:hAnsi="Arial" w:cs="Arial"/>
+                <w:sz w:val="24"/>
+                <w:szCs w:val="24"/>
+              </w:rPr>
+              <w:lastRenderedPageBreak/>
+              <w:t>2</w:t>
+            </w:r>
+          </w:p>
+        </w:tc>
+        <w:tc>
+          <w:tcPr>
+            <w:tcW w:w="2289" w:type="dxa"/>
+          </w:tcPr>
+          <w:p>
+            <w:pPr>
+              <w:tabs>
+                <w:tab w:val="left" w:pos="6120"/>
+              </w:tabs>
+              <w:rPr>
+                <w:rFonts w:ascii="Arial" w:hAnsi="Arial" w:cs="Arial"/>
+                <w:sz w:val="24"/>
+                <w:szCs w:val="24"/>
+              </w:rPr>
+            </w:pPr>
+            <w:r>
+              <w:rPr>
+                <w:rFonts w:ascii="Arial" w:hAnsi="Arial" w:cs="Arial"/>
+                <w:sz w:val="24"/>
+                <w:szCs w:val="24"/>
+              </w:rPr>
+              <w:t>-Yêu cầu không rõ ràng gây ra sự hiểu sai.</w:t>
+            </w:r>
+          </w:p>
+        </w:tc>
+        <w:tc>
+          <w:tcPr>
+            <w:tcW w:w="1080" w:type="dxa"/>
+          </w:tcPr>
+          <w:p>
+            <w:pPr>
+              <w:tabs>
+                <w:tab w:val="left" w:pos="6120"/>
+              </w:tabs>
+              <w:rPr>
+                <w:rFonts w:ascii="Arial" w:hAnsi="Arial" w:cs="Arial"/>
+                <w:sz w:val="24"/>
+                <w:szCs w:val="24"/>
+              </w:rPr>
+            </w:pPr>
+            <w:r>
+              <w:rPr>
+                <w:rFonts w:ascii="Arial" w:hAnsi="Arial" w:cs="Arial"/>
+                <w:sz w:val="24"/>
+                <w:szCs w:val="24"/>
+              </w:rPr>
+              <w:t>Trung bình</w:t>
+            </w:r>
+          </w:p>
+        </w:tc>
+        <w:tc>
+          <w:tcPr>
+            <w:tcW w:w="2790" w:type="dxa"/>
+          </w:tcPr>
+          <w:p>
+            <w:pPr>
+              <w:tabs>
+                <w:tab w:val="left" w:pos="6120"/>
+              </w:tabs>
+              <w:rPr>
+                <w:rFonts w:ascii="Arial" w:hAnsi="Arial" w:cs="Arial"/>
+                <w:sz w:val="24"/>
+                <w:szCs w:val="24"/>
+              </w:rPr>
+            </w:pPr>
+            <w:r>
+              <w:rPr>
+                <w:rFonts w:ascii="Arial" w:hAnsi="Arial" w:cs="Arial"/>
+                <w:sz w:val="24"/>
+                <w:szCs w:val="24"/>
+              </w:rPr>
+              <w:t>-Phỏng vấn khách hàng một cách tỉ mỉ về các yêu cầu của họ để tránh hiểu sai ý khách hàng.</w:t>
+            </w:r>
+          </w:p>
+        </w:tc>
+        <w:tc>
+          <w:tcPr>
+            <w:tcW w:w="2340" w:type="dxa"/>
+          </w:tcPr>
+          <w:p>
+            <w:pPr>
+              <w:tabs>
+                <w:tab w:val="left" w:pos="6120"/>
+              </w:tabs>
+              <w:rPr>
+                <w:rFonts w:ascii="Arial" w:hAnsi="Arial" w:cs="Arial"/>
+                <w:sz w:val="24"/>
+                <w:szCs w:val="24"/>
+              </w:rPr>
+            </w:pPr>
+            <w:r>
+              <w:rPr>
+                <w:rFonts w:ascii="Arial" w:hAnsi="Arial" w:cs="Arial"/>
+                <w:sz w:val="24"/>
+                <w:szCs w:val="24"/>
+              </w:rPr>
+              <w:t xml:space="preserve">-Thay đổi ngay và lập tức các yêu cầu sai lệch. Thiết kế lại chức năng tương ứng, kiểm tra xem nó có phù hợp với các chức năng khác hay không? </w:t>
+            </w:r>
+          </w:p>
+        </w:tc>
+      </w:tr>
+      <w:tr>
+        <w:tc>
+          <w:tcPr>
+            <w:tcW w:w="6925" w:type="dxa"/>
+            <w:gridSpan w:val="4"/>
+            <w:shd w:val="clear" w:color="auto" w:fill="FFFF00"/>
+          </w:tcPr>
+          <w:p>
+            <w:pPr>
+              <w:tabs>
+                <w:tab w:val="left" w:pos="4410"/>
+                <w:tab w:val="left" w:pos="5400"/>
+              </w:tabs>
+              <w:rPr>
+                <w:rFonts w:ascii="Arial" w:hAnsi="Arial" w:cs="Arial"/>
+                <w:sz w:val="24"/>
+                <w:szCs w:val="24"/>
+              </w:rPr>
+            </w:pPr>
+            <w:r>
+              <w:rPr>
+                <w:rFonts w:ascii="Arial" w:hAnsi="Arial" w:cs="Arial"/>
+                <w:sz w:val="24"/>
+                <w:szCs w:val="24"/>
+              </w:rPr>
+              <w:t>Nhóm yếu tố liên quan đến sự thực hiện.</w:t>
+            </w:r>
+            <w:r>
+              <w:rPr>
+                <w:rFonts w:ascii="Arial" w:hAnsi="Arial" w:cs="Arial"/>
+                <w:sz w:val="24"/>
+                <w:szCs w:val="24"/>
+              </w:rPr>
+              <w:tab/>
+            </w:r>
+            <w:r>
+              <w:rPr>
+                <w:rFonts w:ascii="Arial" w:hAnsi="Arial" w:cs="Arial"/>
+                <w:sz w:val="24"/>
+                <w:szCs w:val="24"/>
+              </w:rPr>
+              <w:tab/>
+            </w:r>
+          </w:p>
+        </w:tc>
+        <w:tc>
+          <w:tcPr>
+            <w:tcW w:w="2340" w:type="dxa"/>
+          </w:tcPr>
+          <w:p>
+            <w:pPr>
+              <w:tabs>
+                <w:tab w:val="left" w:pos="6120"/>
+              </w:tabs>
+              <w:rPr>
+                <w:rFonts w:ascii="Arial" w:hAnsi="Arial" w:cs="Arial"/>
+                <w:sz w:val="24"/>
+                <w:szCs w:val="24"/>
+              </w:rPr>
+            </w:pPr>
+          </w:p>
+        </w:tc>
+      </w:tr>
+      <w:tr>
+        <w:tc>
+          <w:tcPr>
+            <w:tcW w:w="766" w:type="dxa"/>
+          </w:tcPr>
+          <w:p>
+            <w:pPr>
+              <w:tabs>
+                <w:tab w:val="left" w:pos="6120"/>
+              </w:tabs>
+              <w:rPr>
+                <w:rFonts w:ascii="Arial" w:hAnsi="Arial" w:cs="Arial"/>
+                <w:sz w:val="24"/>
+                <w:szCs w:val="24"/>
+              </w:rPr>
+            </w:pPr>
+            <w:r>
+              <w:rPr>
+                <w:rFonts w:ascii="Arial" w:hAnsi="Arial" w:cs="Arial"/>
+                <w:sz w:val="24"/>
+                <w:szCs w:val="24"/>
+              </w:rPr>
+              <w:t>1</w:t>
+            </w:r>
+          </w:p>
+        </w:tc>
+        <w:tc>
+          <w:tcPr>
+            <w:tcW w:w="2289" w:type="dxa"/>
+          </w:tcPr>
+          <w:p>
+            <w:pPr>
+              <w:rPr>
+                <w:rFonts w:ascii="Arial" w:hAnsi="Arial" w:cs="Arial"/>
+                <w:sz w:val="24"/>
+                <w:szCs w:val="24"/>
+              </w:rPr>
+            </w:pPr>
+            <w:r>
+              <w:rPr>
+                <w:rFonts w:ascii="Arial" w:hAnsi="Arial" w:cs="Arial"/>
+                <w:sz w:val="24"/>
+                <w:szCs w:val="24"/>
+              </w:rPr>
+              <w:t>-Không đồng nhất trong việc đặt tên biến cũng như tên  hàm…</w:t>
+            </w:r>
+          </w:p>
+        </w:tc>
+        <w:tc>
+          <w:tcPr>
+            <w:tcW w:w="1080" w:type="dxa"/>
+          </w:tcPr>
+          <w:p>
+            <w:pPr>
+              <w:tabs>
+                <w:tab w:val="left" w:pos="6120"/>
+              </w:tabs>
+              <w:rPr>
+                <w:rFonts w:ascii="Arial" w:hAnsi="Arial" w:cs="Arial"/>
+                <w:sz w:val="24"/>
+                <w:szCs w:val="24"/>
+              </w:rPr>
+            </w:pPr>
+            <w:r>
+              <w:rPr>
+                <w:rFonts w:ascii="Arial" w:hAnsi="Arial" w:cs="Arial"/>
+                <w:sz w:val="24"/>
+                <w:szCs w:val="24"/>
+              </w:rPr>
+              <w:t>Trung bình</w:t>
+            </w:r>
+          </w:p>
+        </w:tc>
+        <w:tc>
+          <w:tcPr>
+            <w:tcW w:w="2790" w:type="dxa"/>
+          </w:tcPr>
+          <w:p>
+            <w:pPr>
+              <w:tabs>
+                <w:tab w:val="left" w:pos="6120"/>
+              </w:tabs>
+              <w:rPr>
+                <w:rFonts w:ascii="Arial" w:hAnsi="Arial" w:cs="Arial"/>
+                <w:sz w:val="24"/>
+                <w:szCs w:val="24"/>
+              </w:rPr>
+            </w:pPr>
+            <w:r>
+              <w:rPr>
+                <w:rFonts w:ascii="Arial" w:hAnsi="Arial" w:cs="Arial"/>
+                <w:sz w:val="24"/>
+                <w:szCs w:val="24"/>
+              </w:rPr>
+              <w:t>-Cần có quy ước đặt tên hàm, biến do nhóm quy định(có thể tham khảo các chuẩn đặt tên ….)</w:t>
+            </w:r>
+          </w:p>
+        </w:tc>
+        <w:tc>
+          <w:tcPr>
+            <w:tcW w:w="2340" w:type="dxa"/>
+          </w:tcPr>
+          <w:p>
+            <w:pPr>
+              <w:tabs>
+                <w:tab w:val="left" w:pos="6120"/>
+              </w:tabs>
+              <w:rPr>
+                <w:rFonts w:ascii="Arial" w:hAnsi="Arial" w:cs="Arial"/>
+                <w:sz w:val="24"/>
+                <w:szCs w:val="24"/>
+              </w:rPr>
+            </w:pPr>
+            <w:r>
+              <w:rPr>
+                <w:rFonts w:ascii="Arial" w:hAnsi="Arial" w:cs="Arial"/>
+                <w:sz w:val="24"/>
+                <w:szCs w:val="24"/>
+              </w:rPr>
+              <w:t xml:space="preserve">-Cần tập trung nhóm lại thay đổi và thống nhất triệt để các vấn đề trong việc lập trình. </w:t>
+            </w:r>
+          </w:p>
+        </w:tc>
+      </w:tr>
+      <w:tr>
+        <w:tc>
+          <w:tcPr>
+            <w:tcW w:w="766" w:type="dxa"/>
+          </w:tcPr>
+          <w:p>
+            <w:pPr>
+              <w:tabs>
+                <w:tab w:val="left" w:pos="6120"/>
+              </w:tabs>
+              <w:rPr>
+                <w:rFonts w:ascii="Arial" w:hAnsi="Arial" w:cs="Arial"/>
+                <w:sz w:val="24"/>
+                <w:szCs w:val="24"/>
+              </w:rPr>
+            </w:pPr>
+            <w:r>
+              <w:rPr>
+                <w:rFonts w:ascii="Arial" w:hAnsi="Arial" w:cs="Arial"/>
+                <w:sz w:val="24"/>
+                <w:szCs w:val="24"/>
+              </w:rPr>
+              <w:t>2</w:t>
+            </w:r>
+          </w:p>
+        </w:tc>
+        <w:tc>
+          <w:tcPr>
+            <w:tcW w:w="2289" w:type="dxa"/>
+          </w:tcPr>
+          <w:p>
+            <w:pPr>
+              <w:rPr>
+                <w:rFonts w:ascii="Arial" w:hAnsi="Arial" w:cs="Arial"/>
+                <w:sz w:val="24"/>
+                <w:szCs w:val="24"/>
+              </w:rPr>
+            </w:pPr>
+            <w:r>
+              <w:rPr>
+                <w:rFonts w:ascii="Arial" w:hAnsi="Arial" w:cs="Arial"/>
+                <w:sz w:val="24"/>
+                <w:szCs w:val="24"/>
+              </w:rPr>
+              <w:t>-Thiếu kinh phí</w:t>
+            </w:r>
+          </w:p>
+        </w:tc>
+        <w:tc>
+          <w:tcPr>
+            <w:tcW w:w="1080" w:type="dxa"/>
+          </w:tcPr>
+          <w:p>
+            <w:pPr>
+              <w:tabs>
+                <w:tab w:val="left" w:pos="6120"/>
+              </w:tabs>
+              <w:rPr>
+                <w:rFonts w:ascii="Arial" w:hAnsi="Arial" w:cs="Arial"/>
+                <w:sz w:val="24"/>
+                <w:szCs w:val="24"/>
+              </w:rPr>
+            </w:pPr>
+            <w:r>
+              <w:rPr>
+                <w:rFonts w:ascii="Arial" w:hAnsi="Arial" w:cs="Arial"/>
+                <w:sz w:val="24"/>
+                <w:szCs w:val="24"/>
+              </w:rPr>
+              <w:t>Trung bình</w:t>
+            </w:r>
+          </w:p>
+        </w:tc>
+        <w:tc>
+          <w:tcPr>
+            <w:tcW w:w="2790" w:type="dxa"/>
+          </w:tcPr>
+          <w:p>
+            <w:pPr>
+              <w:tabs>
+                <w:tab w:val="left" w:pos="6120"/>
+              </w:tabs>
+              <w:rPr>
+                <w:rFonts w:ascii="Arial" w:hAnsi="Arial" w:cs="Arial"/>
+                <w:sz w:val="24"/>
+                <w:szCs w:val="24"/>
+              </w:rPr>
+            </w:pPr>
+            <w:r>
+              <w:rPr>
+                <w:rFonts w:ascii="Arial" w:hAnsi="Arial" w:cs="Arial"/>
+                <w:sz w:val="24"/>
+                <w:szCs w:val="24"/>
+              </w:rPr>
+              <w:t>-Cần dự trù kinh phí và chi phí phát sinh trong quá trình phát triển tránh trường hợp vượt kinh phí dự kiến.</w:t>
+            </w:r>
+          </w:p>
+        </w:tc>
+        <w:tc>
+          <w:tcPr>
+            <w:tcW w:w="2340" w:type="dxa"/>
+          </w:tcPr>
+          <w:p>
+            <w:pPr>
+              <w:tabs>
+                <w:tab w:val="left" w:pos="6120"/>
+              </w:tabs>
+              <w:rPr>
+                <w:rFonts w:ascii="Arial" w:hAnsi="Arial" w:cs="Arial"/>
+                <w:sz w:val="24"/>
+                <w:szCs w:val="24"/>
+              </w:rPr>
+            </w:pPr>
+            <w:r>
+              <w:rPr>
+                <w:rFonts w:ascii="Arial" w:hAnsi="Arial" w:cs="Arial"/>
+                <w:sz w:val="24"/>
+                <w:szCs w:val="24"/>
+              </w:rPr>
+              <w:t>-Vận động kinh phí từ phía các đối tác.</w:t>
+            </w:r>
+          </w:p>
+        </w:tc>
+      </w:tr>
+      <w:tr>
+        <w:tc>
+          <w:tcPr>
+            <w:tcW w:w="766" w:type="dxa"/>
+          </w:tcPr>
+          <w:p>
+            <w:pPr>
+              <w:tabs>
+                <w:tab w:val="left" w:pos="6120"/>
+              </w:tabs>
+              <w:rPr>
+                <w:rFonts w:ascii="Arial" w:hAnsi="Arial" w:cs="Arial"/>
+                <w:sz w:val="24"/>
+                <w:szCs w:val="24"/>
+              </w:rPr>
+            </w:pPr>
+            <w:r>
+              <w:rPr>
+                <w:rFonts w:ascii="Arial" w:hAnsi="Arial" w:cs="Arial"/>
+                <w:sz w:val="24"/>
+                <w:szCs w:val="24"/>
+              </w:rPr>
+              <w:t>3</w:t>
+            </w:r>
+          </w:p>
+        </w:tc>
+        <w:tc>
+          <w:tcPr>
+            <w:tcW w:w="2289" w:type="dxa"/>
+          </w:tcPr>
+          <w:p>
+            <w:pPr>
+              <w:rPr>
+                <w:rFonts w:ascii="Arial" w:hAnsi="Arial" w:cs="Arial"/>
+                <w:sz w:val="24"/>
+                <w:szCs w:val="24"/>
+              </w:rPr>
+            </w:pPr>
+            <w:r>
+              <w:rPr>
+                <w:rFonts w:ascii="Arial" w:hAnsi="Arial" w:cs="Arial"/>
+                <w:sz w:val="24"/>
+                <w:szCs w:val="24"/>
+              </w:rPr>
+              <w:t>-Chậm trễ trong tiến độ do vấn đề cá nhân( về quê, bệnh…..)</w:t>
+            </w:r>
+          </w:p>
+        </w:tc>
+        <w:tc>
+          <w:tcPr>
+            <w:tcW w:w="1080" w:type="dxa"/>
+          </w:tcPr>
+          <w:p>
+            <w:pPr>
+              <w:tabs>
+                <w:tab w:val="left" w:pos="6120"/>
+              </w:tabs>
+              <w:rPr>
+                <w:rFonts w:ascii="Arial" w:hAnsi="Arial" w:cs="Arial"/>
+                <w:sz w:val="24"/>
+                <w:szCs w:val="24"/>
+              </w:rPr>
+            </w:pPr>
+            <w:r>
+              <w:rPr>
+                <w:rFonts w:ascii="Arial" w:hAnsi="Arial" w:cs="Arial"/>
+                <w:sz w:val="24"/>
+                <w:szCs w:val="24"/>
+              </w:rPr>
+              <w:t>Thấp</w:t>
+            </w:r>
+          </w:p>
+        </w:tc>
+        <w:tc>
+          <w:tcPr>
+            <w:tcW w:w="2790" w:type="dxa"/>
+          </w:tcPr>
+          <w:p>
+            <w:pPr>
+              <w:tabs>
+                <w:tab w:val="left" w:pos="6120"/>
+              </w:tabs>
+              <w:rPr>
+                <w:rFonts w:ascii="Arial" w:hAnsi="Arial" w:cs="Arial"/>
+                <w:sz w:val="24"/>
+                <w:szCs w:val="24"/>
+              </w:rPr>
+            </w:pPr>
+            <w:r>
+              <w:rPr>
+                <w:rFonts w:ascii="Arial" w:hAnsi="Arial" w:cs="Arial"/>
+                <w:sz w:val="24"/>
+                <w:szCs w:val="24"/>
+              </w:rPr>
+              <w:t>-Các thành viên ở xa có thể làm việc bằng hình thức online.</w:t>
+            </w:r>
+          </w:p>
+        </w:tc>
+        <w:tc>
+          <w:tcPr>
+            <w:tcW w:w="2340" w:type="dxa"/>
+          </w:tcPr>
+          <w:p>
+            <w:pPr>
+              <w:tabs>
+                <w:tab w:val="left" w:pos="6120"/>
+              </w:tabs>
+              <w:rPr>
+                <w:rFonts w:ascii="Arial" w:hAnsi="Arial" w:cs="Arial"/>
+                <w:sz w:val="24"/>
+                <w:szCs w:val="24"/>
+              </w:rPr>
+            </w:pPr>
+            <w:r>
+              <w:rPr>
+                <w:rFonts w:ascii="Arial" w:hAnsi="Arial" w:cs="Arial"/>
+                <w:sz w:val="24"/>
+                <w:szCs w:val="24"/>
+              </w:rPr>
+              <w:t>-Nhóm trưởng xúc tiến hoặc phân chia lại công việc nhầm tăng tiến độ các thành viên để kế hoạch hoàn thành đúng thời hạn.</w:t>
+            </w:r>
+          </w:p>
+        </w:tc>
+      </w:tr>
+      <w:tr>
+        <w:tc>
+          <w:tcPr>
+            <w:tcW w:w="766" w:type="dxa"/>
+          </w:tcPr>
+          <w:p>
+            <w:pPr>
+              <w:tabs>
+                <w:tab w:val="left" w:pos="6120"/>
+              </w:tabs>
+              <w:rPr>
+                <w:rFonts w:ascii="Arial" w:hAnsi="Arial" w:cs="Arial"/>
+                <w:sz w:val="24"/>
+                <w:szCs w:val="24"/>
+              </w:rPr>
+            </w:pPr>
+            <w:r>
+              <w:rPr>
+                <w:rFonts w:ascii="Arial" w:hAnsi="Arial" w:cs="Arial"/>
+                <w:sz w:val="24"/>
+                <w:szCs w:val="24"/>
+              </w:rPr>
+              <w:t>4</w:t>
+            </w:r>
+          </w:p>
+        </w:tc>
+        <w:tc>
+          <w:tcPr>
+            <w:tcW w:w="2289" w:type="dxa"/>
+          </w:tcPr>
+          <w:p>
+            <w:pPr>
+              <w:rPr>
+                <w:rFonts w:ascii="Arial" w:hAnsi="Arial" w:cs="Arial"/>
+                <w:sz w:val="24"/>
+                <w:szCs w:val="24"/>
+              </w:rPr>
+            </w:pPr>
+            <w:r>
+              <w:rPr>
+                <w:rFonts w:ascii="Arial" w:hAnsi="Arial" w:cs="Arial"/>
+                <w:sz w:val="24"/>
+                <w:szCs w:val="24"/>
+              </w:rPr>
+              <w:t>-Phản ứng chậm trể các vấn đề đã thông báo.</w:t>
+            </w:r>
+          </w:p>
+        </w:tc>
+        <w:tc>
+          <w:tcPr>
+            <w:tcW w:w="1080" w:type="dxa"/>
+          </w:tcPr>
+          <w:p>
+            <w:pPr>
+              <w:tabs>
+                <w:tab w:val="left" w:pos="6120"/>
+              </w:tabs>
+              <w:rPr>
+                <w:rFonts w:ascii="Arial" w:hAnsi="Arial" w:cs="Arial"/>
+                <w:sz w:val="24"/>
+                <w:szCs w:val="24"/>
+              </w:rPr>
+            </w:pPr>
+            <w:r>
+              <w:rPr>
+                <w:rFonts w:ascii="Arial" w:hAnsi="Arial" w:cs="Arial"/>
+                <w:sz w:val="24"/>
+                <w:szCs w:val="24"/>
+              </w:rPr>
+              <w:t>Trung bình</w:t>
+            </w:r>
+          </w:p>
+        </w:tc>
+        <w:tc>
+          <w:tcPr>
+            <w:tcW w:w="2790" w:type="dxa"/>
+          </w:tcPr>
+          <w:p>
+            <w:pPr>
+              <w:tabs>
+                <w:tab w:val="left" w:pos="6120"/>
+              </w:tabs>
+              <w:rPr>
+                <w:rFonts w:ascii="Arial" w:hAnsi="Arial" w:cs="Arial"/>
+                <w:sz w:val="24"/>
+                <w:szCs w:val="24"/>
+              </w:rPr>
+            </w:pPr>
+            <w:r>
+              <w:rPr>
+                <w:rFonts w:ascii="Arial" w:hAnsi="Arial" w:cs="Arial"/>
+                <w:sz w:val="24"/>
+                <w:szCs w:val="24"/>
+              </w:rPr>
+              <w:t>-Thông tin phản hồi phải được thông báo trong một thời gian nhất định kể từ khi thông báo.</w:t>
+            </w:r>
+          </w:p>
+        </w:tc>
+        <w:tc>
+          <w:tcPr>
+            <w:tcW w:w="2340" w:type="dxa"/>
+          </w:tcPr>
+          <w:p>
+            <w:pPr>
+              <w:tabs>
+                <w:tab w:val="left" w:pos="6120"/>
+              </w:tabs>
+              <w:rPr>
+                <w:rFonts w:ascii="Arial" w:hAnsi="Arial" w:cs="Arial"/>
+                <w:sz w:val="24"/>
+                <w:szCs w:val="24"/>
+              </w:rPr>
+            </w:pPr>
+            <w:r>
+              <w:rPr>
+                <w:rFonts w:ascii="Arial" w:hAnsi="Arial" w:cs="Arial"/>
+                <w:sz w:val="24"/>
+                <w:szCs w:val="24"/>
+              </w:rPr>
+              <w:t>-Liên hệ trực tiếp đến thành viên đó để thông báo và phê bình.</w:t>
+            </w:r>
+          </w:p>
+        </w:tc>
+      </w:tr>
+      <w:tr>
+        <w:tc>
+          <w:tcPr>
+            <w:tcW w:w="6925" w:type="dxa"/>
+            <w:gridSpan w:val="4"/>
+            <w:shd w:val="clear" w:color="auto" w:fill="FFFF00"/>
+          </w:tcPr>
+          <w:p>
+            <w:pPr>
+              <w:tabs>
+                <w:tab w:val="left" w:pos="4185"/>
+              </w:tabs>
+              <w:rPr>
+                <w:rFonts w:ascii="Arial" w:hAnsi="Arial" w:cs="Arial"/>
+                <w:sz w:val="24"/>
+                <w:szCs w:val="24"/>
+              </w:rPr>
+            </w:pPr>
+            <w:r>
+              <w:rPr>
+                <w:rFonts w:ascii="Arial" w:hAnsi="Arial" w:cs="Arial"/>
+                <w:sz w:val="24"/>
+                <w:szCs w:val="24"/>
+              </w:rPr>
+              <w:t>Nhóm yếu tố liên quan đến môi trường.</w:t>
+            </w:r>
+            <w:r>
+              <w:rPr>
+                <w:rFonts w:ascii="Arial" w:hAnsi="Arial" w:cs="Arial"/>
+                <w:sz w:val="24"/>
+                <w:szCs w:val="24"/>
+              </w:rPr>
+              <w:tab/>
+            </w:r>
+          </w:p>
+        </w:tc>
+        <w:tc>
+          <w:tcPr>
+            <w:tcW w:w="2340" w:type="dxa"/>
+          </w:tcPr>
+          <w:p>
+            <w:pPr>
+              <w:tabs>
+                <w:tab w:val="left" w:pos="6120"/>
+              </w:tabs>
+              <w:rPr>
+                <w:rFonts w:ascii="Arial" w:hAnsi="Arial" w:cs="Arial"/>
+                <w:sz w:val="24"/>
+                <w:szCs w:val="24"/>
+              </w:rPr>
+            </w:pPr>
+          </w:p>
+        </w:tc>
+      </w:tr>
+      <w:tr>
+        <w:tc>
+          <w:tcPr>
+            <w:tcW w:w="766" w:type="dxa"/>
+          </w:tcPr>
+          <w:p>
+            <w:pPr>
+              <w:tabs>
+                <w:tab w:val="left" w:pos="6120"/>
+              </w:tabs>
+              <w:rPr>
+                <w:rFonts w:ascii="Arial" w:hAnsi="Arial" w:cs="Arial"/>
+                <w:sz w:val="24"/>
+                <w:szCs w:val="24"/>
+              </w:rPr>
+            </w:pPr>
+            <w:r>
+              <w:rPr>
+                <w:rFonts w:ascii="Arial" w:hAnsi="Arial" w:cs="Arial"/>
+                <w:sz w:val="24"/>
+                <w:szCs w:val="24"/>
+              </w:rPr>
+              <w:t>1</w:t>
+            </w:r>
+          </w:p>
+        </w:tc>
+        <w:tc>
+          <w:tcPr>
+            <w:tcW w:w="2289" w:type="dxa"/>
+          </w:tcPr>
+          <w:p>
+            <w:pPr>
+              <w:rPr>
+                <w:rFonts w:ascii="Arial" w:hAnsi="Arial" w:cs="Arial"/>
+                <w:sz w:val="24"/>
+                <w:szCs w:val="24"/>
+              </w:rPr>
+            </w:pPr>
+            <w:r>
+              <w:rPr>
+                <w:rFonts w:ascii="Arial" w:hAnsi="Arial" w:cs="Arial"/>
+                <w:sz w:val="24"/>
+                <w:szCs w:val="24"/>
+              </w:rPr>
+              <w:t>-Các thành viên ở xa dẫn đến không thuận lợi trong việc đi lại cũng như họp nhóm làm ảnh hưởng đến tiến độ công việc.</w:t>
+            </w:r>
+          </w:p>
+        </w:tc>
+        <w:tc>
+          <w:tcPr>
+            <w:tcW w:w="1080" w:type="dxa"/>
+          </w:tcPr>
+          <w:p>
+            <w:pPr>
+              <w:tabs>
+                <w:tab w:val="left" w:pos="6120"/>
+              </w:tabs>
+              <w:rPr>
+                <w:rFonts w:ascii="Arial" w:hAnsi="Arial" w:cs="Arial"/>
+                <w:sz w:val="24"/>
+                <w:szCs w:val="24"/>
+              </w:rPr>
+            </w:pPr>
+          </w:p>
+        </w:tc>
+        <w:tc>
+          <w:tcPr>
+            <w:tcW w:w="2790" w:type="dxa"/>
+          </w:tcPr>
+          <w:p>
+            <w:pPr>
+              <w:tabs>
+                <w:tab w:val="left" w:pos="6120"/>
+              </w:tabs>
+              <w:rPr>
+                <w:rFonts w:ascii="Arial" w:hAnsi="Arial" w:cs="Arial"/>
+                <w:sz w:val="24"/>
+                <w:szCs w:val="24"/>
+              </w:rPr>
+            </w:pPr>
+            <w:r>
+              <w:rPr>
+                <w:rFonts w:ascii="Arial" w:hAnsi="Arial" w:cs="Arial"/>
+                <w:sz w:val="24"/>
+                <w:szCs w:val="24"/>
+              </w:rPr>
+              <w:t>-Cần lên kế hoạch và nội dung họp nhóm một cách cụ thể. Các thành viên trong nhóm cần phải chủ động thời gian.</w:t>
+            </w:r>
+          </w:p>
+        </w:tc>
+        <w:tc>
+          <w:tcPr>
+            <w:tcW w:w="2340" w:type="dxa"/>
+          </w:tcPr>
+          <w:p>
+            <w:pPr>
+              <w:tabs>
+                <w:tab w:val="left" w:pos="6120"/>
+              </w:tabs>
+              <w:rPr>
+                <w:rFonts w:ascii="Arial" w:hAnsi="Arial" w:cs="Arial"/>
+                <w:sz w:val="24"/>
+                <w:szCs w:val="24"/>
+              </w:rPr>
+            </w:pPr>
+            <w:r>
+              <w:rPr>
+                <w:rFonts w:ascii="Arial" w:hAnsi="Arial" w:cs="Arial"/>
+                <w:sz w:val="24"/>
+                <w:szCs w:val="24"/>
+              </w:rPr>
+              <w:t>-Họp nhóm phân chia lại công việc đáp ứng tiến độ của kế hoạch.</w:t>
+            </w:r>
+          </w:p>
+        </w:tc>
+      </w:tr>
+    </w:tbl>
+    <w:p/>
     <w:p>
       <w:pPr>
         <w:pStyle w:val="Heading1"/>
@@ -1076,10 +3125,12 @@
           <w:numId w:val="1"/>
         </w:numPr>
       </w:pPr>
-      <w:bookmarkStart w:id="6" w:name="_Toc396152721"/>
+      <w:bookmarkStart w:id="5" w:name="_Toc396152721"/>
       <w:r>
         <w:t>Quản lý cấu hình</w:t>
       </w:r>
+      <w:bookmarkStart w:id="6" w:name="_GoBack"/>
+      <w:bookmarkEnd w:id="5"/>
       <w:bookmarkEnd w:id="6"/>
     </w:p>
     <w:sectPr>
@@ -1268,7 +3319,7 @@
         <w:sz w:val="20"/>
         <w:szCs w:val="20"/>
       </w:rPr>
-      <w:t>iv</w:t>
+      <w:t>v</w:t>
     </w:r>
     <w:r>
       <w:rPr>
@@ -1374,8 +3425,124 @@
       </w:pPr>
     </w:lvl>
   </w:abstractNum>
+  <w:abstractNum w:abstractNumId="1">
+    <w:nsid w:val="0AE81A32"/>
+    <w:multiLevelType w:val="hybridMultilevel"/>
+    <w:tmpl w:val="37EE202E"/>
+    <w:lvl w:ilvl="0" w:tplc="64A0CA08">
+      <w:start w:val="1"/>
+      <w:numFmt w:val="bullet"/>
+      <w:lvlText w:val="-"/>
+      <w:lvlJc w:val="left"/>
+      <w:pPr>
+        <w:ind w:left="1080" w:hanging="360"/>
+      </w:pPr>
+      <w:rPr>
+        <w:rFonts w:ascii="Calibri" w:eastAsiaTheme="minorHAnsi" w:hAnsi="Calibri" w:cstheme="minorBidi" w:hint="default"/>
+      </w:rPr>
+    </w:lvl>
+    <w:lvl w:ilvl="1" w:tplc="04090003" w:tentative="1">
+      <w:start w:val="1"/>
+      <w:numFmt w:val="bullet"/>
+      <w:lvlText w:val="o"/>
+      <w:lvlJc w:val="left"/>
+      <w:pPr>
+        <w:ind w:left="1800" w:hanging="360"/>
+      </w:pPr>
+      <w:rPr>
+        <w:rFonts w:ascii="Courier New" w:hAnsi="Courier New" w:cs="Courier New" w:hint="default"/>
+      </w:rPr>
+    </w:lvl>
+    <w:lvl w:ilvl="2" w:tplc="04090005" w:tentative="1">
+      <w:start w:val="1"/>
+      <w:numFmt w:val="bullet"/>
+      <w:lvlText w:val=""/>
+      <w:lvlJc w:val="left"/>
+      <w:pPr>
+        <w:ind w:left="2520" w:hanging="360"/>
+      </w:pPr>
+      <w:rPr>
+        <w:rFonts w:ascii="Wingdings" w:hAnsi="Wingdings" w:hint="default"/>
+      </w:rPr>
+    </w:lvl>
+    <w:lvl w:ilvl="3" w:tplc="04090001" w:tentative="1">
+      <w:start w:val="1"/>
+      <w:numFmt w:val="bullet"/>
+      <w:lvlText w:val=""/>
+      <w:lvlJc w:val="left"/>
+      <w:pPr>
+        <w:ind w:left="3240" w:hanging="360"/>
+      </w:pPr>
+      <w:rPr>
+        <w:rFonts w:ascii="Symbol" w:hAnsi="Symbol" w:hint="default"/>
+      </w:rPr>
+    </w:lvl>
+    <w:lvl w:ilvl="4" w:tplc="04090003" w:tentative="1">
+      <w:start w:val="1"/>
+      <w:numFmt w:val="bullet"/>
+      <w:lvlText w:val="o"/>
+      <w:lvlJc w:val="left"/>
+      <w:pPr>
+        <w:ind w:left="3960" w:hanging="360"/>
+      </w:pPr>
+      <w:rPr>
+        <w:rFonts w:ascii="Courier New" w:hAnsi="Courier New" w:cs="Courier New" w:hint="default"/>
+      </w:rPr>
+    </w:lvl>
+    <w:lvl w:ilvl="5" w:tplc="04090005" w:tentative="1">
+      <w:start w:val="1"/>
+      <w:numFmt w:val="bullet"/>
+      <w:lvlText w:val=""/>
+      <w:lvlJc w:val="left"/>
+      <w:pPr>
+        <w:ind w:left="4680" w:hanging="360"/>
+      </w:pPr>
+      <w:rPr>
+        <w:rFonts w:ascii="Wingdings" w:hAnsi="Wingdings" w:hint="default"/>
+      </w:rPr>
+    </w:lvl>
+    <w:lvl w:ilvl="6" w:tplc="04090001" w:tentative="1">
+      <w:start w:val="1"/>
+      <w:numFmt w:val="bullet"/>
+      <w:lvlText w:val=""/>
+      <w:lvlJc w:val="left"/>
+      <w:pPr>
+        <w:ind w:left="5400" w:hanging="360"/>
+      </w:pPr>
+      <w:rPr>
+        <w:rFonts w:ascii="Symbol" w:hAnsi="Symbol" w:hint="default"/>
+      </w:rPr>
+    </w:lvl>
+    <w:lvl w:ilvl="7" w:tplc="04090003" w:tentative="1">
+      <w:start w:val="1"/>
+      <w:numFmt w:val="bullet"/>
+      <w:lvlText w:val="o"/>
+      <w:lvlJc w:val="left"/>
+      <w:pPr>
+        <w:ind w:left="6120" w:hanging="360"/>
+      </w:pPr>
+      <w:rPr>
+        <w:rFonts w:ascii="Courier New" w:hAnsi="Courier New" w:cs="Courier New" w:hint="default"/>
+      </w:rPr>
+    </w:lvl>
+    <w:lvl w:ilvl="8" w:tplc="04090005" w:tentative="1">
+      <w:start w:val="1"/>
+      <w:numFmt w:val="bullet"/>
+      <w:lvlText w:val=""/>
+      <w:lvlJc w:val="left"/>
+      <w:pPr>
+        <w:ind w:left="6840" w:hanging="360"/>
+      </w:pPr>
+      <w:rPr>
+        <w:rFonts w:ascii="Wingdings" w:hAnsi="Wingdings" w:hint="default"/>
+      </w:rPr>
+    </w:lvl>
+  </w:abstractNum>
   <w:num w:numId="1">
     <w:abstractNumId w:val="0"/>
+  </w:num>
+  <w:num w:numId="2">
+    <w:abstractNumId w:val="1"/>
   </w:num>
 </w:numbering>
 </file>
@@ -2491,6 +4658,20 @@
       </w:tblCellMar>
     </w:tblPr>
   </w:style>
+  <w:style w:type="paragraph" w:styleId="ListParagraph">
+    <w:name w:val="List Paragraph"/>
+    <w:basedOn w:val="Normal"/>
+    <w:uiPriority w:val="34"/>
+    <w:qFormat/>
+    <w:rsid w:val="006602FA"/>
+    <w:pPr>
+      <w:ind w:left="720"/>
+      <w:contextualSpacing/>
+    </w:pPr>
+    <w:rPr>
+      <w:rFonts w:eastAsiaTheme="minorHAnsi"/>
+    </w:rPr>
+  </w:style>
 </w:styles>
 </file>
 
@@ -2760,7 +4941,7 @@
 </file>
 
 <file path=customXml/itemProps1.xml><?xml version="1.0" encoding="utf-8"?>
-<ds:datastoreItem xmlns:ds="http://schemas.openxmlformats.org/officeDocument/2006/customXml" ds:itemID="{EC209070-3A48-4100-AA6D-7C6351EAED9B}">
+<ds:datastoreItem xmlns:ds="http://schemas.openxmlformats.org/officeDocument/2006/customXml" ds:itemID="{DEAA93D6-FFFC-42BD-8249-4E0390D7DC48}">
   <ds:schemaRefs>
     <ds:schemaRef ds:uri="http://schemas.openxmlformats.org/officeDocument/2006/bibliography"/>
   </ds:schemaRefs>

</xml_diff>

<commit_message>
Sua file Nien Luan
Sua file Nien Luan
</commit_message>
<xml_diff>
--- a/docs/NL04-KeHoach.docx
+++ b/docs/NL04-KeHoach.docx
@@ -6350,7 +6350,6 @@
       </w:r>
     </w:p>
     <w:p>
-      <w:bookmarkStart w:id="6" w:name="_GoBack"/>
       <w:r>
         <w:t>4.2.</w:t>
       </w:r>
@@ -6358,7 +6357,6 @@
         <w:t>10 Database</w:t>
       </w:r>
     </w:p>
-    <w:bookmarkEnd w:id="6"/>
     <w:p>
       <w:pPr>
         <w:spacing w:after="120"/>
@@ -7488,12 +7486,222 @@
       </w:r>
     </w:p>
     <w:p>
+      <w:pPr>
+        <w:rPr>
+          <w:b/>
+        </w:rPr>
+      </w:pPr>
+      <w:r>
+        <w:rPr>
+          <w:b/>
+        </w:rPr>
+        <w:t>- Phần cứng</w:t>
+      </w:r>
+    </w:p>
+    <w:p>
+      <w:pPr>
+        <w:pStyle w:val="para"/>
+        <w:numPr>
+          <w:ilvl w:val="0"/>
+          <w:numId w:val="16"/>
+        </w:numPr>
+        <w:spacing w:before="0" w:beforeAutospacing="0" w:after="105" w:afterAutospacing="0" w:line="300" w:lineRule="atLeast"/>
+        <w:ind w:left="480"/>
+        <w:rPr>
+          <w:rFonts w:ascii="Segoe UI" w:hAnsi="Segoe UI" w:cs="Segoe UI"/>
+          <w:color w:val="454545"/>
+          <w:sz w:val="20"/>
+          <w:szCs w:val="20"/>
+        </w:rPr>
+      </w:pPr>
+      <w:r>
+        <w:rPr>
+          <w:rStyle w:val="ui"/>
+          <w:rFonts w:ascii="Segoe UI" w:eastAsiaTheme="majorEastAsia" w:hAnsi="Segoe UI" w:cs="Segoe UI"/>
+          <w:b/>
+          <w:bCs/>
+          <w:color w:val="454545"/>
+          <w:sz w:val="20"/>
+          <w:szCs w:val="20"/>
+        </w:rPr>
+        <w:t>Bộ xử lý:</w:t>
+      </w:r>
+      <w:r>
+        <w:rPr>
+          <w:rStyle w:val="apple-converted-space"/>
+          <w:rFonts w:ascii="Segoe UI" w:eastAsiaTheme="majorEastAsia" w:hAnsi="Segoe UI" w:cs="Segoe UI"/>
+          <w:color w:val="454545"/>
+          <w:sz w:val="20"/>
+          <w:szCs w:val="20"/>
+        </w:rPr>
+        <w:t> </w:t>
+      </w:r>
+      <w:r>
+        <w:rPr>
+          <w:rFonts w:ascii="Segoe UI" w:hAnsi="Segoe UI" w:cs="Segoe UI"/>
+          <w:color w:val="454545"/>
+          <w:sz w:val="20"/>
+          <w:szCs w:val="20"/>
+        </w:rPr>
+        <w:t>1 gigahertz (GHz) trở lên</w:t>
+      </w:r>
+    </w:p>
+    <w:p>
+      <w:pPr>
+        <w:pStyle w:val="para"/>
+        <w:numPr>
+          <w:ilvl w:val="0"/>
+          <w:numId w:val="16"/>
+        </w:numPr>
+        <w:spacing w:before="0" w:beforeAutospacing="0" w:after="105" w:afterAutospacing="0" w:line="300" w:lineRule="atLeast"/>
+        <w:ind w:left="480"/>
+        <w:rPr>
+          <w:rFonts w:ascii="Segoe UI" w:hAnsi="Segoe UI" w:cs="Segoe UI"/>
+          <w:color w:val="454545"/>
+          <w:sz w:val="20"/>
+          <w:szCs w:val="20"/>
+        </w:rPr>
+      </w:pPr>
+      <w:r>
+        <w:rPr>
+          <w:rStyle w:val="ui"/>
+          <w:rFonts w:ascii="Segoe UI" w:eastAsiaTheme="majorEastAsia" w:hAnsi="Segoe UI" w:cs="Segoe UI"/>
+          <w:b/>
+          <w:bCs/>
+          <w:color w:val="454545"/>
+          <w:sz w:val="20"/>
+          <w:szCs w:val="20"/>
+        </w:rPr>
+        <w:t>RAM:</w:t>
+      </w:r>
+      <w:r>
+        <w:rPr>
+          <w:rStyle w:val="apple-converted-space"/>
+          <w:rFonts w:ascii="Segoe UI" w:eastAsiaTheme="majorEastAsia" w:hAnsi="Segoe UI" w:cs="Segoe UI"/>
+          <w:color w:val="454545"/>
+          <w:sz w:val="20"/>
+          <w:szCs w:val="20"/>
+        </w:rPr>
+        <w:t> </w:t>
+      </w:r>
+      <w:r>
+        <w:rPr>
+          <w:rFonts w:ascii="Segoe UI" w:hAnsi="Segoe UI" w:cs="Segoe UI"/>
+          <w:color w:val="454545"/>
+          <w:sz w:val="20"/>
+          <w:szCs w:val="20"/>
+        </w:rPr>
+        <w:t>1 gigabyte (GB) (32 bit) hoặc 2 GB (64 bit)</w:t>
+      </w:r>
+    </w:p>
+    <w:p>
+      <w:pPr>
+        <w:pStyle w:val="para"/>
+        <w:numPr>
+          <w:ilvl w:val="0"/>
+          <w:numId w:val="16"/>
+        </w:numPr>
+        <w:spacing w:before="0" w:beforeAutospacing="0" w:after="105" w:afterAutospacing="0" w:line="300" w:lineRule="atLeast"/>
+        <w:ind w:left="480"/>
+        <w:rPr>
+          <w:rFonts w:ascii="Segoe UI" w:hAnsi="Segoe UI" w:cs="Segoe UI"/>
+          <w:color w:val="454545"/>
+          <w:sz w:val="20"/>
+          <w:szCs w:val="20"/>
+        </w:rPr>
+      </w:pPr>
+      <w:r>
+        <w:rPr>
+          <w:rStyle w:val="ui"/>
+          <w:rFonts w:ascii="Segoe UI" w:eastAsiaTheme="majorEastAsia" w:hAnsi="Segoe UI" w:cs="Segoe UI"/>
+          <w:b/>
+          <w:bCs/>
+          <w:color w:val="454545"/>
+          <w:sz w:val="20"/>
+          <w:szCs w:val="20"/>
+        </w:rPr>
+        <w:t>Dung lượng ổ cứng:</w:t>
+      </w:r>
+      <w:r>
+        <w:rPr>
+          <w:rStyle w:val="apple-converted-space"/>
+          <w:rFonts w:ascii="Segoe UI" w:eastAsiaTheme="majorEastAsia" w:hAnsi="Segoe UI" w:cs="Segoe UI"/>
+          <w:color w:val="454545"/>
+          <w:sz w:val="20"/>
+          <w:szCs w:val="20"/>
+        </w:rPr>
+        <w:t> </w:t>
+      </w:r>
+      <w:r>
+        <w:rPr>
+          <w:rFonts w:ascii="Segoe UI" w:hAnsi="Segoe UI" w:cs="Segoe UI"/>
+          <w:color w:val="454545"/>
+          <w:sz w:val="20"/>
+          <w:szCs w:val="20"/>
+        </w:rPr>
+        <w:t>5</w:t>
+      </w:r>
+      <w:r>
+        <w:rPr>
+          <w:rFonts w:ascii="Segoe UI" w:hAnsi="Segoe UI" w:cs="Segoe UI"/>
+          <w:color w:val="454545"/>
+          <w:sz w:val="20"/>
+          <w:szCs w:val="20"/>
+        </w:rPr>
+        <w:t xml:space="preserve"> GB (32 bit) hoặc </w:t>
+      </w:r>
+      <w:r>
+        <w:rPr>
+          <w:rFonts w:ascii="Segoe UI" w:hAnsi="Segoe UI" w:cs="Segoe UI"/>
+          <w:color w:val="454545"/>
+          <w:sz w:val="20"/>
+          <w:szCs w:val="20"/>
+        </w:rPr>
+        <w:t>7</w:t>
+      </w:r>
+      <w:r>
+        <w:rPr>
+          <w:rFonts w:ascii="Segoe UI" w:hAnsi="Segoe UI" w:cs="Segoe UI"/>
+          <w:color w:val="454545"/>
+          <w:sz w:val="20"/>
+          <w:szCs w:val="20"/>
+        </w:rPr>
+        <w:t xml:space="preserve"> GB (64 bit)</w:t>
+      </w:r>
+    </w:p>
+    <w:p>
+      <w:pPr>
+        <w:rPr>
+          <w:b/>
+        </w:rPr>
+      </w:pPr>
+      <w:r>
+        <w:rPr>
+          <w:rStyle w:val="ui"/>
+          <w:rFonts w:ascii="Segoe UI" w:eastAsiaTheme="majorEastAsia" w:hAnsi="Segoe UI" w:cs="Segoe UI"/>
+          <w:b/>
+          <w:bCs/>
+          <w:color w:val="454545"/>
+          <w:szCs w:val="24"/>
+        </w:rPr>
+        <w:t>-</w:t>
+      </w:r>
+      <w:r>
+        <w:rPr>
+          <w:b/>
+        </w:rPr>
+        <w:t xml:space="preserve"> Phần mềm</w:t>
+      </w:r>
+    </w:p>
+    <w:p>
       <w:r>
         <w:t>4.4.1</w:t>
       </w:r>
       <w:r>
         <w:t xml:space="preserve"> GitHub</w:t>
       </w:r>
+      <w:bookmarkStart w:id="6" w:name="_GoBack"/>
+      <w:bookmarkEnd w:id="6"/>
     </w:p>
     <w:p>
       <w:pPr>
@@ -8478,6 +8686,155 @@
     </w:lvl>
   </w:abstractNum>
   <w:abstractNum w:abstractNumId="5">
+    <w:nsid w:val="2A5B2C6D"/>
+    <w:multiLevelType w:val="multilevel"/>
+    <w:tmpl w:val="395CCA62"/>
+    <w:lvl w:ilvl="0">
+      <w:start w:val="1"/>
+      <w:numFmt w:val="bullet"/>
+      <w:lvlText w:val=""/>
+      <w:lvlJc w:val="left"/>
+      <w:pPr>
+        <w:tabs>
+          <w:tab w:val="num" w:pos="720"/>
+        </w:tabs>
+        <w:ind w:left="720" w:hanging="360"/>
+      </w:pPr>
+      <w:rPr>
+        <w:rFonts w:ascii="Symbol" w:hAnsi="Symbol" w:hint="default"/>
+        <w:sz w:val="20"/>
+      </w:rPr>
+    </w:lvl>
+    <w:lvl w:ilvl="1" w:tentative="1">
+      <w:start w:val="1"/>
+      <w:numFmt w:val="bullet"/>
+      <w:lvlText w:val=""/>
+      <w:lvlJc w:val="left"/>
+      <w:pPr>
+        <w:tabs>
+          <w:tab w:val="num" w:pos="1440"/>
+        </w:tabs>
+        <w:ind w:left="1440" w:hanging="360"/>
+      </w:pPr>
+      <w:rPr>
+        <w:rFonts w:ascii="Symbol" w:hAnsi="Symbol" w:hint="default"/>
+        <w:sz w:val="20"/>
+      </w:rPr>
+    </w:lvl>
+    <w:lvl w:ilvl="2" w:tentative="1">
+      <w:start w:val="1"/>
+      <w:numFmt w:val="bullet"/>
+      <w:lvlText w:val=""/>
+      <w:lvlJc w:val="left"/>
+      <w:pPr>
+        <w:tabs>
+          <w:tab w:val="num" w:pos="2160"/>
+        </w:tabs>
+        <w:ind w:left="2160" w:hanging="360"/>
+      </w:pPr>
+      <w:rPr>
+        <w:rFonts w:ascii="Symbol" w:hAnsi="Symbol" w:hint="default"/>
+        <w:sz w:val="20"/>
+      </w:rPr>
+    </w:lvl>
+    <w:lvl w:ilvl="3" w:tentative="1">
+      <w:start w:val="1"/>
+      <w:numFmt w:val="bullet"/>
+      <w:lvlText w:val=""/>
+      <w:lvlJc w:val="left"/>
+      <w:pPr>
+        <w:tabs>
+          <w:tab w:val="num" w:pos="2880"/>
+        </w:tabs>
+        <w:ind w:left="2880" w:hanging="360"/>
+      </w:pPr>
+      <w:rPr>
+        <w:rFonts w:ascii="Symbol" w:hAnsi="Symbol" w:hint="default"/>
+        <w:sz w:val="20"/>
+      </w:rPr>
+    </w:lvl>
+    <w:lvl w:ilvl="4" w:tentative="1">
+      <w:start w:val="1"/>
+      <w:numFmt w:val="bullet"/>
+      <w:lvlText w:val=""/>
+      <w:lvlJc w:val="left"/>
+      <w:pPr>
+        <w:tabs>
+          <w:tab w:val="num" w:pos="3600"/>
+        </w:tabs>
+        <w:ind w:left="3600" w:hanging="360"/>
+      </w:pPr>
+      <w:rPr>
+        <w:rFonts w:ascii="Symbol" w:hAnsi="Symbol" w:hint="default"/>
+        <w:sz w:val="20"/>
+      </w:rPr>
+    </w:lvl>
+    <w:lvl w:ilvl="5" w:tentative="1">
+      <w:start w:val="1"/>
+      <w:numFmt w:val="bullet"/>
+      <w:lvlText w:val=""/>
+      <w:lvlJc w:val="left"/>
+      <w:pPr>
+        <w:tabs>
+          <w:tab w:val="num" w:pos="4320"/>
+        </w:tabs>
+        <w:ind w:left="4320" w:hanging="360"/>
+      </w:pPr>
+      <w:rPr>
+        <w:rFonts w:ascii="Symbol" w:hAnsi="Symbol" w:hint="default"/>
+        <w:sz w:val="20"/>
+      </w:rPr>
+    </w:lvl>
+    <w:lvl w:ilvl="6" w:tentative="1">
+      <w:start w:val="1"/>
+      <w:numFmt w:val="bullet"/>
+      <w:lvlText w:val=""/>
+      <w:lvlJc w:val="left"/>
+      <w:pPr>
+        <w:tabs>
+          <w:tab w:val="num" w:pos="5040"/>
+        </w:tabs>
+        <w:ind w:left="5040" w:hanging="360"/>
+      </w:pPr>
+      <w:rPr>
+        <w:rFonts w:ascii="Symbol" w:hAnsi="Symbol" w:hint="default"/>
+        <w:sz w:val="20"/>
+      </w:rPr>
+    </w:lvl>
+    <w:lvl w:ilvl="7" w:tentative="1">
+      <w:start w:val="1"/>
+      <w:numFmt w:val="bullet"/>
+      <w:lvlText w:val=""/>
+      <w:lvlJc w:val="left"/>
+      <w:pPr>
+        <w:tabs>
+          <w:tab w:val="num" w:pos="5760"/>
+        </w:tabs>
+        <w:ind w:left="5760" w:hanging="360"/>
+      </w:pPr>
+      <w:rPr>
+        <w:rFonts w:ascii="Symbol" w:hAnsi="Symbol" w:hint="default"/>
+        <w:sz w:val="20"/>
+      </w:rPr>
+    </w:lvl>
+    <w:lvl w:ilvl="8" w:tentative="1">
+      <w:start w:val="1"/>
+      <w:numFmt w:val="bullet"/>
+      <w:lvlText w:val=""/>
+      <w:lvlJc w:val="left"/>
+      <w:pPr>
+        <w:tabs>
+          <w:tab w:val="num" w:pos="6480"/>
+        </w:tabs>
+        <w:ind w:left="6480" w:hanging="360"/>
+      </w:pPr>
+      <w:rPr>
+        <w:rFonts w:ascii="Symbol" w:hAnsi="Symbol" w:hint="default"/>
+        <w:sz w:val="20"/>
+      </w:rPr>
+    </w:lvl>
+  </w:abstractNum>
+  <w:abstractNum w:abstractNumId="6">
     <w:nsid w:val="2E2F743A"/>
     <w:multiLevelType w:val="multilevel"/>
     <w:tmpl w:val="04090025"/>
@@ -8563,7 +8920,7 @@
       </w:pPr>
     </w:lvl>
   </w:abstractNum>
-  <w:abstractNum w:abstractNumId="6">
+  <w:abstractNum w:abstractNumId="7">
     <w:nsid w:val="32FA6227"/>
     <w:multiLevelType w:val="hybridMultilevel"/>
     <w:tmpl w:val="62D6369E"/>
@@ -8676,7 +9033,7 @@
       </w:rPr>
     </w:lvl>
   </w:abstractNum>
-  <w:abstractNum w:abstractNumId="7">
+  <w:abstractNum w:abstractNumId="8">
     <w:nsid w:val="39942C79"/>
     <w:multiLevelType w:val="hybridMultilevel"/>
     <w:tmpl w:val="928CAB92"/>
@@ -8789,7 +9146,7 @@
       </w:rPr>
     </w:lvl>
   </w:abstractNum>
-  <w:abstractNum w:abstractNumId="8">
+  <w:abstractNum w:abstractNumId="9">
     <w:nsid w:val="3B600834"/>
     <w:multiLevelType w:val="hybridMultilevel"/>
     <w:tmpl w:val="CC4C342A"/>
@@ -8902,7 +9259,7 @@
       </w:rPr>
     </w:lvl>
   </w:abstractNum>
-  <w:abstractNum w:abstractNumId="9">
+  <w:abstractNum w:abstractNumId="10">
     <w:nsid w:val="405F38BC"/>
     <w:multiLevelType w:val="hybridMultilevel"/>
     <w:tmpl w:val="6764ED9A"/>
@@ -9015,7 +9372,7 @@
       </w:rPr>
     </w:lvl>
   </w:abstractNum>
-  <w:abstractNum w:abstractNumId="10">
+  <w:abstractNum w:abstractNumId="11">
     <w:nsid w:val="416801E6"/>
     <w:multiLevelType w:val="hybridMultilevel"/>
     <w:tmpl w:val="2696C8AA"/>
@@ -9128,7 +9485,7 @@
       </w:rPr>
     </w:lvl>
   </w:abstractNum>
-  <w:abstractNum w:abstractNumId="11">
+  <w:abstractNum w:abstractNumId="12">
     <w:nsid w:val="507E3797"/>
     <w:multiLevelType w:val="hybridMultilevel"/>
     <w:tmpl w:val="CB0C1374"/>
@@ -9241,7 +9598,7 @@
       </w:rPr>
     </w:lvl>
   </w:abstractNum>
-  <w:abstractNum w:abstractNumId="12">
+  <w:abstractNum w:abstractNumId="13">
     <w:nsid w:val="700E0B53"/>
     <w:multiLevelType w:val="hybridMultilevel"/>
     <w:tmpl w:val="66A43140"/>
@@ -9354,7 +9711,7 @@
       </w:rPr>
     </w:lvl>
   </w:abstractNum>
-  <w:abstractNum w:abstractNumId="13">
+  <w:abstractNum w:abstractNumId="14">
     <w:nsid w:val="77CF0331"/>
     <w:multiLevelType w:val="hybridMultilevel"/>
     <w:tmpl w:val="394A5F3A"/>
@@ -9474,10 +9831,10 @@
     <w:abstractNumId w:val="1"/>
   </w:num>
   <w:num w:numId="3">
-    <w:abstractNumId w:val="10"/>
+    <w:abstractNumId w:val="11"/>
   </w:num>
   <w:num w:numId="4">
-    <w:abstractNumId w:val="5"/>
+    <w:abstractNumId w:val="6"/>
   </w:num>
   <w:num w:numId="5">
     <w:abstractNumId w:val="3"/>
@@ -9513,10 +9870,10 @@
     </w:lvlOverride>
   </w:num>
   <w:num w:numId="7">
-    <w:abstractNumId w:val="8"/>
+    <w:abstractNumId w:val="9"/>
   </w:num>
   <w:num w:numId="8">
-    <w:abstractNumId w:val="12"/>
+    <w:abstractNumId w:val="13"/>
   </w:num>
   <w:num w:numId="9">
     <w:abstractNumId w:val="2"/>
@@ -9525,19 +9882,22 @@
     <w:abstractNumId w:val="4"/>
   </w:num>
   <w:num w:numId="11">
+    <w:abstractNumId w:val="8"/>
+  </w:num>
+  <w:num w:numId="12">
+    <w:abstractNumId w:val="14"/>
+  </w:num>
+  <w:num w:numId="13">
     <w:abstractNumId w:val="7"/>
   </w:num>
-  <w:num w:numId="12">
-    <w:abstractNumId w:val="13"/>
-  </w:num>
-  <w:num w:numId="13">
-    <w:abstractNumId w:val="6"/>
-  </w:num>
   <w:num w:numId="14">
-    <w:abstractNumId w:val="9"/>
+    <w:abstractNumId w:val="10"/>
   </w:num>
   <w:num w:numId="15">
-    <w:abstractNumId w:val="11"/>
+    <w:abstractNumId w:val="12"/>
+  </w:num>
+  <w:num w:numId="16">
+    <w:abstractNumId w:val="5"/>
   </w:num>
 </w:numbering>
 </file>
@@ -10461,6 +10821,28 @@
       <w:szCs w:val="24"/>
     </w:rPr>
   </w:style>
+  <w:style w:type="paragraph" w:customStyle="1" w:styleId="para">
+    <w:name w:val="para"/>
+    <w:basedOn w:val="Normal"/>
+    <w:rsid w:val="00ED210E"/>
+    <w:pPr>
+      <w:spacing w:before="100" w:beforeAutospacing="1" w:after="100" w:afterAutospacing="1" w:line="240" w:lineRule="auto"/>
+    </w:pPr>
+    <w:rPr>
+      <w:rFonts w:ascii="Times New Roman" w:eastAsia="Times New Roman" w:hAnsi="Times New Roman" w:cs="Times New Roman"/>
+      <w:szCs w:val="24"/>
+    </w:rPr>
+  </w:style>
+  <w:style w:type="character" w:customStyle="1" w:styleId="ui">
+    <w:name w:val="ui"/>
+    <w:basedOn w:val="DefaultParagraphFont"/>
+    <w:rsid w:val="00ED210E"/>
+  </w:style>
+  <w:style w:type="character" w:customStyle="1" w:styleId="apple-converted-space">
+    <w:name w:val="apple-converted-space"/>
+    <w:basedOn w:val="DefaultParagraphFont"/>
+    <w:rsid w:val="00ED210E"/>
+  </w:style>
 </w:styles>
 </file>
 
@@ -11383,6 +11765,28 @@
       <w:szCs w:val="24"/>
     </w:rPr>
   </w:style>
+  <w:style w:type="paragraph" w:customStyle="1" w:styleId="para">
+    <w:name w:val="para"/>
+    <w:basedOn w:val="Normal"/>
+    <w:rsid w:val="00ED210E"/>
+    <w:pPr>
+      <w:spacing w:before="100" w:beforeAutospacing="1" w:after="100" w:afterAutospacing="1" w:line="240" w:lineRule="auto"/>
+    </w:pPr>
+    <w:rPr>
+      <w:rFonts w:ascii="Times New Roman" w:eastAsia="Times New Roman" w:hAnsi="Times New Roman" w:cs="Times New Roman"/>
+      <w:szCs w:val="24"/>
+    </w:rPr>
+  </w:style>
+  <w:style w:type="character" w:customStyle="1" w:styleId="ui">
+    <w:name w:val="ui"/>
+    <w:basedOn w:val="DefaultParagraphFont"/>
+    <w:rsid w:val="00ED210E"/>
+  </w:style>
+  <w:style w:type="character" w:customStyle="1" w:styleId="apple-converted-space">
+    <w:name w:val="apple-converted-space"/>
+    <w:basedOn w:val="DefaultParagraphFont"/>
+    <w:rsid w:val="00ED210E"/>
+  </w:style>
 </w:styles>
 </file>
 
@@ -11641,7 +12045,7 @@
   <a:extraClrSchemeLst/>
   <a:extLst>
     <a:ext uri="{05A4C25C-085E-4340-85A3-A5531E510DB2}">
-      <thm15:themeFamily xmlns:thm15="http://schemas.microsoft.com/office/thememl/2012/main" xmlns="" name="Office Theme" id="{62F939B6-93AF-4DB8-9C6B-D6C7DFDC589F}" vid="{4A3C46E8-61CC-4603-A589-7422A47A8E4A}"/>
+      <thm15:themeFamily xmlns="" xmlns:thm15="http://schemas.microsoft.com/office/thememl/2012/main" name="Office Theme" id="{62F939B6-93AF-4DB8-9C6B-D6C7DFDC589F}" vid="{4A3C46E8-61CC-4603-A589-7422A47A8E4A}"/>
     </a:ext>
   </a:extLst>
 </a:theme>
@@ -11652,7 +12056,7 @@
 </file>
 
 <file path=customXml/itemProps1.xml><?xml version="1.0" encoding="utf-8"?>
-<ds:datastoreItem xmlns:ds="http://schemas.openxmlformats.org/officeDocument/2006/customXml" ds:itemID="{3CE1F934-096D-43CC-A47F-F397A562FFB0}">
+<ds:datastoreItem xmlns:ds="http://schemas.openxmlformats.org/officeDocument/2006/customXml" ds:itemID="{1F968974-23FF-4779-829A-885411132B53}">
   <ds:schemaRefs>
     <ds:schemaRef ds:uri="http://schemas.openxmlformats.org/officeDocument/2006/bibliography"/>
   </ds:schemaRefs>

</xml_diff>

<commit_message>
Sửa lại phần quản lý cấu hình
Cập nhật lại 1 số sai sót
</commit_message>
<xml_diff>
--- a/docs/NL04-KeHoach.docx
+++ b/docs/NL04-KeHoach.docx
@@ -3931,487 +3931,165 @@
           <w:ilvl w:val="0"/>
           <w:numId w:val="0"/>
         </w:numPr>
-        <w:ind w:left="576" w:hanging="576"/>
-        <w:rPr>
-          <w:rFonts w:ascii="Arial" w:hAnsi="Arial" w:cs="Arial"/>
-        </w:rPr>
-      </w:pPr>
-      <w:r>
-        <w:rPr>
-          <w:rFonts w:ascii="Arial" w:hAnsi="Arial" w:cs="Arial"/>
-        </w:rPr>
-        <w:t>4.1 Tổ chức nhóm quản lý cấu hình</w:t>
-      </w:r>
-    </w:p>
+      </w:pPr>
+      <w:r>
+        <w:t xml:space="preserve">4.1 </w:t>
+      </w:r>
+      <w:r>
+        <w:t>Tổ chức nhóm quản lý cấu hình</w:t>
+      </w:r>
+    </w:p>
+    <w:tbl>
+      <w:tblPr>
+        <w:tblStyle w:val="TableGrid"/>
+        <w:tblW w:w="5000" w:type="pct"/>
+        <w:tblLook w:val="04A0" w:firstRow="1" w:lastRow="0" w:firstColumn="1" w:lastColumn="0" w:noHBand="0" w:noVBand="1"/>
+      </w:tblPr>
+      <w:tblGrid>
+        <w:gridCol w:w="3292"/>
+        <w:gridCol w:w="3273"/>
+        <w:gridCol w:w="3011"/>
+      </w:tblGrid>
+      <w:tr>
+        <w:tc>
+          <w:tcPr>
+            <w:tcW w:w="1719" w:type="pct"/>
+          </w:tcPr>
+          <w:p>
+            <w:r>
+              <w:t>Họ và tên</w:t>
+            </w:r>
+          </w:p>
+        </w:tc>
+        <w:tc>
+          <w:tcPr>
+            <w:tcW w:w="1709" w:type="pct"/>
+          </w:tcPr>
+          <w:p>
+            <w:r>
+              <w:t>Chức vụ</w:t>
+            </w:r>
+          </w:p>
+        </w:tc>
+        <w:tc>
+          <w:tcPr>
+            <w:tcW w:w="1572" w:type="pct"/>
+          </w:tcPr>
+          <w:p>
+            <w:r>
+              <w:t>Vai trò</w:t>
+            </w:r>
+          </w:p>
+        </w:tc>
+      </w:tr>
+      <w:tr>
+        <w:tc>
+          <w:tcPr>
+            <w:tcW w:w="1719" w:type="pct"/>
+          </w:tcPr>
+          <w:p>
+            <w:r>
+              <w:t>Lương Đức Duy</w:t>
+            </w:r>
+          </w:p>
+        </w:tc>
+        <w:tc>
+          <w:tcPr>
+            <w:tcW w:w="1709" w:type="pct"/>
+          </w:tcPr>
+          <w:p>
+            <w:r>
+              <w:t>Trưởng nhóm</w:t>
+            </w:r>
+          </w:p>
+        </w:tc>
+        <w:tc>
+          <w:tcPr>
+            <w:tcW w:w="1572" w:type="pct"/>
+          </w:tcPr>
+          <w:p>
+            <w:r>
+              <w:t xml:space="preserve">Quản lý chung, </w:t>
+            </w:r>
+            <w:r>
+              <w:t xml:space="preserve">kiểm tra các tài liệu quản lý cấu hình </w:t>
+            </w:r>
+          </w:p>
+        </w:tc>
+      </w:tr>
+      <w:tr>
+        <w:tc>
+          <w:tcPr>
+            <w:tcW w:w="1719" w:type="pct"/>
+          </w:tcPr>
+          <w:p>
+            <w:r>
+              <w:t>Nguyễn Hoàng Đông</w:t>
+            </w:r>
+          </w:p>
+        </w:tc>
+        <w:tc>
+          <w:tcPr>
+            <w:tcW w:w="1709" w:type="pct"/>
+          </w:tcPr>
+          <w:p>
+            <w:r>
+              <w:t>Thành viên</w:t>
+            </w:r>
+          </w:p>
+        </w:tc>
+        <w:tc>
+          <w:tcPr>
+            <w:tcW w:w="1572" w:type="pct"/>
+          </w:tcPr>
+          <w:p>
+            <w:r>
+              <w:t>Quản lý cầu hình của: Tài liệu đặc tả yêu cầu, thiết kế yêu cầu, phân tích yêu cầu…</w:t>
+            </w:r>
+          </w:p>
+        </w:tc>
+      </w:tr>
+      <w:tr>
+        <w:tc>
+          <w:tcPr>
+            <w:tcW w:w="1719" w:type="pct"/>
+          </w:tcPr>
+          <w:p>
+            <w:r>
+              <w:t>Ngô Minh Phương</w:t>
+            </w:r>
+          </w:p>
+        </w:tc>
+        <w:tc>
+          <w:tcPr>
+            <w:tcW w:w="1709" w:type="pct"/>
+          </w:tcPr>
+          <w:p>
+            <w:r>
+              <w:t>Thành viên</w:t>
+            </w:r>
+          </w:p>
+        </w:tc>
+        <w:tc>
+          <w:tcPr>
+            <w:tcW w:w="1572" w:type="pct"/>
+          </w:tcPr>
+          <w:p>
+            <w:r>
+              <w:t>Quản lý cầu hình của: Thiết kế cơ sở dữ liệu, High level design, Detail design…</w:t>
+            </w:r>
+          </w:p>
+        </w:tc>
+      </w:tr>
+    </w:tbl>
     <w:p>
       <w:pPr>
         <w:spacing w:after="0"/>
         <w:rPr>
           <w:rFonts w:ascii="Arial" w:hAnsi="Arial" w:cs="Arial"/>
-        </w:rPr>
-      </w:pPr>
-      <w:r>
-        <w:rPr>
-          <w:rFonts w:ascii="Arial" w:hAnsi="Arial" w:cs="Arial"/>
-          <w:noProof/>
-        </w:rPr>
-        <mc:AlternateContent>
-          <mc:Choice Requires="wpg">
-            <w:drawing>
-              <wp:anchor distT="0" distB="0" distL="114300" distR="114300" simplePos="0" relativeHeight="251659264" behindDoc="0" locked="0" layoutInCell="1" allowOverlap="1" wp14:anchorId="2F313AD9" wp14:editId="0EAB6BCE">
-                <wp:simplePos x="0" y="0"/>
-                <wp:positionH relativeFrom="column">
-                  <wp:posOffset>790575</wp:posOffset>
-                </wp:positionH>
-                <wp:positionV relativeFrom="paragraph">
-                  <wp:posOffset>29210</wp:posOffset>
-                </wp:positionV>
-                <wp:extent cx="4162425" cy="819150"/>
-                <wp:effectExtent l="0" t="0" r="28575" b="19050"/>
-                <wp:wrapNone/>
-                <wp:docPr id="2" name="Group 2"/>
-                <wp:cNvGraphicFramePr/>
-                <a:graphic xmlns:a="http://schemas.openxmlformats.org/drawingml/2006/main">
-                  <a:graphicData uri="http://schemas.microsoft.com/office/word/2010/wordprocessingGroup">
-                    <wpg:wgp>
-                      <wpg:cNvGrpSpPr/>
-                      <wpg:grpSpPr>
-                        <a:xfrm>
-                          <a:off x="0" y="0"/>
-                          <a:ext cx="4162425" cy="819150"/>
-                          <a:chOff x="0" y="0"/>
-                          <a:chExt cx="4162425" cy="819150"/>
-                        </a:xfrm>
-                      </wpg:grpSpPr>
-                      <wps:wsp>
-                        <wps:cNvPr id="1" name="Rectangle 1"/>
-                        <wps:cNvSpPr/>
-                        <wps:spPr>
-                          <a:xfrm>
-                            <a:off x="1619250" y="0"/>
-                            <a:ext cx="1047750" cy="304800"/>
-                          </a:xfrm>
-                          <a:prstGeom prst="rect">
-                            <a:avLst/>
-                          </a:prstGeom>
-                        </wps:spPr>
-                        <wps:style>
-                          <a:lnRef idx="2">
-                            <a:schemeClr val="accent1">
-                              <a:shade val="50000"/>
-                            </a:schemeClr>
-                          </a:lnRef>
-                          <a:fillRef idx="1">
-                            <a:schemeClr val="accent1"/>
-                          </a:fillRef>
-                          <a:effectRef idx="0">
-                            <a:schemeClr val="accent1"/>
-                          </a:effectRef>
-                          <a:fontRef idx="minor">
-                            <a:schemeClr val="lt1"/>
-                          </a:fontRef>
-                        </wps:style>
-                        <wps:txbx>
-                          <w:txbxContent>
-                            <w:p>
-                              <w:pPr>
-                                <w:jc w:val="center"/>
-                              </w:pPr>
-                              <w:r>
-                                <w:t>Nhóm trưởng</w:t>
-                              </w:r>
-                            </w:p>
-                          </w:txbxContent>
-                        </wps:txbx>
-                        <wps:bodyPr rot="0" spcFirstLastPara="0" vertOverflow="overflow" horzOverflow="overflow" vert="horz" wrap="square" lIns="91440" tIns="45720" rIns="91440" bIns="45720" numCol="1" spcCol="0" rtlCol="0" fromWordArt="0" anchor="ctr" anchorCtr="0" forceAA="0" compatLnSpc="1">
-                          <a:prstTxWarp prst="textNoShape">
-                            <a:avLst/>
-                          </a:prstTxWarp>
-                          <a:noAutofit/>
-                        </wps:bodyPr>
-                      </wps:wsp>
-                      <wps:wsp>
-                        <wps:cNvPr id="3" name="Rectangle 3"/>
-                        <wps:cNvSpPr/>
-                        <wps:spPr>
-                          <a:xfrm>
-                            <a:off x="0" y="514350"/>
-                            <a:ext cx="1047750" cy="304800"/>
-                          </a:xfrm>
-                          <a:prstGeom prst="rect">
-                            <a:avLst/>
-                          </a:prstGeom>
-                        </wps:spPr>
-                        <wps:style>
-                          <a:lnRef idx="2">
-                            <a:schemeClr val="accent1">
-                              <a:shade val="50000"/>
-                            </a:schemeClr>
-                          </a:lnRef>
-                          <a:fillRef idx="1">
-                            <a:schemeClr val="accent1"/>
-                          </a:fillRef>
-                          <a:effectRef idx="0">
-                            <a:schemeClr val="accent1"/>
-                          </a:effectRef>
-                          <a:fontRef idx="minor">
-                            <a:schemeClr val="lt1"/>
-                          </a:fontRef>
-                        </wps:style>
-                        <wps:txbx>
-                          <w:txbxContent>
-                            <w:p>
-                              <w:pPr>
-                                <w:jc w:val="center"/>
-                              </w:pPr>
-                              <w:r>
-                                <w:t>Thành viên</w:t>
-                              </w:r>
-                            </w:p>
-                          </w:txbxContent>
-                        </wps:txbx>
-                        <wps:bodyPr rot="0" spcFirstLastPara="0" vertOverflow="overflow" horzOverflow="overflow" vert="horz" wrap="square" lIns="91440" tIns="45720" rIns="91440" bIns="45720" numCol="1" spcCol="0" rtlCol="0" fromWordArt="0" anchor="ctr" anchorCtr="0" forceAA="0" compatLnSpc="1">
-                          <a:prstTxWarp prst="textNoShape">
-                            <a:avLst/>
-                          </a:prstTxWarp>
-                          <a:noAutofit/>
-                        </wps:bodyPr>
-                      </wps:wsp>
-                      <wps:wsp>
-                        <wps:cNvPr id="4" name="Rectangle 4"/>
-                        <wps:cNvSpPr/>
-                        <wps:spPr>
-                          <a:xfrm>
-                            <a:off x="1647825" y="504825"/>
-                            <a:ext cx="1047750" cy="304800"/>
-                          </a:xfrm>
-                          <a:prstGeom prst="rect">
-                            <a:avLst/>
-                          </a:prstGeom>
-                        </wps:spPr>
-                        <wps:style>
-                          <a:lnRef idx="2">
-                            <a:schemeClr val="accent1">
-                              <a:shade val="50000"/>
-                            </a:schemeClr>
-                          </a:lnRef>
-                          <a:fillRef idx="1">
-                            <a:schemeClr val="accent1"/>
-                          </a:fillRef>
-                          <a:effectRef idx="0">
-                            <a:schemeClr val="accent1"/>
-                          </a:effectRef>
-                          <a:fontRef idx="minor">
-                            <a:schemeClr val="lt1"/>
-                          </a:fontRef>
-                        </wps:style>
-                        <wps:txbx>
-                          <w:txbxContent>
-                            <w:p>
-                              <w:pPr>
-                                <w:jc w:val="center"/>
-                              </w:pPr>
-                              <w:r>
-                                <w:t>Thành viên</w:t>
-                              </w:r>
-                            </w:p>
-                          </w:txbxContent>
-                        </wps:txbx>
-                        <wps:bodyPr rot="0" spcFirstLastPara="0" vertOverflow="overflow" horzOverflow="overflow" vert="horz" wrap="square" lIns="91440" tIns="45720" rIns="91440" bIns="45720" numCol="1" spcCol="0" rtlCol="0" fromWordArt="0" anchor="ctr" anchorCtr="0" forceAA="0" compatLnSpc="1">
-                          <a:prstTxWarp prst="textNoShape">
-                            <a:avLst/>
-                          </a:prstTxWarp>
-                          <a:noAutofit/>
-                        </wps:bodyPr>
-                      </wps:wsp>
-                      <wps:wsp>
-                        <wps:cNvPr id="5" name="Rectangle 5"/>
-                        <wps:cNvSpPr/>
-                        <wps:spPr>
-                          <a:xfrm>
-                            <a:off x="3114675" y="514350"/>
-                            <a:ext cx="1047750" cy="304800"/>
-                          </a:xfrm>
-                          <a:prstGeom prst="rect">
-                            <a:avLst/>
-                          </a:prstGeom>
-                        </wps:spPr>
-                        <wps:style>
-                          <a:lnRef idx="2">
-                            <a:schemeClr val="accent1">
-                              <a:shade val="50000"/>
-                            </a:schemeClr>
-                          </a:lnRef>
-                          <a:fillRef idx="1">
-                            <a:schemeClr val="accent1"/>
-                          </a:fillRef>
-                          <a:effectRef idx="0">
-                            <a:schemeClr val="accent1"/>
-                          </a:effectRef>
-                          <a:fontRef idx="minor">
-                            <a:schemeClr val="lt1"/>
-                          </a:fontRef>
-                        </wps:style>
-                        <wps:txbx>
-                          <w:txbxContent>
-                            <w:p>
-                              <w:pPr>
-                                <w:jc w:val="center"/>
-                              </w:pPr>
-                              <w:r>
-                                <w:t>Thành viên</w:t>
-                              </w:r>
-                            </w:p>
-                          </w:txbxContent>
-                        </wps:txbx>
-                        <wps:bodyPr rot="0" spcFirstLastPara="0" vertOverflow="overflow" horzOverflow="overflow" vert="horz" wrap="square" lIns="91440" tIns="45720" rIns="91440" bIns="45720" numCol="1" spcCol="0" rtlCol="0" fromWordArt="0" anchor="ctr" anchorCtr="0" forceAA="0" compatLnSpc="1">
-                          <a:prstTxWarp prst="textNoShape">
-                            <a:avLst/>
-                          </a:prstTxWarp>
-                          <a:noAutofit/>
-                        </wps:bodyPr>
-                      </wps:wsp>
-                      <wps:wsp>
-                        <wps:cNvPr id="6" name="Elbow Connector 6"/>
-                        <wps:cNvCnPr/>
-                        <wps:spPr>
-                          <a:xfrm flipV="1">
-                            <a:off x="352425" y="142875"/>
-                            <a:ext cx="1190625" cy="609600"/>
-                          </a:xfrm>
-                          <a:prstGeom prst="bentConnector3">
-                            <a:avLst>
-                              <a:gd name="adj1" fmla="val 15600"/>
-                            </a:avLst>
-                          </a:prstGeom>
-                        </wps:spPr>
-                        <wps:style>
-                          <a:lnRef idx="1">
-                            <a:schemeClr val="accent1"/>
-                          </a:lnRef>
-                          <a:fillRef idx="0">
-                            <a:schemeClr val="accent1"/>
-                          </a:fillRef>
-                          <a:effectRef idx="0">
-                            <a:schemeClr val="accent1"/>
-                          </a:effectRef>
-                          <a:fontRef idx="minor">
-                            <a:schemeClr val="tx1"/>
-                          </a:fontRef>
-                        </wps:style>
-                        <wps:bodyPr/>
-                      </wps:wsp>
-                      <wps:wsp>
-                        <wps:cNvPr id="7" name="Elbow Connector 7"/>
-                        <wps:cNvCnPr/>
-                        <wps:spPr>
-                          <a:xfrm rot="10800000">
-                            <a:off x="2667000" y="142875"/>
-                            <a:ext cx="1457325" cy="666750"/>
-                          </a:xfrm>
-                          <a:prstGeom prst="bentConnector3">
-                            <a:avLst>
-                              <a:gd name="adj1" fmla="val 33006"/>
-                            </a:avLst>
-                          </a:prstGeom>
-                        </wps:spPr>
-                        <wps:style>
-                          <a:lnRef idx="1">
-                            <a:schemeClr val="accent1"/>
-                          </a:lnRef>
-                          <a:fillRef idx="0">
-                            <a:schemeClr val="accent1"/>
-                          </a:fillRef>
-                          <a:effectRef idx="0">
-                            <a:schemeClr val="accent1"/>
-                          </a:effectRef>
-                          <a:fontRef idx="minor">
-                            <a:schemeClr val="tx1"/>
-                          </a:fontRef>
-                        </wps:style>
-                        <wps:bodyPr/>
-                      </wps:wsp>
-                      <wps:wsp>
-                        <wps:cNvPr id="8" name="Straight Connector 8"/>
-                        <wps:cNvCnPr/>
-                        <wps:spPr>
-                          <a:xfrm flipV="1">
-                            <a:off x="2171700" y="171450"/>
-                            <a:ext cx="0" cy="466726"/>
-                          </a:xfrm>
-                          <a:prstGeom prst="line">
-                            <a:avLst/>
-                          </a:prstGeom>
-                        </wps:spPr>
-                        <wps:style>
-                          <a:lnRef idx="1">
-                            <a:schemeClr val="accent1"/>
-                          </a:lnRef>
-                          <a:fillRef idx="0">
-                            <a:schemeClr val="accent1"/>
-                          </a:fillRef>
-                          <a:effectRef idx="0">
-                            <a:schemeClr val="accent1"/>
-                          </a:effectRef>
-                          <a:fontRef idx="minor">
-                            <a:schemeClr val="tx1"/>
-                          </a:fontRef>
-                        </wps:style>
-                        <wps:bodyPr/>
-                      </wps:wsp>
-                    </wpg:wgp>
-                  </a:graphicData>
-                </a:graphic>
-              </wp:anchor>
-            </w:drawing>
-          </mc:Choice>
-          <mc:Fallback>
-            <w:pict>
-              <v:group id="Group 2" o:spid="_x0000_s1026" style="position:absolute;margin-left:62.25pt;margin-top:2.3pt;width:327.75pt;height:64.5pt;z-index:251659264" coordsize="41624,8191" o:gfxdata="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">
-                <v:rect id="Rectangle 1" o:spid="_x0000_s1027" style="position:absolute;left:16192;width:10478;height:3048;visibility:visible;mso-wrap-style:square;v-text-anchor:middle" o:gfxdata="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" fillcolor="#ddd [3204]" strokecolor="#6e6e6e [1604]" strokeweight="1pt">
-                  <v:textbox>
-                    <w:txbxContent>
-                      <w:p>
-                        <w:pPr>
-                          <w:jc w:val="center"/>
-                        </w:pPr>
-                        <w:r>
-                          <w:t>Nhóm trưởng</w:t>
-                        </w:r>
-                      </w:p>
-                    </w:txbxContent>
-                  </v:textbox>
-                </v:rect>
-                <v:rect id="Rectangle 3" o:spid="_x0000_s1028" style="position:absolute;top:5143;width:10477;height:3048;visibility:visible;mso-wrap-style:square;v-text-anchor:middle" o:gfxdata="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" fillcolor="#ddd [3204]" strokecolor="#6e6e6e [1604]" strokeweight="1pt">
-                  <v:textbox>
-                    <w:txbxContent>
-                      <w:p>
-                        <w:pPr>
-                          <w:jc w:val="center"/>
-                        </w:pPr>
-                        <w:r>
-                          <w:t>Thành viên</w:t>
-                        </w:r>
-                      </w:p>
-                    </w:txbxContent>
-                  </v:textbox>
-                </v:rect>
-                <v:rect id="Rectangle 4" o:spid="_x0000_s1029" style="position:absolute;left:16478;top:5048;width:10477;height:3048;visibility:visible;mso-wrap-style:square;v-text-anchor:middle" o:gfxdata="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" fillcolor="#ddd [3204]" strokecolor="#6e6e6e [1604]" strokeweight="1pt">
-                  <v:textbox>
-                    <w:txbxContent>
-                      <w:p>
-                        <w:pPr>
-                          <w:jc w:val="center"/>
-                        </w:pPr>
-                        <w:r>
-                          <w:t>Thành viên</w:t>
-                        </w:r>
-                      </w:p>
-                    </w:txbxContent>
-                  </v:textbox>
-                </v:rect>
-                <v:rect id="Rectangle 5" o:spid="_x0000_s1030" style="position:absolute;left:31146;top:5143;width:10478;height:3048;visibility:visible;mso-wrap-style:square;v-text-anchor:middle" o:gfxdata="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" fillcolor="#ddd [3204]" strokecolor="#6e6e6e [1604]" strokeweight="1pt">
-                  <v:textbox>
-                    <w:txbxContent>
-                      <w:p>
-                        <w:pPr>
-                          <w:jc w:val="center"/>
-                        </w:pPr>
-                        <w:r>
-                          <w:t>Thành viên</w:t>
-                        </w:r>
-                      </w:p>
-                    </w:txbxContent>
-                  </v:textbox>
-                </v:rect>
-                <v:shapetype id="_x0000_t34" coordsize="21600,21600" o:spt="34" o:oned="t" adj="10800" path="m,l@0,0@0,21600,21600,21600e" filled="f">
-                  <v:stroke joinstyle="miter"/>
-                  <v:formulas>
-                    <v:f eqn="val #0"/>
-                  </v:formulas>
-                  <v:path arrowok="t" fillok="f" o:connecttype="none"/>
-                  <v:handles>
-                    <v:h position="#0,center"/>
-                  </v:handles>
-                  <o:lock v:ext="edit" shapetype="t"/>
-                </v:shapetype>
-                <v:shape id="Elbow Connector 6" o:spid="_x0000_s1031" type="#_x0000_t34" style="position:absolute;left:3524;top:1428;width:11906;height:6096;flip:y;visibility:visible;mso-wrap-style:square" o:connectortype="elbow" o:gfxdata="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" adj="3370" strokecolor="#ddd [3204]" strokeweight=".5pt"/>
-                <v:shape id="Elbow Connector 7" o:spid="_x0000_s1032" type="#_x0000_t34" style="position:absolute;left:26670;top:1428;width:14573;height:6668;rotation:180;visibility:visible;mso-wrap-style:square" o:connectortype="elbow" o:gfxdata="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" adj="7129" strokecolor="#ddd [3204]" strokeweight=".5pt"/>
-                <v:line id="Straight Connector 8" o:spid="_x0000_s1033" style="position:absolute;flip:y;visibility:visible;mso-wrap-style:square" from="21717,1714" to="21717,6381" o:connectortype="straight" o:gfxdata="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" strokecolor="#ddd [3204]" strokeweight=".5pt">
-                  <v:stroke joinstyle="miter"/>
-                </v:line>
-              </v:group>
-            </w:pict>
-          </mc:Fallback>
-        </mc:AlternateContent>
-      </w:r>
-    </w:p>
-    <w:p>
-      <w:pPr>
-        <w:spacing w:after="0"/>
-        <w:rPr>
-          <w:rFonts w:ascii="Arial" w:hAnsi="Arial" w:cs="Arial"/>
-          <w:szCs w:val="24"/>
-        </w:rPr>
-      </w:pPr>
-    </w:p>
-    <w:p>
-      <w:pPr>
-        <w:spacing w:after="0"/>
-        <w:rPr>
-          <w:rFonts w:ascii="Arial" w:hAnsi="Arial" w:cs="Arial"/>
-          <w:szCs w:val="24"/>
-        </w:rPr>
-      </w:pPr>
-    </w:p>
-    <w:p>
-      <w:pPr>
-        <w:spacing w:after="0"/>
-        <w:rPr>
-          <w:rFonts w:ascii="Arial" w:hAnsi="Arial" w:cs="Arial"/>
-          <w:szCs w:val="24"/>
-        </w:rPr>
-      </w:pPr>
-    </w:p>
-    <w:p>
-      <w:pPr>
-        <w:spacing w:after="0"/>
-        <w:rPr>
-          <w:rFonts w:ascii="Arial" w:hAnsi="Arial" w:cs="Arial"/>
-          <w:szCs w:val="24"/>
-        </w:rPr>
-      </w:pPr>
-    </w:p>
-    <w:p>
-      <w:pPr>
-        <w:spacing w:after="0"/>
-        <w:ind w:left="2160" w:firstLine="720"/>
-        <w:rPr>
-          <w:rStyle w:val="SubtleEmphasis"/>
-          <w:rFonts w:ascii="Arial" w:hAnsi="Arial" w:cs="Arial"/>
-        </w:rPr>
-      </w:pPr>
-      <w:r>
-        <w:rPr>
-          <w:rStyle w:val="SubtleEmphasis"/>
-          <w:rFonts w:ascii="Arial" w:hAnsi="Arial" w:cs="Arial"/>
-        </w:rPr>
-        <w:t xml:space="preserve">Hình </w:t>
-      </w:r>
-      <w:r>
-        <w:rPr>
-          <w:rStyle w:val="SubtleEmphasis"/>
-          <w:rFonts w:ascii="Arial" w:hAnsi="Arial" w:cs="Arial"/>
-        </w:rPr>
-        <w:t>4.</w:t>
-      </w:r>
-      <w:r>
-        <w:rPr>
-          <w:rStyle w:val="SubtleEmphasis"/>
-          <w:rFonts w:ascii="Arial" w:hAnsi="Arial" w:cs="Arial"/>
-        </w:rPr>
-        <w:t>1.1: Tổ chức nhóm quản lý cấu hình.</w:t>
-      </w:r>
+          <w:szCs w:val="24"/>
+        </w:rPr>
+      </w:pPr>
     </w:p>
     <w:p>
       <w:pPr>
@@ -4669,10 +4347,7 @@
     </w:p>
     <w:p>
       <w:r>
-        <w:t>4.2.1</w:t>
-      </w:r>
-      <w:r>
-        <w:t xml:space="preserve"> Project Vision </w:t>
+        <w:t>4.2.1 High Level Design</w:t>
       </w:r>
     </w:p>
     <w:p>
@@ -4680,15 +4355,26 @@
         <w:spacing w:after="120"/>
         <w:rPr>
           <w:rFonts w:ascii="Arial" w:hAnsi="Arial" w:cs="Arial"/>
-          <w:szCs w:val="24"/>
-        </w:rPr>
-      </w:pPr>
-      <w:r>
-        <w:rPr>
-          <w:rFonts w:ascii="Arial" w:hAnsi="Arial" w:cs="Arial"/>
-          <w:szCs w:val="24"/>
-        </w:rPr>
-        <w:t>- Tên: Project Vision</w:t>
+          <w:iCs/>
+          <w:color w:val="252525"/>
+          <w:sz w:val="23"/>
+          <w:szCs w:val="21"/>
+          <w:shd w:val="clear" w:color="auto" w:fill="FFFFFF"/>
+        </w:rPr>
+      </w:pPr>
+      <w:r>
+        <w:rPr>
+          <w:rFonts w:ascii="Arial" w:hAnsi="Arial" w:cs="Arial"/>
+          <w:iCs/>
+          <w:color w:val="252525"/>
+          <w:sz w:val="23"/>
+          <w:szCs w:val="21"/>
+          <w:shd w:val="clear" w:color="auto" w:fill="FFFFFF"/>
+        </w:rPr>
+        <w:t xml:space="preserve">- Tên: </w:t>
+      </w:r>
+      <w:r>
+        <w:t>High Level Design</w:t>
       </w:r>
     </w:p>
     <w:p>
@@ -4696,21 +4382,27 @@
         <w:spacing w:after="120"/>
         <w:rPr>
           <w:rFonts w:ascii="Arial" w:hAnsi="Arial" w:cs="Arial"/>
-          <w:szCs w:val="24"/>
-        </w:rPr>
-      </w:pPr>
-      <w:r>
-        <w:rPr>
-          <w:rFonts w:ascii="Arial" w:hAnsi="Arial" w:cs="Arial"/>
-          <w:szCs w:val="24"/>
-        </w:rPr>
-        <w:t xml:space="preserve">- Cấu trúc </w:t>
+          <w:spacing w:val="-8"/>
+        </w:rPr>
+      </w:pPr>
+      <w:r>
+        <w:rPr>
+          <w:rFonts w:ascii="Arial" w:hAnsi="Arial" w:cs="Arial"/>
+        </w:rPr>
+        <w:t xml:space="preserve">- </w:t>
+      </w:r>
+      <w:r>
+        <w:rPr>
+          <w:rFonts w:ascii="Arial" w:hAnsi="Arial" w:cs="Arial"/>
+          <w:spacing w:val="-8"/>
+        </w:rPr>
+        <w:t xml:space="preserve">Cấu trúc </w:t>
       </w:r>
       <w:proofErr w:type="gramStart"/>
       <w:r>
         <w:rPr>
           <w:rFonts w:ascii="Arial" w:hAnsi="Arial" w:cs="Arial"/>
-          <w:szCs w:val="24"/>
+          <w:spacing w:val="-8"/>
         </w:rPr>
         <w:t>thư</w:t>
       </w:r>
@@ -4718,9 +4410,30 @@
       <w:r>
         <w:rPr>
           <w:rFonts w:ascii="Arial" w:hAnsi="Arial" w:cs="Arial"/>
-          <w:szCs w:val="24"/>
-        </w:rPr>
-        <w:t xml:space="preserve"> mục: NienLuan4/TaiLieu/Project Vision/Project_Vision.docx</w:t>
+          <w:spacing w:val="-8"/>
+        </w:rPr>
+        <w:t xml:space="preserve"> mục: NienLuan4/TaiLieu/</w:t>
+      </w:r>
+      <w:r>
+        <w:rPr>
+          <w:rFonts w:ascii="Arial" w:hAnsi="Arial"/>
+          <w:spacing w:val="-8"/>
+        </w:rPr>
+        <w:t>High Level Design</w:t>
+      </w:r>
+      <w:r>
+        <w:rPr>
+          <w:rFonts w:ascii="Arial" w:hAnsi="Arial" w:cs="Arial"/>
+          <w:spacing w:val="-8"/>
+        </w:rPr>
+        <w:t>/NL04_</w:t>
+      </w:r>
+      <w:r>
+        <w:rPr>
+          <w:rFonts w:ascii="Arial" w:hAnsi="Arial"/>
+          <w:spacing w:val="-8"/>
+        </w:rPr>
+        <w:t>High_Level_Design.docx</w:t>
       </w:r>
     </w:p>
     <w:p>
@@ -4728,15 +4441,20 @@
         <w:spacing w:after="120"/>
         <w:rPr>
           <w:rFonts w:ascii="Arial" w:hAnsi="Arial" w:cs="Arial"/>
-          <w:szCs w:val="24"/>
-        </w:rPr>
-      </w:pPr>
-      <w:r>
-        <w:rPr>
-          <w:rFonts w:ascii="Arial" w:hAnsi="Arial" w:cs="Arial"/>
-          <w:szCs w:val="24"/>
-        </w:rPr>
-        <w:t>- Định danh: PV</w:t>
+        </w:rPr>
+      </w:pPr>
+      <w:r>
+        <w:rPr>
+          <w:rFonts w:ascii="Arial" w:hAnsi="Arial" w:cs="Arial"/>
+        </w:rPr>
+        <w:lastRenderedPageBreak/>
+        <w:t xml:space="preserve">- Định danh: </w:t>
+      </w:r>
+      <w:r>
+        <w:rPr>
+          <w:rFonts w:ascii="Arial" w:hAnsi="Arial" w:cs="Arial"/>
+        </w:rPr>
+        <w:t>HLD</w:t>
       </w:r>
     </w:p>
     <w:p>
@@ -4744,13 +4462,11 @@
         <w:spacing w:after="120"/>
         <w:rPr>
           <w:rFonts w:ascii="Arial" w:hAnsi="Arial" w:cs="Arial"/>
-          <w:szCs w:val="24"/>
-        </w:rPr>
-      </w:pPr>
-      <w:r>
-        <w:rPr>
-          <w:rFonts w:ascii="Arial" w:hAnsi="Arial" w:cs="Arial"/>
-          <w:szCs w:val="24"/>
+        </w:rPr>
+      </w:pPr>
+      <w:r>
+        <w:rPr>
+          <w:rFonts w:ascii="Arial" w:hAnsi="Arial" w:cs="Arial"/>
         </w:rPr>
         <w:t xml:space="preserve">- Thuộc tính: </w:t>
       </w:r>
@@ -4765,13 +4481,11 @@
         <w:spacing w:after="120" w:line="276" w:lineRule="auto"/>
         <w:rPr>
           <w:rFonts w:ascii="Arial" w:hAnsi="Arial" w:cs="Arial"/>
-          <w:szCs w:val="24"/>
-        </w:rPr>
-      </w:pPr>
-      <w:r>
-        <w:rPr>
-          <w:rFonts w:ascii="Arial" w:hAnsi="Arial" w:cs="Arial"/>
-          <w:szCs w:val="24"/>
+        </w:rPr>
+      </w:pPr>
+      <w:r>
+        <w:rPr>
+          <w:rFonts w:ascii="Arial" w:hAnsi="Arial" w:cs="Arial"/>
         </w:rPr>
         <w:t>Tác giả: Lương Đức Duy, Ngô Minh Phương, Nguyễn Hoàng Đông.</w:t>
       </w:r>
@@ -4786,13 +4500,11 @@
         <w:spacing w:after="120" w:line="276" w:lineRule="auto"/>
         <w:rPr>
           <w:rFonts w:ascii="Arial" w:hAnsi="Arial" w:cs="Arial"/>
-          <w:szCs w:val="24"/>
-        </w:rPr>
-      </w:pPr>
-      <w:r>
-        <w:rPr>
-          <w:rFonts w:ascii="Arial" w:hAnsi="Arial" w:cs="Arial"/>
-          <w:szCs w:val="24"/>
+        </w:rPr>
+      </w:pPr>
+      <w:r>
+        <w:rPr>
+          <w:rFonts w:ascii="Arial" w:hAnsi="Arial" w:cs="Arial"/>
         </w:rPr>
         <w:t>Kiểu file: .docx</w:t>
       </w:r>
@@ -4807,13 +4519,11 @@
         <w:spacing w:after="120" w:line="276" w:lineRule="auto"/>
         <w:rPr>
           <w:rFonts w:ascii="Arial" w:hAnsi="Arial" w:cs="Arial"/>
-          <w:szCs w:val="24"/>
-        </w:rPr>
-      </w:pPr>
-      <w:r>
-        <w:rPr>
-          <w:rFonts w:ascii="Arial" w:hAnsi="Arial" w:cs="Arial"/>
-          <w:szCs w:val="24"/>
+        </w:rPr>
+      </w:pPr>
+      <w:r>
+        <w:rPr>
+          <w:rFonts w:ascii="Arial" w:hAnsi="Arial" w:cs="Arial"/>
         </w:rPr>
         <w:t>Ngôn ngữ: Tiếng Việt</w:t>
       </w:r>
@@ -4828,15 +4538,12 @@
         <w:spacing w:after="120" w:line="276" w:lineRule="auto"/>
         <w:rPr>
           <w:rFonts w:ascii="Arial" w:hAnsi="Arial" w:cs="Arial"/>
-          <w:szCs w:val="24"/>
-        </w:rPr>
-      </w:pPr>
-      <w:r>
-        <w:rPr>
-          <w:rFonts w:ascii="Arial" w:hAnsi="Arial" w:cs="Arial"/>
-          <w:szCs w:val="24"/>
-        </w:rPr>
-        <w:lastRenderedPageBreak/>
+        </w:rPr>
+      </w:pPr>
+      <w:r>
+        <w:rPr>
+          <w:rFonts w:ascii="Arial" w:hAnsi="Arial" w:cs="Arial"/>
+        </w:rPr>
         <w:t>Những người chịu trách nhiệm:  Lương Đức Duy, Ngô Minh Phương, Nguyễn Hoàng Đông.</w:t>
       </w:r>
     </w:p>
@@ -4893,7 +4600,19 @@
         <w:rPr>
           <w:rFonts w:ascii="Arial" w:hAnsi="Arial" w:cs="Arial"/>
         </w:rPr>
-        <w:t xml:space="preserve"> mục: NienLuan4/TaiLieu/Guide document / Tài liệu hướng dẫn sử dụng phần mềm.docx</w:t>
+        <w:t xml:space="preserve"> mục: NienLuan4/TaiLieu/Guide document /</w:t>
+      </w:r>
+      <w:r>
+        <w:rPr>
+          <w:rFonts w:ascii="Arial" w:hAnsi="Arial" w:cs="Arial"/>
+        </w:rPr>
+        <w:t>NL04_TaiLieuHuongDanSuDungPhanMem</w:t>
+      </w:r>
+      <w:r>
+        <w:rPr>
+          <w:rFonts w:ascii="Arial" w:hAnsi="Arial" w:cs="Arial"/>
+        </w:rPr>
+        <w:t>.docx</w:t>
       </w:r>
     </w:p>
     <w:p>
@@ -5037,50 +4756,80 @@
           <w:szCs w:val="21"/>
           <w:shd w:val="clear" w:color="auto" w:fill="FFFFFF"/>
         </w:rPr>
-        <w:t>- Tên: Bản đặc tả yêu cầu (Software Requirements Specification)</w:t>
-      </w:r>
-    </w:p>
-    <w:p>
-      <w:pPr>
-        <w:spacing w:after="120"/>
-        <w:rPr>
-          <w:rFonts w:ascii="Arial" w:hAnsi="Arial" w:cs="Arial"/>
-        </w:rPr>
-      </w:pPr>
-      <w:r>
-        <w:rPr>
-          <w:rFonts w:ascii="Arial" w:hAnsi="Arial" w:cs="Arial"/>
-        </w:rPr>
-        <w:t xml:space="preserve">- Cấu trúc </w:t>
-      </w:r>
-      <w:proofErr w:type="gramStart"/>
-      <w:r>
-        <w:rPr>
-          <w:rFonts w:ascii="Arial" w:hAnsi="Arial" w:cs="Arial"/>
-        </w:rPr>
-        <w:t>thư</w:t>
-      </w:r>
-      <w:proofErr w:type="gramEnd"/>
-      <w:r>
-        <w:rPr>
-          <w:rFonts w:ascii="Arial" w:hAnsi="Arial" w:cs="Arial"/>
-        </w:rPr>
-        <w:t xml:space="preserve"> mục: NienLuan4/TaiLieu/SRS/ </w:t>
+        <w:t xml:space="preserve">- Tên: </w:t>
       </w:r>
       <w:r>
         <w:rPr>
           <w:rFonts w:ascii="Arial" w:hAnsi="Arial" w:cs="Arial"/>
           <w:iCs/>
           <w:color w:val="252525"/>
-          <w:sz w:val="23"/>
-          <w:szCs w:val="21"/>
+          <w:szCs w:val="24"/>
           <w:shd w:val="clear" w:color="auto" w:fill="FFFFFF"/>
         </w:rPr>
+        <w:t>Bản đặc tả yêu cầu (Software Requirements Specification)</w:t>
+      </w:r>
+    </w:p>
+    <w:p>
+      <w:pPr>
+        <w:spacing w:after="120"/>
+        <w:rPr>
+          <w:rFonts w:ascii="Arial" w:hAnsi="Arial" w:cs="Arial"/>
+          <w:spacing w:val="-12"/>
+          <w:szCs w:val="24"/>
+        </w:rPr>
+      </w:pPr>
+      <w:r>
+        <w:rPr>
+          <w:rFonts w:ascii="Arial" w:hAnsi="Arial" w:cs="Arial"/>
+        </w:rPr>
+        <w:t xml:space="preserve">- Cấu trúc </w:t>
+      </w:r>
+      <w:proofErr w:type="gramStart"/>
+      <w:r>
+        <w:rPr>
+          <w:rFonts w:ascii="Arial" w:hAnsi="Arial" w:cs="Arial"/>
+        </w:rPr>
+        <w:t>thư</w:t>
+      </w:r>
+      <w:proofErr w:type="gramEnd"/>
+      <w:r>
+        <w:rPr>
+          <w:rFonts w:ascii="Arial" w:hAnsi="Arial" w:cs="Arial"/>
+        </w:rPr>
+        <w:t xml:space="preserve"> mục: </w:t>
+      </w:r>
+      <w:r>
+        <w:rPr>
+          <w:rFonts w:ascii="Arial" w:hAnsi="Arial" w:cs="Arial"/>
+          <w:spacing w:val="-12"/>
+          <w:szCs w:val="24"/>
+        </w:rPr>
+        <w:t>NienLuan4/TaiLieu/SRS/</w:t>
+      </w:r>
+      <w:r>
+        <w:rPr>
+          <w:rFonts w:ascii="Arial" w:hAnsi="Arial" w:cs="Arial"/>
+          <w:spacing w:val="-12"/>
+          <w:szCs w:val="24"/>
+        </w:rPr>
+        <w:t>NL04_</w:t>
+      </w:r>
+      <w:r>
+        <w:rPr>
+          <w:rFonts w:ascii="Arial" w:hAnsi="Arial" w:cs="Arial"/>
+          <w:iCs/>
+          <w:color w:val="252525"/>
+          <w:spacing w:val="-12"/>
+          <w:szCs w:val="24"/>
+          <w:shd w:val="clear" w:color="auto" w:fill="FFFFFF"/>
+        </w:rPr>
         <w:t>Software_Requirements_Specification</w:t>
       </w:r>
       <w:r>
         <w:rPr>
           <w:rFonts w:ascii="Arial" w:hAnsi="Arial" w:cs="Arial"/>
+          <w:spacing w:val="-12"/>
+          <w:szCs w:val="24"/>
         </w:rPr>
         <w:t>.docx</w:t>
       </w:r>
@@ -5250,30 +4999,70 @@
         <w:rPr>
           <w:rFonts w:ascii="Arial" w:hAnsi="Arial" w:cs="Arial"/>
         </w:rPr>
-        <w:t xml:space="preserve">- Cấu trúc thư mục: </w:t>
-      </w:r>
-      <w:r>
-        <w:rPr>
-          <w:rFonts w:ascii="Arial" w:hAnsi="Arial" w:cs="Arial"/>
-          <w:spacing w:val="-6"/>
-        </w:rPr>
-        <w:t>NienLuan4/TaiLieu/</w:t>
+        <w:t>- Cấu trúc thư mụ</w:t>
+      </w:r>
+      <w:r>
+        <w:rPr>
+          <w:rFonts w:ascii="Arial" w:hAnsi="Arial" w:cs="Arial"/>
+        </w:rPr>
+        <w:t>c</w:t>
       </w:r>
       <w:proofErr w:type="gramStart"/>
       <w:r>
         <w:rPr>
           <w:rFonts w:ascii="Arial" w:hAnsi="Arial" w:cs="Arial"/>
-          <w:spacing w:val="-6"/>
-        </w:rPr>
-        <w:t>User  Interface</w:t>
+        </w:rPr>
+        <w:t>:</w:t>
+      </w:r>
+      <w:r>
+        <w:rPr>
+          <w:rFonts w:ascii="Arial" w:hAnsi="Arial" w:cs="Arial"/>
+          <w:spacing w:val="-18"/>
+        </w:rPr>
+        <w:t>Ni</w:t>
+      </w:r>
+      <w:r>
+        <w:rPr>
+          <w:rFonts w:ascii="Arial" w:hAnsi="Arial" w:cs="Arial"/>
+          <w:spacing w:val="-18"/>
+        </w:rPr>
+        <w:t>en</w:t>
       </w:r>
       <w:proofErr w:type="gramEnd"/>
       <w:r>
         <w:rPr>
           <w:rFonts w:ascii="Arial" w:hAnsi="Arial" w:cs="Arial"/>
-          <w:spacing w:val="-6"/>
-        </w:rPr>
-        <w:t xml:space="preserve"> Design/User_Interface_Design .docx</w:t>
+          <w:spacing w:val="-18"/>
+        </w:rPr>
+        <w:t xml:space="preserve"> </w:t>
+      </w:r>
+      <w:r>
+        <w:rPr>
+          <w:rFonts w:ascii="Arial" w:hAnsi="Arial" w:cs="Arial"/>
+          <w:spacing w:val="-18"/>
+        </w:rPr>
+        <w:t xml:space="preserve">Luan4/TaiLieu/User Interface </w:t>
+      </w:r>
+      <w:r>
+        <w:rPr>
+          <w:rFonts w:ascii="Arial" w:hAnsi="Arial" w:cs="Arial"/>
+          <w:spacing w:val="-18"/>
+        </w:rPr>
+        <w:t>Design/</w:t>
+      </w:r>
+      <w:r>
+        <w:rPr>
+          <w:rFonts w:ascii="Arial" w:hAnsi="Arial" w:cs="Arial"/>
+          <w:spacing w:val="-18"/>
+        </w:rPr>
+        <w:t>NL04_User_Interface_Design</w:t>
+      </w:r>
+      <w:r>
+        <w:rPr>
+          <w:rFonts w:ascii="Arial" w:hAnsi="Arial" w:cs="Arial"/>
+          <w:spacing w:val="-18"/>
+        </w:rPr>
+        <w:t>.docx</w:t>
       </w:r>
     </w:p>
     <w:p>
@@ -5320,6 +5109,7 @@
         <w:rPr>
           <w:rFonts w:ascii="Arial" w:hAnsi="Arial" w:cs="Arial"/>
         </w:rPr>
+        <w:lastRenderedPageBreak/>
         <w:t>Tác giả: Lương Đức Duy, Ngô Minh Phương, Nguyễn Hoàng Đông.</w:t>
       </w:r>
     </w:p>
@@ -5382,7 +5172,6 @@
     </w:p>
     <w:p>
       <w:r>
-        <w:lastRenderedPageBreak/>
         <w:t>4.2.</w:t>
       </w:r>
       <w:r>
@@ -5455,7 +5244,28 @@
         <w:rPr>
           <w:rFonts w:ascii="Arial" w:hAnsi="Arial" w:cs="Arial"/>
         </w:rPr>
-        <w:t xml:space="preserve"> mục: NienLuan4/TaiLieu/Database Design /Database_Design .docx</w:t>
+        <w:t xml:space="preserve"> mục: </w:t>
+      </w:r>
+      <w:r>
+        <w:rPr>
+          <w:rFonts w:ascii="Arial" w:hAnsi="Arial" w:cs="Arial"/>
+          <w:spacing w:val="-4"/>
+        </w:rPr>
+        <w:t>NienLuan4/TaiLieu/Database Design /</w:t>
+      </w:r>
+      <w:r>
+        <w:rPr>
+          <w:rFonts w:ascii="Arial" w:hAnsi="Arial" w:cs="Arial"/>
+          <w:spacing w:val="-4"/>
+        </w:rPr>
+        <w:t>NL04_</w:t>
+      </w:r>
+      <w:r>
+        <w:rPr>
+          <w:rFonts w:ascii="Arial" w:hAnsi="Arial" w:cs="Arial"/>
+          <w:spacing w:val="-4"/>
+        </w:rPr>
+        <w:t>Database_Design .docx</w:t>
       </w:r>
     </w:p>
     <w:p>
@@ -5523,6 +5333,12 @@
         </w:rPr>
         <w:t>Kiểu file: .docx,  .xlsx</w:t>
       </w:r>
+      <w:r>
+        <w:rPr>
+          <w:rFonts w:ascii="Arial" w:hAnsi="Arial" w:cs="Arial"/>
+        </w:rPr>
+        <w:t>, .cdm</w:t>
+      </w:r>
     </w:p>
     <w:p>
       <w:pPr>
@@ -5625,7 +5441,19 @@
         <w:rPr>
           <w:rFonts w:ascii="Arial" w:hAnsi="Arial" w:cs="Arial"/>
         </w:rPr>
-        <w:t xml:space="preserve"> mục: NienLuan4/TaiLieu/Lịch Phân Công /LichPhanCong .docx</w:t>
+        <w:t xml:space="preserve"> mục: NienLuan4/TaiLieu/Lịch Phân Công /</w:t>
+      </w:r>
+      <w:r>
+        <w:rPr>
+          <w:rFonts w:ascii="Arial" w:hAnsi="Arial" w:cs="Arial"/>
+        </w:rPr>
+        <w:t>NL04_</w:t>
+      </w:r>
+      <w:r>
+        <w:rPr>
+          <w:rFonts w:ascii="Arial" w:hAnsi="Arial" w:cs="Arial"/>
+        </w:rPr>
+        <w:t>LichPhanCong .docx</w:t>
       </w:r>
     </w:p>
     <w:p>
@@ -5777,7 +5605,14 @@
           <w:rFonts w:ascii="Arial" w:hAnsi="Arial" w:cs="Arial"/>
           <w:sz w:val="26"/>
         </w:rPr>
-        <w:t xml:space="preserve">- Cấu trúc </w:t>
+        <w:t>- Cấ</w:t>
+      </w:r>
+      <w:r>
+        <w:rPr>
+          <w:rFonts w:ascii="Arial" w:hAnsi="Arial" w:cs="Arial"/>
+          <w:sz w:val="26"/>
+        </w:rPr>
+        <w:t xml:space="preserve">u trúc </w:t>
       </w:r>
       <w:proofErr w:type="gramStart"/>
       <w:r>
@@ -5793,12 +5628,25 @@
           <w:rFonts w:ascii="Arial" w:hAnsi="Arial" w:cs="Arial"/>
           <w:sz w:val="26"/>
         </w:rPr>
-        <w:t xml:space="preserve"> mục: </w:t>
-      </w:r>
-      <w:r>
-        <w:rPr>
-          <w:rFonts w:ascii="Arial" w:hAnsi="Arial" w:cs="Arial"/>
-          <w:spacing w:val="12"/>
+        <w:t xml:space="preserve"> </w:t>
+      </w:r>
+      <w:r>
+        <w:rPr>
+          <w:rFonts w:ascii="Arial" w:hAnsi="Arial" w:cs="Arial"/>
+          <w:sz w:val="26"/>
+        </w:rPr>
+        <w:t>mụ</w:t>
+      </w:r>
+      <w:r>
+        <w:rPr>
+          <w:rFonts w:ascii="Arial" w:hAnsi="Arial" w:cs="Arial"/>
+          <w:sz w:val="26"/>
+        </w:rPr>
+        <w:t xml:space="preserve">c: </w:t>
+      </w:r>
+      <w:r>
+        <w:rPr>
+          <w:rFonts w:ascii="Arial" w:hAnsi="Arial" w:cs="Arial"/>
           <w:sz w:val="26"/>
         </w:rPr>
         <w:t>NienLuan4/TaiLieu/</w:t>
@@ -5808,40 +5656,11 @@
           <w:rFonts w:ascii="Arial" w:hAnsi="Arial" w:cs="Arial"/>
           <w:iCs/>
           <w:color w:val="252525"/>
-          <w:spacing w:val="12"/>
           <w:sz w:val="25"/>
           <w:szCs w:val="21"/>
           <w:shd w:val="clear" w:color="auto" w:fill="FFFFFF"/>
         </w:rPr>
-        <w:t>Analyzing Requirements</w:t>
-      </w:r>
-      <w:r>
-        <w:rPr>
-          <w:rFonts w:ascii="Arial" w:hAnsi="Arial" w:cs="Arial"/>
-          <w:spacing w:val="12"/>
-          <w:sz w:val="26"/>
-        </w:rPr>
-        <w:t xml:space="preserve">/ </w:t>
-      </w:r>
-      <w:r>
-        <w:rPr>
-          <w:rFonts w:ascii="Arial" w:hAnsi="Arial" w:cs="Arial"/>
-          <w:iCs/>
-          <w:color w:val="252525"/>
-          <w:spacing w:val="12"/>
-          <w:sz w:val="25"/>
-          <w:szCs w:val="21"/>
-          <w:shd w:val="clear" w:color="auto" w:fill="FFFFFF"/>
-        </w:rPr>
-        <w:t>Analyzing_Requirements</w:t>
-      </w:r>
-      <w:r>
-        <w:rPr>
-          <w:rFonts w:ascii="Arial" w:hAnsi="Arial" w:cs="Arial"/>
-          <w:spacing w:val="12"/>
-          <w:sz w:val="26"/>
-        </w:rPr>
-        <w:t>.docx</w:t>
+        <w:t>Analyzing Requirements/NL04_ Analyzing_Requirements.docx</w:t>
       </w:r>
     </w:p>
     <w:p>
@@ -5936,6 +5755,7 @@
           <w:rFonts w:ascii="Arial" w:hAnsi="Arial" w:cs="Arial"/>
           <w:sz w:val="26"/>
         </w:rPr>
+        <w:lastRenderedPageBreak/>
         <w:t>Ngôn ngữ: Tiếng Việt</w:t>
       </w:r>
     </w:p>
@@ -5987,40 +5807,7 @@
           <w:szCs w:val="24"/>
           <w:shd w:val="clear" w:color="auto" w:fill="FFFFFF"/>
         </w:rPr>
-        <w:lastRenderedPageBreak/>
-        <w:t>- Tên: Bản phẩn tích yêu cầu (Analyzing Requirements)</w:t>
-      </w:r>
-    </w:p>
-    <w:p>
-      <w:pPr>
-        <w:spacing w:after="120"/>
-        <w:rPr>
-          <w:rFonts w:ascii="Arial" w:hAnsi="Arial" w:cs="Arial"/>
-          <w:szCs w:val="24"/>
-        </w:rPr>
-      </w:pPr>
-      <w:r>
-        <w:rPr>
-          <w:rFonts w:ascii="Arial" w:hAnsi="Arial" w:cs="Arial"/>
-          <w:szCs w:val="24"/>
-        </w:rPr>
-        <w:t xml:space="preserve">- Cấu trúc </w:t>
-      </w:r>
-      <w:proofErr w:type="gramStart"/>
-      <w:r>
-        <w:rPr>
-          <w:rFonts w:ascii="Arial" w:hAnsi="Arial" w:cs="Arial"/>
-          <w:szCs w:val="24"/>
-        </w:rPr>
-        <w:t>thư</w:t>
-      </w:r>
-      <w:proofErr w:type="gramEnd"/>
-      <w:r>
-        <w:rPr>
-          <w:rFonts w:ascii="Arial" w:hAnsi="Arial" w:cs="Arial"/>
-          <w:szCs w:val="24"/>
-        </w:rPr>
-        <w:t xml:space="preserve"> mục: NienLuan4/TaiLieu/</w:t>
+        <w:t xml:space="preserve">- Tên: </w:t>
       </w:r>
       <w:r>
         <w:rPr>
@@ -6030,14 +5817,39 @@
           <w:szCs w:val="24"/>
           <w:shd w:val="clear" w:color="auto" w:fill="FFFFFF"/>
         </w:rPr>
-        <w:t xml:space="preserve"> Analyzing Requirements</w:t>
-      </w:r>
-      <w:r>
-        <w:rPr>
-          <w:rFonts w:ascii="Arial" w:hAnsi="Arial" w:cs="Arial"/>
-          <w:szCs w:val="24"/>
-        </w:rPr>
-        <w:t xml:space="preserve">/ </w:t>
+        <w:t>Biên bản gọp nhóm</w:t>
+      </w:r>
+    </w:p>
+    <w:p>
+      <w:pPr>
+        <w:spacing w:after="120"/>
+        <w:rPr>
+          <w:rFonts w:ascii="Arial" w:hAnsi="Arial" w:cs="Arial"/>
+          <w:szCs w:val="24"/>
+        </w:rPr>
+      </w:pPr>
+      <w:r>
+        <w:rPr>
+          <w:rFonts w:ascii="Arial" w:hAnsi="Arial" w:cs="Arial"/>
+          <w:szCs w:val="24"/>
+        </w:rPr>
+        <w:t xml:space="preserve">- Cấu trúc </w:t>
+      </w:r>
+      <w:proofErr w:type="gramStart"/>
+      <w:r>
+        <w:rPr>
+          <w:rFonts w:ascii="Arial" w:hAnsi="Arial" w:cs="Arial"/>
+          <w:szCs w:val="24"/>
+        </w:rPr>
+        <w:t>thư</w:t>
+      </w:r>
+      <w:proofErr w:type="gramEnd"/>
+      <w:r>
+        <w:rPr>
+          <w:rFonts w:ascii="Arial" w:hAnsi="Arial" w:cs="Arial"/>
+          <w:szCs w:val="24"/>
+        </w:rPr>
+        <w:t xml:space="preserve"> mục: NienLuan4/TaiLieu/</w:t>
       </w:r>
       <w:r>
         <w:rPr>
@@ -6047,7 +5859,34 @@
           <w:szCs w:val="24"/>
           <w:shd w:val="clear" w:color="auto" w:fill="FFFFFF"/>
         </w:rPr>
-        <w:t>Analyzing_Requirements</w:t>
+        <w:t xml:space="preserve"> </w:t>
+      </w:r>
+      <w:r>
+        <w:rPr>
+          <w:rFonts w:ascii="Arial" w:hAnsi="Arial" w:cs="Arial"/>
+          <w:iCs/>
+          <w:color w:val="252525"/>
+          <w:szCs w:val="24"/>
+          <w:shd w:val="clear" w:color="auto" w:fill="FFFFFF"/>
+        </w:rPr>
+        <w:t>Bien Ban Hop Nhom</w:t>
+      </w:r>
+      <w:r>
+        <w:rPr>
+          <w:rFonts w:ascii="Arial" w:hAnsi="Arial" w:cs="Arial"/>
+          <w:szCs w:val="24"/>
+        </w:rPr>
+        <w:t xml:space="preserve">/ </w:t>
+      </w:r>
+      <w:r>
+        <w:rPr>
+          <w:rFonts w:ascii="Arial" w:hAnsi="Arial" w:cs="Arial"/>
+          <w:iCs/>
+          <w:color w:val="252525"/>
+          <w:szCs w:val="24"/>
+          <w:shd w:val="clear" w:color="auto" w:fill="FFFFFF"/>
+        </w:rPr>
+        <w:t>NL04_BienBan</w:t>
       </w:r>
       <w:r>
         <w:rPr>
@@ -6070,7 +5909,14 @@
           <w:rFonts w:ascii="Arial" w:hAnsi="Arial" w:cs="Arial"/>
           <w:szCs w:val="24"/>
         </w:rPr>
-        <w:t>- Định danh: AR</w:t>
+        <w:t xml:space="preserve">- Định danh: </w:t>
+      </w:r>
+      <w:r>
+        <w:rPr>
+          <w:rFonts w:ascii="Arial" w:hAnsi="Arial" w:cs="Arial"/>
+          <w:szCs w:val="24"/>
+        </w:rPr>
+        <w:t>BBHN</w:t>
       </w:r>
     </w:p>
     <w:p>
@@ -6526,6 +6372,501 @@
         </w:rPr>
         <w:t>Những người chịu trách nhiệm:  Lương Đức Duy, Ngô Minh Phương, Nguyễn Hoàng Đông.</w:t>
       </w:r>
+    </w:p>
+    <w:p>
+      <w:pPr>
+        <w:spacing w:after="120" w:line="276" w:lineRule="auto"/>
+        <w:rPr>
+          <w:rFonts w:ascii="Arial" w:hAnsi="Arial" w:cs="Arial"/>
+          <w:szCs w:val="24"/>
+        </w:rPr>
+      </w:pPr>
+      <w:r>
+        <w:rPr>
+          <w:rFonts w:ascii="Arial" w:hAnsi="Arial" w:cs="Arial"/>
+          <w:szCs w:val="24"/>
+        </w:rPr>
+        <w:lastRenderedPageBreak/>
+        <w:t>4.2.11 Detail Design</w:t>
+      </w:r>
+    </w:p>
+    <w:p>
+      <w:pPr>
+        <w:spacing w:after="120"/>
+        <w:rPr>
+          <w:rFonts w:ascii="Arial" w:hAnsi="Arial" w:cs="Arial"/>
+          <w:iCs/>
+          <w:color w:val="252525"/>
+          <w:szCs w:val="24"/>
+          <w:shd w:val="clear" w:color="auto" w:fill="FFFFFF"/>
+        </w:rPr>
+      </w:pPr>
+      <w:r>
+        <w:rPr>
+          <w:rFonts w:ascii="Arial" w:hAnsi="Arial" w:cs="Arial"/>
+          <w:iCs/>
+          <w:color w:val="252525"/>
+          <w:szCs w:val="24"/>
+          <w:shd w:val="clear" w:color="auto" w:fill="FFFFFF"/>
+        </w:rPr>
+        <w:t xml:space="preserve">- Tên: </w:t>
+      </w:r>
+      <w:r>
+        <w:rPr>
+          <w:rFonts w:ascii="Arial" w:hAnsi="Arial" w:cs="Arial"/>
+          <w:iCs/>
+          <w:color w:val="252525"/>
+          <w:szCs w:val="24"/>
+          <w:shd w:val="clear" w:color="auto" w:fill="FFFFFF"/>
+        </w:rPr>
+        <w:t>Detail Design</w:t>
+      </w:r>
+    </w:p>
+    <w:p>
+      <w:pPr>
+        <w:spacing w:after="120"/>
+        <w:rPr>
+          <w:rFonts w:ascii="Arial" w:hAnsi="Arial" w:cs="Arial"/>
+          <w:szCs w:val="24"/>
+        </w:rPr>
+      </w:pPr>
+      <w:r>
+        <w:rPr>
+          <w:rFonts w:ascii="Arial" w:hAnsi="Arial" w:cs="Arial"/>
+          <w:szCs w:val="24"/>
+        </w:rPr>
+        <w:t xml:space="preserve">- Cấu trúc </w:t>
+      </w:r>
+      <w:proofErr w:type="gramStart"/>
+      <w:r>
+        <w:rPr>
+          <w:rFonts w:ascii="Arial" w:hAnsi="Arial" w:cs="Arial"/>
+          <w:szCs w:val="24"/>
+        </w:rPr>
+        <w:t>thư</w:t>
+      </w:r>
+      <w:proofErr w:type="gramEnd"/>
+      <w:r>
+        <w:rPr>
+          <w:rFonts w:ascii="Arial" w:hAnsi="Arial" w:cs="Arial"/>
+          <w:szCs w:val="24"/>
+        </w:rPr>
+        <w:t xml:space="preserve"> mụ</w:t>
+      </w:r>
+      <w:r>
+        <w:rPr>
+          <w:rFonts w:ascii="Arial" w:hAnsi="Arial" w:cs="Arial"/>
+          <w:szCs w:val="24"/>
+        </w:rPr>
+        <w:t>c: NienLuan4/</w:t>
+      </w:r>
+      <w:r>
+        <w:rPr>
+          <w:rFonts w:ascii="Arial" w:hAnsi="Arial" w:cs="Arial"/>
+          <w:iCs/>
+          <w:color w:val="252525"/>
+          <w:szCs w:val="24"/>
+          <w:shd w:val="clear" w:color="auto" w:fill="FFFFFF"/>
+        </w:rPr>
+        <w:t xml:space="preserve"> </w:t>
+      </w:r>
+      <w:r>
+        <w:rPr>
+          <w:rFonts w:ascii="Arial" w:hAnsi="Arial" w:cs="Arial"/>
+          <w:iCs/>
+          <w:color w:val="252525"/>
+          <w:szCs w:val="24"/>
+          <w:shd w:val="clear" w:color="auto" w:fill="FFFFFF"/>
+        </w:rPr>
+        <w:t>Detail Design</w:t>
+      </w:r>
+      <w:r>
+        <w:rPr>
+          <w:rFonts w:ascii="Arial" w:hAnsi="Arial" w:cs="Arial"/>
+          <w:szCs w:val="24"/>
+        </w:rPr>
+        <w:t xml:space="preserve"> /</w:t>
+      </w:r>
+    </w:p>
+    <w:p>
+      <w:pPr>
+        <w:spacing w:after="120"/>
+        <w:rPr>
+          <w:rFonts w:ascii="Arial" w:hAnsi="Arial" w:cs="Arial"/>
+          <w:szCs w:val="24"/>
+        </w:rPr>
+      </w:pPr>
+      <w:r>
+        <w:rPr>
+          <w:rFonts w:ascii="Arial" w:hAnsi="Arial" w:cs="Arial"/>
+          <w:szCs w:val="24"/>
+        </w:rPr>
+        <w:t>- Định danh: DTB</w:t>
+      </w:r>
+    </w:p>
+    <w:p>
+      <w:pPr>
+        <w:spacing w:after="120"/>
+        <w:rPr>
+          <w:rFonts w:ascii="Arial" w:hAnsi="Arial" w:cs="Arial"/>
+          <w:szCs w:val="24"/>
+        </w:rPr>
+      </w:pPr>
+      <w:r>
+        <w:rPr>
+          <w:rFonts w:ascii="Arial" w:hAnsi="Arial" w:cs="Arial"/>
+          <w:szCs w:val="24"/>
+        </w:rPr>
+        <w:t xml:space="preserve">- Thuộc tính: </w:t>
+      </w:r>
+    </w:p>
+    <w:p>
+      <w:pPr>
+        <w:pStyle w:val="ListParagraph"/>
+        <w:numPr>
+          <w:ilvl w:val="0"/>
+          <w:numId w:val="10"/>
+        </w:numPr>
+        <w:spacing w:after="120" w:line="276" w:lineRule="auto"/>
+        <w:rPr>
+          <w:rFonts w:ascii="Arial" w:hAnsi="Arial" w:cs="Arial"/>
+          <w:szCs w:val="24"/>
+        </w:rPr>
+      </w:pPr>
+      <w:r>
+        <w:rPr>
+          <w:rFonts w:ascii="Arial" w:hAnsi="Arial" w:cs="Arial"/>
+          <w:szCs w:val="24"/>
+        </w:rPr>
+        <w:t>Tác giả: Lương Đức Duy, Ngô Minh Phương, Nguyễn Hoàng Đông.</w:t>
+      </w:r>
+    </w:p>
+    <w:p>
+      <w:pPr>
+        <w:pStyle w:val="ListParagraph"/>
+        <w:numPr>
+          <w:ilvl w:val="0"/>
+          <w:numId w:val="10"/>
+        </w:numPr>
+        <w:spacing w:after="120" w:line="276" w:lineRule="auto"/>
+        <w:rPr>
+          <w:rFonts w:ascii="Arial" w:hAnsi="Arial" w:cs="Arial"/>
+          <w:szCs w:val="24"/>
+        </w:rPr>
+      </w:pPr>
+      <w:r>
+        <w:rPr>
+          <w:rFonts w:ascii="Arial" w:hAnsi="Arial" w:cs="Arial"/>
+          <w:szCs w:val="24"/>
+        </w:rPr>
+        <w:t>Kiểu file: .sql</w:t>
+      </w:r>
+    </w:p>
+    <w:p>
+      <w:pPr>
+        <w:pStyle w:val="ListParagraph"/>
+        <w:numPr>
+          <w:ilvl w:val="0"/>
+          <w:numId w:val="10"/>
+        </w:numPr>
+        <w:spacing w:after="120" w:line="276" w:lineRule="auto"/>
+        <w:rPr>
+          <w:rFonts w:ascii="Arial" w:hAnsi="Arial" w:cs="Arial"/>
+          <w:szCs w:val="24"/>
+        </w:rPr>
+      </w:pPr>
+      <w:r>
+        <w:rPr>
+          <w:rFonts w:ascii="Arial" w:hAnsi="Arial" w:cs="Arial"/>
+          <w:szCs w:val="24"/>
+        </w:rPr>
+        <w:t>Ngôn ngữ: MySQL</w:t>
+      </w:r>
+    </w:p>
+    <w:p>
+      <w:pPr>
+        <w:pStyle w:val="ListParagraph"/>
+        <w:numPr>
+          <w:ilvl w:val="0"/>
+          <w:numId w:val="10"/>
+        </w:numPr>
+        <w:spacing w:after="120" w:line="276" w:lineRule="auto"/>
+        <w:rPr>
+          <w:rFonts w:ascii="Arial" w:hAnsi="Arial" w:cs="Arial"/>
+          <w:szCs w:val="24"/>
+        </w:rPr>
+      </w:pPr>
+      <w:r>
+        <w:rPr>
+          <w:rFonts w:ascii="Arial" w:hAnsi="Arial" w:cs="Arial"/>
+          <w:szCs w:val="24"/>
+        </w:rPr>
+        <w:t>Những người chịu trách nhiệm:  Lương Đức Duy, Ngô Minh Phương, Nguyễn Hoàng Đông.</w:t>
+      </w:r>
+    </w:p>
+    <w:p>
+      <w:pPr>
+        <w:spacing w:after="120" w:line="276" w:lineRule="auto"/>
+        <w:rPr>
+          <w:rFonts w:ascii="Arial" w:hAnsi="Arial" w:cs="Arial"/>
+          <w:szCs w:val="24"/>
+        </w:rPr>
+      </w:pPr>
+      <w:r>
+        <w:rPr>
+          <w:rFonts w:ascii="Arial" w:hAnsi="Arial" w:cs="Arial"/>
+          <w:szCs w:val="24"/>
+        </w:rPr>
+        <w:t>4.2.12 Tài liệu kiểm thử</w:t>
+      </w:r>
+    </w:p>
+    <w:p>
+      <w:pPr>
+        <w:spacing w:after="120"/>
+        <w:rPr>
+          <w:rFonts w:ascii="Arial" w:hAnsi="Arial" w:cs="Arial"/>
+          <w:iCs/>
+          <w:color w:val="252525"/>
+          <w:szCs w:val="24"/>
+          <w:shd w:val="clear" w:color="auto" w:fill="FFFFFF"/>
+        </w:rPr>
+      </w:pPr>
+      <w:r>
+        <w:rPr>
+          <w:rFonts w:ascii="Arial" w:hAnsi="Arial" w:cs="Arial"/>
+          <w:iCs/>
+          <w:color w:val="252525"/>
+          <w:szCs w:val="24"/>
+          <w:shd w:val="clear" w:color="auto" w:fill="FFFFFF"/>
+        </w:rPr>
+        <w:t xml:space="preserve">Tên: </w:t>
+      </w:r>
+      <w:r>
+        <w:rPr>
+          <w:rFonts w:ascii="Arial" w:hAnsi="Arial" w:cs="Arial"/>
+          <w:szCs w:val="24"/>
+        </w:rPr>
+        <w:t>Tài liệu kiểm thử</w:t>
+      </w:r>
+      <w:r>
+        <w:rPr>
+          <w:rFonts w:ascii="Arial" w:hAnsi="Arial" w:cs="Arial"/>
+          <w:szCs w:val="24"/>
+        </w:rPr>
+        <w:t xml:space="preserve"> (Unit Testing)</w:t>
+      </w:r>
+    </w:p>
+    <w:p>
+      <w:pPr>
+        <w:spacing w:after="120"/>
+        <w:rPr>
+          <w:rFonts w:ascii="Arial" w:hAnsi="Arial" w:cs="Arial"/>
+          <w:szCs w:val="24"/>
+        </w:rPr>
+      </w:pPr>
+      <w:r>
+        <w:rPr>
+          <w:rFonts w:ascii="Arial" w:hAnsi="Arial" w:cs="Arial"/>
+          <w:szCs w:val="24"/>
+        </w:rPr>
+        <w:t xml:space="preserve">- Cấu trúc </w:t>
+      </w:r>
+      <w:proofErr w:type="gramStart"/>
+      <w:r>
+        <w:rPr>
+          <w:rFonts w:ascii="Arial" w:hAnsi="Arial" w:cs="Arial"/>
+          <w:szCs w:val="24"/>
+        </w:rPr>
+        <w:t>thư</w:t>
+      </w:r>
+      <w:proofErr w:type="gramEnd"/>
+      <w:r>
+        <w:rPr>
+          <w:rFonts w:ascii="Arial" w:hAnsi="Arial" w:cs="Arial"/>
+          <w:szCs w:val="24"/>
+        </w:rPr>
+        <w:t xml:space="preserve"> mụ</w:t>
+      </w:r>
+      <w:r>
+        <w:rPr>
+          <w:rFonts w:ascii="Arial" w:hAnsi="Arial" w:cs="Arial"/>
+          <w:szCs w:val="24"/>
+        </w:rPr>
+        <w:t>c: NienLuan4/</w:t>
+      </w:r>
+      <w:r>
+        <w:rPr>
+          <w:rFonts w:ascii="Arial" w:hAnsi="Arial" w:cs="Arial"/>
+          <w:iCs/>
+          <w:color w:val="252525"/>
+          <w:szCs w:val="24"/>
+          <w:shd w:val="clear" w:color="auto" w:fill="FFFFFF"/>
+        </w:rPr>
+        <w:t xml:space="preserve"> </w:t>
+      </w:r>
+      <w:r>
+        <w:rPr>
+          <w:rFonts w:ascii="Arial" w:hAnsi="Arial" w:cs="Arial"/>
+          <w:iCs/>
+          <w:color w:val="252525"/>
+          <w:szCs w:val="24"/>
+          <w:shd w:val="clear" w:color="auto" w:fill="FFFFFF"/>
+        </w:rPr>
+        <w:t>Unit Testing</w:t>
+      </w:r>
+      <w:r>
+        <w:rPr>
+          <w:rFonts w:ascii="Arial" w:hAnsi="Arial" w:cs="Arial"/>
+          <w:szCs w:val="24"/>
+        </w:rPr>
+        <w:t>/</w:t>
+      </w:r>
+      <w:r>
+        <w:rPr>
+          <w:rFonts w:ascii="Arial" w:hAnsi="Arial" w:cs="Arial"/>
+          <w:szCs w:val="24"/>
+        </w:rPr>
+        <w:t>NL04_Unit_Testing.docx</w:t>
+      </w:r>
+    </w:p>
+    <w:p>
+      <w:pPr>
+        <w:spacing w:after="120"/>
+        <w:rPr>
+          <w:rFonts w:ascii="Arial" w:hAnsi="Arial" w:cs="Arial"/>
+          <w:szCs w:val="24"/>
+        </w:rPr>
+      </w:pPr>
+      <w:r>
+        <w:rPr>
+          <w:rFonts w:ascii="Arial" w:hAnsi="Arial" w:cs="Arial"/>
+          <w:szCs w:val="24"/>
+        </w:rPr>
+        <w:t>- Định danh: DTB</w:t>
+      </w:r>
+    </w:p>
+    <w:p>
+      <w:pPr>
+        <w:spacing w:after="120"/>
+        <w:rPr>
+          <w:rFonts w:ascii="Arial" w:hAnsi="Arial" w:cs="Arial"/>
+          <w:szCs w:val="24"/>
+        </w:rPr>
+      </w:pPr>
+      <w:r>
+        <w:rPr>
+          <w:rFonts w:ascii="Arial" w:hAnsi="Arial" w:cs="Arial"/>
+          <w:szCs w:val="24"/>
+        </w:rPr>
+        <w:t xml:space="preserve">- Thuộc tính: </w:t>
+      </w:r>
+    </w:p>
+    <w:p>
+      <w:pPr>
+        <w:pStyle w:val="ListParagraph"/>
+        <w:numPr>
+          <w:ilvl w:val="0"/>
+          <w:numId w:val="10"/>
+        </w:numPr>
+        <w:spacing w:after="120" w:line="276" w:lineRule="auto"/>
+        <w:rPr>
+          <w:rFonts w:ascii="Arial" w:hAnsi="Arial" w:cs="Arial"/>
+          <w:szCs w:val="24"/>
+        </w:rPr>
+      </w:pPr>
+      <w:r>
+        <w:rPr>
+          <w:rFonts w:ascii="Arial" w:hAnsi="Arial" w:cs="Arial"/>
+          <w:szCs w:val="24"/>
+        </w:rPr>
+        <w:t>Tác giả: Lương Đức Duy, Ngô Minh Phương, Nguyễn Hoàng Đông.</w:t>
+      </w:r>
+    </w:p>
+    <w:p>
+      <w:pPr>
+        <w:pStyle w:val="ListParagraph"/>
+        <w:numPr>
+          <w:ilvl w:val="0"/>
+          <w:numId w:val="10"/>
+        </w:numPr>
+        <w:spacing w:after="120" w:line="276" w:lineRule="auto"/>
+        <w:rPr>
+          <w:rFonts w:ascii="Arial" w:hAnsi="Arial" w:cs="Arial"/>
+          <w:szCs w:val="24"/>
+        </w:rPr>
+      </w:pPr>
+      <w:r>
+        <w:rPr>
+          <w:rFonts w:ascii="Arial" w:hAnsi="Arial" w:cs="Arial"/>
+          <w:szCs w:val="24"/>
+        </w:rPr>
+        <w:t xml:space="preserve">Kiểu file: </w:t>
+      </w:r>
+      <w:r>
+        <w:rPr>
+          <w:rFonts w:ascii="Arial" w:hAnsi="Arial" w:cs="Arial"/>
+          <w:szCs w:val="24"/>
+        </w:rPr>
+        <w:t>.docx, .xlsx</w:t>
+      </w:r>
+    </w:p>
+    <w:p>
+      <w:pPr>
+        <w:pStyle w:val="ListParagraph"/>
+        <w:numPr>
+          <w:ilvl w:val="0"/>
+          <w:numId w:val="10"/>
+        </w:numPr>
+        <w:spacing w:after="120" w:line="276" w:lineRule="auto"/>
+        <w:rPr>
+          <w:rFonts w:ascii="Arial" w:hAnsi="Arial" w:cs="Arial"/>
+          <w:szCs w:val="24"/>
+        </w:rPr>
+      </w:pPr>
+      <w:r>
+        <w:rPr>
+          <w:rFonts w:ascii="Arial" w:hAnsi="Arial" w:cs="Arial"/>
+          <w:szCs w:val="24"/>
+        </w:rPr>
+        <w:t xml:space="preserve">Ngôn ngữ: </w:t>
+      </w:r>
+      <w:r>
+        <w:rPr>
+          <w:rFonts w:ascii="Arial" w:hAnsi="Arial" w:cs="Arial"/>
+          <w:szCs w:val="24"/>
+        </w:rPr>
+        <w:t>Tiếng Việt</w:t>
+      </w:r>
+    </w:p>
+    <w:p>
+      <w:pPr>
+        <w:pStyle w:val="ListParagraph"/>
+        <w:numPr>
+          <w:ilvl w:val="0"/>
+          <w:numId w:val="10"/>
+        </w:numPr>
+        <w:spacing w:after="120" w:line="276" w:lineRule="auto"/>
+        <w:rPr>
+          <w:rFonts w:ascii="Arial" w:hAnsi="Arial" w:cs="Arial"/>
+          <w:szCs w:val="24"/>
+        </w:rPr>
+      </w:pPr>
+      <w:r>
+        <w:rPr>
+          <w:rFonts w:ascii="Arial" w:hAnsi="Arial" w:cs="Arial"/>
+          <w:szCs w:val="24"/>
+        </w:rPr>
+        <w:t>Những người chịu trách nhiệm:  Lương Đức Duy, Ngô Minh Phương, Nguyễn Hoàng Đông.</w:t>
+      </w:r>
+    </w:p>
+    <w:p>
+      <w:pPr>
+        <w:spacing w:after="120" w:line="276" w:lineRule="auto"/>
+        <w:rPr>
+          <w:rFonts w:ascii="Arial" w:hAnsi="Arial" w:cs="Arial"/>
+          <w:szCs w:val="24"/>
+        </w:rPr>
+      </w:pPr>
     </w:p>
     <w:p>
       <w:pPr>
@@ -6557,48 +6898,27 @@
           <w:szCs w:val="24"/>
         </w:rPr>
       </w:pPr>
-      <w:r>
-        <w:rPr>
-          <w:rFonts w:ascii="Arial" w:hAnsi="Arial" w:cs="Arial"/>
-          <w:szCs w:val="24"/>
-        </w:rPr>
-        <w:t xml:space="preserve">Việc bàn giao, phân phối các sản phẩm ra ngoài dự </w:t>
-      </w:r>
       <w:proofErr w:type="gramStart"/>
       <w:r>
         <w:rPr>
           <w:rFonts w:ascii="Arial" w:hAnsi="Arial" w:cs="Arial"/>
           <w:szCs w:val="24"/>
         </w:rPr>
-        <w:t>án</w:t>
-      </w:r>
-      <w:proofErr w:type="gramEnd"/>
-      <w:r>
-        <w:rPr>
-          <w:rFonts w:ascii="Arial" w:hAnsi="Arial" w:cs="Arial"/>
-          <w:szCs w:val="24"/>
-        </w:rPr>
-        <w:t xml:space="preserve"> được gọi là phát hành sản phẩm. </w:t>
-      </w:r>
-    </w:p>
-    <w:p>
-      <w:pPr>
-        <w:spacing w:before="120" w:after="120" w:line="360" w:lineRule="auto"/>
-        <w:ind w:firstLine="720"/>
-        <w:jc w:val="both"/>
-        <w:rPr>
-          <w:rFonts w:ascii="Arial" w:hAnsi="Arial" w:cs="Arial"/>
-          <w:szCs w:val="24"/>
-        </w:rPr>
-      </w:pPr>
-      <w:proofErr w:type="gramStart"/>
-      <w:r>
-        <w:rPr>
-          <w:rFonts w:ascii="Arial" w:hAnsi="Arial" w:cs="Arial"/>
-          <w:szCs w:val="24"/>
-        </w:rPr>
-        <w:lastRenderedPageBreak/>
-        <w:t>Trước khi phát hành sản phẩm, người chịu trách nhiệm phát hành chuẩn bị bản mô tả thành phần sản phẩm phải cung cấp những thông tin cần thiết về sản phẩm được phát hành cho những người liên quan.</w:t>
+        <w:t>Trước khi phát hành sản phẩm</w:t>
+      </w:r>
+      <w:r>
+        <w:rPr>
+          <w:rFonts w:ascii="Arial" w:hAnsi="Arial" w:cs="Arial"/>
+          <w:szCs w:val="24"/>
+        </w:rPr>
+        <w:t xml:space="preserve"> và phân phối</w:t>
+      </w:r>
+      <w:r>
+        <w:rPr>
+          <w:rFonts w:ascii="Arial" w:hAnsi="Arial" w:cs="Arial"/>
+          <w:szCs w:val="24"/>
+        </w:rPr>
+        <w:t>, người chịu trách nhiệm phát hành chuẩn bị bản mô tả thành phần sản phẩm phải cung cấp những thông tin cần thiết về sản phẩm được phát hành cho những người liên quan.</w:t>
       </w:r>
       <w:proofErr w:type="gramEnd"/>
       <w:r>
@@ -6690,6 +7010,7 @@
           <w:rFonts w:ascii="Arial" w:hAnsi="Arial" w:cs="Arial"/>
           <w:szCs w:val="24"/>
         </w:rPr>
+        <w:lastRenderedPageBreak/>
         <w:t>Thông báo phát hành.</w:t>
       </w:r>
     </w:p>
@@ -6773,19 +7094,19 @@
     <w:tbl>
       <w:tblPr>
         <w:tblStyle w:val="TableGrid"/>
-        <w:tblW w:w="0" w:type="auto"/>
+        <w:tblW w:w="10188" w:type="dxa"/>
         <w:tblLook w:val="04A0" w:firstRow="1" w:lastRow="0" w:firstColumn="1" w:lastColumn="0" w:noHBand="0" w:noVBand="1"/>
       </w:tblPr>
       <w:tblGrid>
-        <w:gridCol w:w="828"/>
+        <w:gridCol w:w="1908"/>
         <w:gridCol w:w="2160"/>
-        <w:gridCol w:w="4410"/>
-        <w:gridCol w:w="2178"/>
+        <w:gridCol w:w="3253"/>
+        <w:gridCol w:w="2867"/>
       </w:tblGrid>
       <w:tr>
         <w:tc>
           <w:tcPr>
-            <w:tcW w:w="828" w:type="dxa"/>
+            <w:tcW w:w="1908" w:type="dxa"/>
           </w:tcPr>
           <w:p>
             <w:pPr>
@@ -6803,6 +7124,13 @@
               </w:rPr>
               <w:t>Tuần</w:t>
             </w:r>
+            <w:r>
+              <w:rPr>
+                <w:rFonts w:ascii="Arial" w:hAnsi="Arial" w:cs="Arial"/>
+                <w:szCs w:val="24"/>
+              </w:rPr>
+              <w:t xml:space="preserve"> bắt đầu</w:t>
+            </w:r>
           </w:p>
         </w:tc>
         <w:tc>
@@ -6823,13 +7151,13 @@
                 <w:rFonts w:ascii="Arial" w:hAnsi="Arial" w:cs="Arial"/>
                 <w:szCs w:val="24"/>
               </w:rPr>
-              <w:t>Ngày hoàn thành</w:t>
-            </w:r>
-          </w:p>
-        </w:tc>
-        <w:tc>
-          <w:tcPr>
-            <w:tcW w:w="4410" w:type="dxa"/>
+              <w:t>Tuần hoàn thành</w:t>
+            </w:r>
+          </w:p>
+        </w:tc>
+        <w:tc>
+          <w:tcPr>
+            <w:tcW w:w="3253" w:type="dxa"/>
           </w:tcPr>
           <w:p>
             <w:pPr>
@@ -6851,7 +7179,7 @@
         </w:tc>
         <w:tc>
           <w:tcPr>
-            <w:tcW w:w="2178" w:type="dxa"/>
+            <w:tcW w:w="2867" w:type="dxa"/>
           </w:tcPr>
           <w:p>
             <w:pPr>
@@ -6875,7 +7203,7 @@
       <w:tr>
         <w:tc>
           <w:tcPr>
-            <w:tcW w:w="828" w:type="dxa"/>
+            <w:tcW w:w="1908" w:type="dxa"/>
           </w:tcPr>
           <w:p>
             <w:pPr>
@@ -6902,17 +7230,24 @@
           <w:p>
             <w:pPr>
               <w:spacing w:before="120" w:after="120" w:line="360" w:lineRule="auto"/>
-              <w:jc w:val="both"/>
+              <w:jc w:val="center"/>
               <w:rPr>
                 <w:rFonts w:ascii="Arial" w:hAnsi="Arial" w:cs="Arial"/>
                 <w:szCs w:val="24"/>
               </w:rPr>
             </w:pPr>
-          </w:p>
-        </w:tc>
-        <w:tc>
-          <w:tcPr>
-            <w:tcW w:w="4410" w:type="dxa"/>
+            <w:r>
+              <w:rPr>
+                <w:rFonts w:ascii="Arial" w:hAnsi="Arial" w:cs="Arial"/>
+                <w:szCs w:val="24"/>
+              </w:rPr>
+              <w:t>3</w:t>
+            </w:r>
+          </w:p>
+        </w:tc>
+        <w:tc>
+          <w:tcPr>
+            <w:tcW w:w="3253" w:type="dxa"/>
           </w:tcPr>
           <w:p>
             <w:pPr>
@@ -6928,7 +7263,7 @@
                 <w:rFonts w:ascii="Arial" w:hAnsi="Arial" w:cs="Arial"/>
                 <w:szCs w:val="24"/>
               </w:rPr>
-              <w:t>- Project Vision</w:t>
+              <w:t>- Lịch phân công</w:t>
             </w:r>
           </w:p>
           <w:p>
@@ -6945,9 +7280,82 @@
                 <w:rFonts w:ascii="Arial" w:hAnsi="Arial" w:cs="Arial"/>
                 <w:szCs w:val="24"/>
               </w:rPr>
-              <w:t>- Lịch phân công</w:t>
-            </w:r>
-          </w:p>
+              <w:t>- Kế hoạch thực hiện</w:t>
+            </w:r>
+          </w:p>
+        </w:tc>
+        <w:tc>
+          <w:tcPr>
+            <w:tcW w:w="2867" w:type="dxa"/>
+          </w:tcPr>
+          <w:p>
+            <w:pPr>
+              <w:spacing w:before="120" w:after="120" w:line="360" w:lineRule="auto"/>
+              <w:jc w:val="center"/>
+              <w:rPr>
+                <w:rFonts w:ascii="Arial" w:hAnsi="Arial" w:cs="Arial"/>
+                <w:szCs w:val="24"/>
+              </w:rPr>
+            </w:pPr>
+            <w:r>
+              <w:rPr>
+                <w:rFonts w:ascii="Arial" w:hAnsi="Arial" w:cs="Arial"/>
+                <w:szCs w:val="24"/>
+              </w:rPr>
+              <w:t>Hoàn thành</w:t>
+            </w:r>
+          </w:p>
+        </w:tc>
+      </w:tr>
+      <w:tr>
+        <w:tc>
+          <w:tcPr>
+            <w:tcW w:w="1908" w:type="dxa"/>
+          </w:tcPr>
+          <w:p>
+            <w:pPr>
+              <w:spacing w:before="120" w:after="120" w:line="360" w:lineRule="auto"/>
+              <w:jc w:val="center"/>
+              <w:rPr>
+                <w:rFonts w:ascii="Arial" w:hAnsi="Arial" w:cs="Arial"/>
+                <w:szCs w:val="24"/>
+              </w:rPr>
+            </w:pPr>
+            <w:r>
+              <w:rPr>
+                <w:rFonts w:ascii="Arial" w:hAnsi="Arial" w:cs="Arial"/>
+                <w:szCs w:val="24"/>
+              </w:rPr>
+              <w:t>4</w:t>
+            </w:r>
+          </w:p>
+        </w:tc>
+        <w:tc>
+          <w:tcPr>
+            <w:tcW w:w="2160" w:type="dxa"/>
+          </w:tcPr>
+          <w:p>
+            <w:pPr>
+              <w:spacing w:before="120" w:after="120" w:line="360" w:lineRule="auto"/>
+              <w:jc w:val="center"/>
+              <w:rPr>
+                <w:rFonts w:ascii="Arial" w:hAnsi="Arial" w:cs="Arial"/>
+                <w:szCs w:val="24"/>
+              </w:rPr>
+            </w:pPr>
+            <w:r>
+              <w:rPr>
+                <w:rFonts w:ascii="Arial" w:hAnsi="Arial" w:cs="Arial"/>
+                <w:szCs w:val="24"/>
+              </w:rPr>
+              <w:t>5</w:t>
+            </w:r>
+          </w:p>
+        </w:tc>
+        <w:tc>
+          <w:tcPr>
+            <w:tcW w:w="3253" w:type="dxa"/>
+          </w:tcPr>
           <w:p>
             <w:pPr>
               <w:spacing w:before="120" w:after="120" w:line="360" w:lineRule="auto"/>
@@ -6962,7 +7370,7 @@
                 <w:rFonts w:ascii="Arial" w:hAnsi="Arial" w:cs="Arial"/>
                 <w:szCs w:val="24"/>
               </w:rPr>
-              <w:t>- Kế hoạch thực hiện</w:t>
+              <w:t>- Bản đặc tả yêu cầu</w:t>
             </w:r>
           </w:p>
           <w:p>
@@ -6974,12 +7382,14 @@
                 <w:szCs w:val="24"/>
               </w:rPr>
             </w:pPr>
-          </w:p>
-        </w:tc>
-        <w:tc>
-          <w:tcPr>
-            <w:tcW w:w="2178" w:type="dxa"/>
-          </w:tcPr>
+            <w:r>
+              <w:rPr>
+                <w:rFonts w:ascii="Arial" w:hAnsi="Arial" w:cs="Arial"/>
+                <w:szCs w:val="24"/>
+              </w:rPr>
+              <w:t>- Bản Thiết kế yêu cầu</w:t>
+            </w:r>
+          </w:p>
           <w:p>
             <w:pPr>
               <w:spacing w:before="120" w:after="120" w:line="360" w:lineRule="auto"/>
@@ -6989,11 +7399,26 @@
                 <w:szCs w:val="24"/>
               </w:rPr>
             </w:pPr>
-            <w:r>
+          </w:p>
+        </w:tc>
+        <w:tc>
+          <w:tcPr>
+            <w:tcW w:w="2867" w:type="dxa"/>
+          </w:tcPr>
+          <w:p>
+            <w:pPr>
+              <w:spacing w:before="120" w:after="120" w:line="360" w:lineRule="auto"/>
+              <w:jc w:val="center"/>
               <w:rPr>
                 <w:rFonts w:ascii="Arial" w:hAnsi="Arial" w:cs="Arial"/>
                 <w:szCs w:val="24"/>
               </w:rPr>
+            </w:pPr>
+            <w:r>
+              <w:rPr>
+                <w:rFonts w:ascii="Arial" w:hAnsi="Arial" w:cs="Arial"/>
+                <w:szCs w:val="24"/>
+              </w:rPr>
               <w:t>Hoàn thành</w:t>
             </w:r>
           </w:p>
@@ -7002,7 +7427,7 @@
       <w:tr>
         <w:tc>
           <w:tcPr>
-            <w:tcW w:w="828" w:type="dxa"/>
+            <w:tcW w:w="1908" w:type="dxa"/>
           </w:tcPr>
           <w:p>
             <w:pPr>
@@ -7018,13 +7443,35 @@
                 <w:rFonts w:ascii="Arial" w:hAnsi="Arial" w:cs="Arial"/>
                 <w:szCs w:val="24"/>
               </w:rPr>
-              <w:t>5</w:t>
+              <w:t>6</w:t>
             </w:r>
           </w:p>
         </w:tc>
         <w:tc>
           <w:tcPr>
             <w:tcW w:w="2160" w:type="dxa"/>
+          </w:tcPr>
+          <w:p>
+            <w:pPr>
+              <w:spacing w:before="120" w:after="120" w:line="360" w:lineRule="auto"/>
+              <w:jc w:val="center"/>
+              <w:rPr>
+                <w:rFonts w:ascii="Arial" w:hAnsi="Arial" w:cs="Arial"/>
+                <w:szCs w:val="24"/>
+              </w:rPr>
+            </w:pPr>
+            <w:r>
+              <w:rPr>
+                <w:rFonts w:ascii="Arial" w:hAnsi="Arial" w:cs="Arial"/>
+                <w:szCs w:val="24"/>
+              </w:rPr>
+              <w:t>7</w:t>
+            </w:r>
+          </w:p>
+        </w:tc>
+        <w:tc>
+          <w:tcPr>
+            <w:tcW w:w="3253" w:type="dxa"/>
           </w:tcPr>
           <w:p>
             <w:pPr>
@@ -7035,12 +7482,14 @@
                 <w:szCs w:val="24"/>
               </w:rPr>
             </w:pPr>
-          </w:p>
-        </w:tc>
-        <w:tc>
-          <w:tcPr>
-            <w:tcW w:w="4410" w:type="dxa"/>
-          </w:tcPr>
+            <w:r>
+              <w:rPr>
+                <w:rFonts w:ascii="Arial" w:hAnsi="Arial" w:cs="Arial"/>
+                <w:szCs w:val="24"/>
+              </w:rPr>
+              <w:t>- Bản thiết kế giao diện</w:t>
+            </w:r>
+          </w:p>
           <w:p>
             <w:pPr>
               <w:spacing w:before="120" w:after="120" w:line="360" w:lineRule="auto"/>
@@ -7055,9 +7504,82 @@
                 <w:rFonts w:ascii="Arial" w:hAnsi="Arial" w:cs="Arial"/>
                 <w:szCs w:val="24"/>
               </w:rPr>
-              <w:t>- Project Vision</w:t>
-            </w:r>
-          </w:p>
+              <w:t>- Bản thiết kế cơ sở dữ liệu</w:t>
+            </w:r>
+          </w:p>
+        </w:tc>
+        <w:tc>
+          <w:tcPr>
+            <w:tcW w:w="2867" w:type="dxa"/>
+          </w:tcPr>
+          <w:p>
+            <w:pPr>
+              <w:spacing w:before="120" w:after="120" w:line="360" w:lineRule="auto"/>
+              <w:jc w:val="center"/>
+              <w:rPr>
+                <w:rFonts w:ascii="Arial" w:hAnsi="Arial" w:cs="Arial"/>
+                <w:szCs w:val="24"/>
+              </w:rPr>
+            </w:pPr>
+            <w:r>
+              <w:rPr>
+                <w:rFonts w:ascii="Arial" w:hAnsi="Arial" w:cs="Arial"/>
+                <w:szCs w:val="24"/>
+              </w:rPr>
+              <w:t>Hoàn thành</w:t>
+            </w:r>
+          </w:p>
+        </w:tc>
+      </w:tr>
+      <w:tr>
+        <w:tc>
+          <w:tcPr>
+            <w:tcW w:w="1908" w:type="dxa"/>
+          </w:tcPr>
+          <w:p>
+            <w:pPr>
+              <w:spacing w:before="120" w:after="120" w:line="360" w:lineRule="auto"/>
+              <w:jc w:val="center"/>
+              <w:rPr>
+                <w:rFonts w:ascii="Arial" w:hAnsi="Arial" w:cs="Arial"/>
+                <w:szCs w:val="24"/>
+              </w:rPr>
+            </w:pPr>
+            <w:r>
+              <w:rPr>
+                <w:rFonts w:ascii="Arial" w:hAnsi="Arial" w:cs="Arial"/>
+                <w:szCs w:val="24"/>
+              </w:rPr>
+              <w:t>8</w:t>
+            </w:r>
+          </w:p>
+        </w:tc>
+        <w:tc>
+          <w:tcPr>
+            <w:tcW w:w="2160" w:type="dxa"/>
+          </w:tcPr>
+          <w:p>
+            <w:pPr>
+              <w:spacing w:before="120" w:after="120" w:line="360" w:lineRule="auto"/>
+              <w:jc w:val="center"/>
+              <w:rPr>
+                <w:rFonts w:ascii="Arial" w:hAnsi="Arial" w:cs="Arial"/>
+                <w:szCs w:val="24"/>
+              </w:rPr>
+            </w:pPr>
+            <w:r>
+              <w:rPr>
+                <w:rFonts w:ascii="Arial" w:hAnsi="Arial" w:cs="Arial"/>
+                <w:szCs w:val="24"/>
+              </w:rPr>
+              <w:t>10</w:t>
+            </w:r>
+          </w:p>
+        </w:tc>
+        <w:tc>
+          <w:tcPr>
+            <w:tcW w:w="3253" w:type="dxa"/>
+          </w:tcPr>
           <w:p>
             <w:pPr>
               <w:spacing w:before="120" w:after="120" w:line="360" w:lineRule="auto"/>
@@ -7072,7 +7594,7 @@
                 <w:rFonts w:ascii="Arial" w:hAnsi="Arial" w:cs="Arial"/>
                 <w:szCs w:val="24"/>
               </w:rPr>
-              <w:t>- Bản đặc tả yêu cầu</w:t>
+              <w:t>- Database</w:t>
             </w:r>
           </w:p>
           <w:p>
@@ -7089,9 +7611,89 @@
                 <w:rFonts w:ascii="Arial" w:hAnsi="Arial" w:cs="Arial"/>
                 <w:szCs w:val="24"/>
               </w:rPr>
-              <w:t>- Bản Thiết kế yêu cầu</w:t>
-            </w:r>
-          </w:p>
+              <w:t>- Source code</w:t>
+            </w:r>
+          </w:p>
+        </w:tc>
+        <w:tc>
+          <w:tcPr>
+            <w:tcW w:w="2867" w:type="dxa"/>
+          </w:tcPr>
+          <w:p>
+            <w:pPr>
+              <w:spacing w:before="120" w:after="120" w:line="360" w:lineRule="auto"/>
+              <w:jc w:val="center"/>
+              <w:rPr>
+                <w:rFonts w:ascii="Arial" w:hAnsi="Arial" w:cs="Arial"/>
+                <w:szCs w:val="24"/>
+              </w:rPr>
+            </w:pPr>
+            <w:r>
+              <w:rPr>
+                <w:rFonts w:ascii="Arial" w:hAnsi="Arial" w:cs="Arial"/>
+                <w:szCs w:val="24"/>
+              </w:rPr>
+              <w:t>Hoàn thành</w:t>
+            </w:r>
+            <w:r>
+              <w:rPr>
+                <w:rFonts w:ascii="Arial" w:hAnsi="Arial" w:cs="Arial"/>
+                <w:szCs w:val="24"/>
+              </w:rPr>
+              <w:t>, riêng phần source code có thể chưa hoàn thành (nhứng ít nhất phải &gt; 50%)</w:t>
+            </w:r>
+          </w:p>
+        </w:tc>
+      </w:tr>
+      <w:tr>
+        <w:tc>
+          <w:tcPr>
+            <w:tcW w:w="1908" w:type="dxa"/>
+          </w:tcPr>
+          <w:p>
+            <w:pPr>
+              <w:spacing w:before="120" w:after="120" w:line="360" w:lineRule="auto"/>
+              <w:jc w:val="center"/>
+              <w:rPr>
+                <w:rFonts w:ascii="Arial" w:hAnsi="Arial" w:cs="Arial"/>
+                <w:szCs w:val="24"/>
+              </w:rPr>
+            </w:pPr>
+            <w:r>
+              <w:rPr>
+                <w:rFonts w:ascii="Arial" w:hAnsi="Arial" w:cs="Arial"/>
+                <w:szCs w:val="24"/>
+              </w:rPr>
+              <w:t>11</w:t>
+            </w:r>
+          </w:p>
+        </w:tc>
+        <w:tc>
+          <w:tcPr>
+            <w:tcW w:w="2160" w:type="dxa"/>
+          </w:tcPr>
+          <w:p>
+            <w:pPr>
+              <w:spacing w:before="120" w:after="120" w:line="360" w:lineRule="auto"/>
+              <w:jc w:val="center"/>
+              <w:rPr>
+                <w:rFonts w:ascii="Arial" w:hAnsi="Arial" w:cs="Arial"/>
+                <w:szCs w:val="24"/>
+              </w:rPr>
+            </w:pPr>
+            <w:r>
+              <w:rPr>
+                <w:rFonts w:ascii="Arial" w:hAnsi="Arial" w:cs="Arial"/>
+                <w:szCs w:val="24"/>
+              </w:rPr>
+              <w:t>12</w:t>
+            </w:r>
+          </w:p>
+        </w:tc>
+        <w:tc>
+          <w:tcPr>
+            <w:tcW w:w="3253" w:type="dxa"/>
+          </w:tcPr>
           <w:p>
             <w:pPr>
               <w:spacing w:before="120" w:after="120" w:line="360" w:lineRule="auto"/>
@@ -7101,11 +7703,86 @@
                 <w:szCs w:val="24"/>
               </w:rPr>
             </w:pPr>
-          </w:p>
-        </w:tc>
-        <w:tc>
-          <w:tcPr>
-            <w:tcW w:w="2178" w:type="dxa"/>
+            <w:r>
+              <w:rPr>
+                <w:rFonts w:ascii="Arial" w:hAnsi="Arial" w:cs="Arial"/>
+                <w:szCs w:val="24"/>
+              </w:rPr>
+              <w:t>- Tài liệu kiểm thử</w:t>
+            </w:r>
+          </w:p>
+        </w:tc>
+        <w:tc>
+          <w:tcPr>
+            <w:tcW w:w="2867" w:type="dxa"/>
+          </w:tcPr>
+          <w:p>
+            <w:pPr>
+              <w:spacing w:before="120" w:after="120" w:line="360" w:lineRule="auto"/>
+              <w:jc w:val="center"/>
+              <w:rPr>
+                <w:rFonts w:ascii="Arial" w:hAnsi="Arial" w:cs="Arial"/>
+                <w:szCs w:val="24"/>
+              </w:rPr>
+            </w:pPr>
+            <w:r>
+              <w:rPr>
+                <w:rFonts w:ascii="Arial" w:hAnsi="Arial" w:cs="Arial"/>
+                <w:szCs w:val="24"/>
+              </w:rPr>
+              <w:t>Hoàn thành</w:t>
+            </w:r>
+          </w:p>
+        </w:tc>
+      </w:tr>
+      <w:tr>
+        <w:tc>
+          <w:tcPr>
+            <w:tcW w:w="1908" w:type="dxa"/>
+          </w:tcPr>
+          <w:p>
+            <w:pPr>
+              <w:spacing w:before="120" w:after="120" w:line="360" w:lineRule="auto"/>
+              <w:jc w:val="center"/>
+              <w:rPr>
+                <w:rFonts w:ascii="Arial" w:hAnsi="Arial" w:cs="Arial"/>
+                <w:szCs w:val="24"/>
+              </w:rPr>
+            </w:pPr>
+            <w:r>
+              <w:rPr>
+                <w:rFonts w:ascii="Arial" w:hAnsi="Arial" w:cs="Arial"/>
+                <w:szCs w:val="24"/>
+              </w:rPr>
+              <w:t>13</w:t>
+            </w:r>
+          </w:p>
+        </w:tc>
+        <w:tc>
+          <w:tcPr>
+            <w:tcW w:w="2160" w:type="dxa"/>
+          </w:tcPr>
+          <w:p>
+            <w:pPr>
+              <w:spacing w:before="120" w:after="120" w:line="360" w:lineRule="auto"/>
+              <w:jc w:val="center"/>
+              <w:rPr>
+                <w:rFonts w:ascii="Arial" w:hAnsi="Arial" w:cs="Arial"/>
+                <w:szCs w:val="24"/>
+              </w:rPr>
+            </w:pPr>
+            <w:r>
+              <w:rPr>
+                <w:rFonts w:ascii="Arial" w:hAnsi="Arial" w:cs="Arial"/>
+                <w:szCs w:val="24"/>
+              </w:rPr>
+              <w:t>13</w:t>
+            </w:r>
+          </w:p>
+        </w:tc>
+        <w:tc>
+          <w:tcPr>
+            <w:tcW w:w="3253" w:type="dxa"/>
           </w:tcPr>
           <w:p>
             <w:pPr>
@@ -7121,316 +7798,18 @@
                 <w:rFonts w:ascii="Arial" w:hAnsi="Arial" w:cs="Arial"/>
                 <w:szCs w:val="24"/>
               </w:rPr>
-              <w:t>Hoàn thành</w:t>
-            </w:r>
-          </w:p>
-        </w:tc>
-      </w:tr>
-      <w:tr>
-        <w:tc>
-          <w:tcPr>
-            <w:tcW w:w="828" w:type="dxa"/>
+              <w:t>-Báo cáo, bàn giao</w:t>
+            </w:r>
+          </w:p>
+        </w:tc>
+        <w:tc>
+          <w:tcPr>
+            <w:tcW w:w="2867" w:type="dxa"/>
           </w:tcPr>
           <w:p>
             <w:pPr>
               <w:spacing w:before="120" w:after="120" w:line="360" w:lineRule="auto"/>
               <w:jc w:val="center"/>
-              <w:rPr>
-                <w:rFonts w:ascii="Arial" w:hAnsi="Arial" w:cs="Arial"/>
-                <w:szCs w:val="24"/>
-              </w:rPr>
-            </w:pPr>
-            <w:r>
-              <w:rPr>
-                <w:rFonts w:ascii="Arial" w:hAnsi="Arial" w:cs="Arial"/>
-                <w:szCs w:val="24"/>
-              </w:rPr>
-              <w:t>7</w:t>
-            </w:r>
-          </w:p>
-        </w:tc>
-        <w:tc>
-          <w:tcPr>
-            <w:tcW w:w="2160" w:type="dxa"/>
-          </w:tcPr>
-          <w:p>
-            <w:pPr>
-              <w:spacing w:before="120" w:after="120" w:line="360" w:lineRule="auto"/>
-              <w:jc w:val="both"/>
-              <w:rPr>
-                <w:rFonts w:ascii="Arial" w:hAnsi="Arial" w:cs="Arial"/>
-                <w:szCs w:val="24"/>
-              </w:rPr>
-            </w:pPr>
-          </w:p>
-        </w:tc>
-        <w:tc>
-          <w:tcPr>
-            <w:tcW w:w="4410" w:type="dxa"/>
-          </w:tcPr>
-          <w:p>
-            <w:pPr>
-              <w:spacing w:before="120" w:after="120" w:line="360" w:lineRule="auto"/>
-              <w:jc w:val="both"/>
-              <w:rPr>
-                <w:rFonts w:ascii="Arial" w:hAnsi="Arial" w:cs="Arial"/>
-                <w:szCs w:val="24"/>
-              </w:rPr>
-            </w:pPr>
-            <w:r>
-              <w:rPr>
-                <w:rFonts w:ascii="Arial" w:hAnsi="Arial" w:cs="Arial"/>
-                <w:szCs w:val="24"/>
-              </w:rPr>
-              <w:t>- Project Vision</w:t>
-            </w:r>
-          </w:p>
-          <w:p>
-            <w:pPr>
-              <w:spacing w:before="120" w:after="120" w:line="360" w:lineRule="auto"/>
-              <w:jc w:val="both"/>
-              <w:rPr>
-                <w:rFonts w:ascii="Arial" w:hAnsi="Arial" w:cs="Arial"/>
-                <w:szCs w:val="24"/>
-              </w:rPr>
-            </w:pPr>
-            <w:r>
-              <w:rPr>
-                <w:rFonts w:ascii="Arial" w:hAnsi="Arial" w:cs="Arial"/>
-                <w:szCs w:val="24"/>
-              </w:rPr>
-              <w:t>- Bản thiết kế giao diện</w:t>
-            </w:r>
-          </w:p>
-          <w:p>
-            <w:pPr>
-              <w:spacing w:before="120" w:after="120" w:line="360" w:lineRule="auto"/>
-              <w:jc w:val="both"/>
-              <w:rPr>
-                <w:rFonts w:ascii="Arial" w:hAnsi="Arial" w:cs="Arial"/>
-                <w:szCs w:val="24"/>
-              </w:rPr>
-            </w:pPr>
-            <w:r>
-              <w:rPr>
-                <w:rFonts w:ascii="Arial" w:hAnsi="Arial" w:cs="Arial"/>
-                <w:szCs w:val="24"/>
-              </w:rPr>
-              <w:lastRenderedPageBreak/>
-              <w:t>- Bản thiết kế cơ sở dữ liệu</w:t>
-            </w:r>
-          </w:p>
-        </w:tc>
-        <w:tc>
-          <w:tcPr>
-            <w:tcW w:w="2178" w:type="dxa"/>
-          </w:tcPr>
-          <w:p>
-            <w:pPr>
-              <w:spacing w:before="120" w:after="120" w:line="360" w:lineRule="auto"/>
-              <w:jc w:val="both"/>
-              <w:rPr>
-                <w:rFonts w:ascii="Arial" w:hAnsi="Arial" w:cs="Arial"/>
-                <w:szCs w:val="24"/>
-              </w:rPr>
-            </w:pPr>
-            <w:r>
-              <w:rPr>
-                <w:rFonts w:ascii="Arial" w:hAnsi="Arial" w:cs="Arial"/>
-                <w:szCs w:val="24"/>
-              </w:rPr>
-              <w:lastRenderedPageBreak/>
-              <w:t>Hoàn thành</w:t>
-            </w:r>
-          </w:p>
-        </w:tc>
-      </w:tr>
-      <w:tr>
-        <w:tc>
-          <w:tcPr>
-            <w:tcW w:w="828" w:type="dxa"/>
-          </w:tcPr>
-          <w:p>
-            <w:pPr>
-              <w:spacing w:before="120" w:after="120" w:line="360" w:lineRule="auto"/>
-              <w:jc w:val="center"/>
-              <w:rPr>
-                <w:rFonts w:ascii="Arial" w:hAnsi="Arial" w:cs="Arial"/>
-                <w:szCs w:val="24"/>
-              </w:rPr>
-            </w:pPr>
-            <w:r>
-              <w:rPr>
-                <w:rFonts w:ascii="Arial" w:hAnsi="Arial" w:cs="Arial"/>
-                <w:szCs w:val="24"/>
-              </w:rPr>
-              <w:lastRenderedPageBreak/>
-              <w:t>8-10</w:t>
-            </w:r>
-          </w:p>
-        </w:tc>
-        <w:tc>
-          <w:tcPr>
-            <w:tcW w:w="2160" w:type="dxa"/>
-          </w:tcPr>
-          <w:p>
-            <w:pPr>
-              <w:spacing w:before="120" w:after="120" w:line="360" w:lineRule="auto"/>
-              <w:jc w:val="both"/>
-              <w:rPr>
-                <w:rFonts w:ascii="Arial" w:hAnsi="Arial" w:cs="Arial"/>
-                <w:szCs w:val="24"/>
-              </w:rPr>
-            </w:pPr>
-          </w:p>
-        </w:tc>
-        <w:tc>
-          <w:tcPr>
-            <w:tcW w:w="4410" w:type="dxa"/>
-          </w:tcPr>
-          <w:p>
-            <w:pPr>
-              <w:spacing w:before="120" w:after="120" w:line="360" w:lineRule="auto"/>
-              <w:jc w:val="both"/>
-              <w:rPr>
-                <w:rFonts w:ascii="Arial" w:hAnsi="Arial" w:cs="Arial"/>
-                <w:szCs w:val="24"/>
-              </w:rPr>
-            </w:pPr>
-            <w:r>
-              <w:rPr>
-                <w:rFonts w:ascii="Arial" w:hAnsi="Arial" w:cs="Arial"/>
-                <w:szCs w:val="24"/>
-              </w:rPr>
-              <w:t>- Project Vision</w:t>
-            </w:r>
-          </w:p>
-          <w:p>
-            <w:pPr>
-              <w:spacing w:before="120" w:after="120" w:line="360" w:lineRule="auto"/>
-              <w:jc w:val="both"/>
-              <w:rPr>
-                <w:rFonts w:ascii="Arial" w:hAnsi="Arial" w:cs="Arial"/>
-                <w:szCs w:val="24"/>
-              </w:rPr>
-            </w:pPr>
-            <w:r>
-              <w:rPr>
-                <w:rFonts w:ascii="Arial" w:hAnsi="Arial" w:cs="Arial"/>
-                <w:szCs w:val="24"/>
-              </w:rPr>
-              <w:t>- Database</w:t>
-            </w:r>
-          </w:p>
-          <w:p>
-            <w:pPr>
-              <w:spacing w:before="120" w:after="120" w:line="360" w:lineRule="auto"/>
-              <w:jc w:val="both"/>
-              <w:rPr>
-                <w:rFonts w:ascii="Arial" w:hAnsi="Arial" w:cs="Arial"/>
-                <w:szCs w:val="24"/>
-              </w:rPr>
-            </w:pPr>
-            <w:r>
-              <w:rPr>
-                <w:rFonts w:ascii="Arial" w:hAnsi="Arial" w:cs="Arial"/>
-                <w:szCs w:val="24"/>
-              </w:rPr>
-              <w:t>- Source code</w:t>
-            </w:r>
-          </w:p>
-        </w:tc>
-        <w:tc>
-          <w:tcPr>
-            <w:tcW w:w="2178" w:type="dxa"/>
-          </w:tcPr>
-          <w:p>
-            <w:pPr>
-              <w:spacing w:before="120" w:after="120" w:line="360" w:lineRule="auto"/>
-              <w:jc w:val="both"/>
-              <w:rPr>
-                <w:rFonts w:ascii="Arial" w:hAnsi="Arial" w:cs="Arial"/>
-                <w:szCs w:val="24"/>
-              </w:rPr>
-            </w:pPr>
-            <w:r>
-              <w:rPr>
-                <w:rFonts w:ascii="Arial" w:hAnsi="Arial" w:cs="Arial"/>
-                <w:szCs w:val="24"/>
-              </w:rPr>
-              <w:t>Hoàn thành</w:t>
-            </w:r>
-          </w:p>
-        </w:tc>
-      </w:tr>
-      <w:tr>
-        <w:tc>
-          <w:tcPr>
-            <w:tcW w:w="828" w:type="dxa"/>
-          </w:tcPr>
-          <w:p>
-            <w:pPr>
-              <w:spacing w:before="120" w:after="120" w:line="360" w:lineRule="auto"/>
-              <w:jc w:val="center"/>
-              <w:rPr>
-                <w:rFonts w:ascii="Arial" w:hAnsi="Arial" w:cs="Arial"/>
-                <w:szCs w:val="24"/>
-              </w:rPr>
-            </w:pPr>
-            <w:r>
-              <w:rPr>
-                <w:rFonts w:ascii="Arial" w:hAnsi="Arial" w:cs="Arial"/>
-                <w:szCs w:val="24"/>
-              </w:rPr>
-              <w:t>13</w:t>
-            </w:r>
-          </w:p>
-        </w:tc>
-        <w:tc>
-          <w:tcPr>
-            <w:tcW w:w="2160" w:type="dxa"/>
-          </w:tcPr>
-          <w:p>
-            <w:pPr>
-              <w:spacing w:before="120" w:after="120" w:line="360" w:lineRule="auto"/>
-              <w:jc w:val="both"/>
-              <w:rPr>
-                <w:rFonts w:ascii="Arial" w:hAnsi="Arial" w:cs="Arial"/>
-                <w:szCs w:val="24"/>
-              </w:rPr>
-            </w:pPr>
-          </w:p>
-        </w:tc>
-        <w:tc>
-          <w:tcPr>
-            <w:tcW w:w="4410" w:type="dxa"/>
-          </w:tcPr>
-          <w:p>
-            <w:pPr>
-              <w:spacing w:before="120" w:after="120" w:line="360" w:lineRule="auto"/>
-              <w:jc w:val="both"/>
-              <w:rPr>
-                <w:rFonts w:ascii="Arial" w:hAnsi="Arial" w:cs="Arial"/>
-                <w:szCs w:val="24"/>
-              </w:rPr>
-            </w:pPr>
-            <w:r>
-              <w:rPr>
-                <w:rFonts w:ascii="Arial" w:hAnsi="Arial" w:cs="Arial"/>
-                <w:szCs w:val="24"/>
-              </w:rPr>
-              <w:t>-Báo cáo, bàn giao</w:t>
-            </w:r>
-          </w:p>
-        </w:tc>
-        <w:tc>
-          <w:tcPr>
-            <w:tcW w:w="2178" w:type="dxa"/>
-          </w:tcPr>
-          <w:p>
-            <w:pPr>
-              <w:spacing w:before="120" w:after="120" w:line="360" w:lineRule="auto"/>
-              <w:jc w:val="both"/>
               <w:rPr>
                 <w:rFonts w:ascii="Arial" w:hAnsi="Arial" w:cs="Arial"/>
                 <w:szCs w:val="24"/>
@@ -7639,34 +8018,7 @@
           <w:sz w:val="20"/>
           <w:szCs w:val="20"/>
         </w:rPr>
-        <w:t>5</w:t>
-      </w:r>
-      <w:r>
-        <w:rPr>
-          <w:rFonts w:ascii="Segoe UI" w:hAnsi="Segoe UI" w:cs="Segoe UI"/>
-          <w:color w:val="454545"/>
-          <w:sz w:val="20"/>
-          <w:szCs w:val="20"/>
-        </w:rPr>
-        <w:t xml:space="preserve"> GB (32 bit) hoặc </w:t>
-      </w:r>
-      <w:r>
-        <w:rPr>
-          <w:rFonts w:ascii="Segoe UI" w:hAnsi="Segoe UI" w:cs="Segoe UI"/>
-          <w:color w:val="454545"/>
-          <w:sz w:val="20"/>
-          <w:szCs w:val="20"/>
-        </w:rPr>
-        <w:t>7</w:t>
-      </w:r>
-      <w:r>
-        <w:rPr>
-          <w:rFonts w:ascii="Segoe UI" w:hAnsi="Segoe UI" w:cs="Segoe UI"/>
-          <w:color w:val="454545"/>
-          <w:sz w:val="20"/>
-          <w:szCs w:val="20"/>
-        </w:rPr>
-        <w:t xml:space="preserve"> GB (64 bit)</w:t>
+        <w:t>5 GB (32 bit) hoặc 7 GB (64 bit)</w:t>
       </w:r>
     </w:p>
     <w:p>
@@ -7684,6 +8036,7 @@
           <w:color w:val="454545"/>
           <w:szCs w:val="24"/>
         </w:rPr>
+        <w:lastRenderedPageBreak/>
         <w:t>-</w:t>
       </w:r>
       <w:r>
@@ -7700,8 +8053,6 @@
       <w:r>
         <w:t xml:space="preserve"> GitHub</w:t>
       </w:r>
-      <w:bookmarkStart w:id="6" w:name="_GoBack"/>
-      <w:bookmarkEnd w:id="6"/>
     </w:p>
     <w:p>
       <w:pPr>
@@ -7922,16 +8273,259 @@
           <w:szCs w:val="24"/>
         </w:rPr>
       </w:pPr>
-    </w:p>
-    <w:p>
-      <w:pPr>
-        <w:spacing w:after="0"/>
-        <w:rPr>
-          <w:rFonts w:ascii="Arial" w:hAnsi="Arial" w:cs="Arial"/>
-        </w:rPr>
-      </w:pPr>
-    </w:p>
-    <w:p/>
+      <w:r>
+        <w:rPr>
+          <w:rFonts w:ascii="Arial" w:hAnsi="Arial" w:cs="Arial"/>
+          <w:szCs w:val="24"/>
+        </w:rPr>
+        <w:t xml:space="preserve">4.4.3 Power Designer </w:t>
+      </w:r>
+    </w:p>
+    <w:p>
+      <w:pPr>
+        <w:pStyle w:val="ListParagraph"/>
+        <w:numPr>
+          <w:ilvl w:val="0"/>
+          <w:numId w:val="13"/>
+        </w:numPr>
+        <w:spacing w:before="120" w:after="120" w:line="276" w:lineRule="auto"/>
+        <w:rPr>
+          <w:rFonts w:ascii="Arial" w:hAnsi="Arial" w:cs="Arial"/>
+          <w:szCs w:val="24"/>
+        </w:rPr>
+      </w:pPr>
+      <w:r>
+        <w:rPr>
+          <w:rFonts w:ascii="Arial" w:hAnsi="Arial" w:cs="Arial"/>
+          <w:szCs w:val="24"/>
+        </w:rPr>
+        <w:t xml:space="preserve">Tên: </w:t>
+      </w:r>
+      <w:r>
+        <w:rPr>
+          <w:rFonts w:ascii="Arial" w:hAnsi="Arial" w:cs="Arial"/>
+          <w:szCs w:val="24"/>
+        </w:rPr>
+        <w:t>Power Designer</w:t>
+      </w:r>
+    </w:p>
+    <w:p>
+      <w:pPr>
+        <w:pStyle w:val="ListParagraph"/>
+        <w:numPr>
+          <w:ilvl w:val="0"/>
+          <w:numId w:val="13"/>
+        </w:numPr>
+        <w:spacing w:before="120" w:after="120" w:line="276" w:lineRule="auto"/>
+        <w:rPr>
+          <w:rFonts w:ascii="Arial" w:hAnsi="Arial" w:cs="Arial"/>
+          <w:szCs w:val="24"/>
+        </w:rPr>
+      </w:pPr>
+      <w:r>
+        <w:rPr>
+          <w:rFonts w:ascii="Arial" w:hAnsi="Arial" w:cs="Arial"/>
+          <w:szCs w:val="24"/>
+        </w:rPr>
+        <w:t xml:space="preserve">Định danh: </w:t>
+      </w:r>
+      <w:r>
+        <w:rPr>
+          <w:rFonts w:ascii="Arial" w:hAnsi="Arial" w:cs="Arial"/>
+          <w:szCs w:val="24"/>
+        </w:rPr>
+        <w:t>PD</w:t>
+      </w:r>
+    </w:p>
+    <w:p>
+      <w:pPr>
+        <w:pStyle w:val="ListParagraph"/>
+        <w:numPr>
+          <w:ilvl w:val="0"/>
+          <w:numId w:val="13"/>
+        </w:numPr>
+        <w:spacing w:before="120" w:after="120" w:line="276" w:lineRule="auto"/>
+        <w:rPr>
+          <w:rFonts w:ascii="Arial" w:hAnsi="Arial" w:cs="Arial"/>
+          <w:szCs w:val="24"/>
+        </w:rPr>
+      </w:pPr>
+      <w:r>
+        <w:rPr>
+          <w:rFonts w:ascii="Arial" w:hAnsi="Arial" w:cs="Arial"/>
+          <w:szCs w:val="24"/>
+        </w:rPr>
+        <w:t>Thuộc tính: Phiên bản Power Designer</w:t>
+      </w:r>
+      <w:r>
+        <w:rPr>
+          <w:rFonts w:ascii="Arial" w:hAnsi="Arial" w:cs="Arial"/>
+          <w:szCs w:val="24"/>
+        </w:rPr>
+        <w:t xml:space="preserve"> 16 trở lên</w:t>
+      </w:r>
+    </w:p>
+    <w:p>
+      <w:pPr>
+        <w:pStyle w:val="ListParagraph"/>
+        <w:numPr>
+          <w:ilvl w:val="0"/>
+          <w:numId w:val="13"/>
+        </w:numPr>
+        <w:spacing w:before="120" w:after="120" w:line="276" w:lineRule="auto"/>
+        <w:rPr>
+          <w:rFonts w:ascii="Arial" w:hAnsi="Arial" w:cs="Arial"/>
+          <w:szCs w:val="24"/>
+        </w:rPr>
+      </w:pPr>
+      <w:r>
+        <w:rPr>
+          <w:rFonts w:ascii="Arial" w:hAnsi="Arial" w:cs="Arial"/>
+          <w:szCs w:val="24"/>
+        </w:rPr>
+        <w:t>Loại: Công cụ.</w:t>
+      </w:r>
+    </w:p>
+    <w:p>
+      <w:pPr>
+        <w:pStyle w:val="ListParagraph"/>
+        <w:numPr>
+          <w:ilvl w:val="0"/>
+          <w:numId w:val="13"/>
+        </w:numPr>
+        <w:spacing w:before="120" w:after="120" w:line="276" w:lineRule="auto"/>
+        <w:rPr>
+          <w:rFonts w:ascii="Arial" w:hAnsi="Arial" w:cs="Arial"/>
+          <w:szCs w:val="24"/>
+        </w:rPr>
+      </w:pPr>
+      <w:r>
+        <w:rPr>
+          <w:rFonts w:ascii="Arial" w:hAnsi="Arial" w:cs="Arial"/>
+          <w:szCs w:val="24"/>
+        </w:rPr>
+        <w:t>Vai trò sử dụng: Các thành viên trong nhóm.</w:t>
+      </w:r>
+    </w:p>
+    <w:p>
+      <w:pPr>
+        <w:rPr>
+          <w:rFonts w:ascii="Arial" w:hAnsi="Arial" w:cs="Arial"/>
+        </w:rPr>
+      </w:pPr>
+      <w:r>
+        <w:rPr>
+          <w:rFonts w:ascii="Arial" w:hAnsi="Arial" w:cs="Arial"/>
+        </w:rPr>
+        <w:t>4.4.4 Eclipse</w:t>
+      </w:r>
+    </w:p>
+    <w:p>
+      <w:pPr>
+        <w:pStyle w:val="ListParagraph"/>
+        <w:numPr>
+          <w:ilvl w:val="0"/>
+          <w:numId w:val="13"/>
+        </w:numPr>
+        <w:spacing w:before="120" w:after="120" w:line="276" w:lineRule="auto"/>
+        <w:rPr>
+          <w:rFonts w:ascii="Arial" w:hAnsi="Arial" w:cs="Arial"/>
+          <w:szCs w:val="24"/>
+        </w:rPr>
+      </w:pPr>
+      <w:r>
+        <w:rPr>
+          <w:rFonts w:ascii="Arial" w:hAnsi="Arial" w:cs="Arial"/>
+          <w:szCs w:val="24"/>
+        </w:rPr>
+        <w:t xml:space="preserve">Tên: </w:t>
+      </w:r>
+      <w:r>
+        <w:rPr>
+          <w:rFonts w:ascii="Arial" w:hAnsi="Arial" w:cs="Arial"/>
+        </w:rPr>
+        <w:t>Eclipse</w:t>
+      </w:r>
+    </w:p>
+    <w:p>
+      <w:pPr>
+        <w:pStyle w:val="ListParagraph"/>
+        <w:numPr>
+          <w:ilvl w:val="0"/>
+          <w:numId w:val="13"/>
+        </w:numPr>
+        <w:spacing w:before="120" w:after="120" w:line="276" w:lineRule="auto"/>
+        <w:rPr>
+          <w:rFonts w:ascii="Arial" w:hAnsi="Arial" w:cs="Arial"/>
+          <w:szCs w:val="24"/>
+        </w:rPr>
+      </w:pPr>
+      <w:r>
+        <w:rPr>
+          <w:rFonts w:ascii="Arial" w:hAnsi="Arial" w:cs="Arial"/>
+          <w:szCs w:val="24"/>
+        </w:rPr>
+        <w:t xml:space="preserve">Thuộc tính: Phiên bản </w:t>
+      </w:r>
+      <w:r>
+        <w:rPr>
+          <w:rFonts w:ascii="Arial" w:hAnsi="Arial" w:cs="Arial"/>
+        </w:rPr>
+        <w:t>Eclipse</w:t>
+      </w:r>
+      <w:r>
+        <w:rPr>
+          <w:rFonts w:ascii="Arial" w:hAnsi="Arial" w:cs="Arial"/>
+        </w:rPr>
+        <w:t xml:space="preserve"> 3.0 trở lên</w:t>
+      </w:r>
+    </w:p>
+    <w:p>
+      <w:pPr>
+        <w:pStyle w:val="ListParagraph"/>
+        <w:numPr>
+          <w:ilvl w:val="0"/>
+          <w:numId w:val="13"/>
+        </w:numPr>
+        <w:spacing w:before="120" w:after="120" w:line="276" w:lineRule="auto"/>
+        <w:rPr>
+          <w:rFonts w:ascii="Arial" w:hAnsi="Arial" w:cs="Arial"/>
+          <w:szCs w:val="24"/>
+        </w:rPr>
+      </w:pPr>
+      <w:r>
+        <w:rPr>
+          <w:rFonts w:ascii="Arial" w:hAnsi="Arial" w:cs="Arial"/>
+          <w:szCs w:val="24"/>
+        </w:rPr>
+        <w:t>Loại: Công cụ.</w:t>
+      </w:r>
+    </w:p>
+    <w:p>
+      <w:pPr>
+        <w:pStyle w:val="ListParagraph"/>
+        <w:numPr>
+          <w:ilvl w:val="0"/>
+          <w:numId w:val="13"/>
+        </w:numPr>
+        <w:spacing w:before="120" w:after="120" w:line="276" w:lineRule="auto"/>
+        <w:rPr>
+          <w:rFonts w:ascii="Arial" w:hAnsi="Arial" w:cs="Arial"/>
+          <w:szCs w:val="24"/>
+        </w:rPr>
+      </w:pPr>
+      <w:r>
+        <w:rPr>
+          <w:rFonts w:ascii="Arial" w:hAnsi="Arial" w:cs="Arial"/>
+          <w:szCs w:val="24"/>
+        </w:rPr>
+        <w:t>Vai trò sử dụng: Các thành viên trong nhóm.</w:t>
+      </w:r>
+    </w:p>
+    <w:p>
+      <w:bookmarkStart w:id="6" w:name="_GoBack"/>
+      <w:bookmarkEnd w:id="6"/>
+    </w:p>
     <w:sectPr>
       <w:headerReference w:type="default" r:id="rId9"/>
       <w:footerReference w:type="default" r:id="rId10"/>
@@ -8118,7 +8712,7 @@
         <w:sz w:val="20"/>
         <w:szCs w:val="20"/>
       </w:rPr>
-      <w:t>xiv</w:t>
+      <w:t>xv</w:t>
     </w:r>
     <w:r>
       <w:rPr>
@@ -8149,7 +8743,7 @@
       <w:lvlText w:val="%1"/>
       <w:lvlJc w:val="left"/>
       <w:pPr>
-        <w:ind w:left="2232" w:hanging="432"/>
+        <w:ind w:left="432" w:hanging="432"/>
       </w:pPr>
     </w:lvl>
     <w:lvl w:ilvl="1">
@@ -9599,6 +10193,119 @@
     </w:lvl>
   </w:abstractNum>
   <w:abstractNum w:abstractNumId="13">
+    <w:nsid w:val="5BF105CB"/>
+    <w:multiLevelType w:val="hybridMultilevel"/>
+    <w:tmpl w:val="DFCC2F60"/>
+    <w:lvl w:ilvl="0" w:tplc="1598CB90">
+      <w:start w:val="4"/>
+      <w:numFmt w:val="bullet"/>
+      <w:lvlText w:val="-"/>
+      <w:lvlJc w:val="left"/>
+      <w:pPr>
+        <w:ind w:left="720" w:hanging="360"/>
+      </w:pPr>
+      <w:rPr>
+        <w:rFonts w:ascii="Arial" w:eastAsiaTheme="minorEastAsia" w:hAnsi="Arial" w:cs="Arial" w:hint="default"/>
+      </w:rPr>
+    </w:lvl>
+    <w:lvl w:ilvl="1" w:tplc="04090003" w:tentative="1">
+      <w:start w:val="1"/>
+      <w:numFmt w:val="bullet"/>
+      <w:lvlText w:val="o"/>
+      <w:lvlJc w:val="left"/>
+      <w:pPr>
+        <w:ind w:left="1440" w:hanging="360"/>
+      </w:pPr>
+      <w:rPr>
+        <w:rFonts w:ascii="Courier New" w:hAnsi="Courier New" w:cs="Courier New" w:hint="default"/>
+      </w:rPr>
+    </w:lvl>
+    <w:lvl w:ilvl="2" w:tplc="04090005" w:tentative="1">
+      <w:start w:val="1"/>
+      <w:numFmt w:val="bullet"/>
+      <w:lvlText w:val=""/>
+      <w:lvlJc w:val="left"/>
+      <w:pPr>
+        <w:ind w:left="2160" w:hanging="360"/>
+      </w:pPr>
+      <w:rPr>
+        <w:rFonts w:ascii="Wingdings" w:hAnsi="Wingdings" w:hint="default"/>
+      </w:rPr>
+    </w:lvl>
+    <w:lvl w:ilvl="3" w:tplc="04090001" w:tentative="1">
+      <w:start w:val="1"/>
+      <w:numFmt w:val="bullet"/>
+      <w:lvlText w:val=""/>
+      <w:lvlJc w:val="left"/>
+      <w:pPr>
+        <w:ind w:left="2880" w:hanging="360"/>
+      </w:pPr>
+      <w:rPr>
+        <w:rFonts w:ascii="Symbol" w:hAnsi="Symbol" w:hint="default"/>
+      </w:rPr>
+    </w:lvl>
+    <w:lvl w:ilvl="4" w:tplc="04090003" w:tentative="1">
+      <w:start w:val="1"/>
+      <w:numFmt w:val="bullet"/>
+      <w:lvlText w:val="o"/>
+      <w:lvlJc w:val="left"/>
+      <w:pPr>
+        <w:ind w:left="3600" w:hanging="360"/>
+      </w:pPr>
+      <w:rPr>
+        <w:rFonts w:ascii="Courier New" w:hAnsi="Courier New" w:cs="Courier New" w:hint="default"/>
+      </w:rPr>
+    </w:lvl>
+    <w:lvl w:ilvl="5" w:tplc="04090005" w:tentative="1">
+      <w:start w:val="1"/>
+      <w:numFmt w:val="bullet"/>
+      <w:lvlText w:val=""/>
+      <w:lvlJc w:val="left"/>
+      <w:pPr>
+        <w:ind w:left="4320" w:hanging="360"/>
+      </w:pPr>
+      <w:rPr>
+        <w:rFonts w:ascii="Wingdings" w:hAnsi="Wingdings" w:hint="default"/>
+      </w:rPr>
+    </w:lvl>
+    <w:lvl w:ilvl="6" w:tplc="04090001" w:tentative="1">
+      <w:start w:val="1"/>
+      <w:numFmt w:val="bullet"/>
+      <w:lvlText w:val=""/>
+      <w:lvlJc w:val="left"/>
+      <w:pPr>
+        <w:ind w:left="5040" w:hanging="360"/>
+      </w:pPr>
+      <w:rPr>
+        <w:rFonts w:ascii="Symbol" w:hAnsi="Symbol" w:hint="default"/>
+      </w:rPr>
+    </w:lvl>
+    <w:lvl w:ilvl="7" w:tplc="04090003" w:tentative="1">
+      <w:start w:val="1"/>
+      <w:numFmt w:val="bullet"/>
+      <w:lvlText w:val="o"/>
+      <w:lvlJc w:val="left"/>
+      <w:pPr>
+        <w:ind w:left="5760" w:hanging="360"/>
+      </w:pPr>
+      <w:rPr>
+        <w:rFonts w:ascii="Courier New" w:hAnsi="Courier New" w:cs="Courier New" w:hint="default"/>
+      </w:rPr>
+    </w:lvl>
+    <w:lvl w:ilvl="8" w:tplc="04090005" w:tentative="1">
+      <w:start w:val="1"/>
+      <w:numFmt w:val="bullet"/>
+      <w:lvlText w:val=""/>
+      <w:lvlJc w:val="left"/>
+      <w:pPr>
+        <w:ind w:left="6480" w:hanging="360"/>
+      </w:pPr>
+      <w:rPr>
+        <w:rFonts w:ascii="Wingdings" w:hAnsi="Wingdings" w:hint="default"/>
+      </w:rPr>
+    </w:lvl>
+  </w:abstractNum>
+  <w:abstractNum w:abstractNumId="14">
     <w:nsid w:val="700E0B53"/>
     <w:multiLevelType w:val="hybridMultilevel"/>
     <w:tmpl w:val="66A43140"/>
@@ -9711,7 +10418,7 @@
       </w:rPr>
     </w:lvl>
   </w:abstractNum>
-  <w:abstractNum w:abstractNumId="14">
+  <w:abstractNum w:abstractNumId="15">
     <w:nsid w:val="77CF0331"/>
     <w:multiLevelType w:val="hybridMultilevel"/>
     <w:tmpl w:val="394A5F3A"/>
@@ -9873,7 +10580,7 @@
     <w:abstractNumId w:val="9"/>
   </w:num>
   <w:num w:numId="8">
-    <w:abstractNumId w:val="13"/>
+    <w:abstractNumId w:val="14"/>
   </w:num>
   <w:num w:numId="9">
     <w:abstractNumId w:val="2"/>
@@ -9885,7 +10592,7 @@
     <w:abstractNumId w:val="8"/>
   </w:num>
   <w:num w:numId="12">
-    <w:abstractNumId w:val="14"/>
+    <w:abstractNumId w:val="15"/>
   </w:num>
   <w:num w:numId="13">
     <w:abstractNumId w:val="7"/>
@@ -9898,6 +10605,9 @@
   </w:num>
   <w:num w:numId="16">
     <w:abstractNumId w:val="5"/>
+  </w:num>
+  <w:num w:numId="17">
+    <w:abstractNumId w:val="13"/>
   </w:num>
 </w:numbering>
 </file>
@@ -10377,6 +11087,7 @@
       <w:i/>
       <w:iCs/>
       <w:color w:val="A5A5A5" w:themeColor="accent1" w:themeShade="BF"/>
+      <w:sz w:val="24"/>
     </w:rPr>
   </w:style>
   <w:style w:type="character" w:customStyle="1" w:styleId="Heading5Char">
@@ -10389,6 +11100,7 @@
     <w:rPr>
       <w:rFonts w:asciiTheme="majorHAnsi" w:eastAsiaTheme="majorEastAsia" w:hAnsiTheme="majorHAnsi" w:cstheme="majorBidi"/>
       <w:color w:val="A5A5A5" w:themeColor="accent1" w:themeShade="BF"/>
+      <w:sz w:val="24"/>
     </w:rPr>
   </w:style>
   <w:style w:type="character" w:customStyle="1" w:styleId="Heading6Char">
@@ -10401,6 +11113,7 @@
     <w:rPr>
       <w:rFonts w:asciiTheme="majorHAnsi" w:eastAsiaTheme="majorEastAsia" w:hAnsiTheme="majorHAnsi" w:cstheme="majorBidi"/>
       <w:color w:val="6E6E6E" w:themeColor="accent1" w:themeShade="80"/>
+      <w:sz w:val="24"/>
     </w:rPr>
   </w:style>
   <w:style w:type="character" w:customStyle="1" w:styleId="Heading7Char">
@@ -10415,6 +11128,7 @@
       <w:i/>
       <w:iCs/>
       <w:color w:val="6E6E6E" w:themeColor="accent1" w:themeShade="80"/>
+      <w:sz w:val="24"/>
     </w:rPr>
   </w:style>
   <w:style w:type="character" w:customStyle="1" w:styleId="Heading8Char">
@@ -11321,6 +12035,7 @@
       <w:i/>
       <w:iCs/>
       <w:color w:val="A5A5A5" w:themeColor="accent1" w:themeShade="BF"/>
+      <w:sz w:val="24"/>
     </w:rPr>
   </w:style>
   <w:style w:type="character" w:customStyle="1" w:styleId="Heading5Char">
@@ -11333,6 +12048,7 @@
     <w:rPr>
       <w:rFonts w:asciiTheme="majorHAnsi" w:eastAsiaTheme="majorEastAsia" w:hAnsiTheme="majorHAnsi" w:cstheme="majorBidi"/>
       <w:color w:val="A5A5A5" w:themeColor="accent1" w:themeShade="BF"/>
+      <w:sz w:val="24"/>
     </w:rPr>
   </w:style>
   <w:style w:type="character" w:customStyle="1" w:styleId="Heading6Char">
@@ -11345,6 +12061,7 @@
     <w:rPr>
       <w:rFonts w:asciiTheme="majorHAnsi" w:eastAsiaTheme="majorEastAsia" w:hAnsiTheme="majorHAnsi" w:cstheme="majorBidi"/>
       <w:color w:val="6E6E6E" w:themeColor="accent1" w:themeShade="80"/>
+      <w:sz w:val="24"/>
     </w:rPr>
   </w:style>
   <w:style w:type="character" w:customStyle="1" w:styleId="Heading7Char">
@@ -11359,6 +12076,7 @@
       <w:i/>
       <w:iCs/>
       <w:color w:val="6E6E6E" w:themeColor="accent1" w:themeShade="80"/>
+      <w:sz w:val="24"/>
     </w:rPr>
   </w:style>
   <w:style w:type="character" w:customStyle="1" w:styleId="Heading8Char">
@@ -12045,7 +12763,7 @@
   <a:extraClrSchemeLst/>
   <a:extLst>
     <a:ext uri="{05A4C25C-085E-4340-85A3-A5531E510DB2}">
-      <thm15:themeFamily xmlns="" xmlns:thm15="http://schemas.microsoft.com/office/thememl/2012/main" name="Office Theme" id="{62F939B6-93AF-4DB8-9C6B-D6C7DFDC589F}" vid="{4A3C46E8-61CC-4603-A589-7422A47A8E4A}"/>
+      <thm15:themeFamily xmlns:thm15="http://schemas.microsoft.com/office/thememl/2012/main" xmlns="" name="Office Theme" id="{62F939B6-93AF-4DB8-9C6B-D6C7DFDC589F}" vid="{4A3C46E8-61CC-4603-A589-7422A47A8E4A}"/>
     </a:ext>
   </a:extLst>
 </a:theme>
@@ -12056,7 +12774,7 @@
 </file>
 
 <file path=customXml/itemProps1.xml><?xml version="1.0" encoding="utf-8"?>
-<ds:datastoreItem xmlns:ds="http://schemas.openxmlformats.org/officeDocument/2006/customXml" ds:itemID="{1F968974-23FF-4779-829A-885411132B53}">
+<ds:datastoreItem xmlns:ds="http://schemas.openxmlformats.org/officeDocument/2006/customXml" ds:itemID="{0041EE5F-1FF1-41C2-B979-4EBE0E69DFCB}">
   <ds:schemaRefs>
     <ds:schemaRef ds:uri="http://schemas.openxmlformats.org/officeDocument/2006/bibliography"/>
   </ds:schemaRefs>

</xml_diff>

<commit_message>
Chỉnh sửa kế hoạch niên luận (quản lý rủi ro)
</commit_message>
<xml_diff>
--- a/docs/NL04-KeHoach.docx
+++ b/docs/NL04-KeHoach.docx
@@ -1,6 +1,6 @@
 
 <file path=word/document.xml><?xml version="1.0" encoding="utf-8"?>
-<w:document xmlns:wpc="http://schemas.microsoft.com/office/word/2010/wordprocessingCanvas" xmlns:mc="http://schemas.openxmlformats.org/markup-compatibility/2006" xmlns:o="urn:schemas-microsoft-com:office:office" xmlns:r="http://schemas.openxmlformats.org/officeDocument/2006/relationships" xmlns:m="http://schemas.openxmlformats.org/officeDocument/2006/math" xmlns:v="urn:schemas-microsoft-com:vml" xmlns:wp14="http://schemas.microsoft.com/office/word/2010/wordprocessingDrawing" xmlns:wp="http://schemas.openxmlformats.org/drawingml/2006/wordprocessingDrawing" xmlns:w10="urn:schemas-microsoft-com:office:word" xmlns:w="http://schemas.openxmlformats.org/wordprocessingml/2006/main" xmlns:w14="http://schemas.microsoft.com/office/word/2010/wordml" xmlns:wpg="http://schemas.microsoft.com/office/word/2010/wordprocessingGroup" xmlns:wpi="http://schemas.microsoft.com/office/word/2010/wordprocessingInk" xmlns:wne="http://schemas.microsoft.com/office/word/2006/wordml" xmlns:wps="http://schemas.microsoft.com/office/word/2010/wordprocessingShape" mc:Ignorable="w14 wp14">
+<w:document xmlns:wpc="http://schemas.microsoft.com/office/word/2010/wordprocessingCanvas" xmlns:mc="http://schemas.openxmlformats.org/markup-compatibility/2006" xmlns:o="urn:schemas-microsoft-com:office:office" xmlns:r="http://schemas.openxmlformats.org/officeDocument/2006/relationships" xmlns:m="http://schemas.openxmlformats.org/officeDocument/2006/math" xmlns:v="urn:schemas-microsoft-com:vml" xmlns:wp14="http://schemas.microsoft.com/office/word/2010/wordprocessingDrawing" xmlns:wp="http://schemas.openxmlformats.org/drawingml/2006/wordprocessingDrawing" xmlns:w10="urn:schemas-microsoft-com:office:word" xmlns:w="http://schemas.openxmlformats.org/wordprocessingml/2006/main" xmlns:w14="http://schemas.microsoft.com/office/word/2010/wordml" xmlns:w15="http://schemas.microsoft.com/office/word/2012/wordml" xmlns:wpg="http://schemas.microsoft.com/office/word/2010/wordprocessingGroup" xmlns:wpi="http://schemas.microsoft.com/office/word/2010/wordprocessingInk" xmlns:wne="http://schemas.microsoft.com/office/word/2006/wordml" xmlns:wps="http://schemas.microsoft.com/office/word/2010/wordprocessingShape" mc:Ignorable="w14 w15 wp14">
   <w:body>
     <w:p>
       <w:pPr>
@@ -110,7 +110,6 @@
           <w:szCs w:val="40"/>
         </w:rPr>
       </w:pPr>
-      <w:proofErr w:type="gramStart"/>
       <w:r>
         <w:rPr>
           <w:rFonts w:ascii="Arial-BoldMT" w:hAnsi="Arial-BoldMT" w:cs="Arial-BoldMT"/>
@@ -121,7 +120,6 @@
         </w:rPr>
         <w:t>cho</w:t>
       </w:r>
-      <w:proofErr w:type="gramEnd"/>
     </w:p>
     <w:p>
       <w:pPr>
@@ -1926,15 +1924,7 @@
               </w:numPr>
             </w:pPr>
             <w:r>
-              <w:t xml:space="preserve">Trang </w:t>
-            </w:r>
-            <w:proofErr w:type="gramStart"/>
-            <w:r>
-              <w:t>theo</w:t>
-            </w:r>
-            <w:proofErr w:type="gramEnd"/>
-            <w:r>
-              <w:t xml:space="preserve"> dõi phiên bản tài liệu: ghi rõ ngày sửa đổi, người sửa đổi, lý do, phiên bản. Tiêu đề được định </w:t>
+              <w:t xml:space="preserve">Trang theo dõi phiên bản tài liệu: ghi rõ ngày sửa đổi, người sửa đổi, lý do, phiên bản. Tiêu đề được định </w:t>
             </w:r>
             <w:r>
               <w:lastRenderedPageBreak/>
@@ -1950,23 +1940,7 @@
               </w:numPr>
             </w:pPr>
             <w:r>
-              <w:t xml:space="preserve">Trang nội dung khác: Các đề mục được format ở dạng heading. Đánh số </w:t>
-            </w:r>
-            <w:proofErr w:type="gramStart"/>
-            <w:r>
-              <w:t>theo</w:t>
-            </w:r>
-            <w:proofErr w:type="gramEnd"/>
-            <w:r>
-              <w:t xml:space="preserve"> số Ả rập: 1, 2, 3…. Các mục con nhỏ hơn được đánh số theo dạng X.X. Ví </w:t>
-            </w:r>
-            <w:proofErr w:type="gramStart"/>
-            <w:r>
-              <w:t>dụ :</w:t>
-            </w:r>
-            <w:proofErr w:type="gramEnd"/>
-            <w:r>
-              <w:t xml:space="preserve"> 1.1, 1.2, 1.3. Số trang được đánh số bắt đầu từ 1, được đánh số Ả-rập.</w:t>
+              <w:t>Trang nội dung khác: Các đề mục được format ở dạng heading. Đánh số theo số Ả rập: 1, 2, 3…. Các mục con nhỏ hơn được đánh số theo dạng X.X. Ví dụ : 1.1, 1.2, 1.3. Số trang được đánh số bắt đầu từ 1, được đánh số Ả-rập.</w:t>
             </w:r>
           </w:p>
           <w:p>
@@ -2010,15 +1984,7 @@
               </w:numPr>
             </w:pPr>
             <w:r>
-              <w:t xml:space="preserve">Các file Model: đặt tên </w:t>
-            </w:r>
-            <w:proofErr w:type="gramStart"/>
-            <w:r>
-              <w:t>theo</w:t>
-            </w:r>
-            <w:proofErr w:type="gramEnd"/>
-            <w:r>
-              <w:t xml:space="preserve"> quy tắc đặt tên lớp.</w:t>
+              <w:t>Các file Model: đặt tên theo quy tắc đặt tên lớp.</w:t>
             </w:r>
           </w:p>
           <w:p>
@@ -2030,13 +1996,8 @@
               </w:numPr>
             </w:pPr>
             <w:r>
-              <w:t xml:space="preserve">Các file View: đặt tên theo chức năng hiển thị, ngắn gọn, theo quy tắc Camel, ví dụ: AddAgreement, </w:t>
-            </w:r>
-            <w:proofErr w:type="gramStart"/>
-            <w:r>
-              <w:t>ListStudent, …</w:t>
-            </w:r>
-            <w:proofErr w:type="gramEnd"/>
+              <w:t>Các file View: đặt tên theo chức năng hiển thị, ngắn gọn, theo quy tắc Camel, ví dụ: AddAgreement, ListStudent, …</w:t>
+            </w:r>
           </w:p>
           <w:p>
             <w:pPr>
@@ -2076,29 +2037,8 @@
               </w:numPr>
             </w:pPr>
             <w:r>
-              <w:t xml:space="preserve">Tên biến: tên biến được đặt ngắn gọn, thể hiện được mục đích khi sử dụng biến, thường là danh từ, viết </w:t>
-            </w:r>
-            <w:proofErr w:type="gramStart"/>
-            <w:r>
-              <w:t>theo</w:t>
-            </w:r>
-            <w:proofErr w:type="gramEnd"/>
-            <w:r>
-              <w:t xml:space="preserve"> quy tắc Camel, chữ đầu tiên viết thường. Ví dụ: numberOfStudents, </w:t>
-            </w:r>
-            <w:proofErr w:type="gramStart"/>
-            <w:r>
-              <w:t>isVisitted,….</w:t>
-            </w:r>
-            <w:proofErr w:type="gramEnd"/>
-            <w:r>
-              <w:t xml:space="preserve"> Có thể sử dụng tiền tố để chỉ ra kiểu của biến, ví dụ: strName, </w:t>
-            </w:r>
-            <w:proofErr w:type="gramStart"/>
-            <w:r>
-              <w:t>intNumberOfWays, ….</w:t>
-            </w:r>
-            <w:proofErr w:type="gramEnd"/>
+              <w:t>Tên biến: tên biến được đặt ngắn gọn, thể hiện được mục đích khi sử dụng biến, thường là danh từ, viết theo quy tắc Camel, chữ đầu tiên viết thường. Ví dụ: numberOfStudents, isVisitted,…. Có thể sử dụng tiền tố để chỉ ra kiểu của biến, ví dụ: strName, intNumberOfWays, ….</w:t>
+            </w:r>
           </w:p>
           <w:p>
             <w:pPr>
@@ -2109,13 +2049,8 @@
               </w:numPr>
             </w:pPr>
             <w:r>
-              <w:t xml:space="preserve">Tên hàm: tên hàm bắt buộc phải là động từ, ngắn gọn, thể hiện mục đích của hàm, viết theo quy tắc Camel, chữ đầu tiên viết thường, ví dụ: createAgreement, editAgreement, solveEquation, </w:t>
-            </w:r>
-            <w:proofErr w:type="gramStart"/>
-            <w:r>
-              <w:t>updateStudentInformation, ….</w:t>
-            </w:r>
-            <w:proofErr w:type="gramEnd"/>
+              <w:t>Tên hàm: tên hàm bắt buộc phải là động từ, ngắn gọn, thể hiện mục đích của hàm, viết theo quy tắc Camel, chữ đầu tiên viết thường, ví dụ: createAgreement, editAgreement, solveEquation, updateStudentInformation, ….</w:t>
+            </w:r>
           </w:p>
           <w:p>
             <w:pPr>
@@ -2126,13 +2061,8 @@
               </w:numPr>
             </w:pPr>
             <w:r>
-              <w:t xml:space="preserve">Tên lớp: bắt buộc là danh từ, viết theo quy tắc Camel, ngắn gọn, thể hiện đúng bản chất của lớp, viết dưới dạng số ít, ví dụ: Student, Home, </w:t>
-            </w:r>
-            <w:proofErr w:type="gramStart"/>
-            <w:r>
-              <w:t>Factory, …</w:t>
-            </w:r>
-            <w:proofErr w:type="gramEnd"/>
+              <w:t>Tên lớp: bắt buộc là danh từ, viết theo quy tắc Camel, ngắn gọn, thể hiện đúng bản chất của lớp, viết dưới dạng số ít, ví dụ: Student, Home, Factory, …</w:t>
+            </w:r>
           </w:p>
           <w:p>
             <w:pPr>
@@ -2556,15 +2486,7 @@
               </w:numPr>
             </w:pPr>
             <w:r>
-              <w:t xml:space="preserve">Kiểm thử </w:t>
-            </w:r>
-            <w:proofErr w:type="gramStart"/>
-            <w:r>
-              <w:t>theo</w:t>
-            </w:r>
-            <w:proofErr w:type="gramEnd"/>
-            <w:r>
-              <w:t xml:space="preserve"> mô hình chữ V, qua 4 giai đoạn.</w:t>
+              <w:t>Kiểm thử theo mô hình chữ V, qua 4 giai đoạn.</w:t>
             </w:r>
           </w:p>
         </w:tc>
@@ -2617,15 +2539,7 @@
               </w:numPr>
             </w:pPr>
             <w:r>
-              <w:t xml:space="preserve">Khi upload phải ghi rõ thao tác gì được làm, chỉnh sửa file nào, trong mục Summary. Ví </w:t>
-            </w:r>
-            <w:proofErr w:type="gramStart"/>
-            <w:r>
-              <w:t>dụ :</w:t>
-            </w:r>
-            <w:proofErr w:type="gramEnd"/>
-            <w:r>
-              <w:t xml:space="preserve"> Upload file NL04_TenTaiLieu_vx.x,.Mục description ghi rõ nội dung bị ảnh hưởng.</w:t>
+              <w:t>Khi upload phải ghi rõ thao tác gì được làm, chỉnh sửa file nào, trong mục Summary. Ví dụ : Upload file NL04_TenTaiLieu_vx.x,.Mục description ghi rõ nội dung bị ảnh hưởng.</w:t>
             </w:r>
           </w:p>
           <w:p>
@@ -2666,15 +2580,7 @@
               </w:numPr>
             </w:pPr>
             <w:r>
-              <w:t xml:space="preserve">Trong quá trình làm, nếu gặp vấn đề chưa rõ, thì phải đặt Q&amp;A trên Github, hoặc gửi email cho thành viên trong nhóm, nội dung Q&amp;A ghi rõ nguồn, phần chưa hiểu, giải pháp của bản thân. Trong thời gian chờ đợi thì có thể làm </w:t>
-            </w:r>
-            <w:proofErr w:type="gramStart"/>
-            <w:r>
-              <w:t>theo</w:t>
-            </w:r>
-            <w:proofErr w:type="gramEnd"/>
-            <w:r>
-              <w:t xml:space="preserve"> giải pháp của bản thân tự đưa ra.</w:t>
+              <w:t>Trong quá trình làm, nếu gặp vấn đề chưa rõ, thì phải đặt Q&amp;A trên Github, hoặc gửi email cho thành viên trong nhóm, nội dung Q&amp;A ghi rõ nguồn, phần chưa hiểu, giải pháp của bản thân. Trong thời gian chờ đợi thì có thể làm theo giải pháp của bản thân tự đưa ra.</w:t>
             </w:r>
           </w:p>
           <w:p>
@@ -2802,14 +2708,9 @@
                 <w:numId w:val="5"/>
               </w:numPr>
             </w:pPr>
-            <w:proofErr w:type="gramStart"/>
             <w:r>
               <w:lastRenderedPageBreak/>
-              <w:t>Sơ</w:t>
-            </w:r>
-            <w:proofErr w:type="gramEnd"/>
-            <w:r>
-              <w:t xml:space="preserve"> đồ usecase.</w:t>
+              <w:t>Sơ đồ usecase.</w:t>
             </w:r>
           </w:p>
           <w:p>
@@ -2862,13 +2763,8 @@
                 <w:numId w:val="5"/>
               </w:numPr>
             </w:pPr>
-            <w:proofErr w:type="gramStart"/>
-            <w:r>
-              <w:t>Sơ</w:t>
-            </w:r>
-            <w:proofErr w:type="gramEnd"/>
-            <w:r>
-              <w:t xml:space="preserve"> đồ usecase: phải thể hiện được chức năng của hệ thống, phân rã chi tiết đủ để thể hiện được các chức năng.</w:t>
+            <w:r>
+              <w:t>Sơ đồ usecase: phải thể hiện được chức năng của hệ thống, phân rã chi tiết đủ để thể hiện được các chức năng.</w:t>
             </w:r>
           </w:p>
           <w:p>
@@ -2932,13 +2828,8 @@
                 <w:numId w:val="5"/>
               </w:numPr>
             </w:pPr>
-            <w:proofErr w:type="gramStart"/>
-            <w:r>
-              <w:t>Sơ</w:t>
-            </w:r>
-            <w:proofErr w:type="gramEnd"/>
-            <w:r>
-              <w:t xml:space="preserve"> đồ lớp: Các lớp phải được chia thành các pakage.</w:t>
+            <w:r>
+              <w:t>Sơ đồ lớp: Các lớp phải được chia thành các pakage.</w:t>
             </w:r>
           </w:p>
           <w:p>
@@ -3046,16 +2937,18 @@
       <w:r>
         <w:t>Quick Test Pro: kiểm thử tích hợp, giao diện, v.v</w:t>
       </w:r>
+      <w:bookmarkStart w:id="4" w:name="_GoBack"/>
+      <w:bookmarkEnd w:id="4"/>
     </w:p>
     <w:p>
       <w:pPr>
         <w:pStyle w:val="Heading1"/>
       </w:pPr>
-      <w:bookmarkStart w:id="4" w:name="_Toc396152720"/>
+      <w:bookmarkStart w:id="5" w:name="_Toc396152720"/>
       <w:r>
         <w:t>Quản lý rủi ro</w:t>
       </w:r>
-      <w:bookmarkEnd w:id="4"/>
+      <w:bookmarkEnd w:id="5"/>
     </w:p>
     <w:tbl>
       <w:tblPr>
@@ -3074,7 +2967,7 @@
         <w:tc>
           <w:tcPr>
             <w:tcW w:w="413" w:type="pct"/>
-            <w:shd w:val="clear" w:color="auto" w:fill="F8F8F8" w:themeFill="background2"/>
+            <w:shd w:val="clear" w:color="auto" w:fill="6E6E6E" w:themeFill="accent1" w:themeFillShade="80"/>
           </w:tcPr>
           <w:p>
             <w:pPr>
@@ -3088,7 +2981,7 @@
         <w:tc>
           <w:tcPr>
             <w:tcW w:w="1235" w:type="pct"/>
-            <w:shd w:val="clear" w:color="auto" w:fill="F8F8F8" w:themeFill="background2"/>
+            <w:shd w:val="clear" w:color="auto" w:fill="6E6E6E" w:themeFill="accent1" w:themeFillShade="80"/>
           </w:tcPr>
           <w:p>
             <w:pPr>
@@ -3102,7 +2995,7 @@
         <w:tc>
           <w:tcPr>
             <w:tcW w:w="583" w:type="pct"/>
-            <w:shd w:val="clear" w:color="auto" w:fill="F8F8F8" w:themeFill="background2"/>
+            <w:shd w:val="clear" w:color="auto" w:fill="6E6E6E" w:themeFill="accent1" w:themeFillShade="80"/>
           </w:tcPr>
           <w:p>
             <w:pPr>
@@ -3116,7 +3009,7 @@
         <w:tc>
           <w:tcPr>
             <w:tcW w:w="1506" w:type="pct"/>
-            <w:shd w:val="clear" w:color="auto" w:fill="F8F8F8" w:themeFill="background2"/>
+            <w:shd w:val="clear" w:color="auto" w:fill="6E6E6E" w:themeFill="accent1" w:themeFillShade="80"/>
           </w:tcPr>
           <w:p>
             <w:pPr>
@@ -3130,7 +3023,7 @@
         <w:tc>
           <w:tcPr>
             <w:tcW w:w="1263" w:type="pct"/>
-            <w:shd w:val="clear" w:color="auto" w:fill="F8F8F8" w:themeFill="background2"/>
+            <w:shd w:val="clear" w:color="auto" w:fill="6E6E6E" w:themeFill="accent1" w:themeFillShade="80"/>
           </w:tcPr>
           <w:p>
             <w:pPr>
@@ -3147,7 +3040,7 @@
           <w:tcPr>
             <w:tcW w:w="3737" w:type="pct"/>
             <w:gridSpan w:val="4"/>
-            <w:shd w:val="clear" w:color="auto" w:fill="FFFF00"/>
+            <w:shd w:val="clear" w:color="auto" w:fill="D9D9D9" w:themeFill="background1" w:themeFillShade="D9"/>
           </w:tcPr>
           <w:p>
             <w:pPr>
@@ -3316,7 +3209,7 @@
           <w:tcPr>
             <w:tcW w:w="3737" w:type="pct"/>
             <w:gridSpan w:val="4"/>
-            <w:shd w:val="clear" w:color="auto" w:fill="FFFF00"/>
+            <w:shd w:val="clear" w:color="auto" w:fill="D9D9D9" w:themeFill="background1" w:themeFillShade="D9"/>
           </w:tcPr>
           <w:p>
             <w:pPr>
@@ -3481,7 +3374,7 @@
           <w:tcPr>
             <w:tcW w:w="3737" w:type="pct"/>
             <w:gridSpan w:val="4"/>
-            <w:shd w:val="clear" w:color="auto" w:fill="FFFF00"/>
+            <w:shd w:val="clear" w:color="auto" w:fill="D9D9D9" w:themeFill="background1" w:themeFillShade="D9"/>
           </w:tcPr>
           <w:p>
             <w:pPr>
@@ -3532,15 +3425,7 @@
               <w:spacing w:after="160"/>
             </w:pPr>
             <w:r>
-              <w:t xml:space="preserve">Không đồng nhất trong việc đặt tên biến cũng như </w:t>
-            </w:r>
-            <w:proofErr w:type="gramStart"/>
-            <w:r>
-              <w:t>tên  hàm</w:t>
-            </w:r>
-            <w:proofErr w:type="gramEnd"/>
-            <w:r>
-              <w:t>…</w:t>
+              <w:t>Không đồng nhất trong việc đặt tên biến cũng như tên  hàm…</w:t>
             </w:r>
           </w:p>
         </w:tc>
@@ -3566,15 +3451,7 @@
               <w:spacing w:after="160"/>
             </w:pPr>
             <w:r>
-              <w:t xml:space="preserve">Cần có quy ước đặt tên hàm, biến do nhóm quy </w:t>
-            </w:r>
-            <w:proofErr w:type="gramStart"/>
-            <w:r>
-              <w:t>định(</w:t>
-            </w:r>
-            <w:proofErr w:type="gramEnd"/>
-            <w:r>
-              <w:t>có thể tham khảo các chuẩn đặt tên ….)</w:t>
+              <w:t>Cần có quy ước đặt tên hàm, biến do nhóm quy định(có thể tham khảo các chuẩn đặt tên ….)</w:t>
             </w:r>
           </w:p>
         </w:tc>
@@ -3682,15 +3559,7 @@
               <w:spacing w:after="160"/>
             </w:pPr>
             <w:r>
-              <w:t xml:space="preserve">Chậm trễ trong tiến độ do vấn đề cá </w:t>
-            </w:r>
-            <w:proofErr w:type="gramStart"/>
-            <w:r>
-              <w:t>nhân(</w:t>
-            </w:r>
-            <w:proofErr w:type="gramEnd"/>
-            <w:r>
-              <w:t xml:space="preserve"> về quê, bệnh…..)</w:t>
+              <w:t>Chậm trễ trong tiến độ do vấn đề cá nhân( về quê, bệnh…..)</w:t>
             </w:r>
           </w:p>
         </w:tc>
@@ -3806,7 +3675,7 @@
           <w:tcPr>
             <w:tcW w:w="3737" w:type="pct"/>
             <w:gridSpan w:val="4"/>
-            <w:shd w:val="clear" w:color="auto" w:fill="FFFF00"/>
+            <w:shd w:val="clear" w:color="auto" w:fill="D9D9D9" w:themeFill="background1" w:themeFillShade="D9"/>
           </w:tcPr>
           <w:p>
             <w:pPr>
@@ -3908,6 +3777,62 @@
             <w:r>
               <w:lastRenderedPageBreak/>
               <w:t>kế hoạch.</w:t>
+            </w:r>
+          </w:p>
+        </w:tc>
+      </w:tr>
+      <w:tr>
+        <w:tc>
+          <w:tcPr>
+            <w:tcW w:w="413" w:type="pct"/>
+          </w:tcPr>
+          <w:p>
+            <w:r>
+              <w:lastRenderedPageBreak/>
+              <w:t>2</w:t>
+            </w:r>
+          </w:p>
+        </w:tc>
+        <w:tc>
+          <w:tcPr>
+            <w:tcW w:w="1235" w:type="pct"/>
+          </w:tcPr>
+          <w:p>
+            <w:r>
+              <w:t>Phần mềm không tương thích khi thay đổi môi trường hoạt động( phần cứng, hệ điều hành).</w:t>
+            </w:r>
+          </w:p>
+        </w:tc>
+        <w:tc>
+          <w:tcPr>
+            <w:tcW w:w="583" w:type="pct"/>
+          </w:tcPr>
+          <w:p>
+            <w:r>
+              <w:t>Trung bình</w:t>
+            </w:r>
+          </w:p>
+        </w:tc>
+        <w:tc>
+          <w:tcPr>
+            <w:tcW w:w="1506" w:type="pct"/>
+          </w:tcPr>
+          <w:p>
+            <w:r>
+              <w:t>Khi phỏng vấn cần chú ý yếu tố môi trường hoạt động của phần mềm mà khách hàng có thê cung cấp (phần cứng, hệ điều hành)</w:t>
+            </w:r>
+            <w:r>
+              <w:t>.</w:t>
+            </w:r>
+          </w:p>
+        </w:tc>
+        <w:tc>
+          <w:tcPr>
+            <w:tcW w:w="1263" w:type="pct"/>
+          </w:tcPr>
+          <w:p>
+            <w:r>
+              <w:t>Tiến hành cải tiến phần mềm để phù hợp với môi trường làm việc mới.</w:t>
             </w:r>
           </w:p>
         </w:tc>
@@ -3918,11 +3843,11 @@
       <w:pPr>
         <w:pStyle w:val="Heading1"/>
       </w:pPr>
-      <w:bookmarkStart w:id="5" w:name="_Toc396152721"/>
+      <w:bookmarkStart w:id="6" w:name="_Toc396152721"/>
       <w:r>
         <w:t>Quản lý cấu hình</w:t>
       </w:r>
-      <w:bookmarkEnd w:id="5"/>
+      <w:bookmarkEnd w:id="6"/>
     </w:p>
     <w:p>
       <w:pPr>
@@ -4267,7 +4192,7 @@
           </mc:Choice>
           <mc:Fallback>
             <w:pict>
-              <v:group id="Group 2" o:spid="_x0000_s1026" style="position:absolute;margin-left:62.25pt;margin-top:2.3pt;width:327.75pt;height:64.5pt;z-index:251659264" coordsize="41624,8191" o:gfxdata="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">
+              <v:group w14:anchorId="2F313AD9" id="Group 2" o:spid="_x0000_s1026" style="position:absolute;margin-left:62.25pt;margin-top:2.3pt;width:327.75pt;height:64.5pt;z-index:251659264" coordsize="41624,8191" o:gfxdata="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">
                 <v:rect id="Rectangle 1" o:spid="_x0000_s1027" style="position:absolute;left:16192;width:10478;height:3048;visibility:visible;mso-wrap-style:square;v-text-anchor:middle" o:gfxdata="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" fillcolor="#ddd [3204]" strokecolor="#6e6e6e [1604]" strokeweight="1pt">
                   <v:textbox>
                     <w:txbxContent>
@@ -4479,23 +4404,7 @@
           <w:rFonts w:ascii="Arial" w:hAnsi="Arial" w:cs="Arial"/>
           <w:szCs w:val="24"/>
         </w:rPr>
-        <w:t xml:space="preserve">3. Người thủ </w:t>
-      </w:r>
-      <w:proofErr w:type="gramStart"/>
-      <w:r>
-        <w:rPr>
-          <w:rFonts w:ascii="Arial" w:hAnsi="Arial" w:cs="Arial"/>
-          <w:szCs w:val="24"/>
-        </w:rPr>
-        <w:t>thư</w:t>
-      </w:r>
-      <w:proofErr w:type="gramEnd"/>
-      <w:r>
-        <w:rPr>
-          <w:rFonts w:ascii="Arial" w:hAnsi="Arial" w:cs="Arial"/>
-          <w:szCs w:val="24"/>
-        </w:rPr>
-        <w:t>: Lương Đức Duy.</w:t>
+        <w:t>3. Người thủ thư: Lương Đức Duy.</w:t>
       </w:r>
     </w:p>
     <w:p>
@@ -4535,18 +4444,8 @@
           <w:b/>
           <w:szCs w:val="24"/>
         </w:rPr>
-        <w:t xml:space="preserve"> </w:t>
-      </w:r>
-      <w:proofErr w:type="gramStart"/>
-      <w:r>
-        <w:rPr>
-          <w:rFonts w:ascii="Arial" w:hAnsi="Arial" w:cs="Arial"/>
-          <w:b/>
-          <w:szCs w:val="24"/>
-        </w:rPr>
-        <w:t>chung</w:t>
-      </w:r>
-      <w:proofErr w:type="gramEnd"/>
+        <w:t xml:space="preserve"> chung</w:t>
+      </w:r>
       <w:r>
         <w:rPr>
           <w:rFonts w:ascii="Arial" w:hAnsi="Arial" w:cs="Arial"/>
@@ -4577,33 +4476,8 @@
           <w:rFonts w:ascii="Arial" w:hAnsi="Arial" w:cs="Arial"/>
           <w:szCs w:val="24"/>
         </w:rPr>
-        <w:t xml:space="preserve">Sử dụng GitHub để quản lý cấu hình, các thành viên trong nhóm phải thông qua lịch biểu của nhóm Trưởng để update tài liệu đúng </w:t>
-      </w:r>
-      <w:proofErr w:type="gramStart"/>
-      <w:r>
-        <w:rPr>
-          <w:rFonts w:ascii="Arial" w:hAnsi="Arial" w:cs="Arial"/>
-          <w:szCs w:val="24"/>
-        </w:rPr>
-        <w:t>theo</w:t>
-      </w:r>
-      <w:proofErr w:type="gramEnd"/>
-      <w:r>
-        <w:rPr>
-          <w:rFonts w:ascii="Arial" w:hAnsi="Arial" w:cs="Arial"/>
-          <w:szCs w:val="24"/>
-        </w:rPr>
-        <w:t xml:space="preserve"> thời gian. </w:t>
-      </w:r>
-      <w:proofErr w:type="gramStart"/>
-      <w:r>
-        <w:rPr>
-          <w:rFonts w:ascii="Arial" w:hAnsi="Arial" w:cs="Arial"/>
-          <w:szCs w:val="24"/>
-        </w:rPr>
-        <w:t>Không được xóa bất kỳ tài liệu nào làm ảnh hưởng tới công việc của nhóm.</w:t>
-      </w:r>
-      <w:proofErr w:type="gramEnd"/>
+        <w:t>Sử dụng GitHub để quản lý cấu hình, các thành viên trong nhóm phải thông qua lịch biểu của nhóm Trưởng để update tài liệu đúng theo thời gian. Không được xóa bất kỳ tài liệu nào làm ảnh hưởng tới công việc của nhóm.</w:t>
+      </w:r>
     </w:p>
     <w:p>
       <w:pPr>
@@ -4619,23 +4493,7 @@
           <w:rFonts w:ascii="Arial" w:hAnsi="Arial" w:cs="Arial"/>
           <w:szCs w:val="24"/>
         </w:rPr>
-        <w:t xml:space="preserve">Công việc của thành viên nào thì thao tác trên tài liệu trong </w:t>
-      </w:r>
-      <w:proofErr w:type="gramStart"/>
-      <w:r>
-        <w:rPr>
-          <w:rFonts w:ascii="Arial" w:hAnsi="Arial" w:cs="Arial"/>
-          <w:szCs w:val="24"/>
-        </w:rPr>
-        <w:t>thư</w:t>
-      </w:r>
-      <w:proofErr w:type="gramEnd"/>
-      <w:r>
-        <w:rPr>
-          <w:rFonts w:ascii="Arial" w:hAnsi="Arial" w:cs="Arial"/>
-          <w:szCs w:val="24"/>
-        </w:rPr>
-        <w:t xml:space="preserve"> mục của thành viên đó.  </w:t>
+        <w:t xml:space="preserve">Công việc của thành viên nào thì thao tác trên tài liệu trong thư mục của thành viên đó.  </w:t>
       </w:r>
     </w:p>
     <w:p>
@@ -4704,23 +4562,7 @@
           <w:rFonts w:ascii="Arial" w:hAnsi="Arial" w:cs="Arial"/>
           <w:szCs w:val="24"/>
         </w:rPr>
-        <w:t xml:space="preserve">- Cấu trúc </w:t>
-      </w:r>
-      <w:proofErr w:type="gramStart"/>
-      <w:r>
-        <w:rPr>
-          <w:rFonts w:ascii="Arial" w:hAnsi="Arial" w:cs="Arial"/>
-          <w:szCs w:val="24"/>
-        </w:rPr>
-        <w:t>thư</w:t>
-      </w:r>
-      <w:proofErr w:type="gramEnd"/>
-      <w:r>
-        <w:rPr>
-          <w:rFonts w:ascii="Arial" w:hAnsi="Arial" w:cs="Arial"/>
-          <w:szCs w:val="24"/>
-        </w:rPr>
-        <w:t xml:space="preserve"> mục: NienLuan4/TaiLieu/Project Vision/Project_Vision.docx</w:t>
+        <w:t>- Cấu trúc thư mục: NienLuan4/TaiLieu/Project Vision/Project_Vision.docx</w:t>
       </w:r>
     </w:p>
     <w:p>
@@ -4752,6 +4594,7 @@
           <w:rFonts w:ascii="Arial" w:hAnsi="Arial" w:cs="Arial"/>
           <w:szCs w:val="24"/>
         </w:rPr>
+        <w:lastRenderedPageBreak/>
         <w:t xml:space="preserve">- Thuộc tính: </w:t>
       </w:r>
     </w:p>
@@ -4836,7 +4679,6 @@
           <w:rFonts w:ascii="Arial" w:hAnsi="Arial" w:cs="Arial"/>
           <w:szCs w:val="24"/>
         </w:rPr>
-        <w:lastRenderedPageBreak/>
         <w:t>Những người chịu trách nhiệm:  Lương Đức Duy, Ngô Minh Phương, Nguyễn Hoàng Đông.</w:t>
       </w:r>
     </w:p>
@@ -4879,21 +4721,7 @@
         <w:rPr>
           <w:rFonts w:ascii="Arial" w:hAnsi="Arial" w:cs="Arial"/>
         </w:rPr>
-        <w:t xml:space="preserve">- Cấu trúc </w:t>
-      </w:r>
-      <w:proofErr w:type="gramStart"/>
-      <w:r>
-        <w:rPr>
-          <w:rFonts w:ascii="Arial" w:hAnsi="Arial" w:cs="Arial"/>
-        </w:rPr>
-        <w:t>thư</w:t>
-      </w:r>
-      <w:proofErr w:type="gramEnd"/>
-      <w:r>
-        <w:rPr>
-          <w:rFonts w:ascii="Arial" w:hAnsi="Arial" w:cs="Arial"/>
-        </w:rPr>
-        <w:t xml:space="preserve"> mục: NienLuan4/TaiLieu/Guide document / Tài liệu hướng dẫn sử dụng phần mềm.docx</w:t>
+        <w:t>- Cấu trúc thư mục: NienLuan4/TaiLieu/Guide document / Tài liệu hướng dẫn sử dụng phần mềm.docx</w:t>
       </w:r>
     </w:p>
     <w:p>
@@ -5005,15 +4833,7 @@
         <w:t>4.2.</w:t>
       </w:r>
       <w:r>
-        <w:t xml:space="preserve">3 Bản đặc </w:t>
-      </w:r>
-      <w:proofErr w:type="gramStart"/>
-      <w:r>
-        <w:t>tả  yêu</w:t>
-      </w:r>
-      <w:proofErr w:type="gramEnd"/>
-      <w:r>
-        <w:t xml:space="preserve"> cầu</w:t>
+        <w:t>3 Bản đặc tả  yêu cầu</w:t>
       </w:r>
     </w:p>
     <w:p>
@@ -5051,21 +4871,7 @@
         <w:rPr>
           <w:rFonts w:ascii="Arial" w:hAnsi="Arial" w:cs="Arial"/>
         </w:rPr>
-        <w:t xml:space="preserve">- Cấu trúc </w:t>
-      </w:r>
-      <w:proofErr w:type="gramStart"/>
-      <w:r>
-        <w:rPr>
-          <w:rFonts w:ascii="Arial" w:hAnsi="Arial" w:cs="Arial"/>
-        </w:rPr>
-        <w:t>thư</w:t>
-      </w:r>
-      <w:proofErr w:type="gramEnd"/>
-      <w:r>
-        <w:rPr>
-          <w:rFonts w:ascii="Arial" w:hAnsi="Arial" w:cs="Arial"/>
-        </w:rPr>
-        <w:t xml:space="preserve"> mục: NienLuan4/TaiLieu/SRS/ </w:t>
+        <w:t xml:space="preserve">- Cấu trúc thư mục: NienLuan4/TaiLieu/SRS/ </w:t>
       </w:r>
       <w:r>
         <w:rPr>
@@ -5257,23 +5063,7 @@
           <w:rFonts w:ascii="Arial" w:hAnsi="Arial" w:cs="Arial"/>
           <w:spacing w:val="-6"/>
         </w:rPr>
-        <w:t>NienLuan4/TaiLieu/</w:t>
-      </w:r>
-      <w:proofErr w:type="gramStart"/>
-      <w:r>
-        <w:rPr>
-          <w:rFonts w:ascii="Arial" w:hAnsi="Arial" w:cs="Arial"/>
-          <w:spacing w:val="-6"/>
-        </w:rPr>
-        <w:t>User  Interface</w:t>
-      </w:r>
-      <w:proofErr w:type="gramEnd"/>
-      <w:r>
-        <w:rPr>
-          <w:rFonts w:ascii="Arial" w:hAnsi="Arial" w:cs="Arial"/>
-          <w:spacing w:val="-6"/>
-        </w:rPr>
-        <w:t xml:space="preserve"> Design/User_Interface_Design .docx</w:t>
+        <w:t>NienLuan4/TaiLieu/User  Interface Design/User_Interface_Design .docx</w:t>
       </w:r>
     </w:p>
     <w:p>
@@ -5339,6 +5129,7 @@
         <w:rPr>
           <w:rFonts w:ascii="Arial" w:hAnsi="Arial" w:cs="Arial"/>
         </w:rPr>
+        <w:lastRenderedPageBreak/>
         <w:t>Kiểu file: .docx, .xlsx</w:t>
       </w:r>
     </w:p>
@@ -5382,7 +5173,6 @@
     </w:p>
     <w:p>
       <w:r>
-        <w:lastRenderedPageBreak/>
         <w:t>4.2.</w:t>
       </w:r>
       <w:r>
@@ -5441,21 +5231,7 @@
         <w:rPr>
           <w:rFonts w:ascii="Arial" w:hAnsi="Arial" w:cs="Arial"/>
         </w:rPr>
-        <w:t xml:space="preserve">- Cấu trúc </w:t>
-      </w:r>
-      <w:proofErr w:type="gramStart"/>
-      <w:r>
-        <w:rPr>
-          <w:rFonts w:ascii="Arial" w:hAnsi="Arial" w:cs="Arial"/>
-        </w:rPr>
-        <w:t>thư</w:t>
-      </w:r>
-      <w:proofErr w:type="gramEnd"/>
-      <w:r>
-        <w:rPr>
-          <w:rFonts w:ascii="Arial" w:hAnsi="Arial" w:cs="Arial"/>
-        </w:rPr>
-        <w:t xml:space="preserve"> mục: NienLuan4/TaiLieu/Database Design /Database_Design .docx</w:t>
+        <w:t>- Cấu trúc thư mục: NienLuan4/TaiLieu/Database Design /Database_Design .docx</w:t>
       </w:r>
     </w:p>
     <w:p>
@@ -5611,21 +5387,7 @@
         <w:rPr>
           <w:rFonts w:ascii="Arial" w:hAnsi="Arial" w:cs="Arial"/>
         </w:rPr>
-        <w:t xml:space="preserve">- Cấu trúc </w:t>
-      </w:r>
-      <w:proofErr w:type="gramStart"/>
-      <w:r>
-        <w:rPr>
-          <w:rFonts w:ascii="Arial" w:hAnsi="Arial" w:cs="Arial"/>
-        </w:rPr>
-        <w:t>thư</w:t>
-      </w:r>
-      <w:proofErr w:type="gramEnd"/>
-      <w:r>
-        <w:rPr>
-          <w:rFonts w:ascii="Arial" w:hAnsi="Arial" w:cs="Arial"/>
-        </w:rPr>
-        <w:t xml:space="preserve"> mục: NienLuan4/TaiLieu/Lịch Phân Công /LichPhanCong .docx</w:t>
+        <w:t>- Cấu trúc thư mục: NienLuan4/TaiLieu/Lịch Phân Công /LichPhanCong .docx</w:t>
       </w:r>
     </w:p>
     <w:p>
@@ -5777,23 +5539,7 @@
           <w:rFonts w:ascii="Arial" w:hAnsi="Arial" w:cs="Arial"/>
           <w:sz w:val="26"/>
         </w:rPr>
-        <w:t xml:space="preserve">- Cấu trúc </w:t>
-      </w:r>
-      <w:proofErr w:type="gramStart"/>
-      <w:r>
-        <w:rPr>
-          <w:rFonts w:ascii="Arial" w:hAnsi="Arial" w:cs="Arial"/>
-          <w:sz w:val="26"/>
-        </w:rPr>
-        <w:t>thư</w:t>
-      </w:r>
-      <w:proofErr w:type="gramEnd"/>
-      <w:r>
-        <w:rPr>
-          <w:rFonts w:ascii="Arial" w:hAnsi="Arial" w:cs="Arial"/>
-          <w:sz w:val="26"/>
-        </w:rPr>
-        <w:t xml:space="preserve"> mục: </w:t>
+        <w:t xml:space="preserve">- Cấu trúc thư mục: </w:t>
       </w:r>
       <w:r>
         <w:rPr>
@@ -5957,6 +5703,7 @@
           <w:rFonts w:ascii="Arial" w:hAnsi="Arial" w:cs="Arial"/>
           <w:sz w:val="26"/>
         </w:rPr>
+        <w:lastRenderedPageBreak/>
         <w:t>Những người chịu trách nhiệm:  Lương Đức Duy, Ngô Minh Phương, Nguyễn Hoàng Đông.</w:t>
       </w:r>
     </w:p>
@@ -5987,7 +5734,6 @@
           <w:szCs w:val="24"/>
           <w:shd w:val="clear" w:color="auto" w:fill="FFFFFF"/>
         </w:rPr>
-        <w:lastRenderedPageBreak/>
         <w:t>- Tên: Bản phẩn tích yêu cầu (Analyzing Requirements)</w:t>
       </w:r>
     </w:p>
@@ -6004,23 +5750,7 @@
           <w:rFonts w:ascii="Arial" w:hAnsi="Arial" w:cs="Arial"/>
           <w:szCs w:val="24"/>
         </w:rPr>
-        <w:t xml:space="preserve">- Cấu trúc </w:t>
-      </w:r>
-      <w:proofErr w:type="gramStart"/>
-      <w:r>
-        <w:rPr>
-          <w:rFonts w:ascii="Arial" w:hAnsi="Arial" w:cs="Arial"/>
-          <w:szCs w:val="24"/>
-        </w:rPr>
-        <w:t>thư</w:t>
-      </w:r>
-      <w:proofErr w:type="gramEnd"/>
-      <w:r>
-        <w:rPr>
-          <w:rFonts w:ascii="Arial" w:hAnsi="Arial" w:cs="Arial"/>
-          <w:szCs w:val="24"/>
-        </w:rPr>
-        <w:t xml:space="preserve"> mục: NienLuan4/TaiLieu/</w:t>
+        <w:t>- Cấu trúc thư mục: NienLuan4/TaiLieu/</w:t>
       </w:r>
       <w:r>
         <w:rPr>
@@ -6174,13 +5904,8 @@
         <w:t>4.2.</w:t>
       </w:r>
       <w:r>
-        <w:t xml:space="preserve">9 </w:t>
-      </w:r>
-      <w:proofErr w:type="gramStart"/>
-      <w:r>
-        <w:t>Source  Code</w:t>
-      </w:r>
-      <w:proofErr w:type="gramEnd"/>
+        <w:t>9 Source  Code</w:t>
+      </w:r>
     </w:p>
     <w:p>
       <w:pPr>
@@ -6217,21 +5942,7 @@
         <w:rPr>
           <w:rFonts w:ascii="Arial" w:hAnsi="Arial" w:cs="Arial"/>
         </w:rPr>
-        <w:t xml:space="preserve">- Cấu trúc </w:t>
-      </w:r>
-      <w:proofErr w:type="gramStart"/>
-      <w:r>
-        <w:rPr>
-          <w:rFonts w:ascii="Arial" w:hAnsi="Arial" w:cs="Arial"/>
-        </w:rPr>
-        <w:t>thư</w:t>
-      </w:r>
-      <w:proofErr w:type="gramEnd"/>
-      <w:r>
-        <w:rPr>
-          <w:rFonts w:ascii="Arial" w:hAnsi="Arial" w:cs="Arial"/>
-        </w:rPr>
-        <w:t xml:space="preserve"> mục: NienLuan4/</w:t>
+        <w:t>- Cấu trúc thư mục: NienLuan4/</w:t>
       </w:r>
       <w:r>
         <w:rPr>
@@ -6392,23 +6103,7 @@
           <w:rFonts w:ascii="Arial" w:hAnsi="Arial" w:cs="Arial"/>
           <w:szCs w:val="24"/>
         </w:rPr>
-        <w:t xml:space="preserve">- Cấu trúc </w:t>
-      </w:r>
-      <w:proofErr w:type="gramStart"/>
-      <w:r>
-        <w:rPr>
-          <w:rFonts w:ascii="Arial" w:hAnsi="Arial" w:cs="Arial"/>
-          <w:szCs w:val="24"/>
-        </w:rPr>
-        <w:t>thư</w:t>
-      </w:r>
-      <w:proofErr w:type="gramEnd"/>
-      <w:r>
-        <w:rPr>
-          <w:rFonts w:ascii="Arial" w:hAnsi="Arial" w:cs="Arial"/>
-          <w:szCs w:val="24"/>
-        </w:rPr>
-        <w:t xml:space="preserve"> mục: NienLuan4/Database/</w:t>
+        <w:t>- Cấu trúc thư mục: NienLuan4/Database/</w:t>
       </w:r>
     </w:p>
     <w:p>
@@ -6544,6 +6239,7 @@
         <w:rPr>
           <w:rFonts w:ascii="Arial" w:hAnsi="Arial" w:cs="Arial"/>
         </w:rPr>
+        <w:lastRenderedPageBreak/>
         <w:t>4.3 Quản lý phát hành và phân phối</w:t>
       </w:r>
     </w:p>
@@ -6562,23 +6258,7 @@
           <w:rFonts w:ascii="Arial" w:hAnsi="Arial" w:cs="Arial"/>
           <w:szCs w:val="24"/>
         </w:rPr>
-        <w:t xml:space="preserve">Việc bàn giao, phân phối các sản phẩm ra ngoài dự </w:t>
-      </w:r>
-      <w:proofErr w:type="gramStart"/>
-      <w:r>
-        <w:rPr>
-          <w:rFonts w:ascii="Arial" w:hAnsi="Arial" w:cs="Arial"/>
-          <w:szCs w:val="24"/>
-        </w:rPr>
-        <w:t>án</w:t>
-      </w:r>
-      <w:proofErr w:type="gramEnd"/>
-      <w:r>
-        <w:rPr>
-          <w:rFonts w:ascii="Arial" w:hAnsi="Arial" w:cs="Arial"/>
-          <w:szCs w:val="24"/>
-        </w:rPr>
-        <w:t xml:space="preserve"> được gọi là phát hành sản phẩm. </w:t>
+        <w:t xml:space="preserve">Việc bàn giao, phân phối các sản phẩm ra ngoài dự án được gọi là phát hành sản phẩm. </w:t>
       </w:r>
     </w:p>
     <w:p>
@@ -6591,22 +6271,12 @@
           <w:szCs w:val="24"/>
         </w:rPr>
       </w:pPr>
-      <w:proofErr w:type="gramStart"/>
-      <w:r>
-        <w:rPr>
-          <w:rFonts w:ascii="Arial" w:hAnsi="Arial" w:cs="Arial"/>
-          <w:szCs w:val="24"/>
-        </w:rPr>
-        <w:lastRenderedPageBreak/>
-        <w:t>Trước khi phát hành sản phẩm, người chịu trách nhiệm phát hành chuẩn bị bản mô tả thành phần sản phẩm phải cung cấp những thông tin cần thiết về sản phẩm được phát hành cho những người liên quan.</w:t>
-      </w:r>
-      <w:proofErr w:type="gramEnd"/>
-      <w:r>
-        <w:rPr>
-          <w:rFonts w:ascii="Arial" w:hAnsi="Arial" w:cs="Arial"/>
-          <w:szCs w:val="24"/>
-        </w:rPr>
-        <w:t xml:space="preserve"> Thông tin đó bao gồm: ngày phát hành, tên sản phẩm, mục đích của đợt phát hành, hướng dẫn sử dụng, và các thông tin khác như giới thiệu tóm tắt về sản phẩm, dấu hiệu nhận biết sản phẩm, những điều cần chú ý, nếu cần. </w:t>
+      <w:r>
+        <w:rPr>
+          <w:rFonts w:ascii="Arial" w:hAnsi="Arial" w:cs="Arial"/>
+          <w:szCs w:val="24"/>
+        </w:rPr>
+        <w:t xml:space="preserve">Trước khi phát hành sản phẩm, người chịu trách nhiệm phát hành chuẩn bị bản mô tả thành phần sản phẩm phải cung cấp những thông tin cần thiết về sản phẩm được phát hành cho những người liên quan. Thông tin đó bao gồm: ngày phát hành, tên sản phẩm, mục đích của đợt phát hành, hướng dẫn sử dụng, và các thông tin khác như giới thiệu tóm tắt về sản phẩm, dấu hiệu nhận biết sản phẩm, những điều cần chú ý, nếu cần. </w:t>
       </w:r>
     </w:p>
     <w:p>
@@ -6708,23 +6378,7 @@
           <w:rFonts w:ascii="Arial" w:hAnsi="Arial" w:cs="Arial"/>
           <w:szCs w:val="24"/>
         </w:rPr>
-        <w:t xml:space="preserve">Việc sử dụng các biểu mẫu này sẽ do quản trị dự </w:t>
-      </w:r>
-      <w:proofErr w:type="gramStart"/>
-      <w:r>
-        <w:rPr>
-          <w:rFonts w:ascii="Arial" w:hAnsi="Arial" w:cs="Arial"/>
-          <w:szCs w:val="24"/>
-        </w:rPr>
-        <w:t>án</w:t>
-      </w:r>
-      <w:proofErr w:type="gramEnd"/>
-      <w:r>
-        <w:rPr>
-          <w:rFonts w:ascii="Arial" w:hAnsi="Arial" w:cs="Arial"/>
-          <w:szCs w:val="24"/>
-        </w:rPr>
-        <w:t xml:space="preserve"> quyết định. </w:t>
+        <w:t xml:space="preserve">Việc sử dụng các biểu mẫu này sẽ do quản trị dự án quyết định. </w:t>
       </w:r>
     </w:p>
     <w:p>
@@ -7121,6 +6775,7 @@
                 <w:rFonts w:ascii="Arial" w:hAnsi="Arial" w:cs="Arial"/>
                 <w:szCs w:val="24"/>
               </w:rPr>
+              <w:lastRenderedPageBreak/>
               <w:t>Hoàn thành</w:t>
             </w:r>
           </w:p>
@@ -7145,6 +6800,7 @@
                 <w:rFonts w:ascii="Arial" w:hAnsi="Arial" w:cs="Arial"/>
                 <w:szCs w:val="24"/>
               </w:rPr>
+              <w:lastRenderedPageBreak/>
               <w:t>7</w:t>
             </w:r>
           </w:p>
@@ -7216,7 +6872,6 @@
                 <w:rFonts w:ascii="Arial" w:hAnsi="Arial" w:cs="Arial"/>
                 <w:szCs w:val="24"/>
               </w:rPr>
-              <w:lastRenderedPageBreak/>
               <w:t>- Bản thiết kế cơ sở dữ liệu</w:t>
             </w:r>
           </w:p>
@@ -7239,7 +6894,6 @@
                 <w:rFonts w:ascii="Arial" w:hAnsi="Arial" w:cs="Arial"/>
                 <w:szCs w:val="24"/>
               </w:rPr>
-              <w:lastRenderedPageBreak/>
               <w:t>Hoàn thành</w:t>
             </w:r>
           </w:p>
@@ -7264,7 +6918,6 @@
                 <w:rFonts w:ascii="Arial" w:hAnsi="Arial" w:cs="Arial"/>
                 <w:szCs w:val="24"/>
               </w:rPr>
-              <w:lastRenderedPageBreak/>
               <w:t>8-10</w:t>
             </w:r>
           </w:p>
@@ -7639,34 +7292,7 @@
           <w:sz w:val="20"/>
           <w:szCs w:val="20"/>
         </w:rPr>
-        <w:t>5</w:t>
-      </w:r>
-      <w:r>
-        <w:rPr>
-          <w:rFonts w:ascii="Segoe UI" w:hAnsi="Segoe UI" w:cs="Segoe UI"/>
-          <w:color w:val="454545"/>
-          <w:sz w:val="20"/>
-          <w:szCs w:val="20"/>
-        </w:rPr>
-        <w:t xml:space="preserve"> GB (32 bit) hoặc </w:t>
-      </w:r>
-      <w:r>
-        <w:rPr>
-          <w:rFonts w:ascii="Segoe UI" w:hAnsi="Segoe UI" w:cs="Segoe UI"/>
-          <w:color w:val="454545"/>
-          <w:sz w:val="20"/>
-          <w:szCs w:val="20"/>
-        </w:rPr>
-        <w:t>7</w:t>
-      </w:r>
-      <w:r>
-        <w:rPr>
-          <w:rFonts w:ascii="Segoe UI" w:hAnsi="Segoe UI" w:cs="Segoe UI"/>
-          <w:color w:val="454545"/>
-          <w:sz w:val="20"/>
-          <w:szCs w:val="20"/>
-        </w:rPr>
-        <w:t xml:space="preserve"> GB (64 bit)</w:t>
+        <w:t>5 GB (32 bit) hoặc 7 GB (64 bit)</w:t>
       </w:r>
     </w:p>
     <w:p>
@@ -7700,8 +7326,6 @@
       <w:r>
         <w:t xml:space="preserve"> GitHub</w:t>
       </w:r>
-      <w:bookmarkStart w:id="6" w:name="_GoBack"/>
-      <w:bookmarkEnd w:id="6"/>
     </w:p>
     <w:p>
       <w:pPr>
@@ -7933,8 +7557,8 @@
     </w:p>
     <w:p/>
     <w:sectPr>
-      <w:headerReference w:type="default" r:id="rId9"/>
-      <w:footerReference w:type="default" r:id="rId10"/>
+      <w:headerReference w:type="default" r:id="rId8"/>
+      <w:footerReference w:type="default" r:id="rId9"/>
       <w:pgSz w:w="12240" w:h="15840"/>
       <w:pgMar w:top="1440" w:right="1440" w:bottom="1440" w:left="1440" w:header="720" w:footer="720" w:gutter="0"/>
       <w:cols w:space="720"/>
@@ -7946,7 +7570,7 @@
 </file>
 
 <file path=word/endnotes.xml><?xml version="1.0" encoding="utf-8"?>
-<w:endnotes xmlns:wpc="http://schemas.microsoft.com/office/word/2010/wordprocessingCanvas" xmlns:mc="http://schemas.openxmlformats.org/markup-compatibility/2006" xmlns:o="urn:schemas-microsoft-com:office:office" xmlns:r="http://schemas.openxmlformats.org/officeDocument/2006/relationships" xmlns:m="http://schemas.openxmlformats.org/officeDocument/2006/math" xmlns:v="urn:schemas-microsoft-com:vml" xmlns:wp14="http://schemas.microsoft.com/office/word/2010/wordprocessingDrawing" xmlns:wp="http://schemas.openxmlformats.org/drawingml/2006/wordprocessingDrawing" xmlns:w10="urn:schemas-microsoft-com:office:word" xmlns:w="http://schemas.openxmlformats.org/wordprocessingml/2006/main" xmlns:w14="http://schemas.microsoft.com/office/word/2010/wordml" xmlns:wpg="http://schemas.microsoft.com/office/word/2010/wordprocessingGroup" xmlns:wpi="http://schemas.microsoft.com/office/word/2010/wordprocessingInk" xmlns:wne="http://schemas.microsoft.com/office/word/2006/wordml" xmlns:wps="http://schemas.microsoft.com/office/word/2010/wordprocessingShape" mc:Ignorable="w14 wp14">
+<w:endnotes xmlns:wpc="http://schemas.microsoft.com/office/word/2010/wordprocessingCanvas" xmlns:mc="http://schemas.openxmlformats.org/markup-compatibility/2006" xmlns:o="urn:schemas-microsoft-com:office:office" xmlns:r="http://schemas.openxmlformats.org/officeDocument/2006/relationships" xmlns:m="http://schemas.openxmlformats.org/officeDocument/2006/math" xmlns:v="urn:schemas-microsoft-com:vml" xmlns:wp14="http://schemas.microsoft.com/office/word/2010/wordprocessingDrawing" xmlns:wp="http://schemas.openxmlformats.org/drawingml/2006/wordprocessingDrawing" xmlns:w10="urn:schemas-microsoft-com:office:word" xmlns:w="http://schemas.openxmlformats.org/wordprocessingml/2006/main" xmlns:w14="http://schemas.microsoft.com/office/word/2010/wordml" xmlns:w15="http://schemas.microsoft.com/office/word/2012/wordml" xmlns:wpg="http://schemas.microsoft.com/office/word/2010/wordprocessingGroup" xmlns:wpi="http://schemas.microsoft.com/office/word/2010/wordprocessingInk" xmlns:wne="http://schemas.microsoft.com/office/word/2006/wordml" xmlns:wps="http://schemas.microsoft.com/office/word/2010/wordprocessingShape" mc:Ignorable="w14 w15 wp14">
   <w:endnote w:type="separator" w:id="-1">
     <w:p>
       <w:pPr>
@@ -7971,7 +7595,7 @@
 </file>
 
 <file path=word/footer1.xml><?xml version="1.0" encoding="utf-8"?>
-<w:ftr xmlns:wpc="http://schemas.microsoft.com/office/word/2010/wordprocessingCanvas" xmlns:mc="http://schemas.openxmlformats.org/markup-compatibility/2006" xmlns:o="urn:schemas-microsoft-com:office:office" xmlns:r="http://schemas.openxmlformats.org/officeDocument/2006/relationships" xmlns:m="http://schemas.openxmlformats.org/officeDocument/2006/math" xmlns:v="urn:schemas-microsoft-com:vml" xmlns:wp14="http://schemas.microsoft.com/office/word/2010/wordprocessingDrawing" xmlns:wp="http://schemas.openxmlformats.org/drawingml/2006/wordprocessingDrawing" xmlns:w10="urn:schemas-microsoft-com:office:word" xmlns:w="http://schemas.openxmlformats.org/wordprocessingml/2006/main" xmlns:w14="http://schemas.microsoft.com/office/word/2010/wordml" xmlns:wpg="http://schemas.microsoft.com/office/word/2010/wordprocessingGroup" xmlns:wpi="http://schemas.microsoft.com/office/word/2010/wordprocessingInk" xmlns:wne="http://schemas.microsoft.com/office/word/2006/wordml" xmlns:wps="http://schemas.microsoft.com/office/word/2010/wordprocessingShape" mc:Ignorable="w14 wp14">
+<w:ftr xmlns:wpc="http://schemas.microsoft.com/office/word/2010/wordprocessingCanvas" xmlns:mc="http://schemas.openxmlformats.org/markup-compatibility/2006" xmlns:o="urn:schemas-microsoft-com:office:office" xmlns:r="http://schemas.openxmlformats.org/officeDocument/2006/relationships" xmlns:m="http://schemas.openxmlformats.org/officeDocument/2006/math" xmlns:v="urn:schemas-microsoft-com:vml" xmlns:wp14="http://schemas.microsoft.com/office/word/2010/wordprocessingDrawing" xmlns:wp="http://schemas.openxmlformats.org/drawingml/2006/wordprocessingDrawing" xmlns:w10="urn:schemas-microsoft-com:office:word" xmlns:w="http://schemas.openxmlformats.org/wordprocessingml/2006/main" xmlns:w14="http://schemas.microsoft.com/office/word/2010/wordml" xmlns:w15="http://schemas.microsoft.com/office/word/2012/wordml" xmlns:wpg="http://schemas.microsoft.com/office/word/2010/wordprocessingGroup" xmlns:wpi="http://schemas.microsoft.com/office/word/2010/wordprocessingInk" xmlns:wne="http://schemas.microsoft.com/office/word/2006/wordml" xmlns:wps="http://schemas.microsoft.com/office/word/2010/wordprocessingShape" mc:Ignorable="w14 w15 wp14">
   <w:p>
     <w:pPr>
       <w:pStyle w:val="Footer"/>
@@ -7993,7 +7617,7 @@
 </file>
 
 <file path=word/footnotes.xml><?xml version="1.0" encoding="utf-8"?>
-<w:footnotes xmlns:wpc="http://schemas.microsoft.com/office/word/2010/wordprocessingCanvas" xmlns:mc="http://schemas.openxmlformats.org/markup-compatibility/2006" xmlns:o="urn:schemas-microsoft-com:office:office" xmlns:r="http://schemas.openxmlformats.org/officeDocument/2006/relationships" xmlns:m="http://schemas.openxmlformats.org/officeDocument/2006/math" xmlns:v="urn:schemas-microsoft-com:vml" xmlns:wp14="http://schemas.microsoft.com/office/word/2010/wordprocessingDrawing" xmlns:wp="http://schemas.openxmlformats.org/drawingml/2006/wordprocessingDrawing" xmlns:w10="urn:schemas-microsoft-com:office:word" xmlns:w="http://schemas.openxmlformats.org/wordprocessingml/2006/main" xmlns:w14="http://schemas.microsoft.com/office/word/2010/wordml" xmlns:wpg="http://schemas.microsoft.com/office/word/2010/wordprocessingGroup" xmlns:wpi="http://schemas.microsoft.com/office/word/2010/wordprocessingInk" xmlns:wne="http://schemas.microsoft.com/office/word/2006/wordml" xmlns:wps="http://schemas.microsoft.com/office/word/2010/wordprocessingShape" mc:Ignorable="w14 wp14">
+<w:footnotes xmlns:wpc="http://schemas.microsoft.com/office/word/2010/wordprocessingCanvas" xmlns:mc="http://schemas.openxmlformats.org/markup-compatibility/2006" xmlns:o="urn:schemas-microsoft-com:office:office" xmlns:r="http://schemas.openxmlformats.org/officeDocument/2006/relationships" xmlns:m="http://schemas.openxmlformats.org/officeDocument/2006/math" xmlns:v="urn:schemas-microsoft-com:vml" xmlns:wp14="http://schemas.microsoft.com/office/word/2010/wordprocessingDrawing" xmlns:wp="http://schemas.openxmlformats.org/drawingml/2006/wordprocessingDrawing" xmlns:w10="urn:schemas-microsoft-com:office:word" xmlns:w="http://schemas.openxmlformats.org/wordprocessingml/2006/main" xmlns:w14="http://schemas.microsoft.com/office/word/2010/wordml" xmlns:w15="http://schemas.microsoft.com/office/word/2012/wordml" xmlns:wpg="http://schemas.microsoft.com/office/word/2010/wordprocessingGroup" xmlns:wpi="http://schemas.microsoft.com/office/word/2010/wordprocessingInk" xmlns:wne="http://schemas.microsoft.com/office/word/2006/wordml" xmlns:wps="http://schemas.microsoft.com/office/word/2010/wordprocessingShape" mc:Ignorable="w14 w15 wp14">
   <w:footnote w:type="separator" w:id="-1">
     <w:p>
       <w:pPr>
@@ -8018,7 +7642,7 @@
 </file>
 
 <file path=word/header1.xml><?xml version="1.0" encoding="utf-8"?>
-<w:hdr xmlns:wpc="http://schemas.microsoft.com/office/word/2010/wordprocessingCanvas" xmlns:mc="http://schemas.openxmlformats.org/markup-compatibility/2006" xmlns:o="urn:schemas-microsoft-com:office:office" xmlns:r="http://schemas.openxmlformats.org/officeDocument/2006/relationships" xmlns:m="http://schemas.openxmlformats.org/officeDocument/2006/math" xmlns:v="urn:schemas-microsoft-com:vml" xmlns:wp14="http://schemas.microsoft.com/office/word/2010/wordprocessingDrawing" xmlns:wp="http://schemas.openxmlformats.org/drawingml/2006/wordprocessingDrawing" xmlns:w10="urn:schemas-microsoft-com:office:word" xmlns:w="http://schemas.openxmlformats.org/wordprocessingml/2006/main" xmlns:w14="http://schemas.microsoft.com/office/word/2010/wordml" xmlns:wpg="http://schemas.microsoft.com/office/word/2010/wordprocessingGroup" xmlns:wpi="http://schemas.microsoft.com/office/word/2010/wordprocessingInk" xmlns:wne="http://schemas.microsoft.com/office/word/2006/wordml" xmlns:wps="http://schemas.microsoft.com/office/word/2010/wordprocessingShape" mc:Ignorable="w14 wp14">
+<w:hdr xmlns:wpc="http://schemas.microsoft.com/office/word/2010/wordprocessingCanvas" xmlns:mc="http://schemas.openxmlformats.org/markup-compatibility/2006" xmlns:o="urn:schemas-microsoft-com:office:office" xmlns:r="http://schemas.openxmlformats.org/officeDocument/2006/relationships" xmlns:m="http://schemas.openxmlformats.org/officeDocument/2006/math" xmlns:v="urn:schemas-microsoft-com:vml" xmlns:wp14="http://schemas.microsoft.com/office/word/2010/wordprocessingDrawing" xmlns:wp="http://schemas.openxmlformats.org/drawingml/2006/wordprocessingDrawing" xmlns:w10="urn:schemas-microsoft-com:office:word" xmlns:w="http://schemas.openxmlformats.org/wordprocessingml/2006/main" xmlns:w14="http://schemas.microsoft.com/office/word/2010/wordml" xmlns:w15="http://schemas.microsoft.com/office/word/2012/wordml" xmlns:wpg="http://schemas.microsoft.com/office/word/2010/wordprocessingGroup" xmlns:wpi="http://schemas.microsoft.com/office/word/2010/wordprocessingInk" xmlns:wne="http://schemas.microsoft.com/office/word/2006/wordml" xmlns:wps="http://schemas.microsoft.com/office/word/2010/wordprocessingShape" mc:Ignorable="w14 w15 wp14">
   <w:p>
     <w:pPr>
       <w:pStyle w:val="Header"/>
@@ -8137,7 +7761,7 @@
 </file>
 
 <file path=word/numbering.xml><?xml version="1.0" encoding="utf-8"?>
-<w:numbering xmlns:wpc="http://schemas.microsoft.com/office/word/2010/wordprocessingCanvas" xmlns:mc="http://schemas.openxmlformats.org/markup-compatibility/2006" xmlns:o="urn:schemas-microsoft-com:office:office" xmlns:r="http://schemas.openxmlformats.org/officeDocument/2006/relationships" xmlns:m="http://schemas.openxmlformats.org/officeDocument/2006/math" xmlns:v="urn:schemas-microsoft-com:vml" xmlns:wp14="http://schemas.microsoft.com/office/word/2010/wordprocessingDrawing" xmlns:wp="http://schemas.openxmlformats.org/drawingml/2006/wordprocessingDrawing" xmlns:w10="urn:schemas-microsoft-com:office:word" xmlns:w="http://schemas.openxmlformats.org/wordprocessingml/2006/main" xmlns:w14="http://schemas.microsoft.com/office/word/2010/wordml" xmlns:wpg="http://schemas.microsoft.com/office/word/2010/wordprocessingGroup" xmlns:wpi="http://schemas.microsoft.com/office/word/2010/wordprocessingInk" xmlns:wne="http://schemas.microsoft.com/office/word/2006/wordml" xmlns:wps="http://schemas.microsoft.com/office/word/2010/wordprocessingShape" mc:Ignorable="w14 wp14">
+<w:numbering xmlns:wpc="http://schemas.microsoft.com/office/word/2010/wordprocessingCanvas" xmlns:mc="http://schemas.openxmlformats.org/markup-compatibility/2006" xmlns:o="urn:schemas-microsoft-com:office:office" xmlns:r="http://schemas.openxmlformats.org/officeDocument/2006/relationships" xmlns:m="http://schemas.openxmlformats.org/officeDocument/2006/math" xmlns:v="urn:schemas-microsoft-com:vml" xmlns:wp14="http://schemas.microsoft.com/office/word/2010/wordprocessingDrawing" xmlns:wp="http://schemas.openxmlformats.org/drawingml/2006/wordprocessingDrawing" xmlns:w10="urn:schemas-microsoft-com:office:word" xmlns:w="http://schemas.openxmlformats.org/wordprocessingml/2006/main" xmlns:w14="http://schemas.microsoft.com/office/word/2010/wordml" xmlns:w15="http://schemas.microsoft.com/office/word/2012/wordml" xmlns:wpg="http://schemas.microsoft.com/office/word/2010/wordprocessingGroup" xmlns:wpi="http://schemas.microsoft.com/office/word/2010/wordprocessingInk" xmlns:wne="http://schemas.microsoft.com/office/word/2006/wordml" xmlns:wps="http://schemas.microsoft.com/office/word/2010/wordprocessingShape" mc:Ignorable="w14 w15 wp14">
   <w:abstractNum w:abstractNumId="0">
     <w:nsid w:val="07027878"/>
     <w:multiLevelType w:val="multilevel"/>
@@ -9903,7 +9527,7 @@
 </file>
 
 <file path=word/styles.xml><?xml version="1.0" encoding="utf-8"?>
-<w:styles xmlns:mc="http://schemas.openxmlformats.org/markup-compatibility/2006" xmlns:r="http://schemas.openxmlformats.org/officeDocument/2006/relationships" xmlns:w="http://schemas.openxmlformats.org/wordprocessingml/2006/main" xmlns:w14="http://schemas.microsoft.com/office/word/2010/wordml" mc:Ignorable="w14">
+<w:styles xmlns:mc="http://schemas.openxmlformats.org/markup-compatibility/2006" xmlns:r="http://schemas.openxmlformats.org/officeDocument/2006/relationships" xmlns:w="http://schemas.openxmlformats.org/wordprocessingml/2006/main" xmlns:w14="http://schemas.microsoft.com/office/word/2010/wordml" xmlns:w15="http://schemas.microsoft.com/office/word/2012/wordml" mc:Ignorable="w14 w15">
   <w:docDefaults>
     <w:rPrDefault>
       <w:rPr>
@@ -9919,1088 +9543,378 @@
       </w:pPr>
     </w:pPrDefault>
   </w:docDefaults>
-  <w:latentStyles w:defLockedState="0" w:defUIPriority="99" w:defSemiHidden="1" w:defUnhideWhenUsed="1" w:defQFormat="0" w:count="267">
-    <w:lsdException w:name="Normal" w:semiHidden="0" w:uiPriority="0" w:unhideWhenUsed="0" w:qFormat="1"/>
-    <w:lsdException w:name="heading 1" w:semiHidden="0" w:uiPriority="9" w:unhideWhenUsed="0" w:qFormat="1"/>
-    <w:lsdException w:name="heading 2" w:uiPriority="9" w:qFormat="1"/>
-    <w:lsdException w:name="heading 3" w:uiPriority="9" w:qFormat="1"/>
-    <w:lsdException w:name="heading 4" w:uiPriority="9" w:qFormat="1"/>
-    <w:lsdException w:name="heading 5" w:uiPriority="9" w:qFormat="1"/>
-    <w:lsdException w:name="heading 6" w:uiPriority="9" w:qFormat="1"/>
-    <w:lsdException w:name="heading 7" w:uiPriority="9" w:qFormat="1"/>
-    <w:lsdException w:name="heading 8" w:uiPriority="9" w:qFormat="1"/>
-    <w:lsdException w:name="heading 9" w:uiPriority="9" w:qFormat="1"/>
-    <w:lsdException w:name="toc 1" w:uiPriority="39"/>
-    <w:lsdException w:name="toc 2" w:uiPriority="39"/>
-    <w:lsdException w:name="toc 3" w:uiPriority="39"/>
-    <w:lsdException w:name="toc 4" w:uiPriority="39"/>
-    <w:lsdException w:name="toc 5" w:uiPriority="39"/>
-    <w:lsdException w:name="toc 6" w:uiPriority="39"/>
-    <w:lsdException w:name="toc 7" w:uiPriority="39"/>
-    <w:lsdException w:name="toc 8" w:uiPriority="39"/>
-    <w:lsdException w:name="toc 9" w:uiPriority="39"/>
-    <w:lsdException w:name="caption" w:uiPriority="35" w:qFormat="1"/>
-    <w:lsdException w:name="Title" w:semiHidden="0" w:uiPriority="10" w:unhideWhenUsed="0" w:qFormat="1"/>
-    <w:lsdException w:name="Default Paragraph Font" w:uiPriority="1"/>
-    <w:lsdException w:name="Subtitle" w:semiHidden="0" w:uiPriority="11" w:unhideWhenUsed="0" w:qFormat="1"/>
-    <w:lsdException w:name="Strong" w:semiHidden="0" w:uiPriority="22" w:unhideWhenUsed="0" w:qFormat="1"/>
-    <w:lsdException w:name="Emphasis" w:semiHidden="0" w:uiPriority="20" w:unhideWhenUsed="0" w:qFormat="1"/>
-    <w:lsdException w:name="Table Grid" w:semiHidden="0" w:uiPriority="59" w:unhideWhenUsed="0"/>
-    <w:lsdException w:name="Placeholder Text" w:unhideWhenUsed="0"/>
-    <w:lsdException w:name="No Spacing" w:semiHidden="0" w:uiPriority="1" w:unhideWhenUsed="0" w:qFormat="1"/>
-    <w:lsdException w:name="Light Shading" w:semiHidden="0" w:uiPriority="60" w:unhideWhenUsed="0"/>
-    <w:lsdException w:name="Light List" w:semiHidden="0" w:uiPriority="61" w:unhideWhenUsed="0"/>
-    <w:lsdException w:name="Light Grid" w:semiHidden="0" w:uiPriority="62" w:unhideWhenUsed="0"/>
-    <w:lsdException w:name="Medium Shading 1" w:semiHidden="0" w:uiPriority="63" w:unhideWhenUsed="0"/>
-    <w:lsdException w:name="Medium Shading 2" w:semiHidden="0" w:uiPriority="64" w:unhideWhenUsed="0"/>
-    <w:lsdException w:name="Medium List 1" w:semiHidden="0" w:uiPriority="65" w:unhideWhenUsed="0"/>
-    <w:lsdException w:name="Medium List 2" w:semiHidden="0" w:uiPriority="66" w:unhideWhenUsed="0"/>
-    <w:lsdException w:name="Medium Grid 1" w:semiHidden="0" w:uiPriority="67" w:unhideWhenUsed="0"/>
-    <w:lsdException w:name="Medium Grid 2" w:semiHidden="0" w:uiPriority="68" w:unhideWhenUsed="0"/>
-    <w:lsdException w:name="Medium Grid 3" w:semiHidden="0" w:uiPriority="69" w:unhideWhenUsed="0"/>
-    <w:lsdException w:name="Dark List" w:semiHidden="0" w:uiPriority="70" w:unhideWhenUsed="0"/>
-    <w:lsdException w:name="Colorful Shading" w:semiHidden="0" w:uiPriority="71" w:unhideWhenUsed="0"/>
-    <w:lsdException w:name="Colorful List" w:semiHidden="0" w:uiPriority="72" w:unhideWhenUsed="0"/>
-    <w:lsdException w:name="Colorful Grid" w:semiHidden="0" w:uiPriority="73" w:unhideWhenUsed="0"/>
-    <w:lsdException w:name="Light Shading Accent 1" w:semiHidden="0" w:uiPriority="60" w:unhideWhenUsed="0"/>
-    <w:lsdException w:name="Light List Accent 1" w:semiHidden="0" w:uiPriority="61" w:unhideWhenUsed="0"/>
-    <w:lsdException w:name="Light Grid Accent 1" w:semiHidden="0" w:uiPriority="62" w:unhideWhenUsed="0"/>
-    <w:lsdException w:name="Medium Shading 1 Accent 1" w:semiHidden="0" w:uiPriority="63" w:unhideWhenUsed="0"/>
-    <w:lsdException w:name="Medium Shading 2 Accent 1" w:semiHidden="0" w:uiPriority="64" w:unhideWhenUsed="0"/>
-    <w:lsdException w:name="Medium List 1 Accent 1" w:semiHidden="0" w:uiPriority="65" w:unhideWhenUsed="0"/>
-    <w:lsdException w:name="Revision" w:unhideWhenUsed="0"/>
-    <w:lsdException w:name="List Paragraph" w:semiHidden="0" w:uiPriority="34" w:unhideWhenUsed="0" w:qFormat="1"/>
-    <w:lsdException w:name="Quote" w:semiHidden="0" w:uiPriority="29" w:unhideWhenUsed="0" w:qFormat="1"/>
-    <w:lsdException w:name="Intense Quote" w:semiHidden="0" w:uiPriority="30" w:unhideWhenUsed="0" w:qFormat="1"/>
-    <w:lsdException w:name="Medium List 2 Accent 1" w:semiHidden="0" w:uiPriority="66" w:unhideWhenUsed="0"/>
-    <w:lsdException w:name="Medium Grid 1 Accent 1" w:semiHidden="0" w:uiPriority="67" w:unhideWhenUsed="0"/>
-    <w:lsdException w:name="Medium Grid 2 Accent 1" w:semiHidden="0" w:uiPriority="68" w:unhideWhenUsed="0"/>
-    <w:lsdException w:name="Medium Grid 3 Accent 1" w:semiHidden="0" w:uiPriority="69" w:unhideWhenUsed="0"/>
-    <w:lsdException w:name="Dark List Accent 1" w:semiHidden="0" w:uiPriority="70" w:unhideWhenUsed="0"/>
-    <w:lsdException w:name="Colorful Shading Accent 1" w:semiHidden="0" w:uiPriority="71" w:unhideWhenUsed="0"/>
-    <w:lsdException w:name="Colorful List Accent 1" w:semiHidden="0" w:uiPriority="72" w:unhideWhenUsed="0"/>
-    <w:lsdException w:name="Colorful Grid Accent 1" w:semiHidden="0" w:uiPriority="73" w:unhideWhenUsed="0"/>
-    <w:lsdException w:name="Light Shading Accent 2" w:semiHidden="0" w:uiPriority="60" w:unhideWhenUsed="0"/>
-    <w:lsdException w:name="Light List Accent 2" w:semiHidden="0" w:uiPriority="61" w:unhideWhenUsed="0"/>
-    <w:lsdException w:name="Light Grid Accent 2" w:semiHidden="0" w:uiPriority="62" w:unhideWhenUsed="0"/>
-    <w:lsdException w:name="Medium Shading 1 Accent 2" w:semiHidden="0" w:uiPriority="63" w:unhideWhenUsed="0"/>
-    <w:lsdException w:name="Medium Shading 2 Accent 2" w:semiHidden="0" w:uiPriority="64" w:unhideWhenUsed="0"/>
-    <w:lsdException w:name="Medium List 1 Accent 2" w:semiHidden="0" w:uiPriority="65" w:unhideWhenUsed="0"/>
-    <w:lsdException w:name="Medium List 2 Accent 2" w:semiHidden="0" w:uiPriority="66" w:unhideWhenUsed="0"/>
-    <w:lsdException w:name="Medium Grid 1 Accent 2" w:semiHidden="0" w:uiPriority="67" w:unhideWhenUsed="0"/>
-    <w:lsdException w:name="Medium Grid 2 Accent 2" w:semiHidden="0" w:uiPriority="68" w:unhideWhenUsed="0"/>
-    <w:lsdException w:name="Medium Grid 3 Accent 2" w:semiHidden="0" w:uiPriority="69" w:unhideWhenUsed="0"/>
-    <w:lsdException w:name="Dark List Accent 2" w:semiHidden="0" w:uiPriority="70" w:unhideWhenUsed="0"/>
-    <w:lsdException w:name="Colorful Shading Accent 2" w:semiHidden="0" w:uiPriority="71" w:unhideWhenUsed="0"/>
-    <w:lsdException w:name="Colorful List Accent 2" w:semiHidden="0" w:uiPriority="72" w:unhideWhenUsed="0"/>
-    <w:lsdException w:name="Colorful Grid Accent 2" w:semiHidden="0" w:uiPriority="73" w:unhideWhenUsed="0"/>
-    <w:lsdException w:name="Light Shading Accent 3" w:semiHidden="0" w:uiPriority="60" w:unhideWhenUsed="0"/>
-    <w:lsdException w:name="Light List Accent 3" w:semiHidden="0" w:uiPriority="61" w:unhideWhenUsed="0"/>
-    <w:lsdException w:name="Light Grid Accent 3" w:semiHidden="0" w:uiPriority="62" w:unhideWhenUsed="0"/>
-    <w:lsdException w:name="Medium Shading 1 Accent 3" w:semiHidden="0" w:uiPriority="63" w:unhideWhenUsed="0"/>
-    <w:lsdException w:name="Medium Shading 2 Accent 3" w:semiHidden="0" w:uiPriority="64" w:unhideWhenUsed="0"/>
-    <w:lsdException w:name="Medium List 1 Accent 3" w:semiHidden="0" w:uiPriority="65" w:unhideWhenUsed="0"/>
-    <w:lsdException w:name="Medium List 2 Accent 3" w:semiHidden="0" w:uiPriority="66" w:unhideWhenUsed="0"/>
-    <w:lsdException w:name="Medium Grid 1 Accent 3" w:semiHidden="0" w:uiPriority="67" w:unhideWhenUsed="0"/>
-    <w:lsdException w:name="Medium Grid 2 Accent 3" w:semiHidden="0" w:uiPriority="68" w:unhideWhenUsed="0"/>
-    <w:lsdException w:name="Medium Grid 3 Accent 3" w:semiHidden="0" w:uiPriority="69" w:unhideWhenUsed="0"/>
-    <w:lsdException w:name="Dark List Accent 3" w:semiHidden="0" w:uiPriority="70" w:unhideWhenUsed="0"/>
-    <w:lsdException w:name="Colorful Shading Accent 3" w:semiHidden="0" w:uiPriority="71" w:unhideWhenUsed="0"/>
-    <w:lsdException w:name="Colorful List Accent 3" w:semiHidden="0" w:uiPriority="72" w:unhideWhenUsed="0"/>
-    <w:lsdException w:name="Colorful Grid Accent 3" w:semiHidden="0" w:uiPriority="73" w:unhideWhenUsed="0"/>
-    <w:lsdException w:name="Light Shading Accent 4" w:semiHidden="0" w:uiPriority="60" w:unhideWhenUsed="0"/>
-    <w:lsdException w:name="Light List Accent 4" w:semiHidden="0" w:uiPriority="61" w:unhideWhenUsed="0"/>
-    <w:lsdException w:name="Light Grid Accent 4" w:semiHidden="0" w:uiPriority="62" w:unhideWhenUsed="0"/>
-    <w:lsdException w:name="Medium Shading 1 Accent 4" w:semiHidden="0" w:uiPriority="63" w:unhideWhenUsed="0"/>
-    <w:lsdException w:name="Medium Shading 2 Accent 4" w:semiHidden="0" w:uiPriority="64" w:unhideWhenUsed="0"/>
-    <w:lsdException w:name="Medium List 1 Accent 4" w:semiHidden="0" w:uiPriority="65" w:unhideWhenUsed="0"/>
-    <w:lsdException w:name="Medium List 2 Accent 4" w:semiHidden="0" w:uiPriority="66" w:unhideWhenUsed="0"/>
-    <w:lsdException w:name="Medium Grid 1 Accent 4" w:semiHidden="0" w:uiPriority="67" w:unhideWhenUsed="0"/>
-    <w:lsdException w:name="Medium Grid 2 Accent 4" w:semiHidden="0" w:uiPriority="68" w:unhideWhenUsed="0"/>
-    <w:lsdException w:name="Medium Grid 3 Accent 4" w:semiHidden="0" w:uiPriority="69" w:unhideWhenUsed="0"/>
-    <w:lsdException w:name="Dark List Accent 4" w:semiHidden="0" w:uiPriority="70" w:unhideWhenUsed="0"/>
-    <w:lsdException w:name="Colorful Shading Accent 4" w:semiHidden="0" w:uiPriority="71" w:unhideWhenUsed="0"/>
-    <w:lsdException w:name="Colorful List Accent 4" w:semiHidden="0" w:uiPriority="72" w:unhideWhenUsed="0"/>
-    <w:lsdException w:name="Colorful Grid Accent 4" w:semiHidden="0" w:uiPriority="73" w:unhideWhenUsed="0"/>
-    <w:lsdException w:name="Light Shading Accent 5" w:semiHidden="0" w:uiPriority="60" w:unhideWhenUsed="0"/>
-    <w:lsdException w:name="Light List Accent 5" w:semiHidden="0" w:uiPriority="61" w:unhideWhenUsed="0"/>
-    <w:lsdException w:name="Light Grid Accent 5" w:semiHidden="0" w:uiPriority="62" w:unhideWhenUsed="0"/>
-    <w:lsdException w:name="Medium Shading 1 Accent 5" w:semiHidden="0" w:uiPriority="63" w:unhideWhenUsed="0"/>
-    <w:lsdException w:name="Medium Shading 2 Accent 5" w:semiHidden="0" w:uiPriority="64" w:unhideWhenUsed="0"/>
-    <w:lsdException w:name="Medium List 1 Accent 5" w:semiHidden="0" w:uiPriority="65" w:unhideWhenUsed="0"/>
-    <w:lsdException w:name="Medium List 2 Accent 5" w:semiHidden="0" w:uiPriority="66" w:unhideWhenUsed="0"/>
-    <w:lsdException w:name="Medium Grid 1 Accent 5" w:semiHidden="0" w:uiPriority="67" w:unhideWhenUsed="0"/>
-    <w:lsdException w:name="Medium Grid 2 Accent 5" w:semiHidden="0" w:uiPriority="68" w:unhideWhenUsed="0"/>
-    <w:lsdException w:name="Medium Grid 3 Accent 5" w:semiHidden="0" w:uiPriority="69" w:unhideWhenUsed="0"/>
-    <w:lsdException w:name="Dark List Accent 5" w:semiHidden="0" w:uiPriority="70" w:unhideWhenUsed="0"/>
-    <w:lsdException w:name="Colorful Shading Accent 5" w:semiHidden="0" w:uiPriority="71" w:unhideWhenUsed="0"/>
-    <w:lsdException w:name="Colorful List Accent 5" w:semiHidden="0" w:uiPriority="72" w:unhideWhenUsed="0"/>
-    <w:lsdException w:name="Colorful Grid Accent 5" w:semiHidden="0" w:uiPriority="73" w:unhideWhenUsed="0"/>
-    <w:lsdException w:name="Light Shading Accent 6" w:semiHidden="0" w:uiPriority="60" w:unhideWhenUsed="0"/>
-    <w:lsdException w:name="Light List Accent 6" w:semiHidden="0" w:uiPriority="61" w:unhideWhenUsed="0"/>
-    <w:lsdException w:name="Light Grid Accent 6" w:semiHidden="0" w:uiPriority="62" w:unhideWhenUsed="0"/>
-    <w:lsdException w:name="Medium Shading 1 Accent 6" w:semiHidden="0" w:uiPriority="63" w:unhideWhenUsed="0"/>
-    <w:lsdException w:name="Medium Shading 2 Accent 6" w:semiHidden="0" w:uiPriority="64" w:unhideWhenUsed="0"/>
-    <w:lsdException w:name="Medium List 1 Accent 6" w:semiHidden="0" w:uiPriority="65" w:unhideWhenUsed="0"/>
-    <w:lsdException w:name="Medium List 2 Accent 6" w:semiHidden="0" w:uiPriority="66" w:unhideWhenUsed="0"/>
-    <w:lsdException w:name="Medium Grid 1 Accent 6" w:semiHidden="0" w:uiPriority="67" w:unhideWhenUsed="0"/>
-    <w:lsdException w:name="Medium Grid 2 Accent 6" w:semiHidden="0" w:uiPriority="68" w:unhideWhenUsed="0"/>
-    <w:lsdException w:name="Medium Grid 3 Accent 6" w:semiHidden="0" w:uiPriority="69" w:unhideWhenUsed="0"/>
-    <w:lsdException w:name="Dark List Accent 6" w:semiHidden="0" w:uiPriority="70" w:unhideWhenUsed="0"/>
-    <w:lsdException w:name="Colorful Shading Accent 6" w:semiHidden="0" w:uiPriority="71" w:unhideWhenUsed="0"/>
-    <w:lsdException w:name="Colorful List Accent 6" w:semiHidden="0" w:uiPriority="72" w:unhideWhenUsed="0"/>
-    <w:lsdException w:name="Colorful Grid Accent 6" w:semiHidden="0" w:uiPriority="73" w:unhideWhenUsed="0"/>
-    <w:lsdException w:name="Subtle Emphasis" w:semiHidden="0" w:uiPriority="19" w:unhideWhenUsed="0" w:qFormat="1"/>
-    <w:lsdException w:name="Intense Emphasis" w:semiHidden="0" w:uiPriority="21" w:unhideWhenUsed="0" w:qFormat="1"/>
-    <w:lsdException w:name="Subtle Reference" w:semiHidden="0" w:uiPriority="31" w:unhideWhenUsed="0" w:qFormat="1"/>
-    <w:lsdException w:name="Intense Reference" w:semiHidden="0" w:uiPriority="32" w:unhideWhenUsed="0" w:qFormat="1"/>
-    <w:lsdException w:name="Book Title" w:semiHidden="0" w:uiPriority="33" w:unhideWhenUsed="0" w:qFormat="1"/>
-    <w:lsdException w:name="Bibliography" w:uiPriority="37"/>
-    <w:lsdException w:name="TOC Heading" w:uiPriority="39" w:qFormat="1"/>
-  </w:latentStyles>
-  <w:style w:type="paragraph" w:default="1" w:styleId="Normal">
-    <w:name w:val="Normal"/>
-    <w:qFormat/>
-    <w:rsid w:val="0010712D"/>
-    <w:rPr>
-      <w:sz w:val="24"/>
-    </w:rPr>
-  </w:style>
-  <w:style w:type="paragraph" w:styleId="Heading1">
-    <w:name w:val="heading 1"/>
-    <w:basedOn w:val="Normal"/>
-    <w:next w:val="Normal"/>
-    <w:link w:val="Heading1Char"/>
-    <w:uiPriority w:val="9"/>
-    <w:qFormat/>
-    <w:rsid w:val="00215F2D"/>
-    <w:pPr>
-      <w:keepNext/>
-      <w:keepLines/>
-      <w:numPr>
-        <w:numId w:val="1"/>
-      </w:numPr>
-      <w:spacing w:before="240" w:after="0"/>
-      <w:outlineLvl w:val="0"/>
-    </w:pPr>
-    <w:rPr>
-      <w:rFonts w:asciiTheme="majorHAnsi" w:eastAsiaTheme="majorEastAsia" w:hAnsiTheme="majorHAnsi" w:cstheme="majorBidi"/>
-      <w:sz w:val="32"/>
-      <w:szCs w:val="32"/>
-    </w:rPr>
-  </w:style>
-  <w:style w:type="paragraph" w:styleId="Heading2">
-    <w:name w:val="heading 2"/>
-    <w:basedOn w:val="Normal"/>
-    <w:next w:val="Normal"/>
-    <w:link w:val="Heading2Char"/>
-    <w:uiPriority w:val="9"/>
-    <w:unhideWhenUsed/>
-    <w:qFormat/>
-    <w:rsid w:val="00215F2D"/>
-    <w:pPr>
-      <w:keepNext/>
-      <w:keepLines/>
-      <w:numPr>
-        <w:ilvl w:val="1"/>
-        <w:numId w:val="1"/>
-      </w:numPr>
-      <w:spacing w:before="40" w:after="0"/>
-      <w:outlineLvl w:val="1"/>
-    </w:pPr>
-    <w:rPr>
-      <w:rFonts w:asciiTheme="majorHAnsi" w:eastAsiaTheme="majorEastAsia" w:hAnsiTheme="majorHAnsi" w:cstheme="majorBidi"/>
-      <w:sz w:val="28"/>
-      <w:szCs w:val="28"/>
-    </w:rPr>
-  </w:style>
-  <w:style w:type="paragraph" w:styleId="Heading3">
-    <w:name w:val="heading 3"/>
-    <w:basedOn w:val="Normal"/>
-    <w:next w:val="Normal"/>
-    <w:link w:val="Heading3Char"/>
-    <w:uiPriority w:val="9"/>
-    <w:semiHidden/>
-    <w:unhideWhenUsed/>
-    <w:qFormat/>
-    <w:rsid w:val="00215F2D"/>
-    <w:pPr>
-      <w:keepNext/>
-      <w:keepLines/>
-      <w:numPr>
-        <w:ilvl w:val="2"/>
-        <w:numId w:val="1"/>
-      </w:numPr>
-      <w:spacing w:before="40" w:after="0"/>
-      <w:outlineLvl w:val="2"/>
-    </w:pPr>
-    <w:rPr>
-      <w:rFonts w:asciiTheme="majorHAnsi" w:eastAsiaTheme="majorEastAsia" w:hAnsiTheme="majorHAnsi" w:cstheme="majorBidi"/>
-      <w:color w:val="6E6E6E" w:themeColor="accent1" w:themeShade="80"/>
-      <w:szCs w:val="24"/>
-    </w:rPr>
-  </w:style>
-  <w:style w:type="paragraph" w:styleId="Heading4">
-    <w:name w:val="heading 4"/>
-    <w:basedOn w:val="Normal"/>
-    <w:next w:val="Normal"/>
-    <w:link w:val="Heading4Char"/>
-    <w:uiPriority w:val="9"/>
-    <w:semiHidden/>
-    <w:unhideWhenUsed/>
-    <w:qFormat/>
-    <w:rsid w:val="00215F2D"/>
-    <w:pPr>
-      <w:keepNext/>
-      <w:keepLines/>
-      <w:numPr>
-        <w:ilvl w:val="3"/>
-        <w:numId w:val="1"/>
-      </w:numPr>
-      <w:spacing w:before="40" w:after="0"/>
-      <w:outlineLvl w:val="3"/>
-    </w:pPr>
-    <w:rPr>
-      <w:rFonts w:asciiTheme="majorHAnsi" w:eastAsiaTheme="majorEastAsia" w:hAnsiTheme="majorHAnsi" w:cstheme="majorBidi"/>
-      <w:i/>
-      <w:iCs/>
-      <w:color w:val="A5A5A5" w:themeColor="accent1" w:themeShade="BF"/>
-    </w:rPr>
-  </w:style>
-  <w:style w:type="paragraph" w:styleId="Heading5">
-    <w:name w:val="heading 5"/>
-    <w:basedOn w:val="Normal"/>
-    <w:next w:val="Normal"/>
-    <w:link w:val="Heading5Char"/>
-    <w:uiPriority w:val="9"/>
-    <w:semiHidden/>
-    <w:unhideWhenUsed/>
-    <w:qFormat/>
-    <w:rsid w:val="00215F2D"/>
-    <w:pPr>
-      <w:keepNext/>
-      <w:keepLines/>
-      <w:numPr>
-        <w:ilvl w:val="4"/>
-        <w:numId w:val="1"/>
-      </w:numPr>
-      <w:spacing w:before="40" w:after="0"/>
-      <w:outlineLvl w:val="4"/>
-    </w:pPr>
-    <w:rPr>
-      <w:rFonts w:asciiTheme="majorHAnsi" w:eastAsiaTheme="majorEastAsia" w:hAnsiTheme="majorHAnsi" w:cstheme="majorBidi"/>
-      <w:color w:val="A5A5A5" w:themeColor="accent1" w:themeShade="BF"/>
-    </w:rPr>
-  </w:style>
-  <w:style w:type="paragraph" w:styleId="Heading6">
-    <w:name w:val="heading 6"/>
-    <w:basedOn w:val="Normal"/>
-    <w:next w:val="Normal"/>
-    <w:link w:val="Heading6Char"/>
-    <w:uiPriority w:val="9"/>
-    <w:semiHidden/>
-    <w:unhideWhenUsed/>
-    <w:qFormat/>
-    <w:rsid w:val="00215F2D"/>
-    <w:pPr>
-      <w:keepNext/>
-      <w:keepLines/>
-      <w:numPr>
-        <w:ilvl w:val="5"/>
-        <w:numId w:val="1"/>
-      </w:numPr>
-      <w:spacing w:before="40" w:after="0"/>
-      <w:outlineLvl w:val="5"/>
-    </w:pPr>
-    <w:rPr>
-      <w:rFonts w:asciiTheme="majorHAnsi" w:eastAsiaTheme="majorEastAsia" w:hAnsiTheme="majorHAnsi" w:cstheme="majorBidi"/>
-      <w:color w:val="6E6E6E" w:themeColor="accent1" w:themeShade="80"/>
-    </w:rPr>
-  </w:style>
-  <w:style w:type="paragraph" w:styleId="Heading7">
-    <w:name w:val="heading 7"/>
-    <w:basedOn w:val="Normal"/>
-    <w:next w:val="Normal"/>
-    <w:link w:val="Heading7Char"/>
-    <w:uiPriority w:val="9"/>
-    <w:semiHidden/>
-    <w:unhideWhenUsed/>
-    <w:qFormat/>
-    <w:rsid w:val="00215F2D"/>
-    <w:pPr>
-      <w:keepNext/>
-      <w:keepLines/>
-      <w:numPr>
-        <w:ilvl w:val="6"/>
-        <w:numId w:val="1"/>
-      </w:numPr>
-      <w:spacing w:before="40" w:after="0"/>
-      <w:outlineLvl w:val="6"/>
-    </w:pPr>
-    <w:rPr>
-      <w:rFonts w:asciiTheme="majorHAnsi" w:eastAsiaTheme="majorEastAsia" w:hAnsiTheme="majorHAnsi" w:cstheme="majorBidi"/>
-      <w:i/>
-      <w:iCs/>
-      <w:color w:val="6E6E6E" w:themeColor="accent1" w:themeShade="80"/>
-    </w:rPr>
-  </w:style>
-  <w:style w:type="paragraph" w:styleId="Heading8">
-    <w:name w:val="heading 8"/>
-    <w:basedOn w:val="Normal"/>
-    <w:next w:val="Normal"/>
-    <w:link w:val="Heading8Char"/>
-    <w:uiPriority w:val="9"/>
-    <w:semiHidden/>
-    <w:unhideWhenUsed/>
-    <w:qFormat/>
-    <w:rsid w:val="00215F2D"/>
-    <w:pPr>
-      <w:keepNext/>
-      <w:keepLines/>
-      <w:numPr>
-        <w:ilvl w:val="7"/>
-        <w:numId w:val="1"/>
-      </w:numPr>
-      <w:spacing w:before="40" w:after="0"/>
-      <w:outlineLvl w:val="7"/>
-    </w:pPr>
-    <w:rPr>
-      <w:rFonts w:asciiTheme="majorHAnsi" w:eastAsiaTheme="majorEastAsia" w:hAnsiTheme="majorHAnsi" w:cstheme="majorBidi"/>
-      <w:color w:val="262626" w:themeColor="text1" w:themeTint="D9"/>
-      <w:sz w:val="21"/>
-      <w:szCs w:val="21"/>
-    </w:rPr>
-  </w:style>
-  <w:style w:type="paragraph" w:styleId="Heading9">
-    <w:name w:val="heading 9"/>
-    <w:basedOn w:val="Normal"/>
-    <w:next w:val="Normal"/>
-    <w:link w:val="Heading9Char"/>
-    <w:uiPriority w:val="9"/>
-    <w:semiHidden/>
-    <w:unhideWhenUsed/>
-    <w:qFormat/>
-    <w:rsid w:val="00215F2D"/>
-    <w:pPr>
-      <w:keepNext/>
-      <w:keepLines/>
-      <w:numPr>
-        <w:ilvl w:val="8"/>
-        <w:numId w:val="1"/>
-      </w:numPr>
-      <w:spacing w:before="40" w:after="0"/>
-      <w:outlineLvl w:val="8"/>
-    </w:pPr>
-    <w:rPr>
-      <w:rFonts w:asciiTheme="majorHAnsi" w:eastAsiaTheme="majorEastAsia" w:hAnsiTheme="majorHAnsi" w:cstheme="majorBidi"/>
-      <w:i/>
-      <w:iCs/>
-      <w:color w:val="262626" w:themeColor="text1" w:themeTint="D9"/>
-      <w:sz w:val="21"/>
-      <w:szCs w:val="21"/>
-    </w:rPr>
-  </w:style>
-  <w:style w:type="character" w:default="1" w:styleId="DefaultParagraphFont">
-    <w:name w:val="Default Paragraph Font"/>
-    <w:uiPriority w:val="1"/>
-    <w:semiHidden/>
-    <w:unhideWhenUsed/>
-  </w:style>
-  <w:style w:type="table" w:default="1" w:styleId="TableNormal">
-    <w:name w:val="Normal Table"/>
-    <w:uiPriority w:val="99"/>
-    <w:semiHidden/>
-    <w:unhideWhenUsed/>
-    <w:tblPr>
-      <w:tblInd w:w="0" w:type="dxa"/>
-      <w:tblCellMar>
-        <w:top w:w="0" w:type="dxa"/>
-        <w:left w:w="108" w:type="dxa"/>
-        <w:bottom w:w="0" w:type="dxa"/>
-        <w:right w:w="108" w:type="dxa"/>
-      </w:tblCellMar>
-    </w:tblPr>
-  </w:style>
-  <w:style w:type="numbering" w:default="1" w:styleId="NoList">
-    <w:name w:val="No List"/>
-    <w:uiPriority w:val="99"/>
-    <w:semiHidden/>
-    <w:unhideWhenUsed/>
-  </w:style>
-  <w:style w:type="character" w:customStyle="1" w:styleId="Heading1Char">
-    <w:name w:val="Heading 1 Char"/>
-    <w:basedOn w:val="DefaultParagraphFont"/>
-    <w:link w:val="Heading1"/>
-    <w:uiPriority w:val="9"/>
-    <w:rsid w:val="00215F2D"/>
-    <w:rPr>
-      <w:rFonts w:asciiTheme="majorHAnsi" w:eastAsiaTheme="majorEastAsia" w:hAnsiTheme="majorHAnsi" w:cstheme="majorBidi"/>
-      <w:sz w:val="32"/>
-      <w:szCs w:val="32"/>
-    </w:rPr>
-  </w:style>
-  <w:style w:type="character" w:customStyle="1" w:styleId="Heading2Char">
-    <w:name w:val="Heading 2 Char"/>
-    <w:basedOn w:val="DefaultParagraphFont"/>
-    <w:link w:val="Heading2"/>
-    <w:uiPriority w:val="9"/>
-    <w:rsid w:val="00215F2D"/>
-    <w:rPr>
-      <w:rFonts w:asciiTheme="majorHAnsi" w:eastAsiaTheme="majorEastAsia" w:hAnsiTheme="majorHAnsi" w:cstheme="majorBidi"/>
-      <w:sz w:val="28"/>
-      <w:szCs w:val="28"/>
-    </w:rPr>
-  </w:style>
-  <w:style w:type="character" w:customStyle="1" w:styleId="Heading3Char">
-    <w:name w:val="Heading 3 Char"/>
-    <w:basedOn w:val="DefaultParagraphFont"/>
-    <w:link w:val="Heading3"/>
-    <w:uiPriority w:val="9"/>
-    <w:semiHidden/>
-    <w:rsid w:val="00215F2D"/>
-    <w:rPr>
-      <w:rFonts w:asciiTheme="majorHAnsi" w:eastAsiaTheme="majorEastAsia" w:hAnsiTheme="majorHAnsi" w:cstheme="majorBidi"/>
-      <w:color w:val="6E6E6E" w:themeColor="accent1" w:themeShade="80"/>
-      <w:sz w:val="24"/>
-      <w:szCs w:val="24"/>
-    </w:rPr>
-  </w:style>
-  <w:style w:type="character" w:customStyle="1" w:styleId="Heading4Char">
-    <w:name w:val="Heading 4 Char"/>
-    <w:basedOn w:val="DefaultParagraphFont"/>
-    <w:link w:val="Heading4"/>
-    <w:uiPriority w:val="9"/>
-    <w:semiHidden/>
-    <w:rsid w:val="00215F2D"/>
-    <w:rPr>
-      <w:rFonts w:asciiTheme="majorHAnsi" w:eastAsiaTheme="majorEastAsia" w:hAnsiTheme="majorHAnsi" w:cstheme="majorBidi"/>
-      <w:i/>
-      <w:iCs/>
-      <w:color w:val="A5A5A5" w:themeColor="accent1" w:themeShade="BF"/>
-    </w:rPr>
-  </w:style>
-  <w:style w:type="character" w:customStyle="1" w:styleId="Heading5Char">
-    <w:name w:val="Heading 5 Char"/>
-    <w:basedOn w:val="DefaultParagraphFont"/>
-    <w:link w:val="Heading5"/>
-    <w:uiPriority w:val="9"/>
-    <w:semiHidden/>
-    <w:rsid w:val="00215F2D"/>
-    <w:rPr>
-      <w:rFonts w:asciiTheme="majorHAnsi" w:eastAsiaTheme="majorEastAsia" w:hAnsiTheme="majorHAnsi" w:cstheme="majorBidi"/>
-      <w:color w:val="A5A5A5" w:themeColor="accent1" w:themeShade="BF"/>
-    </w:rPr>
-  </w:style>
-  <w:style w:type="character" w:customStyle="1" w:styleId="Heading6Char">
-    <w:name w:val="Heading 6 Char"/>
-    <w:basedOn w:val="DefaultParagraphFont"/>
-    <w:link w:val="Heading6"/>
-    <w:uiPriority w:val="9"/>
-    <w:semiHidden/>
-    <w:rsid w:val="00215F2D"/>
-    <w:rPr>
-      <w:rFonts w:asciiTheme="majorHAnsi" w:eastAsiaTheme="majorEastAsia" w:hAnsiTheme="majorHAnsi" w:cstheme="majorBidi"/>
-      <w:color w:val="6E6E6E" w:themeColor="accent1" w:themeShade="80"/>
-    </w:rPr>
-  </w:style>
-  <w:style w:type="character" w:customStyle="1" w:styleId="Heading7Char">
-    <w:name w:val="Heading 7 Char"/>
-    <w:basedOn w:val="DefaultParagraphFont"/>
-    <w:link w:val="Heading7"/>
-    <w:uiPriority w:val="9"/>
-    <w:semiHidden/>
-    <w:rsid w:val="00215F2D"/>
-    <w:rPr>
-      <w:rFonts w:asciiTheme="majorHAnsi" w:eastAsiaTheme="majorEastAsia" w:hAnsiTheme="majorHAnsi" w:cstheme="majorBidi"/>
-      <w:i/>
-      <w:iCs/>
-      <w:color w:val="6E6E6E" w:themeColor="accent1" w:themeShade="80"/>
-    </w:rPr>
-  </w:style>
-  <w:style w:type="character" w:customStyle="1" w:styleId="Heading8Char">
-    <w:name w:val="Heading 8 Char"/>
-    <w:basedOn w:val="DefaultParagraphFont"/>
-    <w:link w:val="Heading8"/>
-    <w:uiPriority w:val="9"/>
-    <w:semiHidden/>
-    <w:rsid w:val="00215F2D"/>
-    <w:rPr>
-      <w:rFonts w:asciiTheme="majorHAnsi" w:eastAsiaTheme="majorEastAsia" w:hAnsiTheme="majorHAnsi" w:cstheme="majorBidi"/>
-      <w:color w:val="262626" w:themeColor="text1" w:themeTint="D9"/>
-      <w:sz w:val="21"/>
-      <w:szCs w:val="21"/>
-    </w:rPr>
-  </w:style>
-  <w:style w:type="character" w:customStyle="1" w:styleId="Heading9Char">
-    <w:name w:val="Heading 9 Char"/>
-    <w:basedOn w:val="DefaultParagraphFont"/>
-    <w:link w:val="Heading9"/>
-    <w:uiPriority w:val="9"/>
-    <w:semiHidden/>
-    <w:rsid w:val="00215F2D"/>
-    <w:rPr>
-      <w:rFonts w:asciiTheme="majorHAnsi" w:eastAsiaTheme="majorEastAsia" w:hAnsiTheme="majorHAnsi" w:cstheme="majorBidi"/>
-      <w:i/>
-      <w:iCs/>
-      <w:color w:val="262626" w:themeColor="text1" w:themeTint="D9"/>
-      <w:sz w:val="21"/>
-      <w:szCs w:val="21"/>
-    </w:rPr>
-  </w:style>
-  <w:style w:type="paragraph" w:styleId="Caption">
-    <w:name w:val="caption"/>
-    <w:basedOn w:val="Normal"/>
-    <w:next w:val="Normal"/>
-    <w:uiPriority w:val="35"/>
-    <w:semiHidden/>
-    <w:unhideWhenUsed/>
-    <w:qFormat/>
-    <w:rsid w:val="00215F2D"/>
-    <w:pPr>
-      <w:spacing w:after="200" w:line="240" w:lineRule="auto"/>
-    </w:pPr>
-    <w:rPr>
-      <w:i/>
-      <w:iCs/>
-      <w:color w:val="000000" w:themeColor="text2"/>
-      <w:sz w:val="18"/>
-      <w:szCs w:val="18"/>
-    </w:rPr>
-  </w:style>
-  <w:style w:type="paragraph" w:styleId="Title">
-    <w:name w:val="Title"/>
-    <w:basedOn w:val="Normal"/>
-    <w:next w:val="Normal"/>
-    <w:link w:val="TitleChar"/>
-    <w:uiPriority w:val="10"/>
-    <w:qFormat/>
-    <w:rsid w:val="00215F2D"/>
-    <w:pPr>
-      <w:spacing w:after="0" w:line="240" w:lineRule="auto"/>
-      <w:contextualSpacing/>
-    </w:pPr>
-    <w:rPr>
-      <w:rFonts w:asciiTheme="majorHAnsi" w:eastAsiaTheme="majorEastAsia" w:hAnsiTheme="majorHAnsi" w:cstheme="majorBidi"/>
-      <w:spacing w:val="-10"/>
-      <w:sz w:val="56"/>
-      <w:szCs w:val="56"/>
-    </w:rPr>
-  </w:style>
-  <w:style w:type="character" w:customStyle="1" w:styleId="TitleChar">
-    <w:name w:val="Title Char"/>
-    <w:basedOn w:val="DefaultParagraphFont"/>
-    <w:link w:val="Title"/>
-    <w:uiPriority w:val="10"/>
-    <w:rsid w:val="00215F2D"/>
-    <w:rPr>
-      <w:rFonts w:asciiTheme="majorHAnsi" w:eastAsiaTheme="majorEastAsia" w:hAnsiTheme="majorHAnsi" w:cstheme="majorBidi"/>
-      <w:spacing w:val="-10"/>
-      <w:sz w:val="56"/>
-      <w:szCs w:val="56"/>
-    </w:rPr>
-  </w:style>
-  <w:style w:type="paragraph" w:styleId="Subtitle">
-    <w:name w:val="Subtitle"/>
-    <w:basedOn w:val="Normal"/>
-    <w:next w:val="Normal"/>
-    <w:link w:val="SubtitleChar"/>
-    <w:uiPriority w:val="11"/>
-    <w:qFormat/>
-    <w:rsid w:val="00215F2D"/>
-    <w:pPr>
-      <w:numPr>
-        <w:ilvl w:val="1"/>
-      </w:numPr>
-    </w:pPr>
-    <w:rPr>
-      <w:color w:val="5A5A5A" w:themeColor="text1" w:themeTint="A5"/>
-      <w:spacing w:val="15"/>
-    </w:rPr>
-  </w:style>
-  <w:style w:type="character" w:customStyle="1" w:styleId="SubtitleChar">
-    <w:name w:val="Subtitle Char"/>
-    <w:basedOn w:val="DefaultParagraphFont"/>
-    <w:link w:val="Subtitle"/>
-    <w:uiPriority w:val="11"/>
-    <w:rsid w:val="00215F2D"/>
-    <w:rPr>
-      <w:color w:val="5A5A5A" w:themeColor="text1" w:themeTint="A5"/>
-      <w:spacing w:val="15"/>
-    </w:rPr>
-  </w:style>
-  <w:style w:type="character" w:styleId="Strong">
-    <w:name w:val="Strong"/>
-    <w:basedOn w:val="DefaultParagraphFont"/>
-    <w:uiPriority w:val="22"/>
-    <w:qFormat/>
-    <w:rsid w:val="00215F2D"/>
-    <w:rPr>
-      <w:b/>
-      <w:bCs/>
-      <w:color w:val="auto"/>
-    </w:rPr>
-  </w:style>
-  <w:style w:type="character" w:styleId="Emphasis">
-    <w:name w:val="Emphasis"/>
-    <w:basedOn w:val="DefaultParagraphFont"/>
-    <w:uiPriority w:val="20"/>
-    <w:qFormat/>
-    <w:rsid w:val="00215F2D"/>
-    <w:rPr>
-      <w:i/>
-      <w:iCs/>
-      <w:color w:val="auto"/>
-    </w:rPr>
-  </w:style>
-  <w:style w:type="paragraph" w:styleId="NoSpacing">
-    <w:name w:val="No Spacing"/>
-    <w:uiPriority w:val="1"/>
-    <w:qFormat/>
-    <w:rsid w:val="00215F2D"/>
-    <w:pPr>
-      <w:spacing w:after="0" w:line="240" w:lineRule="auto"/>
-    </w:pPr>
-  </w:style>
-  <w:style w:type="paragraph" w:styleId="Quote">
-    <w:name w:val="Quote"/>
-    <w:basedOn w:val="Normal"/>
-    <w:next w:val="Normal"/>
-    <w:link w:val="QuoteChar"/>
-    <w:uiPriority w:val="29"/>
-    <w:qFormat/>
-    <w:rsid w:val="00215F2D"/>
-    <w:pPr>
-      <w:spacing w:before="200"/>
-      <w:ind w:left="864" w:right="864"/>
-    </w:pPr>
-    <w:rPr>
-      <w:i/>
-      <w:iCs/>
-      <w:color w:val="404040" w:themeColor="text1" w:themeTint="BF"/>
-    </w:rPr>
-  </w:style>
-  <w:style w:type="character" w:customStyle="1" w:styleId="QuoteChar">
-    <w:name w:val="Quote Char"/>
-    <w:basedOn w:val="DefaultParagraphFont"/>
-    <w:link w:val="Quote"/>
-    <w:uiPriority w:val="29"/>
-    <w:rsid w:val="00215F2D"/>
-    <w:rPr>
-      <w:i/>
-      <w:iCs/>
-      <w:color w:val="404040" w:themeColor="text1" w:themeTint="BF"/>
-    </w:rPr>
-  </w:style>
-  <w:style w:type="paragraph" w:styleId="IntenseQuote">
-    <w:name w:val="Intense Quote"/>
-    <w:basedOn w:val="Normal"/>
-    <w:next w:val="Normal"/>
-    <w:link w:val="IntenseQuoteChar"/>
-    <w:uiPriority w:val="30"/>
-    <w:qFormat/>
-    <w:rsid w:val="00215F2D"/>
-    <w:pPr>
-      <w:pBdr>
-        <w:top w:val="single" w:sz="4" w:space="10" w:color="DDDDDD" w:themeColor="accent1"/>
-        <w:bottom w:val="single" w:sz="4" w:space="10" w:color="DDDDDD" w:themeColor="accent1"/>
-      </w:pBdr>
-      <w:spacing w:before="360" w:after="360"/>
-      <w:ind w:left="864" w:right="864"/>
-      <w:jc w:val="center"/>
-    </w:pPr>
-    <w:rPr>
-      <w:i/>
-      <w:iCs/>
-      <w:color w:val="DDDDDD" w:themeColor="accent1"/>
-    </w:rPr>
-  </w:style>
-  <w:style w:type="character" w:customStyle="1" w:styleId="IntenseQuoteChar">
-    <w:name w:val="Intense Quote Char"/>
-    <w:basedOn w:val="DefaultParagraphFont"/>
-    <w:link w:val="IntenseQuote"/>
-    <w:uiPriority w:val="30"/>
-    <w:rsid w:val="00215F2D"/>
-    <w:rPr>
-      <w:i/>
-      <w:iCs/>
-      <w:color w:val="DDDDDD" w:themeColor="accent1"/>
-    </w:rPr>
-  </w:style>
-  <w:style w:type="character" w:styleId="SubtleEmphasis">
-    <w:name w:val="Subtle Emphasis"/>
-    <w:basedOn w:val="DefaultParagraphFont"/>
-    <w:uiPriority w:val="19"/>
-    <w:qFormat/>
-    <w:rsid w:val="00215F2D"/>
-    <w:rPr>
-      <w:i/>
-      <w:iCs/>
-      <w:color w:val="404040" w:themeColor="text1" w:themeTint="BF"/>
-    </w:rPr>
-  </w:style>
-  <w:style w:type="character" w:styleId="IntenseEmphasis">
-    <w:name w:val="Intense Emphasis"/>
-    <w:basedOn w:val="DefaultParagraphFont"/>
-    <w:uiPriority w:val="21"/>
-    <w:qFormat/>
-    <w:rsid w:val="00215F2D"/>
-    <w:rPr>
-      <w:i/>
-      <w:iCs/>
-      <w:color w:val="DDDDDD" w:themeColor="accent1"/>
-    </w:rPr>
-  </w:style>
-  <w:style w:type="character" w:styleId="SubtleReference">
-    <w:name w:val="Subtle Reference"/>
-    <w:basedOn w:val="DefaultParagraphFont"/>
-    <w:uiPriority w:val="31"/>
-    <w:qFormat/>
-    <w:rsid w:val="00215F2D"/>
-    <w:rPr>
-      <w:smallCaps/>
-      <w:color w:val="404040" w:themeColor="text1" w:themeTint="BF"/>
-    </w:rPr>
-  </w:style>
-  <w:style w:type="character" w:styleId="IntenseReference">
-    <w:name w:val="Intense Reference"/>
-    <w:basedOn w:val="DefaultParagraphFont"/>
-    <w:uiPriority w:val="32"/>
-    <w:qFormat/>
-    <w:rsid w:val="00215F2D"/>
-    <w:rPr>
-      <w:b/>
-      <w:bCs/>
-      <w:smallCaps/>
-      <w:color w:val="DDDDDD" w:themeColor="accent1"/>
-      <w:spacing w:val="5"/>
-    </w:rPr>
-  </w:style>
-  <w:style w:type="character" w:styleId="BookTitle">
-    <w:name w:val="Book Title"/>
-    <w:basedOn w:val="DefaultParagraphFont"/>
-    <w:uiPriority w:val="33"/>
-    <w:qFormat/>
-    <w:rsid w:val="00215F2D"/>
-    <w:rPr>
-      <w:b/>
-      <w:bCs/>
-      <w:i/>
-      <w:iCs/>
-      <w:spacing w:val="5"/>
-    </w:rPr>
-  </w:style>
-  <w:style w:type="paragraph" w:styleId="TOCHeading">
-    <w:name w:val="TOC Heading"/>
-    <w:basedOn w:val="Heading1"/>
-    <w:next w:val="Normal"/>
-    <w:uiPriority w:val="39"/>
-    <w:unhideWhenUsed/>
-    <w:qFormat/>
-    <w:rsid w:val="00215F2D"/>
-    <w:pPr>
-      <w:outlineLvl w:val="9"/>
-    </w:pPr>
-  </w:style>
-  <w:style w:type="paragraph" w:styleId="Header">
-    <w:name w:val="header"/>
-    <w:basedOn w:val="Normal"/>
-    <w:link w:val="HeaderChar"/>
-    <w:uiPriority w:val="99"/>
-    <w:unhideWhenUsed/>
-    <w:rsid w:val="009B15AD"/>
-    <w:pPr>
-      <w:tabs>
-        <w:tab w:val="center" w:pos="4680"/>
-        <w:tab w:val="right" w:pos="9360"/>
-      </w:tabs>
-      <w:spacing w:after="0" w:line="240" w:lineRule="auto"/>
-    </w:pPr>
-  </w:style>
-  <w:style w:type="character" w:customStyle="1" w:styleId="HeaderChar">
-    <w:name w:val="Header Char"/>
-    <w:basedOn w:val="DefaultParagraphFont"/>
-    <w:link w:val="Header"/>
-    <w:uiPriority w:val="99"/>
-    <w:rsid w:val="009B15AD"/>
-  </w:style>
-  <w:style w:type="paragraph" w:styleId="Footer">
-    <w:name w:val="footer"/>
-    <w:basedOn w:val="Normal"/>
-    <w:link w:val="FooterChar"/>
-    <w:uiPriority w:val="99"/>
-    <w:unhideWhenUsed/>
-    <w:rsid w:val="009B15AD"/>
-    <w:pPr>
-      <w:tabs>
-        <w:tab w:val="center" w:pos="4680"/>
-        <w:tab w:val="right" w:pos="9360"/>
-      </w:tabs>
-      <w:spacing w:after="0" w:line="240" w:lineRule="auto"/>
-    </w:pPr>
-  </w:style>
-  <w:style w:type="character" w:customStyle="1" w:styleId="FooterChar">
-    <w:name w:val="Footer Char"/>
-    <w:basedOn w:val="DefaultParagraphFont"/>
-    <w:link w:val="Footer"/>
-    <w:uiPriority w:val="99"/>
-    <w:rsid w:val="009B15AD"/>
-  </w:style>
-  <w:style w:type="paragraph" w:styleId="TOC1">
-    <w:name w:val="toc 1"/>
-    <w:basedOn w:val="Normal"/>
-    <w:next w:val="Normal"/>
-    <w:autoRedefine/>
-    <w:uiPriority w:val="39"/>
-    <w:unhideWhenUsed/>
-    <w:rsid w:val="009B15AD"/>
-    <w:pPr>
-      <w:spacing w:after="100"/>
-    </w:pPr>
-  </w:style>
-  <w:style w:type="character" w:styleId="Hyperlink">
-    <w:name w:val="Hyperlink"/>
-    <w:basedOn w:val="DefaultParagraphFont"/>
-    <w:uiPriority w:val="99"/>
-    <w:unhideWhenUsed/>
-    <w:rsid w:val="009B15AD"/>
-    <w:rPr>
-      <w:color w:val="5F5F5F" w:themeColor="hyperlink"/>
-      <w:u w:val="single"/>
-    </w:rPr>
-  </w:style>
-  <w:style w:type="table" w:styleId="TableGrid">
-    <w:name w:val="Table Grid"/>
-    <w:basedOn w:val="TableNormal"/>
-    <w:uiPriority w:val="59"/>
-    <w:rsid w:val="009B15AD"/>
-    <w:pPr>
-      <w:spacing w:after="0" w:line="240" w:lineRule="auto"/>
-    </w:pPr>
-    <w:tblPr>
-      <w:tblInd w:w="0" w:type="dxa"/>
-      <w:tblBorders>
-        <w:top w:val="single" w:sz="4" w:space="0" w:color="auto"/>
-        <w:left w:val="single" w:sz="4" w:space="0" w:color="auto"/>
-        <w:bottom w:val="single" w:sz="4" w:space="0" w:color="auto"/>
-        <w:right w:val="single" w:sz="4" w:space="0" w:color="auto"/>
-        <w:insideH w:val="single" w:sz="4" w:space="0" w:color="auto"/>
-        <w:insideV w:val="single" w:sz="4" w:space="0" w:color="auto"/>
-      </w:tblBorders>
-      <w:tblCellMar>
-        <w:top w:w="0" w:type="dxa"/>
-        <w:left w:w="108" w:type="dxa"/>
-        <w:bottom w:w="0" w:type="dxa"/>
-        <w:right w:w="108" w:type="dxa"/>
-      </w:tblCellMar>
-    </w:tblPr>
-  </w:style>
-  <w:style w:type="paragraph" w:styleId="ListParagraph">
-    <w:name w:val="List Paragraph"/>
-    <w:basedOn w:val="Normal"/>
-    <w:uiPriority w:val="34"/>
-    <w:qFormat/>
-    <w:rsid w:val="006602FA"/>
-    <w:pPr>
-      <w:ind w:left="720"/>
-      <w:contextualSpacing/>
-    </w:pPr>
-  </w:style>
-  <w:style w:type="paragraph" w:customStyle="1" w:styleId="Default">
-    <w:name w:val="Default"/>
-    <w:rsid w:val="00A30527"/>
-    <w:pPr>
-      <w:autoSpaceDE w:val="0"/>
-      <w:autoSpaceDN w:val="0"/>
-      <w:adjustRightInd w:val="0"/>
-      <w:spacing w:after="0" w:line="240" w:lineRule="auto"/>
-    </w:pPr>
-    <w:rPr>
-      <w:rFonts w:ascii="Courier New" w:hAnsi="Courier New" w:cs="Courier New"/>
-      <w:color w:val="000000"/>
-      <w:sz w:val="24"/>
-      <w:szCs w:val="24"/>
-    </w:rPr>
-  </w:style>
-  <w:style w:type="paragraph" w:customStyle="1" w:styleId="para">
-    <w:name w:val="para"/>
-    <w:basedOn w:val="Normal"/>
-    <w:rsid w:val="00ED210E"/>
-    <w:pPr>
-      <w:spacing w:before="100" w:beforeAutospacing="1" w:after="100" w:afterAutospacing="1" w:line="240" w:lineRule="auto"/>
-    </w:pPr>
-    <w:rPr>
-      <w:rFonts w:ascii="Times New Roman" w:eastAsia="Times New Roman" w:hAnsi="Times New Roman" w:cs="Times New Roman"/>
-      <w:szCs w:val="24"/>
-    </w:rPr>
-  </w:style>
-  <w:style w:type="character" w:customStyle="1" w:styleId="ui">
-    <w:name w:val="ui"/>
-    <w:basedOn w:val="DefaultParagraphFont"/>
-    <w:rsid w:val="00ED210E"/>
-  </w:style>
-  <w:style w:type="character" w:customStyle="1" w:styleId="apple-converted-space">
-    <w:name w:val="apple-converted-space"/>
-    <w:basedOn w:val="DefaultParagraphFont"/>
-    <w:rsid w:val="00ED210E"/>
-  </w:style>
-</w:styles>
-</file>
-
-<file path=word/stylesWithEffects.xml><?xml version="1.0" encoding="utf-8"?>
-<w:styles xmlns:wpc="http://schemas.microsoft.com/office/word/2010/wordprocessingCanvas" xmlns:mc="http://schemas.openxmlformats.org/markup-compatibility/2006" xmlns:o="urn:schemas-microsoft-com:office:office" xmlns:r="http://schemas.openxmlformats.org/officeDocument/2006/relationships" xmlns:m="http://schemas.openxmlformats.org/officeDocument/2006/math" xmlns:v="urn:schemas-microsoft-com:vml" xmlns:wp14="http://schemas.microsoft.com/office/word/2010/wordprocessingDrawing" xmlns:wp="http://schemas.openxmlformats.org/drawingml/2006/wordprocessingDrawing" xmlns:w10="urn:schemas-microsoft-com:office:word" xmlns:w="http://schemas.openxmlformats.org/wordprocessingml/2006/main" xmlns:w14="http://schemas.microsoft.com/office/word/2010/wordml" xmlns:wpg="http://schemas.microsoft.com/office/word/2010/wordprocessingGroup" xmlns:wpi="http://schemas.microsoft.com/office/word/2010/wordprocessingInk" xmlns:wne="http://schemas.microsoft.com/office/word/2006/wordml" xmlns:wps="http://schemas.microsoft.com/office/word/2010/wordprocessingShape" mc:Ignorable="w14 wp14">
-  <w:docDefaults>
-    <w:rPrDefault>
-      <w:rPr>
-        <w:rFonts w:asciiTheme="minorHAnsi" w:eastAsiaTheme="minorEastAsia" w:hAnsiTheme="minorHAnsi" w:cstheme="minorBidi"/>
-        <w:sz w:val="22"/>
-        <w:szCs w:val="22"/>
-        <w:lang w:val="en-US" w:eastAsia="en-US" w:bidi="ar-SA"/>
-      </w:rPr>
-    </w:rPrDefault>
-    <w:pPrDefault>
-      <w:pPr>
-        <w:spacing w:after="160" w:line="259" w:lineRule="auto"/>
-      </w:pPr>
-    </w:pPrDefault>
-  </w:docDefaults>
-  <w:latentStyles w:defLockedState="0" w:defUIPriority="99" w:defSemiHidden="1" w:defUnhideWhenUsed="1" w:defQFormat="0" w:count="267">
-    <w:lsdException w:name="Normal" w:semiHidden="0" w:uiPriority="0" w:unhideWhenUsed="0" w:qFormat="1"/>
-    <w:lsdException w:name="heading 1" w:semiHidden="0" w:uiPriority="9" w:unhideWhenUsed="0" w:qFormat="1"/>
-    <w:lsdException w:name="heading 2" w:uiPriority="9" w:qFormat="1"/>
-    <w:lsdException w:name="heading 3" w:uiPriority="9" w:qFormat="1"/>
-    <w:lsdException w:name="heading 4" w:uiPriority="9" w:qFormat="1"/>
-    <w:lsdException w:name="heading 5" w:uiPriority="9" w:qFormat="1"/>
-    <w:lsdException w:name="heading 6" w:uiPriority="9" w:qFormat="1"/>
-    <w:lsdException w:name="heading 7" w:uiPriority="9" w:qFormat="1"/>
-    <w:lsdException w:name="heading 8" w:uiPriority="9" w:qFormat="1"/>
-    <w:lsdException w:name="heading 9" w:uiPriority="9" w:qFormat="1"/>
-    <w:lsdException w:name="toc 1" w:uiPriority="39"/>
-    <w:lsdException w:name="toc 2" w:uiPriority="39"/>
-    <w:lsdException w:name="toc 3" w:uiPriority="39"/>
-    <w:lsdException w:name="toc 4" w:uiPriority="39"/>
-    <w:lsdException w:name="toc 5" w:uiPriority="39"/>
-    <w:lsdException w:name="toc 6" w:uiPriority="39"/>
-    <w:lsdException w:name="toc 7" w:uiPriority="39"/>
-    <w:lsdException w:name="toc 8" w:uiPriority="39"/>
-    <w:lsdException w:name="toc 9" w:uiPriority="39"/>
-    <w:lsdException w:name="caption" w:uiPriority="35" w:qFormat="1"/>
-    <w:lsdException w:name="Title" w:semiHidden="0" w:uiPriority="10" w:unhideWhenUsed="0" w:qFormat="1"/>
-    <w:lsdException w:name="Default Paragraph Font" w:uiPriority="1"/>
-    <w:lsdException w:name="Subtitle" w:semiHidden="0" w:uiPriority="11" w:unhideWhenUsed="0" w:qFormat="1"/>
-    <w:lsdException w:name="Strong" w:semiHidden="0" w:uiPriority="22" w:unhideWhenUsed="0" w:qFormat="1"/>
-    <w:lsdException w:name="Emphasis" w:semiHidden="0" w:uiPriority="20" w:unhideWhenUsed="0" w:qFormat="1"/>
-    <w:lsdException w:name="Table Grid" w:semiHidden="0" w:uiPriority="59" w:unhideWhenUsed="0"/>
-    <w:lsdException w:name="Placeholder Text" w:unhideWhenUsed="0"/>
-    <w:lsdException w:name="No Spacing" w:semiHidden="0" w:uiPriority="1" w:unhideWhenUsed="0" w:qFormat="1"/>
-    <w:lsdException w:name="Light Shading" w:semiHidden="0" w:uiPriority="60" w:unhideWhenUsed="0"/>
-    <w:lsdException w:name="Light List" w:semiHidden="0" w:uiPriority="61" w:unhideWhenUsed="0"/>
-    <w:lsdException w:name="Light Grid" w:semiHidden="0" w:uiPriority="62" w:unhideWhenUsed="0"/>
-    <w:lsdException w:name="Medium Shading 1" w:semiHidden="0" w:uiPriority="63" w:unhideWhenUsed="0"/>
-    <w:lsdException w:name="Medium Shading 2" w:semiHidden="0" w:uiPriority="64" w:unhideWhenUsed="0"/>
-    <w:lsdException w:name="Medium List 1" w:semiHidden="0" w:uiPriority="65" w:unhideWhenUsed="0"/>
-    <w:lsdException w:name="Medium List 2" w:semiHidden="0" w:uiPriority="66" w:unhideWhenUsed="0"/>
-    <w:lsdException w:name="Medium Grid 1" w:semiHidden="0" w:uiPriority="67" w:unhideWhenUsed="0"/>
-    <w:lsdException w:name="Medium Grid 2" w:semiHidden="0" w:uiPriority="68" w:unhideWhenUsed="0"/>
-    <w:lsdException w:name="Medium Grid 3" w:semiHidden="0" w:uiPriority="69" w:unhideWhenUsed="0"/>
-    <w:lsdException w:name="Dark List" w:semiHidden="0" w:uiPriority="70" w:unhideWhenUsed="0"/>
-    <w:lsdException w:name="Colorful Shading" w:semiHidden="0" w:uiPriority="71" w:unhideWhenUsed="0"/>
-    <w:lsdException w:name="Colorful List" w:semiHidden="0" w:uiPriority="72" w:unhideWhenUsed="0"/>
-    <w:lsdException w:name="Colorful Grid" w:semiHidden="0" w:uiPriority="73" w:unhideWhenUsed="0"/>
-    <w:lsdException w:name="Light Shading Accent 1" w:semiHidden="0" w:uiPriority="60" w:unhideWhenUsed="0"/>
-    <w:lsdException w:name="Light List Accent 1" w:semiHidden="0" w:uiPriority="61" w:unhideWhenUsed="0"/>
-    <w:lsdException w:name="Light Grid Accent 1" w:semiHidden="0" w:uiPriority="62" w:unhideWhenUsed="0"/>
-    <w:lsdException w:name="Medium Shading 1 Accent 1" w:semiHidden="0" w:uiPriority="63" w:unhideWhenUsed="0"/>
-    <w:lsdException w:name="Medium Shading 2 Accent 1" w:semiHidden="0" w:uiPriority="64" w:unhideWhenUsed="0"/>
-    <w:lsdException w:name="Medium List 1 Accent 1" w:semiHidden="0" w:uiPriority="65" w:unhideWhenUsed="0"/>
-    <w:lsdException w:name="Revision" w:unhideWhenUsed="0"/>
-    <w:lsdException w:name="List Paragraph" w:semiHidden="0" w:uiPriority="34" w:unhideWhenUsed="0" w:qFormat="1"/>
-    <w:lsdException w:name="Quote" w:semiHidden="0" w:uiPriority="29" w:unhideWhenUsed="0" w:qFormat="1"/>
-    <w:lsdException w:name="Intense Quote" w:semiHidden="0" w:uiPriority="30" w:unhideWhenUsed="0" w:qFormat="1"/>
-    <w:lsdException w:name="Medium List 2 Accent 1" w:semiHidden="0" w:uiPriority="66" w:unhideWhenUsed="0"/>
-    <w:lsdException w:name="Medium Grid 1 Accent 1" w:semiHidden="0" w:uiPriority="67" w:unhideWhenUsed="0"/>
-    <w:lsdException w:name="Medium Grid 2 Accent 1" w:semiHidden="0" w:uiPriority="68" w:unhideWhenUsed="0"/>
-    <w:lsdException w:name="Medium Grid 3 Accent 1" w:semiHidden="0" w:uiPriority="69" w:unhideWhenUsed="0"/>
-    <w:lsdException w:name="Dark List Accent 1" w:semiHidden="0" w:uiPriority="70" w:unhideWhenUsed="0"/>
-    <w:lsdException w:name="Colorful Shading Accent 1" w:semiHidden="0" w:uiPriority="71" w:unhideWhenUsed="0"/>
-    <w:lsdException w:name="Colorful List Accent 1" w:semiHidden="0" w:uiPriority="72" w:unhideWhenUsed="0"/>
-    <w:lsdException w:name="Colorful Grid Accent 1" w:semiHidden="0" w:uiPriority="73" w:unhideWhenUsed="0"/>
-    <w:lsdException w:name="Light Shading Accent 2" w:semiHidden="0" w:uiPriority="60" w:unhideWhenUsed="0"/>
-    <w:lsdException w:name="Light List Accent 2" w:semiHidden="0" w:uiPriority="61" w:unhideWhenUsed="0"/>
-    <w:lsdException w:name="Light Grid Accent 2" w:semiHidden="0" w:uiPriority="62" w:unhideWhenUsed="0"/>
-    <w:lsdException w:name="Medium Shading 1 Accent 2" w:semiHidden="0" w:uiPriority="63" w:unhideWhenUsed="0"/>
-    <w:lsdException w:name="Medium Shading 2 Accent 2" w:semiHidden="0" w:uiPriority="64" w:unhideWhenUsed="0"/>
-    <w:lsdException w:name="Medium List 1 Accent 2" w:semiHidden="0" w:uiPriority="65" w:unhideWhenUsed="0"/>
-    <w:lsdException w:name="Medium List 2 Accent 2" w:semiHidden="0" w:uiPriority="66" w:unhideWhenUsed="0"/>
-    <w:lsdException w:name="Medium Grid 1 Accent 2" w:semiHidden="0" w:uiPriority="67" w:unhideWhenUsed="0"/>
-    <w:lsdException w:name="Medium Grid 2 Accent 2" w:semiHidden="0" w:uiPriority="68" w:unhideWhenUsed="0"/>
-    <w:lsdException w:name="Medium Grid 3 Accent 2" w:semiHidden="0" w:uiPriority="69" w:unhideWhenUsed="0"/>
-    <w:lsdException w:name="Dark List Accent 2" w:semiHidden="0" w:uiPriority="70" w:unhideWhenUsed="0"/>
-    <w:lsdException w:name="Colorful Shading Accent 2" w:semiHidden="0" w:uiPriority="71" w:unhideWhenUsed="0"/>
-    <w:lsdException w:name="Colorful List Accent 2" w:semiHidden="0" w:uiPriority="72" w:unhideWhenUsed="0"/>
-    <w:lsdException w:name="Colorful Grid Accent 2" w:semiHidden="0" w:uiPriority="73" w:unhideWhenUsed="0"/>
-    <w:lsdException w:name="Light Shading Accent 3" w:semiHidden="0" w:uiPriority="60" w:unhideWhenUsed="0"/>
-    <w:lsdException w:name="Light List Accent 3" w:semiHidden="0" w:uiPriority="61" w:unhideWhenUsed="0"/>
-    <w:lsdException w:name="Light Grid Accent 3" w:semiHidden="0" w:uiPriority="62" w:unhideWhenUsed="0"/>
-    <w:lsdException w:name="Medium Shading 1 Accent 3" w:semiHidden="0" w:uiPriority="63" w:unhideWhenUsed="0"/>
-    <w:lsdException w:name="Medium Shading 2 Accent 3" w:semiHidden="0" w:uiPriority="64" w:unhideWhenUsed="0"/>
-    <w:lsdException w:name="Medium List 1 Accent 3" w:semiHidden="0" w:uiPriority="65" w:unhideWhenUsed="0"/>
-    <w:lsdException w:name="Medium List 2 Accent 3" w:semiHidden="0" w:uiPriority="66" w:unhideWhenUsed="0"/>
-    <w:lsdException w:name="Medium Grid 1 Accent 3" w:semiHidden="0" w:uiPriority="67" w:unhideWhenUsed="0"/>
-    <w:lsdException w:name="Medium Grid 2 Accent 3" w:semiHidden="0" w:uiPriority="68" w:unhideWhenUsed="0"/>
-    <w:lsdException w:name="Medium Grid 3 Accent 3" w:semiHidden="0" w:uiPriority="69" w:unhideWhenUsed="0"/>
-    <w:lsdException w:name="Dark List Accent 3" w:semiHidden="0" w:uiPriority="70" w:unhideWhenUsed="0"/>
-    <w:lsdException w:name="Colorful Shading Accent 3" w:semiHidden="0" w:uiPriority="71" w:unhideWhenUsed="0"/>
-    <w:lsdException w:name="Colorful List Accent 3" w:semiHidden="0" w:uiPriority="72" w:unhideWhenUsed="0"/>
-    <w:lsdException w:name="Colorful Grid Accent 3" w:semiHidden="0" w:uiPriority="73" w:unhideWhenUsed="0"/>
-    <w:lsdException w:name="Light Shading Accent 4" w:semiHidden="0" w:uiPriority="60" w:unhideWhenUsed="0"/>
-    <w:lsdException w:name="Light List Accent 4" w:semiHidden="0" w:uiPriority="61" w:unhideWhenUsed="0"/>
-    <w:lsdException w:name="Light Grid Accent 4" w:semiHidden="0" w:uiPriority="62" w:unhideWhenUsed="0"/>
-    <w:lsdException w:name="Medium Shading 1 Accent 4" w:semiHidden="0" w:uiPriority="63" w:unhideWhenUsed="0"/>
-    <w:lsdException w:name="Medium Shading 2 Accent 4" w:semiHidden="0" w:uiPriority="64" w:unhideWhenUsed="0"/>
-    <w:lsdException w:name="Medium List 1 Accent 4" w:semiHidden="0" w:uiPriority="65" w:unhideWhenUsed="0"/>
-    <w:lsdException w:name="Medium List 2 Accent 4" w:semiHidden="0" w:uiPriority="66" w:unhideWhenUsed="0"/>
-    <w:lsdException w:name="Medium Grid 1 Accent 4" w:semiHidden="0" w:uiPriority="67" w:unhideWhenUsed="0"/>
-    <w:lsdException w:name="Medium Grid 2 Accent 4" w:semiHidden="0" w:uiPriority="68" w:unhideWhenUsed="0"/>
-    <w:lsdException w:name="Medium Grid 3 Accent 4" w:semiHidden="0" w:uiPriority="69" w:unhideWhenUsed="0"/>
-    <w:lsdException w:name="Dark List Accent 4" w:semiHidden="0" w:uiPriority="70" w:unhideWhenUsed="0"/>
-    <w:lsdException w:name="Colorful Shading Accent 4" w:semiHidden="0" w:uiPriority="71" w:unhideWhenUsed="0"/>
-    <w:lsdException w:name="Colorful List Accent 4" w:semiHidden="0" w:uiPriority="72" w:unhideWhenUsed="0"/>
-    <w:lsdException w:name="Colorful Grid Accent 4" w:semiHidden="0" w:uiPriority="73" w:unhideWhenUsed="0"/>
-    <w:lsdException w:name="Light Shading Accent 5" w:semiHidden="0" w:uiPriority="60" w:unhideWhenUsed="0"/>
-    <w:lsdException w:name="Light List Accent 5" w:semiHidden="0" w:uiPriority="61" w:unhideWhenUsed="0"/>
-    <w:lsdException w:name="Light Grid Accent 5" w:semiHidden="0" w:uiPriority="62" w:unhideWhenUsed="0"/>
-    <w:lsdException w:name="Medium Shading 1 Accent 5" w:semiHidden="0" w:uiPriority="63" w:unhideWhenUsed="0"/>
-    <w:lsdException w:name="Medium Shading 2 Accent 5" w:semiHidden="0" w:uiPriority="64" w:unhideWhenUsed="0"/>
-    <w:lsdException w:name="Medium List 1 Accent 5" w:semiHidden="0" w:uiPriority="65" w:unhideWhenUsed="0"/>
-    <w:lsdException w:name="Medium List 2 Accent 5" w:semiHidden="0" w:uiPriority="66" w:unhideWhenUsed="0"/>
-    <w:lsdException w:name="Medium Grid 1 Accent 5" w:semiHidden="0" w:uiPriority="67" w:unhideWhenUsed="0"/>
-    <w:lsdException w:name="Medium Grid 2 Accent 5" w:semiHidden="0" w:uiPriority="68" w:unhideWhenUsed="0"/>
-    <w:lsdException w:name="Medium Grid 3 Accent 5" w:semiHidden="0" w:uiPriority="69" w:unhideWhenUsed="0"/>
-    <w:lsdException w:name="Dark List Accent 5" w:semiHidden="0" w:uiPriority="70" w:unhideWhenUsed="0"/>
-    <w:lsdException w:name="Colorful Shading Accent 5" w:semiHidden="0" w:uiPriority="71" w:unhideWhenUsed="0"/>
-    <w:lsdException w:name="Colorful List Accent 5" w:semiHidden="0" w:uiPriority="72" w:unhideWhenUsed="0"/>
-    <w:lsdException w:name="Colorful Grid Accent 5" w:semiHidden="0" w:uiPriority="73" w:unhideWhenUsed="0"/>
-    <w:lsdException w:name="Light Shading Accent 6" w:semiHidden="0" w:uiPriority="60" w:unhideWhenUsed="0"/>
-    <w:lsdException w:name="Light List Accent 6" w:semiHidden="0" w:uiPriority="61" w:unhideWhenUsed="0"/>
-    <w:lsdException w:name="Light Grid Accent 6" w:semiHidden="0" w:uiPriority="62" w:unhideWhenUsed="0"/>
-    <w:lsdException w:name="Medium Shading 1 Accent 6" w:semiHidden="0" w:uiPriority="63" w:unhideWhenUsed="0"/>
-    <w:lsdException w:name="Medium Shading 2 Accent 6" w:semiHidden="0" w:uiPriority="64" w:unhideWhenUsed="0"/>
-    <w:lsdException w:name="Medium List 1 Accent 6" w:semiHidden="0" w:uiPriority="65" w:unhideWhenUsed="0"/>
-    <w:lsdException w:name="Medium List 2 Accent 6" w:semiHidden="0" w:uiPriority="66" w:unhideWhenUsed="0"/>
-    <w:lsdException w:name="Medium Grid 1 Accent 6" w:semiHidden="0" w:uiPriority="67" w:unhideWhenUsed="0"/>
-    <w:lsdException w:name="Medium Grid 2 Accent 6" w:semiHidden="0" w:uiPriority="68" w:unhideWhenUsed="0"/>
-    <w:lsdException w:name="Medium Grid 3 Accent 6" w:semiHidden="0" w:uiPriority="69" w:unhideWhenUsed="0"/>
-    <w:lsdException w:name="Dark List Accent 6" w:semiHidden="0" w:uiPriority="70" w:unhideWhenUsed="0"/>
-    <w:lsdException w:name="Colorful Shading Accent 6" w:semiHidden="0" w:uiPriority="71" w:unhideWhenUsed="0"/>
-    <w:lsdException w:name="Colorful List Accent 6" w:semiHidden="0" w:uiPriority="72" w:unhideWhenUsed="0"/>
-    <w:lsdException w:name="Colorful Grid Accent 6" w:semiHidden="0" w:uiPriority="73" w:unhideWhenUsed="0"/>
-    <w:lsdException w:name="Subtle Emphasis" w:semiHidden="0" w:uiPriority="19" w:unhideWhenUsed="0" w:qFormat="1"/>
-    <w:lsdException w:name="Intense Emphasis" w:semiHidden="0" w:uiPriority="21" w:unhideWhenUsed="0" w:qFormat="1"/>
-    <w:lsdException w:name="Subtle Reference" w:semiHidden="0" w:uiPriority="31" w:unhideWhenUsed="0" w:qFormat="1"/>
-    <w:lsdException w:name="Intense Reference" w:semiHidden="0" w:uiPriority="32" w:unhideWhenUsed="0" w:qFormat="1"/>
-    <w:lsdException w:name="Book Title" w:semiHidden="0" w:uiPriority="33" w:unhideWhenUsed="0" w:qFormat="1"/>
-    <w:lsdException w:name="Bibliography" w:uiPriority="37"/>
-    <w:lsdException w:name="TOC Heading" w:uiPriority="39" w:qFormat="1"/>
+  <w:latentStyles w:defLockedState="0" w:defUIPriority="99" w:defSemiHidden="0" w:defUnhideWhenUsed="0" w:defQFormat="0" w:count="371">
+    <w:lsdException w:name="Normal" w:uiPriority="0" w:qFormat="1"/>
+    <w:lsdException w:name="heading 1" w:uiPriority="9" w:qFormat="1"/>
+    <w:lsdException w:name="heading 2" w:semiHidden="1" w:uiPriority="9" w:unhideWhenUsed="1" w:qFormat="1"/>
+    <w:lsdException w:name="heading 3" w:semiHidden="1" w:uiPriority="9" w:unhideWhenUsed="1" w:qFormat="1"/>
+    <w:lsdException w:name="heading 4" w:semiHidden="1" w:uiPriority="9" w:unhideWhenUsed="1" w:qFormat="1"/>
+    <w:lsdException w:name="heading 5" w:semiHidden="1" w:uiPriority="9" w:unhideWhenUsed="1" w:qFormat="1"/>
+    <w:lsdException w:name="heading 6" w:semiHidden="1" w:uiPriority="9" w:unhideWhenUsed="1" w:qFormat="1"/>
+    <w:lsdException w:name="heading 7" w:semiHidden="1" w:uiPriority="9" w:unhideWhenUsed="1" w:qFormat="1"/>
+    <w:lsdException w:name="heading 8" w:semiHidden="1" w:uiPriority="9" w:unhideWhenUsed="1" w:qFormat="1"/>
+    <w:lsdException w:name="heading 9" w:semiHidden="1" w:uiPriority="9" w:unhideWhenUsed="1" w:qFormat="1"/>
+    <w:lsdException w:name="index 1" w:semiHidden="1" w:unhideWhenUsed="1"/>
+    <w:lsdException w:name="index 2" w:semiHidden="1" w:unhideWhenUsed="1"/>
+    <w:lsdException w:name="index 3" w:semiHidden="1" w:unhideWhenUsed="1"/>
+    <w:lsdException w:name="index 4" w:semiHidden="1" w:unhideWhenUsed="1"/>
+    <w:lsdException w:name="index 5" w:semiHidden="1" w:unhideWhenUsed="1"/>
+    <w:lsdException w:name="index 6" w:semiHidden="1" w:unhideWhenUsed="1"/>
+    <w:lsdException w:name="index 7" w:semiHidden="1" w:unhideWhenUsed="1"/>
+    <w:lsdException w:name="index 8" w:semiHidden="1" w:unhideWhenUsed="1"/>
+    <w:lsdException w:name="index 9" w:semiHidden="1" w:unhideWhenUsed="1"/>
+    <w:lsdException w:name="toc 1" w:semiHidden="1" w:uiPriority="39" w:unhideWhenUsed="1"/>
+    <w:lsdException w:name="toc 2" w:semiHidden="1" w:uiPriority="39" w:unhideWhenUsed="1"/>
+    <w:lsdException w:name="toc 3" w:semiHidden="1" w:uiPriority="39" w:unhideWhenUsed="1"/>
+    <w:lsdException w:name="toc 4" w:semiHidden="1" w:uiPriority="39" w:unhideWhenUsed="1"/>
+    <w:lsdException w:name="toc 5" w:semiHidden="1" w:uiPriority="39" w:unhideWhenUsed="1"/>
+    <w:lsdException w:name="toc 6" w:semiHidden="1" w:uiPriority="39" w:unhideWhenUsed="1"/>
+    <w:lsdException w:name="toc 7" w:semiHidden="1" w:uiPriority="39" w:unhideWhenUsed="1"/>
+    <w:lsdException w:name="toc 8" w:semiHidden="1" w:uiPriority="39" w:unhideWhenUsed="1"/>
+    <w:lsdException w:name="toc 9" w:semiHidden="1" w:uiPriority="39" w:unhideWhenUsed="1"/>
+    <w:lsdException w:name="Normal Indent" w:semiHidden="1" w:unhideWhenUsed="1"/>
+    <w:lsdException w:name="footnote text" w:semiHidden="1" w:unhideWhenUsed="1"/>
+    <w:lsdException w:name="annotation text" w:semiHidden="1" w:unhideWhenUsed="1"/>
+    <w:lsdException w:name="header" w:semiHidden="1" w:unhideWhenUsed="1"/>
+    <w:lsdException w:name="footer" w:semiHidden="1" w:unhideWhenUsed="1"/>
+    <w:lsdException w:name="index heading" w:semiHidden="1" w:unhideWhenUsed="1"/>
+    <w:lsdException w:name="caption" w:semiHidden="1" w:uiPriority="35" w:unhideWhenUsed="1" w:qFormat="1"/>
+    <w:lsdException w:name="table of figures" w:semiHidden="1" w:unhideWhenUsed="1"/>
+    <w:lsdException w:name="envelope address" w:semiHidden="1" w:unhideWhenUsed="1"/>
+    <w:lsdException w:name="envelope return" w:semiHidden="1" w:unhideWhenUsed="1"/>
+    <w:lsdException w:name="footnote reference" w:semiHidden="1" w:unhideWhenUsed="1"/>
+    <w:lsdException w:name="annotation reference" w:semiHidden="1" w:unhideWhenUsed="1"/>
+    <w:lsdException w:name="line number" w:semiHidden="1" w:unhideWhenUsed="1"/>
+    <w:lsdException w:name="page number" w:semiHidden="1" w:unhideWhenUsed="1"/>
+    <w:lsdException w:name="endnote reference" w:semiHidden="1" w:unhideWhenUsed="1"/>
+    <w:lsdException w:name="endnote text" w:semiHidden="1" w:unhideWhenUsed="1"/>
+    <w:lsdException w:name="table of authorities" w:semiHidden="1" w:unhideWhenUsed="1"/>
+    <w:lsdException w:name="macro" w:semiHidden="1" w:unhideWhenUsed="1"/>
+    <w:lsdException w:name="toa heading" w:semiHidden="1" w:unhideWhenUsed="1"/>
+    <w:lsdException w:name="List" w:semiHidden="1" w:unhideWhenUsed="1"/>
+    <w:lsdException w:name="List Bullet" w:semiHidden="1" w:unhideWhenUsed="1"/>
+    <w:lsdException w:name="List Number" w:semiHidden="1" w:unhideWhenUsed="1"/>
+    <w:lsdException w:name="List 2" w:semiHidden="1" w:unhideWhenUsed="1"/>
+    <w:lsdException w:name="List 3" w:semiHidden="1" w:unhideWhenUsed="1"/>
+    <w:lsdException w:name="List 4" w:semiHidden="1" w:unhideWhenUsed="1"/>
+    <w:lsdException w:name="List 5" w:semiHidden="1" w:unhideWhenUsed="1"/>
+    <w:lsdException w:name="List Bullet 2" w:semiHidden="1" w:unhideWhenUsed="1"/>
+    <w:lsdException w:name="List Bullet 3" w:semiHidden="1" w:unhideWhenUsed="1"/>
+    <w:lsdException w:name="List Bullet 4" w:semiHidden="1" w:unhideWhenUsed="1"/>
+    <w:lsdException w:name="List Bullet 5" w:semiHidden="1" w:unhideWhenUsed="1"/>
+    <w:lsdException w:name="List Number 2" w:semiHidden="1" w:unhideWhenUsed="1"/>
+    <w:lsdException w:name="List Number 3" w:semiHidden="1" w:unhideWhenUsed="1"/>
+    <w:lsdException w:name="List Number 4" w:semiHidden="1" w:unhideWhenUsed="1"/>
+    <w:lsdException w:name="List Number 5" w:semiHidden="1" w:unhideWhenUsed="1"/>
+    <w:lsdException w:name="Title" w:uiPriority="10" w:qFormat="1"/>
+    <w:lsdException w:name="Closing" w:semiHidden="1" w:unhideWhenUsed="1"/>
+    <w:lsdException w:name="Signature" w:semiHidden="1" w:unhideWhenUsed="1"/>
+    <w:lsdException w:name="Default Paragraph Font" w:semiHidden="1" w:uiPriority="1" w:unhideWhenUsed="1"/>
+    <w:lsdException w:name="Body Text" w:semiHidden="1" w:unhideWhenUsed="1"/>
+    <w:lsdException w:name="Body Text Indent" w:semiHidden="1" w:unhideWhenUsed="1"/>
+    <w:lsdException w:name="List Continue" w:semiHidden="1" w:unhideWhenUsed="1"/>
+    <w:lsdException w:name="List Continue 2" w:semiHidden="1" w:unhideWhenUsed="1"/>
+    <w:lsdException w:name="List Continue 3" w:semiHidden="1" w:unhideWhenUsed="1"/>
+    <w:lsdException w:name="List Continue 4" w:semiHidden="1" w:unhideWhenUsed="1"/>
+    <w:lsdException w:name="List Continue 5" w:semiHidden="1" w:unhideWhenUsed="1"/>
+    <w:lsdException w:name="Message Header" w:semiHidden="1" w:unhideWhenUsed="1"/>
+    <w:lsdException w:name="Subtitle" w:uiPriority="11" w:qFormat="1"/>
+    <w:lsdException w:name="Salutation" w:semiHidden="1" w:unhideWhenUsed="1"/>
+    <w:lsdException w:name="Date" w:semiHidden="1" w:unhideWhenUsed="1"/>
+    <w:lsdException w:name="Body Text First Indent" w:semiHidden="1" w:unhideWhenUsed="1"/>
+    <w:lsdException w:name="Body Text First Indent 2" w:semiHidden="1" w:unhideWhenUsed="1"/>
+    <w:lsdException w:name="Note Heading" w:semiHidden="1" w:unhideWhenUsed="1"/>
+    <w:lsdException w:name="Body Text 2" w:semiHidden="1" w:unhideWhenUsed="1"/>
+    <w:lsdException w:name="Body Text 3" w:semiHidden="1" w:unhideWhenUsed="1"/>
+    <w:lsdException w:name="Body Text Indent 2" w:semiHidden="1" w:unhideWhenUsed="1"/>
+    <w:lsdException w:name="Body Text Indent 3" w:semiHidden="1" w:unhideWhenUsed="1"/>
+    <w:lsdException w:name="Block Text" w:semiHidden="1" w:unhideWhenUsed="1"/>
+    <w:lsdException w:name="Hyperlink" w:semiHidden="1" w:unhideWhenUsed="1"/>
+    <w:lsdException w:name="FollowedHyperlink" w:semiHidden="1" w:unhideWhenUsed="1"/>
+    <w:lsdException w:name="Strong" w:uiPriority="22" w:qFormat="1"/>
+    <w:lsdException w:name="Emphasis" w:uiPriority="20" w:qFormat="1"/>
+    <w:lsdException w:name="Document Map" w:semiHidden="1" w:unhideWhenUsed="1"/>
+    <w:lsdException w:name="Plain Text" w:semiHidden="1" w:unhideWhenUsed="1"/>
+    <w:lsdException w:name="E-mail Signature" w:semiHidden="1" w:unhideWhenUsed="1"/>
+    <w:lsdException w:name="HTML Top of Form" w:semiHidden="1" w:unhideWhenUsed="1"/>
+    <w:lsdException w:name="HTML Bottom of Form" w:semiHidden="1" w:unhideWhenUsed="1"/>
+    <w:lsdException w:name="Normal (Web)" w:semiHidden="1" w:unhideWhenUsed="1"/>
+    <w:lsdException w:name="HTML Acronym" w:semiHidden="1" w:unhideWhenUsed="1"/>
+    <w:lsdException w:name="HTML Address" w:semiHidden="1" w:unhideWhenUsed="1"/>
+    <w:lsdException w:name="HTML Cite" w:semiHidden="1" w:unhideWhenUsed="1"/>
+    <w:lsdException w:name="HTML Code" w:semiHidden="1" w:unhideWhenUsed="1"/>
+    <w:lsdException w:name="HTML Definition" w:semiHidden="1" w:unhideWhenUsed="1"/>
+    <w:lsdException w:name="HTML Keyboard" w:semiHidden="1" w:unhideWhenUsed="1"/>
+    <w:lsdException w:name="HTML Preformatted" w:semiHidden="1" w:unhideWhenUsed="1"/>
+    <w:lsdException w:name="HTML Sample" w:semiHidden="1" w:unhideWhenUsed="1"/>
+    <w:lsdException w:name="HTML Typewriter" w:semiHidden="1" w:unhideWhenUsed="1"/>
+    <w:lsdException w:name="HTML Variable" w:semiHidden="1" w:unhideWhenUsed="1"/>
+    <w:lsdException w:name="Normal Table" w:semiHidden="1" w:unhideWhenUsed="1"/>
+    <w:lsdException w:name="annotation subject" w:semiHidden="1" w:unhideWhenUsed="1"/>
+    <w:lsdException w:name="No List" w:semiHidden="1" w:unhideWhenUsed="1"/>
+    <w:lsdException w:name="Outline List 1" w:semiHidden="1" w:unhideWhenUsed="1"/>
+    <w:lsdException w:name="Outline List 2" w:semiHidden="1" w:unhideWhenUsed="1"/>
+    <w:lsdException w:name="Outline List 3" w:semiHidden="1" w:unhideWhenUsed="1"/>
+    <w:lsdException w:name="Table Simple 1" w:semiHidden="1" w:unhideWhenUsed="1"/>
+    <w:lsdException w:name="Table Simple 2" w:semiHidden="1" w:unhideWhenUsed="1"/>
+    <w:lsdException w:name="Table Simple 3" w:semiHidden="1" w:unhideWhenUsed="1"/>
+    <w:lsdException w:name="Table Classic 1" w:semiHidden="1" w:unhideWhenUsed="1"/>
+    <w:lsdException w:name="Table Classic 2" w:semiHidden="1" w:unhideWhenUsed="1"/>
+    <w:lsdException w:name="Table Classic 3" w:semiHidden="1" w:unhideWhenUsed="1"/>
+    <w:lsdException w:name="Table Classic 4" w:semiHidden="1" w:unhideWhenUsed="1"/>
+    <w:lsdException w:name="Table Colorful 1" w:semiHidden="1" w:unhideWhenUsed="1"/>
+    <w:lsdException w:name="Table Colorful 2" w:semiHidden="1" w:unhideWhenUsed="1"/>
+    <w:lsdException w:name="Table Colorful 3" w:semiHidden="1" w:unhideWhenUsed="1"/>
+    <w:lsdException w:name="Table Columns 1" w:semiHidden="1" w:unhideWhenUsed="1"/>
+    <w:lsdException w:name="Table Columns 2" w:semiHidden="1" w:unhideWhenUsed="1"/>
+    <w:lsdException w:name="Table Columns 3" w:semiHidden="1" w:unhideWhenUsed="1"/>
+    <w:lsdException w:name="Table Columns 4" w:semiHidden="1" w:unhideWhenUsed="1"/>
+    <w:lsdException w:name="Table Columns 5" w:semiHidden="1" w:unhideWhenUsed="1"/>
+    <w:lsdException w:name="Table Grid 1" w:semiHidden="1" w:unhideWhenUsed="1"/>
+    <w:lsdException w:name="Table Grid 2" w:semiHidden="1" w:unhideWhenUsed="1"/>
+    <w:lsdException w:name="Table Grid 3" w:semiHidden="1" w:unhideWhenUsed="1"/>
+    <w:lsdException w:name="Table Grid 4" w:semiHidden="1" w:unhideWhenUsed="1"/>
+    <w:lsdException w:name="Table Grid 5" w:semiHidden="1" w:unhideWhenUsed="1"/>
+    <w:lsdException w:name="Table Grid 6" w:semiHidden="1" w:unhideWhenUsed="1"/>
+    <w:lsdException w:name="Table Grid 7" w:semiHidden="1" w:unhideWhenUsed="1"/>
+    <w:lsdException w:name="Table Grid 8" w:semiHidden="1" w:unhideWhenUsed="1"/>
+    <w:lsdException w:name="Table List 1" w:semiHidden="1" w:unhideWhenUsed="1"/>
+    <w:lsdException w:name="Table List 2" w:semiHidden="1" w:unhideWhenUsed="1"/>
+    <w:lsdException w:name="Table List 3" w:semiHidden="1" w:unhideWhenUsed="1"/>
+    <w:lsdException w:name="Table List 4" w:semiHidden="1" w:unhideWhenUsed="1"/>
+    <w:lsdException w:name="Table List 5" w:semiHidden="1" w:unhideWhenUsed="1"/>
+    <w:lsdException w:name="Table List 6" w:semiHidden="1" w:unhideWhenUsed="1"/>
+    <w:lsdException w:name="Table List 7" w:semiHidden="1" w:unhideWhenUsed="1"/>
+    <w:lsdException w:name="Table List 8" w:semiHidden="1" w:unhideWhenUsed="1"/>
+    <w:lsdException w:name="Table 3D effects 1" w:semiHidden="1" w:unhideWhenUsed="1"/>
+    <w:lsdException w:name="Table 3D effects 2" w:semiHidden="1" w:unhideWhenUsed="1"/>
+    <w:lsdException w:name="Table 3D effects 3" w:semiHidden="1" w:unhideWhenUsed="1"/>
+    <w:lsdException w:name="Table Contemporary" w:semiHidden="1" w:unhideWhenUsed="1"/>
+    <w:lsdException w:name="Table Elegant" w:semiHidden="1" w:unhideWhenUsed="1"/>
+    <w:lsdException w:name="Table Professional" w:semiHidden="1" w:unhideWhenUsed="1"/>
+    <w:lsdException w:name="Table Subtle 1" w:semiHidden="1" w:unhideWhenUsed="1"/>
+    <w:lsdException w:name="Table Subtle 2" w:semiHidden="1" w:unhideWhenUsed="1"/>
+    <w:lsdException w:name="Table Web 1" w:semiHidden="1" w:unhideWhenUsed="1"/>
+    <w:lsdException w:name="Table Web 2" w:semiHidden="1" w:unhideWhenUsed="1"/>
+    <w:lsdException w:name="Table Web 3" w:semiHidden="1" w:unhideWhenUsed="1"/>
+    <w:lsdException w:name="Balloon Text" w:semiHidden="1" w:unhideWhenUsed="1"/>
+    <w:lsdException w:name="Table Grid" w:uiPriority="59"/>
+    <w:lsdException w:name="Table Theme" w:semiHidden="1" w:unhideWhenUsed="1"/>
+    <w:lsdException w:name="Placeholder Text" w:semiHidden="1"/>
+    <w:lsdException w:name="No Spacing" w:uiPriority="1" w:qFormat="1"/>
+    <w:lsdException w:name="Light Shading" w:uiPriority="60"/>
+    <w:lsdException w:name="Light List" w:uiPriority="61"/>
+    <w:lsdException w:name="Light Grid" w:uiPriority="62"/>
+    <w:lsdException w:name="Medium Shading 1" w:uiPriority="63"/>
+    <w:lsdException w:name="Medium Shading 2" w:uiPriority="64"/>
+    <w:lsdException w:name="Medium List 1" w:uiPriority="65"/>
+    <w:lsdException w:name="Medium List 2" w:uiPriority="66"/>
+    <w:lsdException w:name="Medium Grid 1" w:uiPriority="67"/>
+    <w:lsdException w:name="Medium Grid 2" w:uiPriority="68"/>
+    <w:lsdException w:name="Medium Grid 3" w:uiPriority="69"/>
+    <w:lsdException w:name="Dark List" w:uiPriority="70"/>
+    <w:lsdException w:name="Colorful Shading" w:uiPriority="71"/>
+    <w:lsdException w:name="Colorful List" w:uiPriority="72"/>
+    <w:lsdException w:name="Colorful Grid" w:uiPriority="73"/>
+    <w:lsdException w:name="Light Shading Accent 1" w:uiPriority="60"/>
+    <w:lsdException w:name="Light List Accent 1" w:uiPriority="61"/>
+    <w:lsdException w:name="Light Grid Accent 1" w:uiPriority="62"/>
+    <w:lsdException w:name="Medium Shading 1 Accent 1" w:uiPriority="63"/>
+    <w:lsdException w:name="Medium Shading 2 Accent 1" w:uiPriority="64"/>
+    <w:lsdException w:name="Medium List 1 Accent 1" w:uiPriority="65"/>
+    <w:lsdException w:name="Revision" w:semiHidden="1"/>
+    <w:lsdException w:name="List Paragraph" w:uiPriority="34" w:qFormat="1"/>
+    <w:lsdException w:name="Quote" w:uiPriority="29" w:qFormat="1"/>
+    <w:lsdException w:name="Intense Quote" w:uiPriority="30" w:qFormat="1"/>
+    <w:lsdException w:name="Medium List 2 Accent 1" w:uiPriority="66"/>
+    <w:lsdException w:name="Medium Grid 1 Accent 1" w:uiPriority="67"/>
+    <w:lsdException w:name="Medium Grid 2 Accent 1" w:uiPriority="68"/>
+    <w:lsdException w:name="Medium Grid 3 Accent 1" w:uiPriority="69"/>
+    <w:lsdException w:name="Dark List Accent 1" w:uiPriority="70"/>
+    <w:lsdException w:name="Colorful Shading Accent 1" w:uiPriority="71"/>
+    <w:lsdException w:name="Colorful List Accent 1" w:uiPriority="72"/>
+    <w:lsdException w:name="Colorful Grid Accent 1" w:uiPriority="73"/>
+    <w:lsdException w:name="Light Shading Accent 2" w:uiPriority="60"/>
+    <w:lsdException w:name="Light List Accent 2" w:uiPriority="61"/>
+    <w:lsdException w:name="Light Grid Accent 2" w:uiPriority="62"/>
+    <w:lsdException w:name="Medium Shading 1 Accent 2" w:uiPriority="63"/>
+    <w:lsdException w:name="Medium Shading 2 Accent 2" w:uiPriority="64"/>
+    <w:lsdException w:name="Medium List 1 Accent 2" w:uiPriority="65"/>
+    <w:lsdException w:name="Medium List 2 Accent 2" w:uiPriority="66"/>
+    <w:lsdException w:name="Medium Grid 1 Accent 2" w:uiPriority="67"/>
+    <w:lsdException w:name="Medium Grid 2 Accent 2" w:uiPriority="68"/>
+    <w:lsdException w:name="Medium Grid 3 Accent 2" w:uiPriority="69"/>
+    <w:lsdException w:name="Dark List Accent 2" w:uiPriority="70"/>
+    <w:lsdException w:name="Colorful Shading Accent 2" w:uiPriority="71"/>
+    <w:lsdException w:name="Colorful List Accent 2" w:uiPriority="72"/>
+    <w:lsdException w:name="Colorful Grid Accent 2" w:uiPriority="73"/>
+    <w:lsdException w:name="Light Shading Accent 3" w:uiPriority="60"/>
+    <w:lsdException w:name="Light List Accent 3" w:uiPriority="61"/>
+    <w:lsdException w:name="Light Grid Accent 3" w:uiPriority="62"/>
+    <w:lsdException w:name="Medium Shading 1 Accent 3" w:uiPriority="63"/>
+    <w:lsdException w:name="Medium Shading 2 Accent 3" w:uiPriority="64"/>
+    <w:lsdException w:name="Medium List 1 Accent 3" w:uiPriority="65"/>
+    <w:lsdException w:name="Medium List 2 Accent 3" w:uiPriority="66"/>
+    <w:lsdException w:name="Medium Grid 1 Accent 3" w:uiPriority="67"/>
+    <w:lsdException w:name="Medium Grid 2 Accent 3" w:uiPriority="68"/>
+    <w:lsdException w:name="Medium Grid 3 Accent 3" w:uiPriority="69"/>
+    <w:lsdException w:name="Dark List Accent 3" w:uiPriority="70"/>
+    <w:lsdException w:name="Colorful Shading Accent 3" w:uiPriority="71"/>
+    <w:lsdException w:name="Colorful List Accent 3" w:uiPriority="72"/>
+    <w:lsdException w:name="Colorful Grid Accent 3" w:uiPriority="73"/>
+    <w:lsdException w:name="Light Shading Accent 4" w:uiPriority="60"/>
+    <w:lsdException w:name="Light List Accent 4" w:uiPriority="61"/>
+    <w:lsdException w:name="Light Grid Accent 4" w:uiPriority="62"/>
+    <w:lsdException w:name="Medium Shading 1 Accent 4" w:uiPriority="63"/>
+    <w:lsdException w:name="Medium Shading 2 Accent 4" w:uiPriority="64"/>
+    <w:lsdException w:name="Medium List 1 Accent 4" w:uiPriority="65"/>
+    <w:lsdException w:name="Medium List 2 Accent 4" w:uiPriority="66"/>
+    <w:lsdException w:name="Medium Grid 1 Accent 4" w:uiPriority="67"/>
+    <w:lsdException w:name="Medium Grid 2 Accent 4" w:uiPriority="68"/>
+    <w:lsdException w:name="Medium Grid 3 Accent 4" w:uiPriority="69"/>
+    <w:lsdException w:name="Dark List Accent 4" w:uiPriority="70"/>
+    <w:lsdException w:name="Colorful Shading Accent 4" w:uiPriority="71"/>
+    <w:lsdException w:name="Colorful List Accent 4" w:uiPriority="72"/>
+    <w:lsdException w:name="Colorful Grid Accent 4" w:uiPriority="73"/>
+    <w:lsdException w:name="Light Shading Accent 5" w:uiPriority="60"/>
+    <w:lsdException w:name="Light List Accent 5" w:uiPriority="61"/>
+    <w:lsdException w:name="Light Grid Accent 5" w:uiPriority="62"/>
+    <w:lsdException w:name="Medium Shading 1 Accent 5" w:uiPriority="63"/>
+    <w:lsdException w:name="Medium Shading 2 Accent 5" w:uiPriority="64"/>
+    <w:lsdException w:name="Medium List 1 Accent 5" w:uiPriority="65"/>
+    <w:lsdException w:name="Medium List 2 Accent 5" w:uiPriority="66"/>
+    <w:lsdException w:name="Medium Grid 1 Accent 5" w:uiPriority="67"/>
+    <w:lsdException w:name="Medium Grid 2 Accent 5" w:uiPriority="68"/>
+    <w:lsdException w:name="Medium Grid 3 Accent 5" w:uiPriority="69"/>
+    <w:lsdException w:name="Dark List Accent 5" w:uiPriority="70"/>
+    <w:lsdException w:name="Colorful Shading Accent 5" w:uiPriority="71"/>
+    <w:lsdException w:name="Colorful List Accent 5" w:uiPriority="72"/>
+    <w:lsdException w:name="Colorful Grid Accent 5" w:uiPriority="73"/>
+    <w:lsdException w:name="Light Shading Accent 6" w:uiPriority="60"/>
+    <w:lsdException w:name="Light List Accent 6" w:uiPriority="61"/>
+    <w:lsdException w:name="Light Grid Accent 6" w:uiPriority="62"/>
+    <w:lsdException w:name="Medium Shading 1 Accent 6" w:uiPriority="63"/>
+    <w:lsdException w:name="Medium Shading 2 Accent 6" w:uiPriority="64"/>
+    <w:lsdException w:name="Medium List 1 Accent 6" w:uiPriority="65"/>
+    <w:lsdException w:name="Medium List 2 Accent 6" w:uiPriority="66"/>
+    <w:lsdException w:name="Medium Grid 1 Accent 6" w:uiPriority="67"/>
+    <w:lsdException w:name="Medium Grid 2 Accent 6" w:uiPriority="68"/>
+    <w:lsdException w:name="Medium Grid 3 Accent 6" w:uiPriority="69"/>
+    <w:lsdException w:name="Dark List Accent 6" w:uiPriority="70"/>
+    <w:lsdException w:name="Colorful Shading Accent 6" w:uiPriority="71"/>
+    <w:lsdException w:name="Colorful List Accent 6" w:uiPriority="72"/>
+    <w:lsdException w:name="Colorful Grid Accent 6" w:uiPriority="73"/>
+    <w:lsdException w:name="Subtle Emphasis" w:uiPriority="19" w:qFormat="1"/>
+    <w:lsdException w:name="Intense Emphasis" w:uiPriority="21" w:qFormat="1"/>
+    <w:lsdException w:name="Subtle Reference" w:uiPriority="31" w:qFormat="1"/>
+    <w:lsdException w:name="Intense Reference" w:uiPriority="32" w:qFormat="1"/>
+    <w:lsdException w:name="Book Title" w:uiPriority="33" w:qFormat="1"/>
+    <w:lsdException w:name="Bibliography" w:semiHidden="1" w:uiPriority="37" w:unhideWhenUsed="1"/>
+    <w:lsdException w:name="TOC Heading" w:semiHidden="1" w:uiPriority="39" w:unhideWhenUsed="1" w:qFormat="1"/>
+    <w:lsdException w:name="Plain Table 1" w:uiPriority="41"/>
+    <w:lsdException w:name="Plain Table 2" w:uiPriority="42"/>
+    <w:lsdException w:name="Plain Table 3" w:uiPriority="43"/>
+    <w:lsdException w:name="Plain Table 4" w:uiPriority="44"/>
+    <w:lsdException w:name="Plain Table 5" w:uiPriority="45"/>
+    <w:lsdException w:name="Grid Table Light" w:uiPriority="40"/>
+    <w:lsdException w:name="Grid Table 1 Light" w:uiPriority="46"/>
+    <w:lsdException w:name="Grid Table 2" w:uiPriority="47"/>
+    <w:lsdException w:name="Grid Table 3" w:uiPriority="48"/>
+    <w:lsdException w:name="Grid Table 4" w:uiPriority="49"/>
+    <w:lsdException w:name="Grid Table 5 Dark" w:uiPriority="50"/>
+    <w:lsdException w:name="Grid Table 6 Colorful" w:uiPriority="51"/>
+    <w:lsdException w:name="Grid Table 7 Colorful" w:uiPriority="52"/>
+    <w:lsdException w:name="Grid Table 1 Light Accent 1" w:uiPriority="46"/>
+    <w:lsdException w:name="Grid Table 2 Accent 1" w:uiPriority="47"/>
+    <w:lsdException w:name="Grid Table 3 Accent 1" w:uiPriority="48"/>
+    <w:lsdException w:name="Grid Table 4 Accent 1" w:uiPriority="49"/>
+    <w:lsdException w:name="Grid Table 5 Dark Accent 1" w:uiPriority="50"/>
+    <w:lsdException w:name="Grid Table 6 Colorful Accent 1" w:uiPriority="51"/>
+    <w:lsdException w:name="Grid Table 7 Colorful Accent 1" w:uiPriority="52"/>
+    <w:lsdException w:name="Grid Table 1 Light Accent 2" w:uiPriority="46"/>
+    <w:lsdException w:name="Grid Table 2 Accent 2" w:uiPriority="47"/>
+    <w:lsdException w:name="Grid Table 3 Accent 2" w:uiPriority="48"/>
+    <w:lsdException w:name="Grid Table 4 Accent 2" w:uiPriority="49"/>
+    <w:lsdException w:name="Grid Table 5 Dark Accent 2" w:uiPriority="50"/>
+    <w:lsdException w:name="Grid Table 6 Colorful Accent 2" w:uiPriority="51"/>
+    <w:lsdException w:name="Grid Table 7 Colorful Accent 2" w:uiPriority="52"/>
+    <w:lsdException w:name="Grid Table 1 Light Accent 3" w:uiPriority="46"/>
+    <w:lsdException w:name="Grid Table 2 Accent 3" w:uiPriority="47"/>
+    <w:lsdException w:name="Grid Table 3 Accent 3" w:uiPriority="48"/>
+    <w:lsdException w:name="Grid Table 4 Accent 3" w:uiPriority="49"/>
+    <w:lsdException w:name="Grid Table 5 Dark Accent 3" w:uiPriority="50"/>
+    <w:lsdException w:name="Grid Table 6 Colorful Accent 3" w:uiPriority="51"/>
+    <w:lsdException w:name="Grid Table 7 Colorful Accent 3" w:uiPriority="52"/>
+    <w:lsdException w:name="Grid Table 1 Light Accent 4" w:uiPriority="46"/>
+    <w:lsdException w:name="Grid Table 2 Accent 4" w:uiPriority="47"/>
+    <w:lsdException w:name="Grid Table 3 Accent 4" w:uiPriority="48"/>
+    <w:lsdException w:name="Grid Table 4 Accent 4" w:uiPriority="49"/>
+    <w:lsdException w:name="Grid Table 5 Dark Accent 4" w:uiPriority="50"/>
+    <w:lsdException w:name="Grid Table 6 Colorful Accent 4" w:uiPriority="51"/>
+    <w:lsdException w:name="Grid Table 7 Colorful Accent 4" w:uiPriority="52"/>
+    <w:lsdException w:name="Grid Table 1 Light Accent 5" w:uiPriority="46"/>
+    <w:lsdException w:name="Grid Table 2 Accent 5" w:uiPriority="47"/>
+    <w:lsdException w:name="Grid Table 3 Accent 5" w:uiPriority="48"/>
+    <w:lsdException w:name="Grid Table 4 Accent 5" w:uiPriority="49"/>
+    <w:lsdException w:name="Grid Table 5 Dark Accent 5" w:uiPriority="50"/>
+    <w:lsdException w:name="Grid Table 6 Colorful Accent 5" w:uiPriority="51"/>
+    <w:lsdException w:name="Grid Table 7 Colorful Accent 5" w:uiPriority="52"/>
+    <w:lsdException w:name="Grid Table 1 Light Accent 6" w:uiPriority="46"/>
+    <w:lsdException w:name="Grid Table 2 Accent 6" w:uiPriority="47"/>
+    <w:lsdException w:name="Grid Table 3 Accent 6" w:uiPriority="48"/>
+    <w:lsdException w:name="Grid Table 4 Accent 6" w:uiPriority="49"/>
+    <w:lsdException w:name="Grid Table 5 Dark Accent 6" w:uiPriority="50"/>
+    <w:lsdException w:name="Grid Table 6 Colorful Accent 6" w:uiPriority="51"/>
+    <w:lsdException w:name="Grid Table 7 Colorful Accent 6" w:uiPriority="52"/>
+    <w:lsdException w:name="List Table 1 Light" w:uiPriority="46"/>
+    <w:lsdException w:name="List Table 2" w:uiPriority="47"/>
+    <w:lsdException w:name="List Table 3" w:uiPriority="48"/>
+    <w:lsdException w:name="List Table 4" w:uiPriority="49"/>
+    <w:lsdException w:name="List Table 5 Dark" w:uiPriority="50"/>
+    <w:lsdException w:name="List Table 6 Colorful" w:uiPriority="51"/>
+    <w:lsdException w:name="List Table 7 Colorful" w:uiPriority="52"/>
+    <w:lsdException w:name="List Table 1 Light Accent 1" w:uiPriority="46"/>
+    <w:lsdException w:name="List Table 2 Accent 1" w:uiPriority="47"/>
+    <w:lsdException w:name="List Table 3 Accent 1" w:uiPriority="48"/>
+    <w:lsdException w:name="List Table 4 Accent 1" w:uiPriority="49"/>
+    <w:lsdException w:name="List Table 5 Dark Accent 1" w:uiPriority="50"/>
+    <w:lsdException w:name="List Table 6 Colorful Accent 1" w:uiPriority="51"/>
+    <w:lsdException w:name="List Table 7 Colorful Accent 1" w:uiPriority="52"/>
+    <w:lsdException w:name="List Table 1 Light Accent 2" w:uiPriority="46"/>
+    <w:lsdException w:name="List Table 2 Accent 2" w:uiPriority="47"/>
+    <w:lsdException w:name="List Table 3 Accent 2" w:uiPriority="48"/>
+    <w:lsdException w:name="List Table 4 Accent 2" w:uiPriority="49"/>
+    <w:lsdException w:name="List Table 5 Dark Accent 2" w:uiPriority="50"/>
+    <w:lsdException w:name="List Table 6 Colorful Accent 2" w:uiPriority="51"/>
+    <w:lsdException w:name="List Table 7 Colorful Accent 2" w:uiPriority="52"/>
+    <w:lsdException w:name="List Table 1 Light Accent 3" w:uiPriority="46"/>
+    <w:lsdException w:name="List Table 2 Accent 3" w:uiPriority="47"/>
+    <w:lsdException w:name="List Table 3 Accent 3" w:uiPriority="48"/>
+    <w:lsdException w:name="List Table 4 Accent 3" w:uiPriority="49"/>
+    <w:lsdException w:name="List Table 5 Dark Accent 3" w:uiPriority="50"/>
+    <w:lsdException w:name="List Table 6 Colorful Accent 3" w:uiPriority="51"/>
+    <w:lsdException w:name="List Table 7 Colorful Accent 3" w:uiPriority="52"/>
+    <w:lsdException w:name="List Table 1 Light Accent 4" w:uiPriority="46"/>
+    <w:lsdException w:name="List Table 2 Accent 4" w:uiPriority="47"/>
+    <w:lsdException w:name="List Table 3 Accent 4" w:uiPriority="48"/>
+    <w:lsdException w:name="List Table 4 Accent 4" w:uiPriority="49"/>
+    <w:lsdException w:name="List Table 5 Dark Accent 4" w:uiPriority="50"/>
+    <w:lsdException w:name="List Table 6 Colorful Accent 4" w:uiPriority="51"/>
+    <w:lsdException w:name="List Table 7 Colorful Accent 4" w:uiPriority="52"/>
+    <w:lsdException w:name="List Table 1 Light Accent 5" w:uiPriority="46"/>
+    <w:lsdException w:name="List Table 2 Accent 5" w:uiPriority="47"/>
+    <w:lsdException w:name="List Table 3 Accent 5" w:uiPriority="48"/>
+    <w:lsdException w:name="List Table 4 Accent 5" w:uiPriority="49"/>
+    <w:lsdException w:name="List Table 5 Dark Accent 5" w:uiPriority="50"/>
+    <w:lsdException w:name="List Table 6 Colorful Accent 5" w:uiPriority="51"/>
+    <w:lsdException w:name="List Table 7 Colorful Accent 5" w:uiPriority="52"/>
+    <w:lsdException w:name="List Table 1 Light Accent 6" w:uiPriority="46"/>
+    <w:lsdException w:name="List Table 2 Accent 6" w:uiPriority="47"/>
+    <w:lsdException w:name="List Table 3 Accent 6" w:uiPriority="48"/>
+    <w:lsdException w:name="List Table 4 Accent 6" w:uiPriority="49"/>
+    <w:lsdException w:name="List Table 5 Dark Accent 6" w:uiPriority="50"/>
+    <w:lsdException w:name="List Table 6 Colorful Accent 6" w:uiPriority="51"/>
+    <w:lsdException w:name="List Table 7 Colorful Accent 6" w:uiPriority="52"/>
   </w:latentStyles>
   <w:style w:type="paragraph" w:default="1" w:styleId="Normal">
     <w:name w:val="Normal"/>
@@ -12045,7 +10959,7 @@
   <a:extraClrSchemeLst/>
   <a:extLst>
     <a:ext uri="{05A4C25C-085E-4340-85A3-A5531E510DB2}">
-      <thm15:themeFamily xmlns="" xmlns:thm15="http://schemas.microsoft.com/office/thememl/2012/main" name="Office Theme" id="{62F939B6-93AF-4DB8-9C6B-D6C7DFDC589F}" vid="{4A3C46E8-61CC-4603-A589-7422A47A8E4A}"/>
+      <thm15:themeFamily xmlns:thm15="http://schemas.microsoft.com/office/thememl/2012/main" name="Office Theme" id="{62F939B6-93AF-4DB8-9C6B-D6C7DFDC589F}" vid="{4A3C46E8-61CC-4603-A589-7422A47A8E4A}"/>
     </a:ext>
   </a:extLst>
 </a:theme>
@@ -12056,7 +10970,7 @@
 </file>
 
 <file path=customXml/itemProps1.xml><?xml version="1.0" encoding="utf-8"?>
-<ds:datastoreItem xmlns:ds="http://schemas.openxmlformats.org/officeDocument/2006/customXml" ds:itemID="{1F968974-23FF-4779-829A-885411132B53}">
+<ds:datastoreItem xmlns:ds="http://schemas.openxmlformats.org/officeDocument/2006/customXml" ds:itemID="{E3C64346-52B6-4C83-A436-0A5F9F768976}">
   <ds:schemaRefs>
     <ds:schemaRef ds:uri="http://schemas.openxmlformats.org/officeDocument/2006/bibliography"/>
   </ds:schemaRefs>

</xml_diff>

<commit_message>
Chỉnh sửa quản lý rủi ro
</commit_message>
<xml_diff>
--- a/docs/NL04-KeHoach.docx
+++ b/docs/NL04-KeHoach.docx
@@ -1139,7 +1139,7 @@
           </w:tcPr>
           <w:p>
             <w:r>
-              <w:t>Cập nhật phần Quản lý rủi ro</w:t>
+              <w:t>Cập nhật Quản lý rủi ro</w:t>
             </w:r>
           </w:p>
         </w:tc>
@@ -3009,12 +3009,11 @@
         <w:tc>
           <w:tcPr>
             <w:tcW w:w="413" w:type="pct"/>
-            <w:shd w:val="clear" w:color="auto" w:fill="6E6E6E" w:themeFill="accent1" w:themeFillShade="80"/>
+            <w:shd w:val="clear" w:color="auto" w:fill="595959" w:themeFill="text1" w:themeFillTint="A6"/>
           </w:tcPr>
           <w:p>
             <w:pPr>
               <w:spacing w:after="160"/>
-              <w:jc w:val="center"/>
             </w:pPr>
             <w:r>
               <w:t>STT</w:t>
@@ -3024,12 +3023,11 @@
         <w:tc>
           <w:tcPr>
             <w:tcW w:w="1235" w:type="pct"/>
-            <w:shd w:val="clear" w:color="auto" w:fill="6E6E6E" w:themeFill="accent1" w:themeFillShade="80"/>
+            <w:shd w:val="clear" w:color="auto" w:fill="595959" w:themeFill="text1" w:themeFillTint="A6"/>
           </w:tcPr>
           <w:p>
             <w:pPr>
               <w:spacing w:after="160"/>
-              <w:jc w:val="center"/>
             </w:pPr>
             <w:r>
               <w:t>Yếu tố rủi ro</w:t>
@@ -3039,12 +3037,11 @@
         <w:tc>
           <w:tcPr>
             <w:tcW w:w="583" w:type="pct"/>
-            <w:shd w:val="clear" w:color="auto" w:fill="6E6E6E" w:themeFill="accent1" w:themeFillShade="80"/>
+            <w:shd w:val="clear" w:color="auto" w:fill="595959" w:themeFill="text1" w:themeFillTint="A6"/>
           </w:tcPr>
           <w:p>
             <w:pPr>
               <w:spacing w:after="160"/>
-              <w:jc w:val="center"/>
             </w:pPr>
             <w:r>
               <w:t>Mức độ rủi ro</w:t>
@@ -3054,12 +3051,11 @@
         <w:tc>
           <w:tcPr>
             <w:tcW w:w="1506" w:type="pct"/>
-            <w:shd w:val="clear" w:color="auto" w:fill="6E6E6E" w:themeFill="accent1" w:themeFillShade="80"/>
+            <w:shd w:val="clear" w:color="auto" w:fill="595959" w:themeFill="text1" w:themeFillTint="A6"/>
           </w:tcPr>
           <w:p>
             <w:pPr>
               <w:spacing w:after="160"/>
-              <w:jc w:val="center"/>
             </w:pPr>
             <w:r>
               <w:t>Chiến lược làm giảm rủi ro</w:t>
@@ -3069,12 +3065,11 @@
         <w:tc>
           <w:tcPr>
             <w:tcW w:w="1263" w:type="pct"/>
-            <w:shd w:val="clear" w:color="auto" w:fill="6E6E6E" w:themeFill="accent1" w:themeFillShade="80"/>
+            <w:shd w:val="clear" w:color="auto" w:fill="595959" w:themeFill="text1" w:themeFillTint="A6"/>
           </w:tcPr>
           <w:p>
             <w:pPr>
               <w:spacing w:after="160"/>
-              <w:jc w:val="center"/>
             </w:pPr>
             <w:r>
               <w:t>Hướng giải quyết khi xảy ra rủi ro</w:t>
@@ -3517,13 +3512,7 @@
               <w:spacing w:after="160"/>
             </w:pPr>
             <w:r>
-              <w:t>Cần tập trung nhóm lại thay đổi và thống nhất</w:t>
-            </w:r>
-            <w:r>
-              <w:t xml:space="preserve"> và</w:t>
-            </w:r>
-            <w:r>
-              <w:t xml:space="preserve"> triệt để các vấn đề trong việc lập trình. </w:t>
+              <w:t xml:space="preserve">Cần tập trung nhóm lại thay đổi và thống nhất triệt để các vấn đề trong việc lập trình. </w:t>
             </w:r>
           </w:p>
         </w:tc>
@@ -3762,6 +3751,22 @@
       <w:tr>
         <w:tc>
           <w:tcPr>
+            <w:tcW w:w="3737" w:type="pct"/>
+            <w:gridSpan w:val="4"/>
+            <w:shd w:val="clear" w:color="auto" w:fill="D9D9D9" w:themeFill="background1" w:themeFillShade="D9"/>
+          </w:tcPr>
+          <w:p/>
+        </w:tc>
+        <w:tc>
+          <w:tcPr>
+            <w:tcW w:w="1263" w:type="pct"/>
+          </w:tcPr>
+          <w:p/>
+        </w:tc>
+      </w:tr>
+      <w:tr>
+        <w:tc>
+          <w:tcPr>
             <w:tcW w:w="413" w:type="pct"/>
           </w:tcPr>
           <w:p>
@@ -3782,11 +3787,11 @@
               <w:spacing w:after="160"/>
             </w:pPr>
             <w:r>
-              <w:t xml:space="preserve">Các thành viên ở xa dẫn đến không thuận lợi trong việc </w:t>
+              <w:t xml:space="preserve">Các thành viên ở xa dẫn đến không </w:t>
             </w:r>
             <w:r>
               <w:lastRenderedPageBreak/>
-              <w:t>đi lại cũng như họp nhóm làm ảnh hưởng đến tiến độ công việc.</w:t>
+              <w:t>thuận lợi trong việc đi lại cũng như họp nhóm làm ảnh hưởng đến tiến độ công việc.</w:t>
             </w:r>
           </w:p>
         </w:tc>
@@ -3813,11 +3818,11 @@
               <w:spacing w:after="160"/>
             </w:pPr>
             <w:r>
-              <w:t xml:space="preserve">Cần lên kế hoạch và nội dung họp nhóm một cách cụ thể. Các thành </w:t>
+              <w:t xml:space="preserve">Cần lên kế hoạch và nội dung họp nhóm một </w:t>
             </w:r>
             <w:r>
               <w:lastRenderedPageBreak/>
-              <w:t>viên trong nhóm cần phải chủ động thời gian.</w:t>
+              <w:t>cách cụ thể. Các thành viên trong nhóm cần phải chủ động thời gian.</w:t>
             </w:r>
           </w:p>
         </w:tc>
@@ -3831,11 +3836,11 @@
             </w:pPr>
             <w:r>
               <w:lastRenderedPageBreak/>
-              <w:t xml:space="preserve">Họp nhóm phân chia lại công việc đáp ứng tiến độ của </w:t>
+              <w:t xml:space="preserve">Họp nhóm phân chia lại công việc </w:t>
             </w:r>
             <w:r>
               <w:lastRenderedPageBreak/>
-              <w:t>kế hoạch.</w:t>
+              <w:t>đáp ứng tiến độ của kế hoạch.</w:t>
             </w:r>
           </w:p>
         </w:tc>
@@ -3858,13 +3863,7 @@
           </w:tcPr>
           <w:p>
             <w:r>
-              <w:t xml:space="preserve">Phần mềm không tương thích khi thay đổi môi trường hoạt động( phần cứng, </w:t>
-            </w:r>
-            <w:r>
-              <w:t xml:space="preserve">phần mềm, </w:t>
-            </w:r>
-            <w:r>
-              <w:t>hệ điều hành).</w:t>
+              <w:t>Phần mềm không tương thích khi thay đổi môi trường hoạt động( phần cứng, phần mềm, hệ điều hành).</w:t>
             </w:r>
           </w:p>
         </w:tc>
@@ -3884,16 +3883,7 @@
           </w:tcPr>
           <w:p>
             <w:r>
-              <w:t>Khi phỏng vấn cần chú ý yếu tố môi trường hoạt động của phần mề</w:t>
-            </w:r>
-            <w:r>
-              <w:t>m mà khách hàng sử dụng</w:t>
-            </w:r>
-            <w:r>
-              <w:t xml:space="preserve"> (phần cứng, hệ điều hành)</w:t>
-            </w:r>
-            <w:r>
-              <w:t>.</w:t>
+              <w:t>Khi phỏng vấn cần chú ý yếu tố môi trường hoạt động của phần mềm mà khách hàng sử dụng (phần cứng, hệ điều hành).</w:t>
             </w:r>
           </w:p>
         </w:tc>
@@ -3927,487 +3917,165 @@
           <w:ilvl w:val="0"/>
           <w:numId w:val="0"/>
         </w:numPr>
-        <w:ind w:left="576" w:hanging="576"/>
-        <w:rPr>
-          <w:rFonts w:ascii="Arial" w:hAnsi="Arial" w:cs="Arial"/>
-        </w:rPr>
-      </w:pPr>
-      <w:r>
-        <w:rPr>
-          <w:rFonts w:ascii="Arial" w:hAnsi="Arial" w:cs="Arial"/>
-        </w:rPr>
-        <w:t>4.1 Tổ chức nhóm quản lý cấu hình</w:t>
-      </w:r>
-    </w:p>
+      </w:pPr>
+      <w:r>
+        <w:t xml:space="preserve">4.1 </w:t>
+      </w:r>
+      <w:r>
+        <w:t>Tổ chức nhóm quản lý cấu hình</w:t>
+      </w:r>
+    </w:p>
+    <w:tbl>
+      <w:tblPr>
+        <w:tblStyle w:val="TableGrid"/>
+        <w:tblW w:w="5000" w:type="pct"/>
+        <w:tblLook w:val="04A0" w:firstRow="1" w:lastRow="0" w:firstColumn="1" w:lastColumn="0" w:noHBand="0" w:noVBand="1"/>
+      </w:tblPr>
+      <w:tblGrid>
+        <w:gridCol w:w="3292"/>
+        <w:gridCol w:w="3273"/>
+        <w:gridCol w:w="3011"/>
+      </w:tblGrid>
+      <w:tr>
+        <w:tc>
+          <w:tcPr>
+            <w:tcW w:w="1719" w:type="pct"/>
+          </w:tcPr>
+          <w:p>
+            <w:r>
+              <w:t>Họ và tên</w:t>
+            </w:r>
+          </w:p>
+        </w:tc>
+        <w:tc>
+          <w:tcPr>
+            <w:tcW w:w="1709" w:type="pct"/>
+          </w:tcPr>
+          <w:p>
+            <w:r>
+              <w:t>Chức vụ</w:t>
+            </w:r>
+          </w:p>
+        </w:tc>
+        <w:tc>
+          <w:tcPr>
+            <w:tcW w:w="1572" w:type="pct"/>
+          </w:tcPr>
+          <w:p>
+            <w:r>
+              <w:t>Vai trò</w:t>
+            </w:r>
+          </w:p>
+        </w:tc>
+      </w:tr>
+      <w:tr>
+        <w:tc>
+          <w:tcPr>
+            <w:tcW w:w="1719" w:type="pct"/>
+          </w:tcPr>
+          <w:p>
+            <w:r>
+              <w:t>Lương Đức Duy</w:t>
+            </w:r>
+          </w:p>
+        </w:tc>
+        <w:tc>
+          <w:tcPr>
+            <w:tcW w:w="1709" w:type="pct"/>
+          </w:tcPr>
+          <w:p>
+            <w:r>
+              <w:t>Trưởng nhóm</w:t>
+            </w:r>
+          </w:p>
+        </w:tc>
+        <w:tc>
+          <w:tcPr>
+            <w:tcW w:w="1572" w:type="pct"/>
+          </w:tcPr>
+          <w:p>
+            <w:r>
+              <w:t xml:space="preserve">Quản lý chung, </w:t>
+            </w:r>
+            <w:r>
+              <w:t xml:space="preserve">kiểm tra các tài liệu quản lý cấu hình </w:t>
+            </w:r>
+          </w:p>
+        </w:tc>
+      </w:tr>
+      <w:tr>
+        <w:tc>
+          <w:tcPr>
+            <w:tcW w:w="1719" w:type="pct"/>
+          </w:tcPr>
+          <w:p>
+            <w:r>
+              <w:t>Nguyễn Hoàng Đông</w:t>
+            </w:r>
+          </w:p>
+        </w:tc>
+        <w:tc>
+          <w:tcPr>
+            <w:tcW w:w="1709" w:type="pct"/>
+          </w:tcPr>
+          <w:p>
+            <w:r>
+              <w:t>Thành viên</w:t>
+            </w:r>
+          </w:p>
+        </w:tc>
+        <w:tc>
+          <w:tcPr>
+            <w:tcW w:w="1572" w:type="pct"/>
+          </w:tcPr>
+          <w:p>
+            <w:r>
+              <w:t>Quản lý cầu hình của: Tài liệu đặc tả yêu cầu, thiết kế yêu cầu, phân tích yêu cầu…</w:t>
+            </w:r>
+          </w:p>
+        </w:tc>
+      </w:tr>
+      <w:tr>
+        <w:tc>
+          <w:tcPr>
+            <w:tcW w:w="1719" w:type="pct"/>
+          </w:tcPr>
+          <w:p>
+            <w:r>
+              <w:t>Ngô Minh Phương</w:t>
+            </w:r>
+          </w:p>
+        </w:tc>
+        <w:tc>
+          <w:tcPr>
+            <w:tcW w:w="1709" w:type="pct"/>
+          </w:tcPr>
+          <w:p>
+            <w:r>
+              <w:t>Thành viên</w:t>
+            </w:r>
+          </w:p>
+        </w:tc>
+        <w:tc>
+          <w:tcPr>
+            <w:tcW w:w="1572" w:type="pct"/>
+          </w:tcPr>
+          <w:p>
+            <w:r>
+              <w:t>Quản lý cầu hình của: Thiết kế cơ sở dữ liệu, High level design, Detail design…</w:t>
+            </w:r>
+          </w:p>
+        </w:tc>
+      </w:tr>
+    </w:tbl>
     <w:p>
       <w:pPr>
         <w:spacing w:after="0"/>
         <w:rPr>
           <w:rFonts w:ascii="Arial" w:hAnsi="Arial" w:cs="Arial"/>
-        </w:rPr>
-      </w:pPr>
-      <w:r>
-        <w:rPr>
-          <w:rFonts w:ascii="Arial" w:hAnsi="Arial" w:cs="Arial"/>
-          <w:noProof/>
-        </w:rPr>
-        <mc:AlternateContent>
-          <mc:Choice Requires="wpg">
-            <w:drawing>
-              <wp:anchor distT="0" distB="0" distL="114300" distR="114300" simplePos="0" relativeHeight="251659264" behindDoc="0" locked="0" layoutInCell="1" allowOverlap="1" wp14:anchorId="2F313AD9" wp14:editId="0EAB6BCE">
-                <wp:simplePos x="0" y="0"/>
-                <wp:positionH relativeFrom="column">
-                  <wp:posOffset>790575</wp:posOffset>
-                </wp:positionH>
-                <wp:positionV relativeFrom="paragraph">
-                  <wp:posOffset>29210</wp:posOffset>
-                </wp:positionV>
-                <wp:extent cx="4162425" cy="819150"/>
-                <wp:effectExtent l="0" t="0" r="28575" b="19050"/>
-                <wp:wrapNone/>
-                <wp:docPr id="2" name="Group 2"/>
-                <wp:cNvGraphicFramePr/>
-                <a:graphic xmlns:a="http://schemas.openxmlformats.org/drawingml/2006/main">
-                  <a:graphicData uri="http://schemas.microsoft.com/office/word/2010/wordprocessingGroup">
-                    <wpg:wgp>
-                      <wpg:cNvGrpSpPr/>
-                      <wpg:grpSpPr>
-                        <a:xfrm>
-                          <a:off x="0" y="0"/>
-                          <a:ext cx="4162425" cy="819150"/>
-                          <a:chOff x="0" y="0"/>
-                          <a:chExt cx="4162425" cy="819150"/>
-                        </a:xfrm>
-                      </wpg:grpSpPr>
-                      <wps:wsp>
-                        <wps:cNvPr id="1" name="Rectangle 1"/>
-                        <wps:cNvSpPr/>
-                        <wps:spPr>
-                          <a:xfrm>
-                            <a:off x="1619250" y="0"/>
-                            <a:ext cx="1047750" cy="304800"/>
-                          </a:xfrm>
-                          <a:prstGeom prst="rect">
-                            <a:avLst/>
-                          </a:prstGeom>
-                        </wps:spPr>
-                        <wps:style>
-                          <a:lnRef idx="2">
-                            <a:schemeClr val="accent1">
-                              <a:shade val="50000"/>
-                            </a:schemeClr>
-                          </a:lnRef>
-                          <a:fillRef idx="1">
-                            <a:schemeClr val="accent1"/>
-                          </a:fillRef>
-                          <a:effectRef idx="0">
-                            <a:schemeClr val="accent1"/>
-                          </a:effectRef>
-                          <a:fontRef idx="minor">
-                            <a:schemeClr val="lt1"/>
-                          </a:fontRef>
-                        </wps:style>
-                        <wps:txbx>
-                          <w:txbxContent>
-                            <w:p>
-                              <w:pPr>
-                                <w:jc w:val="center"/>
-                              </w:pPr>
-                              <w:r>
-                                <w:t>Nhóm trưởng</w:t>
-                              </w:r>
-                            </w:p>
-                          </w:txbxContent>
-                        </wps:txbx>
-                        <wps:bodyPr rot="0" spcFirstLastPara="0" vertOverflow="overflow" horzOverflow="overflow" vert="horz" wrap="square" lIns="91440" tIns="45720" rIns="91440" bIns="45720" numCol="1" spcCol="0" rtlCol="0" fromWordArt="0" anchor="ctr" anchorCtr="0" forceAA="0" compatLnSpc="1">
-                          <a:prstTxWarp prst="textNoShape">
-                            <a:avLst/>
-                          </a:prstTxWarp>
-                          <a:noAutofit/>
-                        </wps:bodyPr>
-                      </wps:wsp>
-                      <wps:wsp>
-                        <wps:cNvPr id="3" name="Rectangle 3"/>
-                        <wps:cNvSpPr/>
-                        <wps:spPr>
-                          <a:xfrm>
-                            <a:off x="0" y="514350"/>
-                            <a:ext cx="1047750" cy="304800"/>
-                          </a:xfrm>
-                          <a:prstGeom prst="rect">
-                            <a:avLst/>
-                          </a:prstGeom>
-                        </wps:spPr>
-                        <wps:style>
-                          <a:lnRef idx="2">
-                            <a:schemeClr val="accent1">
-                              <a:shade val="50000"/>
-                            </a:schemeClr>
-                          </a:lnRef>
-                          <a:fillRef idx="1">
-                            <a:schemeClr val="accent1"/>
-                          </a:fillRef>
-                          <a:effectRef idx="0">
-                            <a:schemeClr val="accent1"/>
-                          </a:effectRef>
-                          <a:fontRef idx="minor">
-                            <a:schemeClr val="lt1"/>
-                          </a:fontRef>
-                        </wps:style>
-                        <wps:txbx>
-                          <w:txbxContent>
-                            <w:p>
-                              <w:pPr>
-                                <w:jc w:val="center"/>
-                              </w:pPr>
-                              <w:r>
-                                <w:t>Thành viên</w:t>
-                              </w:r>
-                            </w:p>
-                          </w:txbxContent>
-                        </wps:txbx>
-                        <wps:bodyPr rot="0" spcFirstLastPara="0" vertOverflow="overflow" horzOverflow="overflow" vert="horz" wrap="square" lIns="91440" tIns="45720" rIns="91440" bIns="45720" numCol="1" spcCol="0" rtlCol="0" fromWordArt="0" anchor="ctr" anchorCtr="0" forceAA="0" compatLnSpc="1">
-                          <a:prstTxWarp prst="textNoShape">
-                            <a:avLst/>
-                          </a:prstTxWarp>
-                          <a:noAutofit/>
-                        </wps:bodyPr>
-                      </wps:wsp>
-                      <wps:wsp>
-                        <wps:cNvPr id="4" name="Rectangle 4"/>
-                        <wps:cNvSpPr/>
-                        <wps:spPr>
-                          <a:xfrm>
-                            <a:off x="1647825" y="504825"/>
-                            <a:ext cx="1047750" cy="304800"/>
-                          </a:xfrm>
-                          <a:prstGeom prst="rect">
-                            <a:avLst/>
-                          </a:prstGeom>
-                        </wps:spPr>
-                        <wps:style>
-                          <a:lnRef idx="2">
-                            <a:schemeClr val="accent1">
-                              <a:shade val="50000"/>
-                            </a:schemeClr>
-                          </a:lnRef>
-                          <a:fillRef idx="1">
-                            <a:schemeClr val="accent1"/>
-                          </a:fillRef>
-                          <a:effectRef idx="0">
-                            <a:schemeClr val="accent1"/>
-                          </a:effectRef>
-                          <a:fontRef idx="minor">
-                            <a:schemeClr val="lt1"/>
-                          </a:fontRef>
-                        </wps:style>
-                        <wps:txbx>
-                          <w:txbxContent>
-                            <w:p>
-                              <w:pPr>
-                                <w:jc w:val="center"/>
-                              </w:pPr>
-                              <w:r>
-                                <w:t>Thành viên</w:t>
-                              </w:r>
-                            </w:p>
-                          </w:txbxContent>
-                        </wps:txbx>
-                        <wps:bodyPr rot="0" spcFirstLastPara="0" vertOverflow="overflow" horzOverflow="overflow" vert="horz" wrap="square" lIns="91440" tIns="45720" rIns="91440" bIns="45720" numCol="1" spcCol="0" rtlCol="0" fromWordArt="0" anchor="ctr" anchorCtr="0" forceAA="0" compatLnSpc="1">
-                          <a:prstTxWarp prst="textNoShape">
-                            <a:avLst/>
-                          </a:prstTxWarp>
-                          <a:noAutofit/>
-                        </wps:bodyPr>
-                      </wps:wsp>
-                      <wps:wsp>
-                        <wps:cNvPr id="5" name="Rectangle 5"/>
-                        <wps:cNvSpPr/>
-                        <wps:spPr>
-                          <a:xfrm>
-                            <a:off x="3114675" y="514350"/>
-                            <a:ext cx="1047750" cy="304800"/>
-                          </a:xfrm>
-                          <a:prstGeom prst="rect">
-                            <a:avLst/>
-                          </a:prstGeom>
-                        </wps:spPr>
-                        <wps:style>
-                          <a:lnRef idx="2">
-                            <a:schemeClr val="accent1">
-                              <a:shade val="50000"/>
-                            </a:schemeClr>
-                          </a:lnRef>
-                          <a:fillRef idx="1">
-                            <a:schemeClr val="accent1"/>
-                          </a:fillRef>
-                          <a:effectRef idx="0">
-                            <a:schemeClr val="accent1"/>
-                          </a:effectRef>
-                          <a:fontRef idx="minor">
-                            <a:schemeClr val="lt1"/>
-                          </a:fontRef>
-                        </wps:style>
-                        <wps:txbx>
-                          <w:txbxContent>
-                            <w:p>
-                              <w:pPr>
-                                <w:jc w:val="center"/>
-                              </w:pPr>
-                              <w:r>
-                                <w:t>Thành viên</w:t>
-                              </w:r>
-                            </w:p>
-                          </w:txbxContent>
-                        </wps:txbx>
-                        <wps:bodyPr rot="0" spcFirstLastPara="0" vertOverflow="overflow" horzOverflow="overflow" vert="horz" wrap="square" lIns="91440" tIns="45720" rIns="91440" bIns="45720" numCol="1" spcCol="0" rtlCol="0" fromWordArt="0" anchor="ctr" anchorCtr="0" forceAA="0" compatLnSpc="1">
-                          <a:prstTxWarp prst="textNoShape">
-                            <a:avLst/>
-                          </a:prstTxWarp>
-                          <a:noAutofit/>
-                        </wps:bodyPr>
-                      </wps:wsp>
-                      <wps:wsp>
-                        <wps:cNvPr id="6" name="Elbow Connector 6"/>
-                        <wps:cNvCnPr/>
-                        <wps:spPr>
-                          <a:xfrm flipV="1">
-                            <a:off x="352425" y="142875"/>
-                            <a:ext cx="1190625" cy="609600"/>
-                          </a:xfrm>
-                          <a:prstGeom prst="bentConnector3">
-                            <a:avLst>
-                              <a:gd name="adj1" fmla="val 15600"/>
-                            </a:avLst>
-                          </a:prstGeom>
-                        </wps:spPr>
-                        <wps:style>
-                          <a:lnRef idx="1">
-                            <a:schemeClr val="accent1"/>
-                          </a:lnRef>
-                          <a:fillRef idx="0">
-                            <a:schemeClr val="accent1"/>
-                          </a:fillRef>
-                          <a:effectRef idx="0">
-                            <a:schemeClr val="accent1"/>
-                          </a:effectRef>
-                          <a:fontRef idx="minor">
-                            <a:schemeClr val="tx1"/>
-                          </a:fontRef>
-                        </wps:style>
-                        <wps:bodyPr/>
-                      </wps:wsp>
-                      <wps:wsp>
-                        <wps:cNvPr id="7" name="Elbow Connector 7"/>
-                        <wps:cNvCnPr/>
-                        <wps:spPr>
-                          <a:xfrm rot="10800000">
-                            <a:off x="2667000" y="142875"/>
-                            <a:ext cx="1457325" cy="666750"/>
-                          </a:xfrm>
-                          <a:prstGeom prst="bentConnector3">
-                            <a:avLst>
-                              <a:gd name="adj1" fmla="val 33006"/>
-                            </a:avLst>
-                          </a:prstGeom>
-                        </wps:spPr>
-                        <wps:style>
-                          <a:lnRef idx="1">
-                            <a:schemeClr val="accent1"/>
-                          </a:lnRef>
-                          <a:fillRef idx="0">
-                            <a:schemeClr val="accent1"/>
-                          </a:fillRef>
-                          <a:effectRef idx="0">
-                            <a:schemeClr val="accent1"/>
-                          </a:effectRef>
-                          <a:fontRef idx="minor">
-                            <a:schemeClr val="tx1"/>
-                          </a:fontRef>
-                        </wps:style>
-                        <wps:bodyPr/>
-                      </wps:wsp>
-                      <wps:wsp>
-                        <wps:cNvPr id="8" name="Straight Connector 8"/>
-                        <wps:cNvCnPr/>
-                        <wps:spPr>
-                          <a:xfrm flipV="1">
-                            <a:off x="2171700" y="171450"/>
-                            <a:ext cx="0" cy="466726"/>
-                          </a:xfrm>
-                          <a:prstGeom prst="line">
-                            <a:avLst/>
-                          </a:prstGeom>
-                        </wps:spPr>
-                        <wps:style>
-                          <a:lnRef idx="1">
-                            <a:schemeClr val="accent1"/>
-                          </a:lnRef>
-                          <a:fillRef idx="0">
-                            <a:schemeClr val="accent1"/>
-                          </a:fillRef>
-                          <a:effectRef idx="0">
-                            <a:schemeClr val="accent1"/>
-                          </a:effectRef>
-                          <a:fontRef idx="minor">
-                            <a:schemeClr val="tx1"/>
-                          </a:fontRef>
-                        </wps:style>
-                        <wps:bodyPr/>
-                      </wps:wsp>
-                    </wpg:wgp>
-                  </a:graphicData>
-                </a:graphic>
-              </wp:anchor>
-            </w:drawing>
-          </mc:Choice>
-          <mc:Fallback>
-            <w:pict>
-              <v:group w14:anchorId="2F313AD9" id="Group 2" o:spid="_x0000_s1026" style="position:absolute;margin-left:62.25pt;margin-top:2.3pt;width:327.75pt;height:64.5pt;z-index:251659264" coordsize="41624,8191" o:gfxdata="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">
-                <v:rect id="Rectangle 1" o:spid="_x0000_s1027" style="position:absolute;left:16192;width:10478;height:3048;visibility:visible;mso-wrap-style:square;v-text-anchor:middle" o:gfxdata="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" fillcolor="#ddd [3204]" strokecolor="#6e6e6e [1604]" strokeweight="1pt">
-                  <v:textbox>
-                    <w:txbxContent>
-                      <w:p>
-                        <w:pPr>
-                          <w:jc w:val="center"/>
-                        </w:pPr>
-                        <w:r>
-                          <w:t>Nhóm trưởng</w:t>
-                        </w:r>
-                      </w:p>
-                    </w:txbxContent>
-                  </v:textbox>
-                </v:rect>
-                <v:rect id="Rectangle 3" o:spid="_x0000_s1028" style="position:absolute;top:5143;width:10477;height:3048;visibility:visible;mso-wrap-style:square;v-text-anchor:middle" o:gfxdata="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" fillcolor="#ddd [3204]" strokecolor="#6e6e6e [1604]" strokeweight="1pt">
-                  <v:textbox>
-                    <w:txbxContent>
-                      <w:p>
-                        <w:pPr>
-                          <w:jc w:val="center"/>
-                        </w:pPr>
-                        <w:r>
-                          <w:t>Thành viên</w:t>
-                        </w:r>
-                      </w:p>
-                    </w:txbxContent>
-                  </v:textbox>
-                </v:rect>
-                <v:rect id="Rectangle 4" o:spid="_x0000_s1029" style="position:absolute;left:16478;top:5048;width:10477;height:3048;visibility:visible;mso-wrap-style:square;v-text-anchor:middle" o:gfxdata="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" fillcolor="#ddd [3204]" strokecolor="#6e6e6e [1604]" strokeweight="1pt">
-                  <v:textbox>
-                    <w:txbxContent>
-                      <w:p>
-                        <w:pPr>
-                          <w:jc w:val="center"/>
-                        </w:pPr>
-                        <w:r>
-                          <w:t>Thành viên</w:t>
-                        </w:r>
-                      </w:p>
-                    </w:txbxContent>
-                  </v:textbox>
-                </v:rect>
-                <v:rect id="Rectangle 5" o:spid="_x0000_s1030" style="position:absolute;left:31146;top:5143;width:10478;height:3048;visibility:visible;mso-wrap-style:square;v-text-anchor:middle" o:gfxdata="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" fillcolor="#ddd [3204]" strokecolor="#6e6e6e [1604]" strokeweight="1pt">
-                  <v:textbox>
-                    <w:txbxContent>
-                      <w:p>
-                        <w:pPr>
-                          <w:jc w:val="center"/>
-                        </w:pPr>
-                        <w:r>
-                          <w:t>Thành viên</w:t>
-                        </w:r>
-                      </w:p>
-                    </w:txbxContent>
-                  </v:textbox>
-                </v:rect>
-                <v:shapetype id="_x0000_t34" coordsize="21600,21600" o:spt="34" o:oned="t" adj="10800" path="m,l@0,0@0,21600,21600,21600e" filled="f">
-                  <v:stroke joinstyle="miter"/>
-                  <v:formulas>
-                    <v:f eqn="val #0"/>
-                  </v:formulas>
-                  <v:path arrowok="t" fillok="f" o:connecttype="none"/>
-                  <v:handles>
-                    <v:h position="#0,center"/>
-                  </v:handles>
-                  <o:lock v:ext="edit" shapetype="t"/>
-                </v:shapetype>
-                <v:shape id="Elbow Connector 6" o:spid="_x0000_s1031" type="#_x0000_t34" style="position:absolute;left:3524;top:1428;width:11906;height:6096;flip:y;visibility:visible;mso-wrap-style:square" o:connectortype="elbow" o:gfxdata="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" adj="3370" strokecolor="#ddd [3204]" strokeweight=".5pt"/>
-                <v:shape id="Elbow Connector 7" o:spid="_x0000_s1032" type="#_x0000_t34" style="position:absolute;left:26670;top:1428;width:14573;height:6668;rotation:180;visibility:visible;mso-wrap-style:square" o:connectortype="elbow" o:gfxdata="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" adj="7129" strokecolor="#ddd [3204]" strokeweight=".5pt"/>
-                <v:line id="Straight Connector 8" o:spid="_x0000_s1033" style="position:absolute;flip:y;visibility:visible;mso-wrap-style:square" from="21717,1714" to="21717,6381" o:connectortype="straight" o:gfxdata="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" strokecolor="#ddd [3204]" strokeweight=".5pt">
-                  <v:stroke joinstyle="miter"/>
-                </v:line>
-              </v:group>
-            </w:pict>
-          </mc:Fallback>
-        </mc:AlternateContent>
-      </w:r>
-    </w:p>
-    <w:p>
-      <w:pPr>
-        <w:spacing w:after="0"/>
-        <w:rPr>
-          <w:rFonts w:ascii="Arial" w:hAnsi="Arial" w:cs="Arial"/>
-          <w:szCs w:val="24"/>
-        </w:rPr>
-      </w:pPr>
-    </w:p>
-    <w:p>
-      <w:pPr>
-        <w:spacing w:after="0"/>
-        <w:rPr>
-          <w:rFonts w:ascii="Arial" w:hAnsi="Arial" w:cs="Arial"/>
-          <w:szCs w:val="24"/>
-        </w:rPr>
-      </w:pPr>
-    </w:p>
-    <w:p>
-      <w:pPr>
-        <w:spacing w:after="0"/>
-        <w:rPr>
-          <w:rFonts w:ascii="Arial" w:hAnsi="Arial" w:cs="Arial"/>
-          <w:szCs w:val="24"/>
-        </w:rPr>
-      </w:pPr>
-    </w:p>
-    <w:p>
-      <w:pPr>
-        <w:spacing w:after="0"/>
-        <w:rPr>
-          <w:rFonts w:ascii="Arial" w:hAnsi="Arial" w:cs="Arial"/>
-          <w:szCs w:val="24"/>
-        </w:rPr>
-      </w:pPr>
-    </w:p>
-    <w:p>
-      <w:pPr>
-        <w:spacing w:after="0"/>
-        <w:ind w:left="2160" w:firstLine="720"/>
-        <w:rPr>
-          <w:rStyle w:val="SubtleEmphasis"/>
-          <w:rFonts w:ascii="Arial" w:hAnsi="Arial" w:cs="Arial"/>
-        </w:rPr>
-      </w:pPr>
-      <w:r>
-        <w:rPr>
-          <w:rStyle w:val="SubtleEmphasis"/>
-          <w:rFonts w:ascii="Arial" w:hAnsi="Arial" w:cs="Arial"/>
-        </w:rPr>
-        <w:t xml:space="preserve">Hình </w:t>
-      </w:r>
-      <w:r>
-        <w:rPr>
-          <w:rStyle w:val="SubtleEmphasis"/>
-          <w:rFonts w:ascii="Arial" w:hAnsi="Arial" w:cs="Arial"/>
-        </w:rPr>
-        <w:t>4.</w:t>
-      </w:r>
-      <w:r>
-        <w:rPr>
-          <w:rStyle w:val="SubtleEmphasis"/>
-          <w:rFonts w:ascii="Arial" w:hAnsi="Arial" w:cs="Arial"/>
-        </w:rPr>
-        <w:t>1.1: Tổ chức nhóm quản lý cấu hình.</w:t>
-      </w:r>
+          <w:szCs w:val="24"/>
+        </w:rPr>
+      </w:pPr>
     </w:p>
     <w:p>
       <w:pPr>
@@ -4593,15 +4261,13 @@
         <w:rPr>
           <w:rFonts w:ascii="Arial" w:hAnsi="Arial" w:cs="Arial"/>
         </w:rPr>
+        <w:lastRenderedPageBreak/>
         <w:t>4.2 Nhận dạng cấu hình:</w:t>
       </w:r>
     </w:p>
     <w:p>
       <w:r>
-        <w:t>4.2.1</w:t>
-      </w:r>
-      <w:r>
-        <w:t xml:space="preserve"> Project Vision </w:t>
+        <w:t>4.2.1 High Level Design</w:t>
       </w:r>
     </w:p>
     <w:p>
@@ -4609,15 +4275,26 @@
         <w:spacing w:after="120"/>
         <w:rPr>
           <w:rFonts w:ascii="Arial" w:hAnsi="Arial" w:cs="Arial"/>
-          <w:szCs w:val="24"/>
-        </w:rPr>
-      </w:pPr>
-      <w:r>
-        <w:rPr>
-          <w:rFonts w:ascii="Arial" w:hAnsi="Arial" w:cs="Arial"/>
-          <w:szCs w:val="24"/>
-        </w:rPr>
-        <w:t>- Tên: Project Vision</w:t>
+          <w:iCs/>
+          <w:color w:val="252525"/>
+          <w:sz w:val="23"/>
+          <w:szCs w:val="21"/>
+          <w:shd w:val="clear" w:color="auto" w:fill="FFFFFF"/>
+        </w:rPr>
+      </w:pPr>
+      <w:r>
+        <w:rPr>
+          <w:rFonts w:ascii="Arial" w:hAnsi="Arial" w:cs="Arial"/>
+          <w:iCs/>
+          <w:color w:val="252525"/>
+          <w:sz w:val="23"/>
+          <w:szCs w:val="21"/>
+          <w:shd w:val="clear" w:color="auto" w:fill="FFFFFF"/>
+        </w:rPr>
+        <w:t xml:space="preserve">- Tên: </w:t>
+      </w:r>
+      <w:r>
+        <w:t>High Level Design</w:t>
       </w:r>
     </w:p>
     <w:p>
@@ -4625,15 +4302,42 @@
         <w:spacing w:after="120"/>
         <w:rPr>
           <w:rFonts w:ascii="Arial" w:hAnsi="Arial" w:cs="Arial"/>
-          <w:szCs w:val="24"/>
-        </w:rPr>
-      </w:pPr>
-      <w:r>
-        <w:rPr>
-          <w:rFonts w:ascii="Arial" w:hAnsi="Arial" w:cs="Arial"/>
-          <w:szCs w:val="24"/>
-        </w:rPr>
-        <w:t>- Cấu trúc thư mục: NienLuan4/TaiLieu/Project Vision/Project_Vision.docx</w:t>
+          <w:spacing w:val="-8"/>
+        </w:rPr>
+      </w:pPr>
+      <w:r>
+        <w:rPr>
+          <w:rFonts w:ascii="Arial" w:hAnsi="Arial" w:cs="Arial"/>
+        </w:rPr>
+        <w:t xml:space="preserve">- </w:t>
+      </w:r>
+      <w:r>
+        <w:rPr>
+          <w:rFonts w:ascii="Arial" w:hAnsi="Arial" w:cs="Arial"/>
+          <w:spacing w:val="-8"/>
+        </w:rPr>
+        <w:t>Cấu trúc thư mục: NienLuan4/TaiLieu/</w:t>
+      </w:r>
+      <w:r>
+        <w:rPr>
+          <w:rFonts w:ascii="Arial" w:hAnsi="Arial"/>
+          <w:spacing w:val="-8"/>
+        </w:rPr>
+        <w:t>High Level Design</w:t>
+      </w:r>
+      <w:r>
+        <w:rPr>
+          <w:rFonts w:ascii="Arial" w:hAnsi="Arial" w:cs="Arial"/>
+          <w:spacing w:val="-8"/>
+        </w:rPr>
+        <w:t>/NL04_</w:t>
+      </w:r>
+      <w:r>
+        <w:rPr>
+          <w:rFonts w:ascii="Arial" w:hAnsi="Arial"/>
+          <w:spacing w:val="-8"/>
+        </w:rPr>
+        <w:t>High_Level_Design.docx</w:t>
       </w:r>
     </w:p>
     <w:p>
@@ -4641,15 +4345,19 @@
         <w:spacing w:after="120"/>
         <w:rPr>
           <w:rFonts w:ascii="Arial" w:hAnsi="Arial" w:cs="Arial"/>
-          <w:szCs w:val="24"/>
-        </w:rPr>
-      </w:pPr>
-      <w:r>
-        <w:rPr>
-          <w:rFonts w:ascii="Arial" w:hAnsi="Arial" w:cs="Arial"/>
-          <w:szCs w:val="24"/>
-        </w:rPr>
-        <w:t>- Định danh: PV</w:t>
+        </w:rPr>
+      </w:pPr>
+      <w:r>
+        <w:rPr>
+          <w:rFonts w:ascii="Arial" w:hAnsi="Arial" w:cs="Arial"/>
+        </w:rPr>
+        <w:t xml:space="preserve">- Định danh: </w:t>
+      </w:r>
+      <w:r>
+        <w:rPr>
+          <w:rFonts w:ascii="Arial" w:hAnsi="Arial" w:cs="Arial"/>
+        </w:rPr>
+        <w:t>HLD</w:t>
       </w:r>
     </w:p>
     <w:p>
@@ -4657,15 +4365,12 @@
         <w:spacing w:after="120"/>
         <w:rPr>
           <w:rFonts w:ascii="Arial" w:hAnsi="Arial" w:cs="Arial"/>
-          <w:szCs w:val="24"/>
-        </w:rPr>
-      </w:pPr>
-      <w:r>
-        <w:rPr>
-          <w:rFonts w:ascii="Arial" w:hAnsi="Arial" w:cs="Arial"/>
-          <w:szCs w:val="24"/>
-        </w:rPr>
-        <w:lastRenderedPageBreak/>
+        </w:rPr>
+      </w:pPr>
+      <w:r>
+        <w:rPr>
+          <w:rFonts w:ascii="Arial" w:hAnsi="Arial" w:cs="Arial"/>
+        </w:rPr>
         <w:t xml:space="preserve">- Thuộc tính: </w:t>
       </w:r>
     </w:p>
@@ -4679,13 +4384,11 @@
         <w:spacing w:after="120" w:line="276" w:lineRule="auto"/>
         <w:rPr>
           <w:rFonts w:ascii="Arial" w:hAnsi="Arial" w:cs="Arial"/>
-          <w:szCs w:val="24"/>
-        </w:rPr>
-      </w:pPr>
-      <w:r>
-        <w:rPr>
-          <w:rFonts w:ascii="Arial" w:hAnsi="Arial" w:cs="Arial"/>
-          <w:szCs w:val="24"/>
+        </w:rPr>
+      </w:pPr>
+      <w:r>
+        <w:rPr>
+          <w:rFonts w:ascii="Arial" w:hAnsi="Arial" w:cs="Arial"/>
         </w:rPr>
         <w:t>Tác giả: Lương Đức Duy, Ngô Minh Phương, Nguyễn Hoàng Đông.</w:t>
       </w:r>
@@ -4700,13 +4403,11 @@
         <w:spacing w:after="120" w:line="276" w:lineRule="auto"/>
         <w:rPr>
           <w:rFonts w:ascii="Arial" w:hAnsi="Arial" w:cs="Arial"/>
-          <w:szCs w:val="24"/>
-        </w:rPr>
-      </w:pPr>
-      <w:r>
-        <w:rPr>
-          <w:rFonts w:ascii="Arial" w:hAnsi="Arial" w:cs="Arial"/>
-          <w:szCs w:val="24"/>
+        </w:rPr>
+      </w:pPr>
+      <w:r>
+        <w:rPr>
+          <w:rFonts w:ascii="Arial" w:hAnsi="Arial" w:cs="Arial"/>
         </w:rPr>
         <w:t>Kiểu file: .docx</w:t>
       </w:r>
@@ -4721,13 +4422,11 @@
         <w:spacing w:after="120" w:line="276" w:lineRule="auto"/>
         <w:rPr>
           <w:rFonts w:ascii="Arial" w:hAnsi="Arial" w:cs="Arial"/>
-          <w:szCs w:val="24"/>
-        </w:rPr>
-      </w:pPr>
-      <w:r>
-        <w:rPr>
-          <w:rFonts w:ascii="Arial" w:hAnsi="Arial" w:cs="Arial"/>
-          <w:szCs w:val="24"/>
+        </w:rPr>
+      </w:pPr>
+      <w:r>
+        <w:rPr>
+          <w:rFonts w:ascii="Arial" w:hAnsi="Arial" w:cs="Arial"/>
         </w:rPr>
         <w:t>Ngôn ngữ: Tiếng Việt</w:t>
       </w:r>
@@ -4742,13 +4441,11 @@
         <w:spacing w:after="120" w:line="276" w:lineRule="auto"/>
         <w:rPr>
           <w:rFonts w:ascii="Arial" w:hAnsi="Arial" w:cs="Arial"/>
-          <w:szCs w:val="24"/>
-        </w:rPr>
-      </w:pPr>
-      <w:r>
-        <w:rPr>
-          <w:rFonts w:ascii="Arial" w:hAnsi="Arial" w:cs="Arial"/>
-          <w:szCs w:val="24"/>
+        </w:rPr>
+      </w:pPr>
+      <w:r>
+        <w:rPr>
+          <w:rFonts w:ascii="Arial" w:hAnsi="Arial" w:cs="Arial"/>
         </w:rPr>
         <w:t>Những người chịu trách nhiệm:  Lương Đức Duy, Ngô Minh Phương, Nguyễn Hoàng Đông.</w:t>
       </w:r>
@@ -4792,7 +4489,19 @@
         <w:rPr>
           <w:rFonts w:ascii="Arial" w:hAnsi="Arial" w:cs="Arial"/>
         </w:rPr>
-        <w:t>- Cấu trúc thư mục: NienLuan4/TaiLieu/Guide document / Tài liệu hướng dẫn sử dụng phần mềm.docx</w:t>
+        <w:t>- Cấu trúc thư mục: NienLuan4/TaiLieu/Guide document /</w:t>
+      </w:r>
+      <w:r>
+        <w:rPr>
+          <w:rFonts w:ascii="Arial" w:hAnsi="Arial" w:cs="Arial"/>
+        </w:rPr>
+        <w:t>NL04_TaiLieuHuongDanSuDungPhanMem</w:t>
+      </w:r>
+      <w:r>
+        <w:rPr>
+          <w:rFonts w:ascii="Arial" w:hAnsi="Arial" w:cs="Arial"/>
+        </w:rPr>
+        <w:t>.docx</w:t>
       </w:r>
     </w:p>
     <w:p>
@@ -4928,36 +4637,66 @@
           <w:szCs w:val="21"/>
           <w:shd w:val="clear" w:color="auto" w:fill="FFFFFF"/>
         </w:rPr>
-        <w:t>- Tên: Bản đặc tả yêu cầu (Software Requirements Specification)</w:t>
-      </w:r>
-    </w:p>
-    <w:p>
-      <w:pPr>
-        <w:spacing w:after="120"/>
-        <w:rPr>
-          <w:rFonts w:ascii="Arial" w:hAnsi="Arial" w:cs="Arial"/>
-        </w:rPr>
-      </w:pPr>
-      <w:r>
-        <w:rPr>
-          <w:rFonts w:ascii="Arial" w:hAnsi="Arial" w:cs="Arial"/>
-        </w:rPr>
-        <w:t xml:space="preserve">- Cấu trúc thư mục: NienLuan4/TaiLieu/SRS/ </w:t>
+        <w:t xml:space="preserve">- Tên: </w:t>
       </w:r>
       <w:r>
         <w:rPr>
           <w:rFonts w:ascii="Arial" w:hAnsi="Arial" w:cs="Arial"/>
           <w:iCs/>
           <w:color w:val="252525"/>
-          <w:sz w:val="23"/>
-          <w:szCs w:val="21"/>
+          <w:szCs w:val="24"/>
           <w:shd w:val="clear" w:color="auto" w:fill="FFFFFF"/>
         </w:rPr>
+        <w:t>Bản đặc tả yêu cầu (Software Requirements Specification)</w:t>
+      </w:r>
+    </w:p>
+    <w:p>
+      <w:pPr>
+        <w:spacing w:after="120"/>
+        <w:rPr>
+          <w:rFonts w:ascii="Arial" w:hAnsi="Arial" w:cs="Arial"/>
+          <w:spacing w:val="-12"/>
+          <w:szCs w:val="24"/>
+        </w:rPr>
+      </w:pPr>
+      <w:r>
+        <w:rPr>
+          <w:rFonts w:ascii="Arial" w:hAnsi="Arial" w:cs="Arial"/>
+        </w:rPr>
+        <w:t xml:space="preserve">- Cấu trúc thư mục: </w:t>
+      </w:r>
+      <w:r>
+        <w:rPr>
+          <w:rFonts w:ascii="Arial" w:hAnsi="Arial" w:cs="Arial"/>
+          <w:spacing w:val="-12"/>
+          <w:szCs w:val="24"/>
+        </w:rPr>
+        <w:t>NienLuan4/TaiLieu/SRS/</w:t>
+      </w:r>
+      <w:r>
+        <w:rPr>
+          <w:rFonts w:ascii="Arial" w:hAnsi="Arial" w:cs="Arial"/>
+          <w:spacing w:val="-12"/>
+          <w:szCs w:val="24"/>
+        </w:rPr>
+        <w:t>NL04_</w:t>
+      </w:r>
+      <w:r>
+        <w:rPr>
+          <w:rFonts w:ascii="Arial" w:hAnsi="Arial" w:cs="Arial"/>
+          <w:iCs/>
+          <w:color w:val="252525"/>
+          <w:spacing w:val="-12"/>
+          <w:szCs w:val="24"/>
+          <w:shd w:val="clear" w:color="auto" w:fill="FFFFFF"/>
+        </w:rPr>
         <w:t>Software_Requirements_Specification</w:t>
       </w:r>
       <w:r>
         <w:rPr>
           <w:rFonts w:ascii="Arial" w:hAnsi="Arial" w:cs="Arial"/>
+          <w:spacing w:val="-12"/>
+          <w:szCs w:val="24"/>
         </w:rPr>
         <w:t>.docx</w:t>
       </w:r>
@@ -5095,6 +4834,7 @@
           <w:szCs w:val="21"/>
           <w:shd w:val="clear" w:color="auto" w:fill="FFFFFF"/>
         </w:rPr>
+        <w:lastRenderedPageBreak/>
         <w:t xml:space="preserve">- Tên: </w:t>
       </w:r>
       <w:r>
@@ -5127,14 +4867,62 @@
         <w:rPr>
           <w:rFonts w:ascii="Arial" w:hAnsi="Arial" w:cs="Arial"/>
         </w:rPr>
-        <w:t xml:space="preserve">- Cấu trúc thư mục: </w:t>
-      </w:r>
-      <w:r>
-        <w:rPr>
-          <w:rFonts w:ascii="Arial" w:hAnsi="Arial" w:cs="Arial"/>
-          <w:spacing w:val="-6"/>
-        </w:rPr>
-        <w:t>NienLuan4/TaiLieu/User  Interface Design/User_Interface_Design .docx</w:t>
+        <w:t>- Cấu trúc thư mụ</w:t>
+      </w:r>
+      <w:r>
+        <w:rPr>
+          <w:rFonts w:ascii="Arial" w:hAnsi="Arial" w:cs="Arial"/>
+        </w:rPr>
+        <w:t>c:</w:t>
+      </w:r>
+      <w:r>
+        <w:rPr>
+          <w:rFonts w:ascii="Arial" w:hAnsi="Arial" w:cs="Arial"/>
+          <w:spacing w:val="-18"/>
+        </w:rPr>
+        <w:t>Ni</w:t>
+      </w:r>
+      <w:r>
+        <w:rPr>
+          <w:rFonts w:ascii="Arial" w:hAnsi="Arial" w:cs="Arial"/>
+          <w:spacing w:val="-18"/>
+        </w:rPr>
+        <w:t>en</w:t>
+      </w:r>
+      <w:r>
+        <w:rPr>
+          <w:rFonts w:ascii="Arial" w:hAnsi="Arial" w:cs="Arial"/>
+          <w:spacing w:val="-18"/>
+        </w:rPr>
+        <w:t xml:space="preserve"> </w:t>
+      </w:r>
+      <w:r>
+        <w:rPr>
+          <w:rFonts w:ascii="Arial" w:hAnsi="Arial" w:cs="Arial"/>
+          <w:spacing w:val="-18"/>
+        </w:rPr>
+        <w:t xml:space="preserve">Luan4/TaiLieu/User Interface </w:t>
+      </w:r>
+      <w:r>
+        <w:rPr>
+          <w:rFonts w:ascii="Arial" w:hAnsi="Arial" w:cs="Arial"/>
+          <w:spacing w:val="-18"/>
+        </w:rPr>
+        <w:t>Design/</w:t>
+      </w:r>
+      <w:r>
+        <w:rPr>
+          <w:rFonts w:ascii="Arial" w:hAnsi="Arial" w:cs="Arial"/>
+          <w:spacing w:val="-18"/>
+        </w:rPr>
+        <w:t>NL04_User_Interface_Design</w:t>
+      </w:r>
+      <w:r>
+        <w:rPr>
+          <w:rFonts w:ascii="Arial" w:hAnsi="Arial" w:cs="Arial"/>
+          <w:spacing w:val="-18"/>
+        </w:rPr>
+        <w:t>.docx</w:t>
       </w:r>
     </w:p>
     <w:p>
@@ -5200,7 +4988,6 @@
         <w:rPr>
           <w:rFonts w:ascii="Arial" w:hAnsi="Arial" w:cs="Arial"/>
         </w:rPr>
-        <w:lastRenderedPageBreak/>
         <w:t>Kiểu file: .docx, .xlsx</w:t>
       </w:r>
     </w:p>
@@ -5302,7 +5089,28 @@
         <w:rPr>
           <w:rFonts w:ascii="Arial" w:hAnsi="Arial" w:cs="Arial"/>
         </w:rPr>
-        <w:t>- Cấu trúc thư mục: NienLuan4/TaiLieu/Database Design /Database_Design .docx</w:t>
+        <w:t xml:space="preserve">- Cấu trúc thư mục: </w:t>
+      </w:r>
+      <w:r>
+        <w:rPr>
+          <w:rFonts w:ascii="Arial" w:hAnsi="Arial" w:cs="Arial"/>
+          <w:spacing w:val="-4"/>
+        </w:rPr>
+        <w:t>NienLuan4/TaiLieu/Database Design /</w:t>
+      </w:r>
+      <w:r>
+        <w:rPr>
+          <w:rFonts w:ascii="Arial" w:hAnsi="Arial" w:cs="Arial"/>
+          <w:spacing w:val="-4"/>
+        </w:rPr>
+        <w:t>NL04_</w:t>
+      </w:r>
+      <w:r>
+        <w:rPr>
+          <w:rFonts w:ascii="Arial" w:hAnsi="Arial" w:cs="Arial"/>
+          <w:spacing w:val="-4"/>
+        </w:rPr>
+        <w:t>Database_Design .docx</w:t>
       </w:r>
     </w:p>
     <w:p>
@@ -5370,6 +5178,12 @@
         </w:rPr>
         <w:t>Kiểu file: .docx,  .xlsx</w:t>
       </w:r>
+      <w:r>
+        <w:rPr>
+          <w:rFonts w:ascii="Arial" w:hAnsi="Arial" w:cs="Arial"/>
+        </w:rPr>
+        <w:t>, .cdm</w:t>
+      </w:r>
     </w:p>
     <w:p>
       <w:pPr>
@@ -5458,7 +5272,19 @@
         <w:rPr>
           <w:rFonts w:ascii="Arial" w:hAnsi="Arial" w:cs="Arial"/>
         </w:rPr>
-        <w:t>- Cấu trúc thư mục: NienLuan4/TaiLieu/Lịch Phân Công /LichPhanCong .docx</w:t>
+        <w:t>- Cấu trúc thư mục: NienLuan4/TaiLieu/Lịch Phân Công /</w:t>
+      </w:r>
+      <w:r>
+        <w:rPr>
+          <w:rFonts w:ascii="Arial" w:hAnsi="Arial" w:cs="Arial"/>
+        </w:rPr>
+        <w:t>NL04_</w:t>
+      </w:r>
+      <w:r>
+        <w:rPr>
+          <w:rFonts w:ascii="Arial" w:hAnsi="Arial" w:cs="Arial"/>
+        </w:rPr>
+        <w:t>LichPhanCong .docx</w:t>
       </w:r>
     </w:p>
     <w:p>
@@ -5610,12 +5436,32 @@
           <w:rFonts w:ascii="Arial" w:hAnsi="Arial" w:cs="Arial"/>
           <w:sz w:val="26"/>
         </w:rPr>
-        <w:t xml:space="preserve">- Cấu trúc thư mục: </w:t>
-      </w:r>
-      <w:r>
-        <w:rPr>
-          <w:rFonts w:ascii="Arial" w:hAnsi="Arial" w:cs="Arial"/>
-          <w:spacing w:val="12"/>
+        <w:t>- Cấ</w:t>
+      </w:r>
+      <w:r>
+        <w:rPr>
+          <w:rFonts w:ascii="Arial" w:hAnsi="Arial" w:cs="Arial"/>
+          <w:sz w:val="26"/>
+        </w:rPr>
+        <w:t xml:space="preserve">u trúc thư </w:t>
+      </w:r>
+      <w:r>
+        <w:rPr>
+          <w:rFonts w:ascii="Arial" w:hAnsi="Arial" w:cs="Arial"/>
+          <w:sz w:val="26"/>
+        </w:rPr>
+        <w:t>mụ</w:t>
+      </w:r>
+      <w:r>
+        <w:rPr>
+          <w:rFonts w:ascii="Arial" w:hAnsi="Arial" w:cs="Arial"/>
+          <w:sz w:val="26"/>
+        </w:rPr>
+        <w:t xml:space="preserve">c: </w:t>
+      </w:r>
+      <w:r>
+        <w:rPr>
+          <w:rFonts w:ascii="Arial" w:hAnsi="Arial" w:cs="Arial"/>
           <w:sz w:val="26"/>
         </w:rPr>
         <w:t>NienLuan4/TaiLieu/</w:t>
@@ -5625,55 +5471,27 @@
           <w:rFonts w:ascii="Arial" w:hAnsi="Arial" w:cs="Arial"/>
           <w:iCs/>
           <w:color w:val="252525"/>
-          <w:spacing w:val="12"/>
           <w:sz w:val="25"/>
           <w:szCs w:val="21"/>
           <w:shd w:val="clear" w:color="auto" w:fill="FFFFFF"/>
         </w:rPr>
-        <w:t>Analyzing Requirements</w:t>
-      </w:r>
-      <w:r>
-        <w:rPr>
-          <w:rFonts w:ascii="Arial" w:hAnsi="Arial" w:cs="Arial"/>
-          <w:spacing w:val="12"/>
+        <w:t>Analyzing Requirements/NL04_ Analyzing_Requirements.docx</w:t>
+      </w:r>
+    </w:p>
+    <w:p>
+      <w:pPr>
+        <w:spacing w:after="120"/>
+        <w:rPr>
+          <w:rFonts w:ascii="Arial" w:hAnsi="Arial" w:cs="Arial"/>
           <w:sz w:val="26"/>
         </w:rPr>
-        <w:t xml:space="preserve">/ </w:t>
-      </w:r>
-      <w:r>
-        <w:rPr>
-          <w:rFonts w:ascii="Arial" w:hAnsi="Arial" w:cs="Arial"/>
-          <w:iCs/>
-          <w:color w:val="252525"/>
-          <w:spacing w:val="12"/>
-          <w:sz w:val="25"/>
-          <w:szCs w:val="21"/>
-          <w:shd w:val="clear" w:color="auto" w:fill="FFFFFF"/>
-        </w:rPr>
-        <w:t>Analyzing_Requirements</w:t>
-      </w:r>
-      <w:r>
-        <w:rPr>
-          <w:rFonts w:ascii="Arial" w:hAnsi="Arial" w:cs="Arial"/>
-          <w:spacing w:val="12"/>
+      </w:pPr>
+      <w:r>
+        <w:rPr>
+          <w:rFonts w:ascii="Arial" w:hAnsi="Arial" w:cs="Arial"/>
           <w:sz w:val="26"/>
         </w:rPr>
-        <w:t>.docx</w:t>
-      </w:r>
-    </w:p>
-    <w:p>
-      <w:pPr>
-        <w:spacing w:after="120"/>
-        <w:rPr>
-          <w:rFonts w:ascii="Arial" w:hAnsi="Arial" w:cs="Arial"/>
-          <w:sz w:val="26"/>
-        </w:rPr>
-      </w:pPr>
-      <w:r>
-        <w:rPr>
-          <w:rFonts w:ascii="Arial" w:hAnsi="Arial" w:cs="Arial"/>
-          <w:sz w:val="26"/>
-        </w:rPr>
+        <w:lastRenderedPageBreak/>
         <w:t>- Định danh: AR</w:t>
       </w:r>
     </w:p>
@@ -5774,7 +5592,6 @@
           <w:rFonts w:ascii="Arial" w:hAnsi="Arial" w:cs="Arial"/>
           <w:sz w:val="26"/>
         </w:rPr>
-        <w:lastRenderedPageBreak/>
         <w:t>Những người chịu trách nhiệm:  Lương Đức Duy, Ngô Minh Phương, Nguyễn Hoàng Đông.</w:t>
       </w:r>
     </w:p>
@@ -5805,23 +5622,7 @@
           <w:szCs w:val="24"/>
           <w:shd w:val="clear" w:color="auto" w:fill="FFFFFF"/>
         </w:rPr>
-        <w:t>- Tên: Bản phẩn tích yêu cầu (Analyzing Requirements)</w:t>
-      </w:r>
-    </w:p>
-    <w:p>
-      <w:pPr>
-        <w:spacing w:after="120"/>
-        <w:rPr>
-          <w:rFonts w:ascii="Arial" w:hAnsi="Arial" w:cs="Arial"/>
-          <w:szCs w:val="24"/>
-        </w:rPr>
-      </w:pPr>
-      <w:r>
-        <w:rPr>
-          <w:rFonts w:ascii="Arial" w:hAnsi="Arial" w:cs="Arial"/>
-          <w:szCs w:val="24"/>
-        </w:rPr>
-        <w:t>- Cấu trúc thư mục: NienLuan4/TaiLieu/</w:t>
+        <w:t xml:space="preserve">- Tên: </w:t>
       </w:r>
       <w:r>
         <w:rPr>
@@ -5831,14 +5632,23 @@
           <w:szCs w:val="24"/>
           <w:shd w:val="clear" w:color="auto" w:fill="FFFFFF"/>
         </w:rPr>
-        <w:t xml:space="preserve"> Analyzing Requirements</w:t>
-      </w:r>
-      <w:r>
-        <w:rPr>
-          <w:rFonts w:ascii="Arial" w:hAnsi="Arial" w:cs="Arial"/>
-          <w:szCs w:val="24"/>
-        </w:rPr>
-        <w:t xml:space="preserve">/ </w:t>
+        <w:t>Biên bản gọp nhóm</w:t>
+      </w:r>
+    </w:p>
+    <w:p>
+      <w:pPr>
+        <w:spacing w:after="120"/>
+        <w:rPr>
+          <w:rFonts w:ascii="Arial" w:hAnsi="Arial" w:cs="Arial"/>
+          <w:szCs w:val="24"/>
+        </w:rPr>
+      </w:pPr>
+      <w:r>
+        <w:rPr>
+          <w:rFonts w:ascii="Arial" w:hAnsi="Arial" w:cs="Arial"/>
+          <w:szCs w:val="24"/>
+        </w:rPr>
+        <w:t>- Cấu trúc thư mục: NienLuan4/TaiLieu/</w:t>
       </w:r>
       <w:r>
         <w:rPr>
@@ -5848,7 +5658,34 @@
           <w:szCs w:val="24"/>
           <w:shd w:val="clear" w:color="auto" w:fill="FFFFFF"/>
         </w:rPr>
-        <w:t>Analyzing_Requirements</w:t>
+        <w:t xml:space="preserve"> </w:t>
+      </w:r>
+      <w:r>
+        <w:rPr>
+          <w:rFonts w:ascii="Arial" w:hAnsi="Arial" w:cs="Arial"/>
+          <w:iCs/>
+          <w:color w:val="252525"/>
+          <w:szCs w:val="24"/>
+          <w:shd w:val="clear" w:color="auto" w:fill="FFFFFF"/>
+        </w:rPr>
+        <w:t>Bien Ban Hop Nhom</w:t>
+      </w:r>
+      <w:r>
+        <w:rPr>
+          <w:rFonts w:ascii="Arial" w:hAnsi="Arial" w:cs="Arial"/>
+          <w:szCs w:val="24"/>
+        </w:rPr>
+        <w:t xml:space="preserve">/ </w:t>
+      </w:r>
+      <w:r>
+        <w:rPr>
+          <w:rFonts w:ascii="Arial" w:hAnsi="Arial" w:cs="Arial"/>
+          <w:iCs/>
+          <w:color w:val="252525"/>
+          <w:szCs w:val="24"/>
+          <w:shd w:val="clear" w:color="auto" w:fill="FFFFFF"/>
+        </w:rPr>
+        <w:t>NL04_BienBan</w:t>
       </w:r>
       <w:r>
         <w:rPr>
@@ -5871,7 +5708,14 @@
           <w:rFonts w:ascii="Arial" w:hAnsi="Arial" w:cs="Arial"/>
           <w:szCs w:val="24"/>
         </w:rPr>
-        <w:t>- Định danh: AR</w:t>
+        <w:t xml:space="preserve">- Định danh: </w:t>
+      </w:r>
+      <w:r>
+        <w:rPr>
+          <w:rFonts w:ascii="Arial" w:hAnsi="Arial" w:cs="Arial"/>
+          <w:szCs w:val="24"/>
+        </w:rPr>
+        <w:t>BBHN</w:t>
       </w:r>
     </w:p>
     <w:p>
@@ -6227,6 +6071,7 @@
           <w:rFonts w:ascii="Arial" w:hAnsi="Arial" w:cs="Arial"/>
           <w:szCs w:val="24"/>
         </w:rPr>
+        <w:lastRenderedPageBreak/>
         <w:t>Tác giả: Lương Đức Duy, Ngô Minh Phương, Nguyễn Hoàng Đông.</w:t>
       </w:r>
     </w:p>
@@ -6292,6 +6137,461 @@
         </w:rPr>
         <w:t>Những người chịu trách nhiệm:  Lương Đức Duy, Ngô Minh Phương, Nguyễn Hoàng Đông.</w:t>
       </w:r>
+    </w:p>
+    <w:p>
+      <w:pPr>
+        <w:spacing w:after="120" w:line="276" w:lineRule="auto"/>
+        <w:rPr>
+          <w:rFonts w:ascii="Arial" w:hAnsi="Arial" w:cs="Arial"/>
+          <w:szCs w:val="24"/>
+        </w:rPr>
+      </w:pPr>
+      <w:r>
+        <w:rPr>
+          <w:rFonts w:ascii="Arial" w:hAnsi="Arial" w:cs="Arial"/>
+          <w:szCs w:val="24"/>
+        </w:rPr>
+        <w:t>4.2.11 Detail Design</w:t>
+      </w:r>
+    </w:p>
+    <w:p>
+      <w:pPr>
+        <w:spacing w:after="120"/>
+        <w:rPr>
+          <w:rFonts w:ascii="Arial" w:hAnsi="Arial" w:cs="Arial"/>
+          <w:iCs/>
+          <w:color w:val="252525"/>
+          <w:szCs w:val="24"/>
+          <w:shd w:val="clear" w:color="auto" w:fill="FFFFFF"/>
+        </w:rPr>
+      </w:pPr>
+      <w:r>
+        <w:rPr>
+          <w:rFonts w:ascii="Arial" w:hAnsi="Arial" w:cs="Arial"/>
+          <w:iCs/>
+          <w:color w:val="252525"/>
+          <w:szCs w:val="24"/>
+          <w:shd w:val="clear" w:color="auto" w:fill="FFFFFF"/>
+        </w:rPr>
+        <w:t xml:space="preserve">- Tên: </w:t>
+      </w:r>
+      <w:r>
+        <w:rPr>
+          <w:rFonts w:ascii="Arial" w:hAnsi="Arial" w:cs="Arial"/>
+          <w:iCs/>
+          <w:color w:val="252525"/>
+          <w:szCs w:val="24"/>
+          <w:shd w:val="clear" w:color="auto" w:fill="FFFFFF"/>
+        </w:rPr>
+        <w:t>Detail Design</w:t>
+      </w:r>
+    </w:p>
+    <w:p>
+      <w:pPr>
+        <w:spacing w:after="120"/>
+        <w:rPr>
+          <w:rFonts w:ascii="Arial" w:hAnsi="Arial" w:cs="Arial"/>
+          <w:szCs w:val="24"/>
+        </w:rPr>
+      </w:pPr>
+      <w:r>
+        <w:rPr>
+          <w:rFonts w:ascii="Arial" w:hAnsi="Arial" w:cs="Arial"/>
+          <w:szCs w:val="24"/>
+        </w:rPr>
+        <w:t>- Cấu trúc thư mụ</w:t>
+      </w:r>
+      <w:r>
+        <w:rPr>
+          <w:rFonts w:ascii="Arial" w:hAnsi="Arial" w:cs="Arial"/>
+          <w:szCs w:val="24"/>
+        </w:rPr>
+        <w:t>c: NienLuan4/</w:t>
+      </w:r>
+      <w:r>
+        <w:rPr>
+          <w:rFonts w:ascii="Arial" w:hAnsi="Arial" w:cs="Arial"/>
+          <w:iCs/>
+          <w:color w:val="252525"/>
+          <w:szCs w:val="24"/>
+          <w:shd w:val="clear" w:color="auto" w:fill="FFFFFF"/>
+        </w:rPr>
+        <w:t xml:space="preserve"> </w:t>
+      </w:r>
+      <w:r>
+        <w:rPr>
+          <w:rFonts w:ascii="Arial" w:hAnsi="Arial" w:cs="Arial"/>
+          <w:iCs/>
+          <w:color w:val="252525"/>
+          <w:szCs w:val="24"/>
+          <w:shd w:val="clear" w:color="auto" w:fill="FFFFFF"/>
+        </w:rPr>
+        <w:t>Detail Design</w:t>
+      </w:r>
+      <w:r>
+        <w:rPr>
+          <w:rFonts w:ascii="Arial" w:hAnsi="Arial" w:cs="Arial"/>
+          <w:szCs w:val="24"/>
+        </w:rPr>
+        <w:t xml:space="preserve"> /</w:t>
+      </w:r>
+    </w:p>
+    <w:p>
+      <w:pPr>
+        <w:spacing w:after="120"/>
+        <w:rPr>
+          <w:rFonts w:ascii="Arial" w:hAnsi="Arial" w:cs="Arial"/>
+          <w:szCs w:val="24"/>
+        </w:rPr>
+      </w:pPr>
+      <w:r>
+        <w:rPr>
+          <w:rFonts w:ascii="Arial" w:hAnsi="Arial" w:cs="Arial"/>
+          <w:szCs w:val="24"/>
+        </w:rPr>
+        <w:t>- Định danh: DTB</w:t>
+      </w:r>
+    </w:p>
+    <w:p>
+      <w:pPr>
+        <w:spacing w:after="120"/>
+        <w:rPr>
+          <w:rFonts w:ascii="Arial" w:hAnsi="Arial" w:cs="Arial"/>
+          <w:szCs w:val="24"/>
+        </w:rPr>
+      </w:pPr>
+      <w:r>
+        <w:rPr>
+          <w:rFonts w:ascii="Arial" w:hAnsi="Arial" w:cs="Arial"/>
+          <w:szCs w:val="24"/>
+        </w:rPr>
+        <w:t xml:space="preserve">- Thuộc tính: </w:t>
+      </w:r>
+    </w:p>
+    <w:p>
+      <w:pPr>
+        <w:pStyle w:val="ListParagraph"/>
+        <w:numPr>
+          <w:ilvl w:val="0"/>
+          <w:numId w:val="10"/>
+        </w:numPr>
+        <w:spacing w:after="120" w:line="276" w:lineRule="auto"/>
+        <w:rPr>
+          <w:rFonts w:ascii="Arial" w:hAnsi="Arial" w:cs="Arial"/>
+          <w:szCs w:val="24"/>
+        </w:rPr>
+      </w:pPr>
+      <w:r>
+        <w:rPr>
+          <w:rFonts w:ascii="Arial" w:hAnsi="Arial" w:cs="Arial"/>
+          <w:szCs w:val="24"/>
+        </w:rPr>
+        <w:t>Tác giả: Lương Đức Duy, Ngô Minh Phương, Nguyễn Hoàng Đông.</w:t>
+      </w:r>
+    </w:p>
+    <w:p>
+      <w:pPr>
+        <w:pStyle w:val="ListParagraph"/>
+        <w:numPr>
+          <w:ilvl w:val="0"/>
+          <w:numId w:val="10"/>
+        </w:numPr>
+        <w:spacing w:after="120" w:line="276" w:lineRule="auto"/>
+        <w:rPr>
+          <w:rFonts w:ascii="Arial" w:hAnsi="Arial" w:cs="Arial"/>
+          <w:szCs w:val="24"/>
+        </w:rPr>
+      </w:pPr>
+      <w:r>
+        <w:rPr>
+          <w:rFonts w:ascii="Arial" w:hAnsi="Arial" w:cs="Arial"/>
+          <w:szCs w:val="24"/>
+        </w:rPr>
+        <w:t>Kiểu file: .sql</w:t>
+      </w:r>
+    </w:p>
+    <w:p>
+      <w:pPr>
+        <w:pStyle w:val="ListParagraph"/>
+        <w:numPr>
+          <w:ilvl w:val="0"/>
+          <w:numId w:val="10"/>
+        </w:numPr>
+        <w:spacing w:after="120" w:line="276" w:lineRule="auto"/>
+        <w:rPr>
+          <w:rFonts w:ascii="Arial" w:hAnsi="Arial" w:cs="Arial"/>
+          <w:szCs w:val="24"/>
+        </w:rPr>
+      </w:pPr>
+      <w:r>
+        <w:rPr>
+          <w:rFonts w:ascii="Arial" w:hAnsi="Arial" w:cs="Arial"/>
+          <w:szCs w:val="24"/>
+        </w:rPr>
+        <w:t>Ngôn ngữ: MySQL</w:t>
+      </w:r>
+    </w:p>
+    <w:p>
+      <w:pPr>
+        <w:pStyle w:val="ListParagraph"/>
+        <w:numPr>
+          <w:ilvl w:val="0"/>
+          <w:numId w:val="10"/>
+        </w:numPr>
+        <w:spacing w:after="120" w:line="276" w:lineRule="auto"/>
+        <w:rPr>
+          <w:rFonts w:ascii="Arial" w:hAnsi="Arial" w:cs="Arial"/>
+          <w:szCs w:val="24"/>
+        </w:rPr>
+      </w:pPr>
+      <w:r>
+        <w:rPr>
+          <w:rFonts w:ascii="Arial" w:hAnsi="Arial" w:cs="Arial"/>
+          <w:szCs w:val="24"/>
+        </w:rPr>
+        <w:t>Những người chịu trách nhiệm:  Lương Đức Duy, Ngô Minh Phương, Nguyễn Hoàng Đông.</w:t>
+      </w:r>
+    </w:p>
+    <w:p>
+      <w:pPr>
+        <w:spacing w:after="120" w:line="276" w:lineRule="auto"/>
+        <w:rPr>
+          <w:rFonts w:ascii="Arial" w:hAnsi="Arial" w:cs="Arial"/>
+          <w:szCs w:val="24"/>
+        </w:rPr>
+      </w:pPr>
+      <w:r>
+        <w:rPr>
+          <w:rFonts w:ascii="Arial" w:hAnsi="Arial" w:cs="Arial"/>
+          <w:szCs w:val="24"/>
+        </w:rPr>
+        <w:t>4.2.12 Tài liệu kiểm thử</w:t>
+      </w:r>
+    </w:p>
+    <w:p>
+      <w:pPr>
+        <w:spacing w:after="120"/>
+        <w:rPr>
+          <w:rFonts w:ascii="Arial" w:hAnsi="Arial" w:cs="Arial"/>
+          <w:iCs/>
+          <w:color w:val="252525"/>
+          <w:szCs w:val="24"/>
+          <w:shd w:val="clear" w:color="auto" w:fill="FFFFFF"/>
+        </w:rPr>
+      </w:pPr>
+      <w:r>
+        <w:rPr>
+          <w:rFonts w:ascii="Arial" w:hAnsi="Arial" w:cs="Arial"/>
+          <w:iCs/>
+          <w:color w:val="252525"/>
+          <w:szCs w:val="24"/>
+          <w:shd w:val="clear" w:color="auto" w:fill="FFFFFF"/>
+        </w:rPr>
+        <w:t xml:space="preserve">Tên: </w:t>
+      </w:r>
+      <w:r>
+        <w:rPr>
+          <w:rFonts w:ascii="Arial" w:hAnsi="Arial" w:cs="Arial"/>
+          <w:szCs w:val="24"/>
+        </w:rPr>
+        <w:t>Tài liệu kiểm thử (Unit Testing)</w:t>
+      </w:r>
+    </w:p>
+    <w:p>
+      <w:pPr>
+        <w:spacing w:after="120"/>
+        <w:rPr>
+          <w:rFonts w:ascii="Arial" w:hAnsi="Arial" w:cs="Arial"/>
+          <w:szCs w:val="24"/>
+        </w:rPr>
+      </w:pPr>
+      <w:r>
+        <w:rPr>
+          <w:rFonts w:ascii="Arial" w:hAnsi="Arial" w:cs="Arial"/>
+          <w:szCs w:val="24"/>
+        </w:rPr>
+        <w:t>- Cấu trúc thư mụ</w:t>
+      </w:r>
+      <w:r>
+        <w:rPr>
+          <w:rFonts w:ascii="Arial" w:hAnsi="Arial" w:cs="Arial"/>
+          <w:szCs w:val="24"/>
+        </w:rPr>
+        <w:t>c: NienLuan4/</w:t>
+      </w:r>
+      <w:r>
+        <w:rPr>
+          <w:rFonts w:ascii="Arial" w:hAnsi="Arial" w:cs="Arial"/>
+          <w:iCs/>
+          <w:color w:val="252525"/>
+          <w:szCs w:val="24"/>
+          <w:shd w:val="clear" w:color="auto" w:fill="FFFFFF"/>
+        </w:rPr>
+        <w:t xml:space="preserve"> </w:t>
+      </w:r>
+      <w:r>
+        <w:rPr>
+          <w:rFonts w:ascii="Arial" w:hAnsi="Arial" w:cs="Arial"/>
+          <w:iCs/>
+          <w:color w:val="252525"/>
+          <w:szCs w:val="24"/>
+          <w:shd w:val="clear" w:color="auto" w:fill="FFFFFF"/>
+        </w:rPr>
+        <w:t>Unit Testing</w:t>
+      </w:r>
+      <w:r>
+        <w:rPr>
+          <w:rFonts w:ascii="Arial" w:hAnsi="Arial" w:cs="Arial"/>
+          <w:szCs w:val="24"/>
+        </w:rPr>
+        <w:t>/</w:t>
+      </w:r>
+      <w:r>
+        <w:rPr>
+          <w:rFonts w:ascii="Arial" w:hAnsi="Arial" w:cs="Arial"/>
+          <w:szCs w:val="24"/>
+        </w:rPr>
+        <w:t>NL04_Unit_Testing.docx</w:t>
+      </w:r>
+    </w:p>
+    <w:p>
+      <w:pPr>
+        <w:spacing w:after="120"/>
+        <w:rPr>
+          <w:rFonts w:ascii="Arial" w:hAnsi="Arial" w:cs="Arial"/>
+          <w:szCs w:val="24"/>
+        </w:rPr>
+      </w:pPr>
+      <w:r>
+        <w:rPr>
+          <w:rFonts w:ascii="Arial" w:hAnsi="Arial" w:cs="Arial"/>
+          <w:szCs w:val="24"/>
+        </w:rPr>
+        <w:t>- Định danh: DTB</w:t>
+      </w:r>
+    </w:p>
+    <w:p>
+      <w:pPr>
+        <w:spacing w:after="120"/>
+        <w:rPr>
+          <w:rFonts w:ascii="Arial" w:hAnsi="Arial" w:cs="Arial"/>
+          <w:szCs w:val="24"/>
+        </w:rPr>
+      </w:pPr>
+      <w:r>
+        <w:rPr>
+          <w:rFonts w:ascii="Arial" w:hAnsi="Arial" w:cs="Arial"/>
+          <w:szCs w:val="24"/>
+        </w:rPr>
+        <w:t xml:space="preserve">- Thuộc tính: </w:t>
+      </w:r>
+    </w:p>
+    <w:p>
+      <w:pPr>
+        <w:pStyle w:val="ListParagraph"/>
+        <w:numPr>
+          <w:ilvl w:val="0"/>
+          <w:numId w:val="10"/>
+        </w:numPr>
+        <w:spacing w:after="120" w:line="276" w:lineRule="auto"/>
+        <w:rPr>
+          <w:rFonts w:ascii="Arial" w:hAnsi="Arial" w:cs="Arial"/>
+          <w:szCs w:val="24"/>
+        </w:rPr>
+      </w:pPr>
+      <w:r>
+        <w:rPr>
+          <w:rFonts w:ascii="Arial" w:hAnsi="Arial" w:cs="Arial"/>
+          <w:szCs w:val="24"/>
+        </w:rPr>
+        <w:t>Tác giả: Lương Đức Duy, Ngô Minh Phương, Nguyễn Hoàng Đông.</w:t>
+      </w:r>
+    </w:p>
+    <w:p>
+      <w:pPr>
+        <w:pStyle w:val="ListParagraph"/>
+        <w:numPr>
+          <w:ilvl w:val="0"/>
+          <w:numId w:val="10"/>
+        </w:numPr>
+        <w:spacing w:after="120" w:line="276" w:lineRule="auto"/>
+        <w:rPr>
+          <w:rFonts w:ascii="Arial" w:hAnsi="Arial" w:cs="Arial"/>
+          <w:szCs w:val="24"/>
+        </w:rPr>
+      </w:pPr>
+      <w:r>
+        <w:rPr>
+          <w:rFonts w:ascii="Arial" w:hAnsi="Arial" w:cs="Arial"/>
+          <w:szCs w:val="24"/>
+        </w:rPr>
+        <w:t xml:space="preserve">Kiểu file: </w:t>
+      </w:r>
+      <w:r>
+        <w:rPr>
+          <w:rFonts w:ascii="Arial" w:hAnsi="Arial" w:cs="Arial"/>
+          <w:szCs w:val="24"/>
+        </w:rPr>
+        <w:t>.docx, .xlsx</w:t>
+      </w:r>
+    </w:p>
+    <w:p>
+      <w:pPr>
+        <w:pStyle w:val="ListParagraph"/>
+        <w:numPr>
+          <w:ilvl w:val="0"/>
+          <w:numId w:val="10"/>
+        </w:numPr>
+        <w:spacing w:after="120" w:line="276" w:lineRule="auto"/>
+        <w:rPr>
+          <w:rFonts w:ascii="Arial" w:hAnsi="Arial" w:cs="Arial"/>
+          <w:szCs w:val="24"/>
+        </w:rPr>
+      </w:pPr>
+      <w:r>
+        <w:rPr>
+          <w:rFonts w:ascii="Arial" w:hAnsi="Arial" w:cs="Arial"/>
+          <w:szCs w:val="24"/>
+        </w:rPr>
+        <w:t xml:space="preserve">Ngôn ngữ: </w:t>
+      </w:r>
+      <w:r>
+        <w:rPr>
+          <w:rFonts w:ascii="Arial" w:hAnsi="Arial" w:cs="Arial"/>
+          <w:szCs w:val="24"/>
+        </w:rPr>
+        <w:t>Tiếng Việt</w:t>
+      </w:r>
+    </w:p>
+    <w:p>
+      <w:pPr>
+        <w:pStyle w:val="ListParagraph"/>
+        <w:numPr>
+          <w:ilvl w:val="0"/>
+          <w:numId w:val="10"/>
+        </w:numPr>
+        <w:spacing w:after="120" w:line="276" w:lineRule="auto"/>
+        <w:rPr>
+          <w:rFonts w:ascii="Arial" w:hAnsi="Arial" w:cs="Arial"/>
+          <w:szCs w:val="24"/>
+        </w:rPr>
+      </w:pPr>
+      <w:r>
+        <w:rPr>
+          <w:rFonts w:ascii="Arial" w:hAnsi="Arial" w:cs="Arial"/>
+          <w:szCs w:val="24"/>
+        </w:rPr>
+        <w:t>Những người chịu trách nhiệm:  Lương Đức Duy, Ngô Minh Phương, Nguyễn Hoàng Đông.</w:t>
+      </w:r>
+    </w:p>
+    <w:p>
+      <w:pPr>
+        <w:spacing w:after="120" w:line="276" w:lineRule="auto"/>
+        <w:rPr>
+          <w:rFonts w:ascii="Arial" w:hAnsi="Arial" w:cs="Arial"/>
+          <w:szCs w:val="24"/>
+        </w:rPr>
+      </w:pPr>
     </w:p>
     <w:p>
       <w:pPr>
@@ -6310,7 +6610,6 @@
         <w:rPr>
           <w:rFonts w:ascii="Arial" w:hAnsi="Arial" w:cs="Arial"/>
         </w:rPr>
-        <w:lastRenderedPageBreak/>
         <w:t>4.3 Quản lý phát hành và phân phối</w:t>
       </w:r>
     </w:p>
@@ -6329,7 +6628,21 @@
           <w:rFonts w:ascii="Arial" w:hAnsi="Arial" w:cs="Arial"/>
           <w:szCs w:val="24"/>
         </w:rPr>
-        <w:t xml:space="preserve">Việc bàn giao, phân phối các sản phẩm ra ngoài dự án được gọi là phát hành sản phẩm. </w:t>
+        <w:t>Trước khi phát hành sản phẩm</w:t>
+      </w:r>
+      <w:r>
+        <w:rPr>
+          <w:rFonts w:ascii="Arial" w:hAnsi="Arial" w:cs="Arial"/>
+          <w:szCs w:val="24"/>
+        </w:rPr>
+        <w:t xml:space="preserve"> và phân phối</w:t>
+      </w:r>
+      <w:r>
+        <w:rPr>
+          <w:rFonts w:ascii="Arial" w:hAnsi="Arial" w:cs="Arial"/>
+          <w:szCs w:val="24"/>
+        </w:rPr>
+        <w:t xml:space="preserve">, người chịu trách nhiệm phát hành chuẩn bị bản mô tả thành phần sản phẩm phải cung cấp những thông tin cần thiết về sản phẩm được phát hành cho những người liên quan. Thông tin đó bao gồm: ngày phát hành, tên sản phẩm, mục đích của đợt phát hành, hướng dẫn sử dụng, và các thông tin khác như giới thiệu tóm tắt về sản phẩm, dấu hiệu nhận biết sản phẩm, những điều cần chú ý, nếu cần. </w:t>
       </w:r>
     </w:p>
     <w:p>
@@ -6347,24 +6660,7 @@
           <w:rFonts w:ascii="Arial" w:hAnsi="Arial" w:cs="Arial"/>
           <w:szCs w:val="24"/>
         </w:rPr>
-        <w:t xml:space="preserve">Trước khi phát hành sản phẩm, người chịu trách nhiệm phát hành chuẩn bị bản mô tả thành phần sản phẩm phải cung cấp những thông tin cần thiết về sản phẩm được phát hành cho những người liên quan. Thông tin đó bao gồm: ngày phát hành, tên sản phẩm, mục đích của đợt phát hành, hướng dẫn sử dụng, và các thông tin khác như giới thiệu tóm tắt về sản phẩm, dấu hiệu nhận biết sản phẩm, những điều cần chú ý, nếu cần. </w:t>
-      </w:r>
-    </w:p>
-    <w:p>
-      <w:pPr>
-        <w:spacing w:before="120" w:after="120" w:line="360" w:lineRule="auto"/>
-        <w:ind w:firstLine="720"/>
-        <w:jc w:val="both"/>
-        <w:rPr>
-          <w:rFonts w:ascii="Arial" w:hAnsi="Arial" w:cs="Arial"/>
-          <w:szCs w:val="24"/>
-        </w:rPr>
-      </w:pPr>
-      <w:r>
-        <w:rPr>
-          <w:rFonts w:ascii="Arial" w:hAnsi="Arial" w:cs="Arial"/>
-          <w:szCs w:val="24"/>
-        </w:rPr>
+        <w:lastRenderedPageBreak/>
         <w:t>Các biểu mẫu được sử dụng cho việc bàn giao, phát hành sản phẩm là:</w:t>
       </w:r>
     </w:p>
@@ -6498,19 +6794,19 @@
     <w:tbl>
       <w:tblPr>
         <w:tblStyle w:val="TableGrid"/>
-        <w:tblW w:w="0" w:type="auto"/>
+        <w:tblW w:w="10188" w:type="dxa"/>
         <w:tblLook w:val="04A0" w:firstRow="1" w:lastRow="0" w:firstColumn="1" w:lastColumn="0" w:noHBand="0" w:noVBand="1"/>
       </w:tblPr>
       <w:tblGrid>
-        <w:gridCol w:w="828"/>
+        <w:gridCol w:w="1908"/>
         <w:gridCol w:w="2160"/>
-        <w:gridCol w:w="4410"/>
-        <w:gridCol w:w="2178"/>
+        <w:gridCol w:w="3253"/>
+        <w:gridCol w:w="2867"/>
       </w:tblGrid>
       <w:tr>
         <w:tc>
           <w:tcPr>
-            <w:tcW w:w="828" w:type="dxa"/>
+            <w:tcW w:w="1908" w:type="dxa"/>
           </w:tcPr>
           <w:p>
             <w:pPr>
@@ -6528,6 +6824,13 @@
               </w:rPr>
               <w:t>Tuần</w:t>
             </w:r>
+            <w:r>
+              <w:rPr>
+                <w:rFonts w:ascii="Arial" w:hAnsi="Arial" w:cs="Arial"/>
+                <w:szCs w:val="24"/>
+              </w:rPr>
+              <w:t xml:space="preserve"> bắt đầu</w:t>
+            </w:r>
           </w:p>
         </w:tc>
         <w:tc>
@@ -6548,13 +6851,13 @@
                 <w:rFonts w:ascii="Arial" w:hAnsi="Arial" w:cs="Arial"/>
                 <w:szCs w:val="24"/>
               </w:rPr>
-              <w:t>Ngày hoàn thành</w:t>
-            </w:r>
-          </w:p>
-        </w:tc>
-        <w:tc>
-          <w:tcPr>
-            <w:tcW w:w="4410" w:type="dxa"/>
+              <w:t>Tuần hoàn thành</w:t>
+            </w:r>
+          </w:p>
+        </w:tc>
+        <w:tc>
+          <w:tcPr>
+            <w:tcW w:w="3253" w:type="dxa"/>
           </w:tcPr>
           <w:p>
             <w:pPr>
@@ -6576,7 +6879,7 @@
         </w:tc>
         <w:tc>
           <w:tcPr>
-            <w:tcW w:w="2178" w:type="dxa"/>
+            <w:tcW w:w="2867" w:type="dxa"/>
           </w:tcPr>
           <w:p>
             <w:pPr>
@@ -6600,7 +6903,7 @@
       <w:tr>
         <w:tc>
           <w:tcPr>
-            <w:tcW w:w="828" w:type="dxa"/>
+            <w:tcW w:w="1908" w:type="dxa"/>
           </w:tcPr>
           <w:p>
             <w:pPr>
@@ -6627,17 +6930,24 @@
           <w:p>
             <w:pPr>
               <w:spacing w:before="120" w:after="120" w:line="360" w:lineRule="auto"/>
-              <w:jc w:val="both"/>
+              <w:jc w:val="center"/>
               <w:rPr>
                 <w:rFonts w:ascii="Arial" w:hAnsi="Arial" w:cs="Arial"/>
                 <w:szCs w:val="24"/>
               </w:rPr>
             </w:pPr>
-          </w:p>
-        </w:tc>
-        <w:tc>
-          <w:tcPr>
-            <w:tcW w:w="4410" w:type="dxa"/>
+            <w:r>
+              <w:rPr>
+                <w:rFonts w:ascii="Arial" w:hAnsi="Arial" w:cs="Arial"/>
+                <w:szCs w:val="24"/>
+              </w:rPr>
+              <w:t>3</w:t>
+            </w:r>
+          </w:p>
+        </w:tc>
+        <w:tc>
+          <w:tcPr>
+            <w:tcW w:w="3253" w:type="dxa"/>
           </w:tcPr>
           <w:p>
             <w:pPr>
@@ -6653,7 +6963,7 @@
                 <w:rFonts w:ascii="Arial" w:hAnsi="Arial" w:cs="Arial"/>
                 <w:szCs w:val="24"/>
               </w:rPr>
-              <w:t>- Project Vision</w:t>
+              <w:t>- Lịch phân công</w:t>
             </w:r>
           </w:p>
           <w:p>
@@ -6670,9 +6980,82 @@
                 <w:rFonts w:ascii="Arial" w:hAnsi="Arial" w:cs="Arial"/>
                 <w:szCs w:val="24"/>
               </w:rPr>
-              <w:t>- Lịch phân công</w:t>
-            </w:r>
-          </w:p>
+              <w:t>- Kế hoạch thực hiện</w:t>
+            </w:r>
+          </w:p>
+        </w:tc>
+        <w:tc>
+          <w:tcPr>
+            <w:tcW w:w="2867" w:type="dxa"/>
+          </w:tcPr>
+          <w:p>
+            <w:pPr>
+              <w:spacing w:before="120" w:after="120" w:line="360" w:lineRule="auto"/>
+              <w:jc w:val="center"/>
+              <w:rPr>
+                <w:rFonts w:ascii="Arial" w:hAnsi="Arial" w:cs="Arial"/>
+                <w:szCs w:val="24"/>
+              </w:rPr>
+            </w:pPr>
+            <w:r>
+              <w:rPr>
+                <w:rFonts w:ascii="Arial" w:hAnsi="Arial" w:cs="Arial"/>
+                <w:szCs w:val="24"/>
+              </w:rPr>
+              <w:t>Hoàn thành</w:t>
+            </w:r>
+          </w:p>
+        </w:tc>
+      </w:tr>
+      <w:tr>
+        <w:tc>
+          <w:tcPr>
+            <w:tcW w:w="1908" w:type="dxa"/>
+          </w:tcPr>
+          <w:p>
+            <w:pPr>
+              <w:spacing w:before="120" w:after="120" w:line="360" w:lineRule="auto"/>
+              <w:jc w:val="center"/>
+              <w:rPr>
+                <w:rFonts w:ascii="Arial" w:hAnsi="Arial" w:cs="Arial"/>
+                <w:szCs w:val="24"/>
+              </w:rPr>
+            </w:pPr>
+            <w:r>
+              <w:rPr>
+                <w:rFonts w:ascii="Arial" w:hAnsi="Arial" w:cs="Arial"/>
+                <w:szCs w:val="24"/>
+              </w:rPr>
+              <w:t>4</w:t>
+            </w:r>
+          </w:p>
+        </w:tc>
+        <w:tc>
+          <w:tcPr>
+            <w:tcW w:w="2160" w:type="dxa"/>
+          </w:tcPr>
+          <w:p>
+            <w:pPr>
+              <w:spacing w:before="120" w:after="120" w:line="360" w:lineRule="auto"/>
+              <w:jc w:val="center"/>
+              <w:rPr>
+                <w:rFonts w:ascii="Arial" w:hAnsi="Arial" w:cs="Arial"/>
+                <w:szCs w:val="24"/>
+              </w:rPr>
+            </w:pPr>
+            <w:r>
+              <w:rPr>
+                <w:rFonts w:ascii="Arial" w:hAnsi="Arial" w:cs="Arial"/>
+                <w:szCs w:val="24"/>
+              </w:rPr>
+              <w:t>5</w:t>
+            </w:r>
+          </w:p>
+        </w:tc>
+        <w:tc>
+          <w:tcPr>
+            <w:tcW w:w="3253" w:type="dxa"/>
+          </w:tcPr>
           <w:p>
             <w:pPr>
               <w:spacing w:before="120" w:after="120" w:line="360" w:lineRule="auto"/>
@@ -6687,7 +7070,7 @@
                 <w:rFonts w:ascii="Arial" w:hAnsi="Arial" w:cs="Arial"/>
                 <w:szCs w:val="24"/>
               </w:rPr>
-              <w:t>- Kế hoạch thực hiện</w:t>
+              <w:t>- Bản đặc tả yêu cầu</w:t>
             </w:r>
           </w:p>
           <w:p>
@@ -6699,12 +7082,14 @@
                 <w:szCs w:val="24"/>
               </w:rPr>
             </w:pPr>
-          </w:p>
-        </w:tc>
-        <w:tc>
-          <w:tcPr>
-            <w:tcW w:w="2178" w:type="dxa"/>
-          </w:tcPr>
+            <w:r>
+              <w:rPr>
+                <w:rFonts w:ascii="Arial" w:hAnsi="Arial" w:cs="Arial"/>
+                <w:szCs w:val="24"/>
+              </w:rPr>
+              <w:t>- Bản Thiết kế yêu cầu</w:t>
+            </w:r>
+          </w:p>
           <w:p>
             <w:pPr>
               <w:spacing w:before="120" w:after="120" w:line="360" w:lineRule="auto"/>
@@ -6714,11 +7099,26 @@
                 <w:szCs w:val="24"/>
               </w:rPr>
             </w:pPr>
-            <w:r>
+          </w:p>
+        </w:tc>
+        <w:tc>
+          <w:tcPr>
+            <w:tcW w:w="2867" w:type="dxa"/>
+          </w:tcPr>
+          <w:p>
+            <w:pPr>
+              <w:spacing w:before="120" w:after="120" w:line="360" w:lineRule="auto"/>
+              <w:jc w:val="center"/>
               <w:rPr>
                 <w:rFonts w:ascii="Arial" w:hAnsi="Arial" w:cs="Arial"/>
                 <w:szCs w:val="24"/>
               </w:rPr>
+            </w:pPr>
+            <w:r>
+              <w:rPr>
+                <w:rFonts w:ascii="Arial" w:hAnsi="Arial" w:cs="Arial"/>
+                <w:szCs w:val="24"/>
+              </w:rPr>
               <w:t>Hoàn thành</w:t>
             </w:r>
           </w:p>
@@ -6727,7 +7127,7 @@
       <w:tr>
         <w:tc>
           <w:tcPr>
-            <w:tcW w:w="828" w:type="dxa"/>
+            <w:tcW w:w="1908" w:type="dxa"/>
           </w:tcPr>
           <w:p>
             <w:pPr>
@@ -6743,13 +7143,35 @@
                 <w:rFonts w:ascii="Arial" w:hAnsi="Arial" w:cs="Arial"/>
                 <w:szCs w:val="24"/>
               </w:rPr>
-              <w:t>5</w:t>
+              <w:t>6</w:t>
             </w:r>
           </w:p>
         </w:tc>
         <w:tc>
           <w:tcPr>
             <w:tcW w:w="2160" w:type="dxa"/>
+          </w:tcPr>
+          <w:p>
+            <w:pPr>
+              <w:spacing w:before="120" w:after="120" w:line="360" w:lineRule="auto"/>
+              <w:jc w:val="center"/>
+              <w:rPr>
+                <w:rFonts w:ascii="Arial" w:hAnsi="Arial" w:cs="Arial"/>
+                <w:szCs w:val="24"/>
+              </w:rPr>
+            </w:pPr>
+            <w:r>
+              <w:rPr>
+                <w:rFonts w:ascii="Arial" w:hAnsi="Arial" w:cs="Arial"/>
+                <w:szCs w:val="24"/>
+              </w:rPr>
+              <w:t>7</w:t>
+            </w:r>
+          </w:p>
+        </w:tc>
+        <w:tc>
+          <w:tcPr>
+            <w:tcW w:w="3253" w:type="dxa"/>
           </w:tcPr>
           <w:p>
             <w:pPr>
@@ -6760,12 +7182,14 @@
                 <w:szCs w:val="24"/>
               </w:rPr>
             </w:pPr>
-          </w:p>
-        </w:tc>
-        <w:tc>
-          <w:tcPr>
-            <w:tcW w:w="4410" w:type="dxa"/>
-          </w:tcPr>
+            <w:r>
+              <w:rPr>
+                <w:rFonts w:ascii="Arial" w:hAnsi="Arial" w:cs="Arial"/>
+                <w:szCs w:val="24"/>
+              </w:rPr>
+              <w:t>- Bản thiết kế giao diện</w:t>
+            </w:r>
+          </w:p>
           <w:p>
             <w:pPr>
               <w:spacing w:before="120" w:after="120" w:line="360" w:lineRule="auto"/>
@@ -6780,9 +7204,82 @@
                 <w:rFonts w:ascii="Arial" w:hAnsi="Arial" w:cs="Arial"/>
                 <w:szCs w:val="24"/>
               </w:rPr>
-              <w:t>- Project Vision</w:t>
-            </w:r>
-          </w:p>
+              <w:t>- Bản thiết kế cơ sở dữ liệu</w:t>
+            </w:r>
+          </w:p>
+        </w:tc>
+        <w:tc>
+          <w:tcPr>
+            <w:tcW w:w="2867" w:type="dxa"/>
+          </w:tcPr>
+          <w:p>
+            <w:pPr>
+              <w:spacing w:before="120" w:after="120" w:line="360" w:lineRule="auto"/>
+              <w:jc w:val="center"/>
+              <w:rPr>
+                <w:rFonts w:ascii="Arial" w:hAnsi="Arial" w:cs="Arial"/>
+                <w:szCs w:val="24"/>
+              </w:rPr>
+            </w:pPr>
+            <w:r>
+              <w:rPr>
+                <w:rFonts w:ascii="Arial" w:hAnsi="Arial" w:cs="Arial"/>
+                <w:szCs w:val="24"/>
+              </w:rPr>
+              <w:t>Hoàn thành</w:t>
+            </w:r>
+          </w:p>
+        </w:tc>
+      </w:tr>
+      <w:tr>
+        <w:tc>
+          <w:tcPr>
+            <w:tcW w:w="1908" w:type="dxa"/>
+          </w:tcPr>
+          <w:p>
+            <w:pPr>
+              <w:spacing w:before="120" w:after="120" w:line="360" w:lineRule="auto"/>
+              <w:jc w:val="center"/>
+              <w:rPr>
+                <w:rFonts w:ascii="Arial" w:hAnsi="Arial" w:cs="Arial"/>
+                <w:szCs w:val="24"/>
+              </w:rPr>
+            </w:pPr>
+            <w:r>
+              <w:rPr>
+                <w:rFonts w:ascii="Arial" w:hAnsi="Arial" w:cs="Arial"/>
+                <w:szCs w:val="24"/>
+              </w:rPr>
+              <w:t>8</w:t>
+            </w:r>
+          </w:p>
+        </w:tc>
+        <w:tc>
+          <w:tcPr>
+            <w:tcW w:w="2160" w:type="dxa"/>
+          </w:tcPr>
+          <w:p>
+            <w:pPr>
+              <w:spacing w:before="120" w:after="120" w:line="360" w:lineRule="auto"/>
+              <w:jc w:val="center"/>
+              <w:rPr>
+                <w:rFonts w:ascii="Arial" w:hAnsi="Arial" w:cs="Arial"/>
+                <w:szCs w:val="24"/>
+              </w:rPr>
+            </w:pPr>
+            <w:r>
+              <w:rPr>
+                <w:rFonts w:ascii="Arial" w:hAnsi="Arial" w:cs="Arial"/>
+                <w:szCs w:val="24"/>
+              </w:rPr>
+              <w:t>10</w:t>
+            </w:r>
+          </w:p>
+        </w:tc>
+        <w:tc>
+          <w:tcPr>
+            <w:tcW w:w="3253" w:type="dxa"/>
+          </w:tcPr>
           <w:p>
             <w:pPr>
               <w:spacing w:before="120" w:after="120" w:line="360" w:lineRule="auto"/>
@@ -6797,7 +7294,7 @@
                 <w:rFonts w:ascii="Arial" w:hAnsi="Arial" w:cs="Arial"/>
                 <w:szCs w:val="24"/>
               </w:rPr>
-              <w:t>- Bản đặc tả yêu cầu</w:t>
+              <w:t>- Database</w:t>
             </w:r>
           </w:p>
           <w:p>
@@ -6814,9 +7311,89 @@
                 <w:rFonts w:ascii="Arial" w:hAnsi="Arial" w:cs="Arial"/>
                 <w:szCs w:val="24"/>
               </w:rPr>
-              <w:t>- Bản Thiết kế yêu cầu</w:t>
-            </w:r>
-          </w:p>
+              <w:t>- Source code</w:t>
+            </w:r>
+          </w:p>
+        </w:tc>
+        <w:tc>
+          <w:tcPr>
+            <w:tcW w:w="2867" w:type="dxa"/>
+          </w:tcPr>
+          <w:p>
+            <w:pPr>
+              <w:spacing w:before="120" w:after="120" w:line="360" w:lineRule="auto"/>
+              <w:jc w:val="center"/>
+              <w:rPr>
+                <w:rFonts w:ascii="Arial" w:hAnsi="Arial" w:cs="Arial"/>
+                <w:szCs w:val="24"/>
+              </w:rPr>
+            </w:pPr>
+            <w:r>
+              <w:rPr>
+                <w:rFonts w:ascii="Arial" w:hAnsi="Arial" w:cs="Arial"/>
+                <w:szCs w:val="24"/>
+              </w:rPr>
+              <w:t>Hoàn thành</w:t>
+            </w:r>
+            <w:r>
+              <w:rPr>
+                <w:rFonts w:ascii="Arial" w:hAnsi="Arial" w:cs="Arial"/>
+                <w:szCs w:val="24"/>
+              </w:rPr>
+              <w:t>, riêng phần source code có thể chưa hoàn thành (nhứng ít nhất phải &gt; 50%)</w:t>
+            </w:r>
+          </w:p>
+        </w:tc>
+      </w:tr>
+      <w:tr>
+        <w:tc>
+          <w:tcPr>
+            <w:tcW w:w="1908" w:type="dxa"/>
+          </w:tcPr>
+          <w:p>
+            <w:pPr>
+              <w:spacing w:before="120" w:after="120" w:line="360" w:lineRule="auto"/>
+              <w:jc w:val="center"/>
+              <w:rPr>
+                <w:rFonts w:ascii="Arial" w:hAnsi="Arial" w:cs="Arial"/>
+                <w:szCs w:val="24"/>
+              </w:rPr>
+            </w:pPr>
+            <w:r>
+              <w:rPr>
+                <w:rFonts w:ascii="Arial" w:hAnsi="Arial" w:cs="Arial"/>
+                <w:szCs w:val="24"/>
+              </w:rPr>
+              <w:t>11</w:t>
+            </w:r>
+          </w:p>
+        </w:tc>
+        <w:tc>
+          <w:tcPr>
+            <w:tcW w:w="2160" w:type="dxa"/>
+          </w:tcPr>
+          <w:p>
+            <w:pPr>
+              <w:spacing w:before="120" w:after="120" w:line="360" w:lineRule="auto"/>
+              <w:jc w:val="center"/>
+              <w:rPr>
+                <w:rFonts w:ascii="Arial" w:hAnsi="Arial" w:cs="Arial"/>
+                <w:szCs w:val="24"/>
+              </w:rPr>
+            </w:pPr>
+            <w:r>
+              <w:rPr>
+                <w:rFonts w:ascii="Arial" w:hAnsi="Arial" w:cs="Arial"/>
+                <w:szCs w:val="24"/>
+              </w:rPr>
+              <w:t>12</w:t>
+            </w:r>
+          </w:p>
+        </w:tc>
+        <w:tc>
+          <w:tcPr>
+            <w:tcW w:w="3253" w:type="dxa"/>
+          </w:tcPr>
           <w:p>
             <w:pPr>
               <w:spacing w:before="120" w:after="120" w:line="360" w:lineRule="auto"/>
@@ -6826,11 +7403,86 @@
                 <w:szCs w:val="24"/>
               </w:rPr>
             </w:pPr>
-          </w:p>
-        </w:tc>
-        <w:tc>
-          <w:tcPr>
-            <w:tcW w:w="2178" w:type="dxa"/>
+            <w:r>
+              <w:rPr>
+                <w:rFonts w:ascii="Arial" w:hAnsi="Arial" w:cs="Arial"/>
+                <w:szCs w:val="24"/>
+              </w:rPr>
+              <w:t>- Tài liệu kiểm thử</w:t>
+            </w:r>
+          </w:p>
+        </w:tc>
+        <w:tc>
+          <w:tcPr>
+            <w:tcW w:w="2867" w:type="dxa"/>
+          </w:tcPr>
+          <w:p>
+            <w:pPr>
+              <w:spacing w:before="120" w:after="120" w:line="360" w:lineRule="auto"/>
+              <w:jc w:val="center"/>
+              <w:rPr>
+                <w:rFonts w:ascii="Arial" w:hAnsi="Arial" w:cs="Arial"/>
+                <w:szCs w:val="24"/>
+              </w:rPr>
+            </w:pPr>
+            <w:r>
+              <w:rPr>
+                <w:rFonts w:ascii="Arial" w:hAnsi="Arial" w:cs="Arial"/>
+                <w:szCs w:val="24"/>
+              </w:rPr>
+              <w:t>Hoàn thành</w:t>
+            </w:r>
+          </w:p>
+        </w:tc>
+      </w:tr>
+      <w:tr>
+        <w:tc>
+          <w:tcPr>
+            <w:tcW w:w="1908" w:type="dxa"/>
+          </w:tcPr>
+          <w:p>
+            <w:pPr>
+              <w:spacing w:before="120" w:after="120" w:line="360" w:lineRule="auto"/>
+              <w:jc w:val="center"/>
+              <w:rPr>
+                <w:rFonts w:ascii="Arial" w:hAnsi="Arial" w:cs="Arial"/>
+                <w:szCs w:val="24"/>
+              </w:rPr>
+            </w:pPr>
+            <w:r>
+              <w:rPr>
+                <w:rFonts w:ascii="Arial" w:hAnsi="Arial" w:cs="Arial"/>
+                <w:szCs w:val="24"/>
+              </w:rPr>
+              <w:t>13</w:t>
+            </w:r>
+          </w:p>
+        </w:tc>
+        <w:tc>
+          <w:tcPr>
+            <w:tcW w:w="2160" w:type="dxa"/>
+          </w:tcPr>
+          <w:p>
+            <w:pPr>
+              <w:spacing w:before="120" w:after="120" w:line="360" w:lineRule="auto"/>
+              <w:jc w:val="center"/>
+              <w:rPr>
+                <w:rFonts w:ascii="Arial" w:hAnsi="Arial" w:cs="Arial"/>
+                <w:szCs w:val="24"/>
+              </w:rPr>
+            </w:pPr>
+            <w:r>
+              <w:rPr>
+                <w:rFonts w:ascii="Arial" w:hAnsi="Arial" w:cs="Arial"/>
+                <w:szCs w:val="24"/>
+              </w:rPr>
+              <w:t>13</w:t>
+            </w:r>
+          </w:p>
+        </w:tc>
+        <w:tc>
+          <w:tcPr>
+            <w:tcW w:w="3253" w:type="dxa"/>
           </w:tcPr>
           <w:p>
             <w:pPr>
@@ -6846,315 +7498,18 @@
                 <w:rFonts w:ascii="Arial" w:hAnsi="Arial" w:cs="Arial"/>
                 <w:szCs w:val="24"/>
               </w:rPr>
-              <w:lastRenderedPageBreak/>
-              <w:t>Hoàn thành</w:t>
-            </w:r>
-          </w:p>
-        </w:tc>
-      </w:tr>
-      <w:tr>
-        <w:tc>
-          <w:tcPr>
-            <w:tcW w:w="828" w:type="dxa"/>
+              <w:t>-Báo cáo, bàn giao</w:t>
+            </w:r>
+          </w:p>
+        </w:tc>
+        <w:tc>
+          <w:tcPr>
+            <w:tcW w:w="2867" w:type="dxa"/>
           </w:tcPr>
           <w:p>
             <w:pPr>
               <w:spacing w:before="120" w:after="120" w:line="360" w:lineRule="auto"/>
               <w:jc w:val="center"/>
-              <w:rPr>
-                <w:rFonts w:ascii="Arial" w:hAnsi="Arial" w:cs="Arial"/>
-                <w:szCs w:val="24"/>
-              </w:rPr>
-            </w:pPr>
-            <w:r>
-              <w:rPr>
-                <w:rFonts w:ascii="Arial" w:hAnsi="Arial" w:cs="Arial"/>
-                <w:szCs w:val="24"/>
-              </w:rPr>
-              <w:lastRenderedPageBreak/>
-              <w:t>7</w:t>
-            </w:r>
-          </w:p>
-        </w:tc>
-        <w:tc>
-          <w:tcPr>
-            <w:tcW w:w="2160" w:type="dxa"/>
-          </w:tcPr>
-          <w:p>
-            <w:pPr>
-              <w:spacing w:before="120" w:after="120" w:line="360" w:lineRule="auto"/>
-              <w:jc w:val="both"/>
-              <w:rPr>
-                <w:rFonts w:ascii="Arial" w:hAnsi="Arial" w:cs="Arial"/>
-                <w:szCs w:val="24"/>
-              </w:rPr>
-            </w:pPr>
-          </w:p>
-        </w:tc>
-        <w:tc>
-          <w:tcPr>
-            <w:tcW w:w="4410" w:type="dxa"/>
-          </w:tcPr>
-          <w:p>
-            <w:pPr>
-              <w:spacing w:before="120" w:after="120" w:line="360" w:lineRule="auto"/>
-              <w:jc w:val="both"/>
-              <w:rPr>
-                <w:rFonts w:ascii="Arial" w:hAnsi="Arial" w:cs="Arial"/>
-                <w:szCs w:val="24"/>
-              </w:rPr>
-            </w:pPr>
-            <w:r>
-              <w:rPr>
-                <w:rFonts w:ascii="Arial" w:hAnsi="Arial" w:cs="Arial"/>
-                <w:szCs w:val="24"/>
-              </w:rPr>
-              <w:t>- Project Vision</w:t>
-            </w:r>
-          </w:p>
-          <w:p>
-            <w:pPr>
-              <w:spacing w:before="120" w:after="120" w:line="360" w:lineRule="auto"/>
-              <w:jc w:val="both"/>
-              <w:rPr>
-                <w:rFonts w:ascii="Arial" w:hAnsi="Arial" w:cs="Arial"/>
-                <w:szCs w:val="24"/>
-              </w:rPr>
-            </w:pPr>
-            <w:r>
-              <w:rPr>
-                <w:rFonts w:ascii="Arial" w:hAnsi="Arial" w:cs="Arial"/>
-                <w:szCs w:val="24"/>
-              </w:rPr>
-              <w:t>- Bản thiết kế giao diện</w:t>
-            </w:r>
-          </w:p>
-          <w:p>
-            <w:pPr>
-              <w:spacing w:before="120" w:after="120" w:line="360" w:lineRule="auto"/>
-              <w:jc w:val="both"/>
-              <w:rPr>
-                <w:rFonts w:ascii="Arial" w:hAnsi="Arial" w:cs="Arial"/>
-                <w:szCs w:val="24"/>
-              </w:rPr>
-            </w:pPr>
-            <w:r>
-              <w:rPr>
-                <w:rFonts w:ascii="Arial" w:hAnsi="Arial" w:cs="Arial"/>
-                <w:szCs w:val="24"/>
-              </w:rPr>
-              <w:t>- Bản thiết kế cơ sở dữ liệu</w:t>
-            </w:r>
-          </w:p>
-        </w:tc>
-        <w:tc>
-          <w:tcPr>
-            <w:tcW w:w="2178" w:type="dxa"/>
-          </w:tcPr>
-          <w:p>
-            <w:pPr>
-              <w:spacing w:before="120" w:after="120" w:line="360" w:lineRule="auto"/>
-              <w:jc w:val="both"/>
-              <w:rPr>
-                <w:rFonts w:ascii="Arial" w:hAnsi="Arial" w:cs="Arial"/>
-                <w:szCs w:val="24"/>
-              </w:rPr>
-            </w:pPr>
-            <w:r>
-              <w:rPr>
-                <w:rFonts w:ascii="Arial" w:hAnsi="Arial" w:cs="Arial"/>
-                <w:szCs w:val="24"/>
-              </w:rPr>
-              <w:t>Hoàn thành</w:t>
-            </w:r>
-          </w:p>
-        </w:tc>
-      </w:tr>
-      <w:tr>
-        <w:tc>
-          <w:tcPr>
-            <w:tcW w:w="828" w:type="dxa"/>
-          </w:tcPr>
-          <w:p>
-            <w:pPr>
-              <w:spacing w:before="120" w:after="120" w:line="360" w:lineRule="auto"/>
-              <w:jc w:val="center"/>
-              <w:rPr>
-                <w:rFonts w:ascii="Arial" w:hAnsi="Arial" w:cs="Arial"/>
-                <w:szCs w:val="24"/>
-              </w:rPr>
-            </w:pPr>
-            <w:r>
-              <w:rPr>
-                <w:rFonts w:ascii="Arial" w:hAnsi="Arial" w:cs="Arial"/>
-                <w:szCs w:val="24"/>
-              </w:rPr>
-              <w:t>8-10</w:t>
-            </w:r>
-          </w:p>
-        </w:tc>
-        <w:tc>
-          <w:tcPr>
-            <w:tcW w:w="2160" w:type="dxa"/>
-          </w:tcPr>
-          <w:p>
-            <w:pPr>
-              <w:spacing w:before="120" w:after="120" w:line="360" w:lineRule="auto"/>
-              <w:jc w:val="both"/>
-              <w:rPr>
-                <w:rFonts w:ascii="Arial" w:hAnsi="Arial" w:cs="Arial"/>
-                <w:szCs w:val="24"/>
-              </w:rPr>
-            </w:pPr>
-          </w:p>
-        </w:tc>
-        <w:tc>
-          <w:tcPr>
-            <w:tcW w:w="4410" w:type="dxa"/>
-          </w:tcPr>
-          <w:p>
-            <w:pPr>
-              <w:spacing w:before="120" w:after="120" w:line="360" w:lineRule="auto"/>
-              <w:jc w:val="both"/>
-              <w:rPr>
-                <w:rFonts w:ascii="Arial" w:hAnsi="Arial" w:cs="Arial"/>
-                <w:szCs w:val="24"/>
-              </w:rPr>
-            </w:pPr>
-            <w:r>
-              <w:rPr>
-                <w:rFonts w:ascii="Arial" w:hAnsi="Arial" w:cs="Arial"/>
-                <w:szCs w:val="24"/>
-              </w:rPr>
-              <w:t>- Project Vision</w:t>
-            </w:r>
-          </w:p>
-          <w:p>
-            <w:pPr>
-              <w:spacing w:before="120" w:after="120" w:line="360" w:lineRule="auto"/>
-              <w:jc w:val="both"/>
-              <w:rPr>
-                <w:rFonts w:ascii="Arial" w:hAnsi="Arial" w:cs="Arial"/>
-                <w:szCs w:val="24"/>
-              </w:rPr>
-            </w:pPr>
-            <w:r>
-              <w:rPr>
-                <w:rFonts w:ascii="Arial" w:hAnsi="Arial" w:cs="Arial"/>
-                <w:szCs w:val="24"/>
-              </w:rPr>
-              <w:t>- Database</w:t>
-            </w:r>
-          </w:p>
-          <w:p>
-            <w:pPr>
-              <w:spacing w:before="120" w:after="120" w:line="360" w:lineRule="auto"/>
-              <w:jc w:val="both"/>
-              <w:rPr>
-                <w:rFonts w:ascii="Arial" w:hAnsi="Arial" w:cs="Arial"/>
-                <w:szCs w:val="24"/>
-              </w:rPr>
-            </w:pPr>
-            <w:r>
-              <w:rPr>
-                <w:rFonts w:ascii="Arial" w:hAnsi="Arial" w:cs="Arial"/>
-                <w:szCs w:val="24"/>
-              </w:rPr>
-              <w:t>- Source code</w:t>
-            </w:r>
-          </w:p>
-        </w:tc>
-        <w:tc>
-          <w:tcPr>
-            <w:tcW w:w="2178" w:type="dxa"/>
-          </w:tcPr>
-          <w:p>
-            <w:pPr>
-              <w:spacing w:before="120" w:after="120" w:line="360" w:lineRule="auto"/>
-              <w:jc w:val="both"/>
-              <w:rPr>
-                <w:rFonts w:ascii="Arial" w:hAnsi="Arial" w:cs="Arial"/>
-                <w:szCs w:val="24"/>
-              </w:rPr>
-            </w:pPr>
-            <w:r>
-              <w:rPr>
-                <w:rFonts w:ascii="Arial" w:hAnsi="Arial" w:cs="Arial"/>
-                <w:szCs w:val="24"/>
-              </w:rPr>
-              <w:t>Hoàn thành</w:t>
-            </w:r>
-          </w:p>
-        </w:tc>
-      </w:tr>
-      <w:tr>
-        <w:tc>
-          <w:tcPr>
-            <w:tcW w:w="828" w:type="dxa"/>
-          </w:tcPr>
-          <w:p>
-            <w:pPr>
-              <w:spacing w:before="120" w:after="120" w:line="360" w:lineRule="auto"/>
-              <w:jc w:val="center"/>
-              <w:rPr>
-                <w:rFonts w:ascii="Arial" w:hAnsi="Arial" w:cs="Arial"/>
-                <w:szCs w:val="24"/>
-              </w:rPr>
-            </w:pPr>
-            <w:r>
-              <w:rPr>
-                <w:rFonts w:ascii="Arial" w:hAnsi="Arial" w:cs="Arial"/>
-                <w:szCs w:val="24"/>
-              </w:rPr>
-              <w:t>13</w:t>
-            </w:r>
-          </w:p>
-        </w:tc>
-        <w:tc>
-          <w:tcPr>
-            <w:tcW w:w="2160" w:type="dxa"/>
-          </w:tcPr>
-          <w:p>
-            <w:pPr>
-              <w:spacing w:before="120" w:after="120" w:line="360" w:lineRule="auto"/>
-              <w:jc w:val="both"/>
-              <w:rPr>
-                <w:rFonts w:ascii="Arial" w:hAnsi="Arial" w:cs="Arial"/>
-                <w:szCs w:val="24"/>
-              </w:rPr>
-            </w:pPr>
-          </w:p>
-        </w:tc>
-        <w:tc>
-          <w:tcPr>
-            <w:tcW w:w="4410" w:type="dxa"/>
-          </w:tcPr>
-          <w:p>
-            <w:pPr>
-              <w:spacing w:before="120" w:after="120" w:line="360" w:lineRule="auto"/>
-              <w:jc w:val="both"/>
-              <w:rPr>
-                <w:rFonts w:ascii="Arial" w:hAnsi="Arial" w:cs="Arial"/>
-                <w:szCs w:val="24"/>
-              </w:rPr>
-            </w:pPr>
-            <w:r>
-              <w:rPr>
-                <w:rFonts w:ascii="Arial" w:hAnsi="Arial" w:cs="Arial"/>
-                <w:szCs w:val="24"/>
-              </w:rPr>
-              <w:t>-Báo cáo, bàn giao</w:t>
-            </w:r>
-          </w:p>
-        </w:tc>
-        <w:tc>
-          <w:tcPr>
-            <w:tcW w:w="2178" w:type="dxa"/>
-          </w:tcPr>
-          <w:p>
-            <w:pPr>
-              <w:spacing w:before="120" w:after="120" w:line="360" w:lineRule="auto"/>
-              <w:jc w:val="both"/>
               <w:rPr>
                 <w:rFonts w:ascii="Arial" w:hAnsi="Arial" w:cs="Arial"/>
                 <w:szCs w:val="24"/>
@@ -7206,6 +7561,7 @@
         <w:rPr>
           <w:rFonts w:ascii="Arial" w:hAnsi="Arial" w:cs="Arial"/>
         </w:rPr>
+        <w:lastRenderedPageBreak/>
         <w:t>4.4 Các tài nguyên quản lý cấu hình phần mềm</w:t>
       </w:r>
     </w:p>
@@ -7617,14 +7973,241 @@
           <w:szCs w:val="24"/>
         </w:rPr>
       </w:pPr>
-    </w:p>
-    <w:p>
-      <w:pPr>
-        <w:spacing w:after="0"/>
-        <w:rPr>
-          <w:rFonts w:ascii="Arial" w:hAnsi="Arial" w:cs="Arial"/>
-        </w:rPr>
-      </w:pPr>
+      <w:r>
+        <w:rPr>
+          <w:rFonts w:ascii="Arial" w:hAnsi="Arial" w:cs="Arial"/>
+          <w:szCs w:val="24"/>
+        </w:rPr>
+        <w:t xml:space="preserve">4.4.3 Power Designer </w:t>
+      </w:r>
+    </w:p>
+    <w:p>
+      <w:pPr>
+        <w:pStyle w:val="ListParagraph"/>
+        <w:numPr>
+          <w:ilvl w:val="0"/>
+          <w:numId w:val="13"/>
+        </w:numPr>
+        <w:spacing w:before="120" w:after="120" w:line="276" w:lineRule="auto"/>
+        <w:rPr>
+          <w:rFonts w:ascii="Arial" w:hAnsi="Arial" w:cs="Arial"/>
+          <w:szCs w:val="24"/>
+        </w:rPr>
+      </w:pPr>
+      <w:r>
+        <w:rPr>
+          <w:rFonts w:ascii="Arial" w:hAnsi="Arial" w:cs="Arial"/>
+          <w:szCs w:val="24"/>
+        </w:rPr>
+        <w:t xml:space="preserve">Tên: </w:t>
+      </w:r>
+      <w:r>
+        <w:rPr>
+          <w:rFonts w:ascii="Arial" w:hAnsi="Arial" w:cs="Arial"/>
+          <w:szCs w:val="24"/>
+        </w:rPr>
+        <w:t>Power Designer</w:t>
+      </w:r>
+    </w:p>
+    <w:p>
+      <w:pPr>
+        <w:pStyle w:val="ListParagraph"/>
+        <w:numPr>
+          <w:ilvl w:val="0"/>
+          <w:numId w:val="13"/>
+        </w:numPr>
+        <w:spacing w:before="120" w:after="120" w:line="276" w:lineRule="auto"/>
+        <w:rPr>
+          <w:rFonts w:ascii="Arial" w:hAnsi="Arial" w:cs="Arial"/>
+          <w:szCs w:val="24"/>
+        </w:rPr>
+      </w:pPr>
+      <w:r>
+        <w:rPr>
+          <w:rFonts w:ascii="Arial" w:hAnsi="Arial" w:cs="Arial"/>
+          <w:szCs w:val="24"/>
+        </w:rPr>
+        <w:t xml:space="preserve">Định danh: </w:t>
+      </w:r>
+      <w:r>
+        <w:rPr>
+          <w:rFonts w:ascii="Arial" w:hAnsi="Arial" w:cs="Arial"/>
+          <w:szCs w:val="24"/>
+        </w:rPr>
+        <w:t>PD</w:t>
+      </w:r>
+    </w:p>
+    <w:p>
+      <w:pPr>
+        <w:pStyle w:val="ListParagraph"/>
+        <w:numPr>
+          <w:ilvl w:val="0"/>
+          <w:numId w:val="13"/>
+        </w:numPr>
+        <w:spacing w:before="120" w:after="120" w:line="276" w:lineRule="auto"/>
+        <w:rPr>
+          <w:rFonts w:ascii="Arial" w:hAnsi="Arial" w:cs="Arial"/>
+          <w:szCs w:val="24"/>
+        </w:rPr>
+      </w:pPr>
+      <w:r>
+        <w:rPr>
+          <w:rFonts w:ascii="Arial" w:hAnsi="Arial" w:cs="Arial"/>
+          <w:szCs w:val="24"/>
+        </w:rPr>
+        <w:t>Thuộc tính: Phiên bản Power Designer 16 trở lên</w:t>
+      </w:r>
+    </w:p>
+    <w:p>
+      <w:pPr>
+        <w:pStyle w:val="ListParagraph"/>
+        <w:numPr>
+          <w:ilvl w:val="0"/>
+          <w:numId w:val="13"/>
+        </w:numPr>
+        <w:spacing w:before="120" w:after="120" w:line="276" w:lineRule="auto"/>
+        <w:rPr>
+          <w:rFonts w:ascii="Arial" w:hAnsi="Arial" w:cs="Arial"/>
+          <w:szCs w:val="24"/>
+        </w:rPr>
+      </w:pPr>
+      <w:r>
+        <w:rPr>
+          <w:rFonts w:ascii="Arial" w:hAnsi="Arial" w:cs="Arial"/>
+          <w:szCs w:val="24"/>
+        </w:rPr>
+        <w:t>Loại: Công cụ.</w:t>
+      </w:r>
+    </w:p>
+    <w:p>
+      <w:pPr>
+        <w:pStyle w:val="ListParagraph"/>
+        <w:numPr>
+          <w:ilvl w:val="0"/>
+          <w:numId w:val="13"/>
+        </w:numPr>
+        <w:spacing w:before="120" w:after="120" w:line="276" w:lineRule="auto"/>
+        <w:rPr>
+          <w:rFonts w:ascii="Arial" w:hAnsi="Arial" w:cs="Arial"/>
+          <w:szCs w:val="24"/>
+        </w:rPr>
+      </w:pPr>
+      <w:r>
+        <w:rPr>
+          <w:rFonts w:ascii="Arial" w:hAnsi="Arial" w:cs="Arial"/>
+          <w:szCs w:val="24"/>
+        </w:rPr>
+        <w:t>Vai trò sử dụng: Các thành viên trong nhóm.</w:t>
+      </w:r>
+    </w:p>
+    <w:p>
+      <w:pPr>
+        <w:rPr>
+          <w:rFonts w:ascii="Arial" w:hAnsi="Arial" w:cs="Arial"/>
+        </w:rPr>
+      </w:pPr>
+      <w:r>
+        <w:rPr>
+          <w:rFonts w:ascii="Arial" w:hAnsi="Arial" w:cs="Arial"/>
+        </w:rPr>
+        <w:t>4.4.4 Eclipse</w:t>
+      </w:r>
+    </w:p>
+    <w:p>
+      <w:pPr>
+        <w:pStyle w:val="ListParagraph"/>
+        <w:numPr>
+          <w:ilvl w:val="0"/>
+          <w:numId w:val="13"/>
+        </w:numPr>
+        <w:spacing w:before="120" w:after="120" w:line="276" w:lineRule="auto"/>
+        <w:rPr>
+          <w:rFonts w:ascii="Arial" w:hAnsi="Arial" w:cs="Arial"/>
+          <w:szCs w:val="24"/>
+        </w:rPr>
+      </w:pPr>
+      <w:r>
+        <w:rPr>
+          <w:rFonts w:ascii="Arial" w:hAnsi="Arial" w:cs="Arial"/>
+          <w:szCs w:val="24"/>
+        </w:rPr>
+        <w:t xml:space="preserve">Tên: </w:t>
+      </w:r>
+      <w:r>
+        <w:rPr>
+          <w:rFonts w:ascii="Arial" w:hAnsi="Arial" w:cs="Arial"/>
+        </w:rPr>
+        <w:t>Eclipse</w:t>
+      </w:r>
+    </w:p>
+    <w:p>
+      <w:pPr>
+        <w:pStyle w:val="ListParagraph"/>
+        <w:numPr>
+          <w:ilvl w:val="0"/>
+          <w:numId w:val="13"/>
+        </w:numPr>
+        <w:spacing w:before="120" w:after="120" w:line="276" w:lineRule="auto"/>
+        <w:rPr>
+          <w:rFonts w:ascii="Arial" w:hAnsi="Arial" w:cs="Arial"/>
+          <w:szCs w:val="24"/>
+        </w:rPr>
+      </w:pPr>
+      <w:r>
+        <w:rPr>
+          <w:rFonts w:ascii="Arial" w:hAnsi="Arial" w:cs="Arial"/>
+          <w:szCs w:val="24"/>
+        </w:rPr>
+        <w:t xml:space="preserve">Thuộc tính: Phiên bản </w:t>
+      </w:r>
+      <w:r>
+        <w:rPr>
+          <w:rFonts w:ascii="Arial" w:hAnsi="Arial" w:cs="Arial"/>
+        </w:rPr>
+        <w:t>Eclipse 3.0 trở lên</w:t>
+      </w:r>
+    </w:p>
+    <w:p>
+      <w:pPr>
+        <w:pStyle w:val="ListParagraph"/>
+        <w:numPr>
+          <w:ilvl w:val="0"/>
+          <w:numId w:val="13"/>
+        </w:numPr>
+        <w:spacing w:before="120" w:after="120" w:line="276" w:lineRule="auto"/>
+        <w:rPr>
+          <w:rFonts w:ascii="Arial" w:hAnsi="Arial" w:cs="Arial"/>
+          <w:szCs w:val="24"/>
+        </w:rPr>
+      </w:pPr>
+      <w:r>
+        <w:rPr>
+          <w:rFonts w:ascii="Arial" w:hAnsi="Arial" w:cs="Arial"/>
+          <w:szCs w:val="24"/>
+        </w:rPr>
+        <w:t>Loại: Công cụ.</w:t>
+      </w:r>
+    </w:p>
+    <w:p>
+      <w:pPr>
+        <w:pStyle w:val="ListParagraph"/>
+        <w:numPr>
+          <w:ilvl w:val="0"/>
+          <w:numId w:val="13"/>
+        </w:numPr>
+        <w:spacing w:before="120" w:after="120" w:line="276" w:lineRule="auto"/>
+        <w:rPr>
+          <w:rFonts w:ascii="Arial" w:hAnsi="Arial" w:cs="Arial"/>
+          <w:szCs w:val="24"/>
+        </w:rPr>
+      </w:pPr>
+      <w:r>
+        <w:rPr>
+          <w:rFonts w:ascii="Arial" w:hAnsi="Arial" w:cs="Arial"/>
+          <w:szCs w:val="24"/>
+        </w:rPr>
+        <w:t>Vai trò sử dụng: Các thành viên trong nhóm.</w:t>
+      </w:r>
     </w:p>
     <w:p/>
     <w:sectPr>
@@ -7813,7 +8396,7 @@
         <w:sz w:val="20"/>
         <w:szCs w:val="20"/>
       </w:rPr>
-      <w:t>xv</w:t>
+      <w:t>iii</w:t>
     </w:r>
     <w:r>
       <w:rPr>
@@ -7844,7 +8427,7 @@
       <w:lvlText w:val="%1"/>
       <w:lvlJc w:val="left"/>
       <w:pPr>
-        <w:ind w:left="2232" w:hanging="432"/>
+        <w:ind w:left="432" w:hanging="432"/>
       </w:pPr>
     </w:lvl>
     <w:lvl w:ilvl="1">
@@ -9294,6 +9877,119 @@
     </w:lvl>
   </w:abstractNum>
   <w:abstractNum w:abstractNumId="13">
+    <w:nsid w:val="5BF105CB"/>
+    <w:multiLevelType w:val="hybridMultilevel"/>
+    <w:tmpl w:val="DFCC2F60"/>
+    <w:lvl w:ilvl="0" w:tplc="1598CB90">
+      <w:start w:val="4"/>
+      <w:numFmt w:val="bullet"/>
+      <w:lvlText w:val="-"/>
+      <w:lvlJc w:val="left"/>
+      <w:pPr>
+        <w:ind w:left="720" w:hanging="360"/>
+      </w:pPr>
+      <w:rPr>
+        <w:rFonts w:ascii="Arial" w:eastAsiaTheme="minorEastAsia" w:hAnsi="Arial" w:cs="Arial" w:hint="default"/>
+      </w:rPr>
+    </w:lvl>
+    <w:lvl w:ilvl="1" w:tplc="04090003" w:tentative="1">
+      <w:start w:val="1"/>
+      <w:numFmt w:val="bullet"/>
+      <w:lvlText w:val="o"/>
+      <w:lvlJc w:val="left"/>
+      <w:pPr>
+        <w:ind w:left="1440" w:hanging="360"/>
+      </w:pPr>
+      <w:rPr>
+        <w:rFonts w:ascii="Courier New" w:hAnsi="Courier New" w:cs="Courier New" w:hint="default"/>
+      </w:rPr>
+    </w:lvl>
+    <w:lvl w:ilvl="2" w:tplc="04090005" w:tentative="1">
+      <w:start w:val="1"/>
+      <w:numFmt w:val="bullet"/>
+      <w:lvlText w:val=""/>
+      <w:lvlJc w:val="left"/>
+      <w:pPr>
+        <w:ind w:left="2160" w:hanging="360"/>
+      </w:pPr>
+      <w:rPr>
+        <w:rFonts w:ascii="Wingdings" w:hAnsi="Wingdings" w:hint="default"/>
+      </w:rPr>
+    </w:lvl>
+    <w:lvl w:ilvl="3" w:tplc="04090001" w:tentative="1">
+      <w:start w:val="1"/>
+      <w:numFmt w:val="bullet"/>
+      <w:lvlText w:val=""/>
+      <w:lvlJc w:val="left"/>
+      <w:pPr>
+        <w:ind w:left="2880" w:hanging="360"/>
+      </w:pPr>
+      <w:rPr>
+        <w:rFonts w:ascii="Symbol" w:hAnsi="Symbol" w:hint="default"/>
+      </w:rPr>
+    </w:lvl>
+    <w:lvl w:ilvl="4" w:tplc="04090003" w:tentative="1">
+      <w:start w:val="1"/>
+      <w:numFmt w:val="bullet"/>
+      <w:lvlText w:val="o"/>
+      <w:lvlJc w:val="left"/>
+      <w:pPr>
+        <w:ind w:left="3600" w:hanging="360"/>
+      </w:pPr>
+      <w:rPr>
+        <w:rFonts w:ascii="Courier New" w:hAnsi="Courier New" w:cs="Courier New" w:hint="default"/>
+      </w:rPr>
+    </w:lvl>
+    <w:lvl w:ilvl="5" w:tplc="04090005" w:tentative="1">
+      <w:start w:val="1"/>
+      <w:numFmt w:val="bullet"/>
+      <w:lvlText w:val=""/>
+      <w:lvlJc w:val="left"/>
+      <w:pPr>
+        <w:ind w:left="4320" w:hanging="360"/>
+      </w:pPr>
+      <w:rPr>
+        <w:rFonts w:ascii="Wingdings" w:hAnsi="Wingdings" w:hint="default"/>
+      </w:rPr>
+    </w:lvl>
+    <w:lvl w:ilvl="6" w:tplc="04090001" w:tentative="1">
+      <w:start w:val="1"/>
+      <w:numFmt w:val="bullet"/>
+      <w:lvlText w:val=""/>
+      <w:lvlJc w:val="left"/>
+      <w:pPr>
+        <w:ind w:left="5040" w:hanging="360"/>
+      </w:pPr>
+      <w:rPr>
+        <w:rFonts w:ascii="Symbol" w:hAnsi="Symbol" w:hint="default"/>
+      </w:rPr>
+    </w:lvl>
+    <w:lvl w:ilvl="7" w:tplc="04090003" w:tentative="1">
+      <w:start w:val="1"/>
+      <w:numFmt w:val="bullet"/>
+      <w:lvlText w:val="o"/>
+      <w:lvlJc w:val="left"/>
+      <w:pPr>
+        <w:ind w:left="5760" w:hanging="360"/>
+      </w:pPr>
+      <w:rPr>
+        <w:rFonts w:ascii="Courier New" w:hAnsi="Courier New" w:cs="Courier New" w:hint="default"/>
+      </w:rPr>
+    </w:lvl>
+    <w:lvl w:ilvl="8" w:tplc="04090005" w:tentative="1">
+      <w:start w:val="1"/>
+      <w:numFmt w:val="bullet"/>
+      <w:lvlText w:val=""/>
+      <w:lvlJc w:val="left"/>
+      <w:pPr>
+        <w:ind w:left="6480" w:hanging="360"/>
+      </w:pPr>
+      <w:rPr>
+        <w:rFonts w:ascii="Wingdings" w:hAnsi="Wingdings" w:hint="default"/>
+      </w:rPr>
+    </w:lvl>
+  </w:abstractNum>
+  <w:abstractNum w:abstractNumId="14">
     <w:nsid w:val="700E0B53"/>
     <w:multiLevelType w:val="hybridMultilevel"/>
     <w:tmpl w:val="66A43140"/>
@@ -9406,7 +10102,7 @@
       </w:rPr>
     </w:lvl>
   </w:abstractNum>
-  <w:abstractNum w:abstractNumId="14">
+  <w:abstractNum w:abstractNumId="15">
     <w:nsid w:val="77CF0331"/>
     <w:multiLevelType w:val="hybridMultilevel"/>
     <w:tmpl w:val="394A5F3A"/>
@@ -9568,7 +10264,7 @@
     <w:abstractNumId w:val="9"/>
   </w:num>
   <w:num w:numId="8">
-    <w:abstractNumId w:val="13"/>
+    <w:abstractNumId w:val="14"/>
   </w:num>
   <w:num w:numId="9">
     <w:abstractNumId w:val="2"/>
@@ -9580,7 +10276,7 @@
     <w:abstractNumId w:val="8"/>
   </w:num>
   <w:num w:numId="12">
-    <w:abstractNumId w:val="14"/>
+    <w:abstractNumId w:val="15"/>
   </w:num>
   <w:num w:numId="13">
     <w:abstractNumId w:val="7"/>
@@ -9593,6 +10289,9 @@
   </w:num>
   <w:num w:numId="16">
     <w:abstractNumId w:val="5"/>
+  </w:num>
+  <w:num w:numId="17">
+    <w:abstractNumId w:val="13"/>
   </w:num>
 </w:numbering>
 </file>
@@ -10306,6 +11005,7 @@
       <w:i/>
       <w:iCs/>
       <w:color w:val="A5A5A5" w:themeColor="accent1" w:themeShade="BF"/>
+      <w:sz w:val="24"/>
     </w:rPr>
   </w:style>
   <w:style w:type="character" w:customStyle="1" w:styleId="Heading5Char">
@@ -10318,6 +11018,7 @@
     <w:rPr>
       <w:rFonts w:asciiTheme="majorHAnsi" w:eastAsiaTheme="majorEastAsia" w:hAnsiTheme="majorHAnsi" w:cstheme="majorBidi"/>
       <w:color w:val="A5A5A5" w:themeColor="accent1" w:themeShade="BF"/>
+      <w:sz w:val="24"/>
     </w:rPr>
   </w:style>
   <w:style w:type="character" w:customStyle="1" w:styleId="Heading6Char">
@@ -10330,6 +11031,7 @@
     <w:rPr>
       <w:rFonts w:asciiTheme="majorHAnsi" w:eastAsiaTheme="majorEastAsia" w:hAnsiTheme="majorHAnsi" w:cstheme="majorBidi"/>
       <w:color w:val="6E6E6E" w:themeColor="accent1" w:themeShade="80"/>
+      <w:sz w:val="24"/>
     </w:rPr>
   </w:style>
   <w:style w:type="character" w:customStyle="1" w:styleId="Heading7Char">
@@ -10344,6 +11046,7 @@
       <w:i/>
       <w:iCs/>
       <w:color w:val="6E6E6E" w:themeColor="accent1" w:themeShade="80"/>
+      <w:sz w:val="24"/>
     </w:rPr>
   </w:style>
   <w:style w:type="character" w:customStyle="1" w:styleId="Heading8Char">
@@ -11041,7 +11744,7 @@
 </file>
 
 <file path=customXml/itemProps1.xml><?xml version="1.0" encoding="utf-8"?>
-<ds:datastoreItem xmlns:ds="http://schemas.openxmlformats.org/officeDocument/2006/customXml" ds:itemID="{3D9FBB64-A164-48FF-8CAF-CBD0C29D97C6}">
+<ds:datastoreItem xmlns:ds="http://schemas.openxmlformats.org/officeDocument/2006/customXml" ds:itemID="{DC768363-B049-480A-A147-FABD2E75C700}">
   <ds:schemaRefs>
     <ds:schemaRef ds:uri="http://schemas.openxmlformats.org/officeDocument/2006/bibliography"/>
   </ds:schemaRefs>

</xml_diff>